<commit_message>
Creating database and table
</commit_message>
<xml_diff>
--- a/CapstoneProject/1Docs/Notes.docx
+++ b/CapstoneProject/1Docs/Notes.docx
@@ -82,6 +82,17 @@
         </w:rPr>
         <w:t>through</w:t>
       </w:r>
+      <w:r>
+        <w:rPr>
+          <w:b/>
+          <w:bCs/>
+          <w:sz w:val="44"/>
+          <w:szCs w:val="44"/>
+          <w:u w:val="single"/>
+          <w:lang w:val="en-GB"/>
+        </w:rPr>
+        <w:t xml:space="preserve"> &amp; testing</w:t>
+      </w:r>
     </w:p>
     <w:p>
       <w:pPr>
@@ -443,7 +454,21 @@
         <w:rPr>
           <w:lang w:val="en-GB"/>
         </w:rPr>
-        <w:t xml:space="preserve">&gt;python -m venv </w:t>
+        <w:t xml:space="preserve">&gt;python -m </w:t>
+      </w:r>
+      <w:proofErr w:type="spellStart"/>
+      <w:r>
+        <w:rPr>
+          <w:lang w:val="en-GB"/>
+        </w:rPr>
+        <w:t>venv</w:t>
+      </w:r>
+      <w:proofErr w:type="spellEnd"/>
+      <w:r>
+        <w:rPr>
+          <w:lang w:val="en-GB"/>
+        </w:rPr>
+        <w:t xml:space="preserve"> </w:t>
       </w:r>
       <w:proofErr w:type="spellStart"/>
       <w:r>
@@ -1494,6 +1519,7 @@
       </w:pPr>
       <w:r>
         <w:rPr>
+          <w:noProof/>
           <w:lang w:val="en-GB"/>
         </w:rPr>
         <w:lastRenderedPageBreak/>
@@ -3180,7 +3206,7 @@
                 <w:kern w:val="0"/>
                 <w:sz w:val="18"/>
                 <w:szCs w:val="18"/>
-                <w:lang w:val="en-GB" w:eastAsia="es-ES"/>
+                <w:lang w:eastAsia="es-ES"/>
                 <w14:ligatures w14:val="none"/>
               </w:rPr>
             </w:pPr>
@@ -3203,7 +3229,7 @@
                 <w:kern w:val="0"/>
                 <w:sz w:val="18"/>
                 <w:szCs w:val="18"/>
-                <w:lang w:val="en-GB" w:eastAsia="es-ES"/>
+                <w:lang w:eastAsia="es-ES"/>
                 <w14:ligatures w14:val="none"/>
               </w:rPr>
               <w:t>&lt;</w:t>
@@ -3216,7 +3242,7 @@
                 <w:kern w:val="0"/>
                 <w:sz w:val="18"/>
                 <w:szCs w:val="18"/>
-                <w:lang w:val="en-GB" w:eastAsia="es-ES"/>
+                <w:lang w:eastAsia="es-ES"/>
                 <w14:ligatures w14:val="none"/>
               </w:rPr>
               <w:t>br</w:t>
@@ -3229,7 +3255,7 @@
                 <w:kern w:val="0"/>
                 <w:sz w:val="18"/>
                 <w:szCs w:val="18"/>
-                <w:lang w:val="en-GB" w:eastAsia="es-ES"/>
+                <w:lang w:eastAsia="es-ES"/>
                 <w14:ligatures w14:val="none"/>
               </w:rPr>
               <w:t>/&gt;</w:t>
@@ -3241,7 +3267,7 @@
                 <w:kern w:val="0"/>
                 <w:sz w:val="18"/>
                 <w:szCs w:val="18"/>
-                <w:lang w:val="en-GB" w:eastAsia="es-ES"/>
+                <w:lang w:eastAsia="es-ES"/>
                 <w14:ligatures w14:val="none"/>
               </w:rPr>
               <w:t>CONECTADO BACK-END CON FRONT-END!!!</w:t>
@@ -3268,7 +3294,7 @@
                 <w:kern w:val="0"/>
                 <w:sz w:val="18"/>
                 <w:szCs w:val="18"/>
-                <w:lang w:val="en-GB" w:eastAsia="es-ES"/>
+                <w:lang w:eastAsia="es-ES"/>
                 <w14:ligatures w14:val="none"/>
               </w:rPr>
               <w:t xml:space="preserve">      </w:t>
@@ -3542,11 +3568,6 @@
           <w:lang w:val="en-GB"/>
         </w:rPr>
         <w:tab/>
-      </w:r>
-      <w:r>
-        <w:rPr>
-          <w:lang w:val="en-GB"/>
-        </w:rPr>
         <w:t xml:space="preserve">In browser type </w:t>
       </w:r>
       <w:hyperlink r:id="rId7" w:history="1">
@@ -3555,14 +3576,7 @@
             <w:rStyle w:val="Hipervnculo"/>
             <w:lang w:val="en-GB"/>
           </w:rPr>
-          <w:t>http://</w:t>
-        </w:r>
-        <w:r>
-          <w:rPr>
-            <w:rStyle w:val="Hipervnculo"/>
-            <w:lang w:val="en-GB"/>
-          </w:rPr>
-          <w:t>localhost:30000</w:t>
+          <w:t>http://localhost:30000</w:t>
         </w:r>
       </w:hyperlink>
       <w:r>
@@ -3580,6 +3594,7 @@
       </w:pPr>
       <w:r>
         <w:rPr>
+          <w:noProof/>
           <w:lang w:val="en-GB"/>
         </w:rPr>
         <w:drawing>

</xml_diff>

<commit_message>
Retrieve data with SQL statement procedure finished
</commit_message>
<xml_diff>
--- a/CapstoneProject/1Docs/Notes.docx
+++ b/CapstoneProject/1Docs/Notes.docx
@@ -4,6 +4,7 @@
   <w:body>
     <w:p>
       <w:pPr>
+        <w:ind w:left="708" w:hanging="708"/>
         <w:jc w:val="center"/>
         <w:rPr>
           <w:b/>
@@ -14,7 +15,6 @@
           <w:lang w:val="en-GB"/>
         </w:rPr>
       </w:pPr>
-      <w:proofErr w:type="spellStart"/>
       <w:r>
         <w:rPr>
           <w:b/>
@@ -24,9 +24,8 @@
           <w:u w:val="single"/>
           <w:lang w:val="en-GB"/>
         </w:rPr>
-        <w:t>Instalation</w:t>
-      </w:r>
-      <w:proofErr w:type="spellEnd"/>
+        <w:t xml:space="preserve">Instalation </w:t>
+      </w:r>
       <w:r>
         <w:rPr>
           <w:b/>
@@ -36,7 +35,7 @@
           <w:u w:val="single"/>
           <w:lang w:val="en-GB"/>
         </w:rPr>
-        <w:t xml:space="preserve"> </w:t>
+        <w:t>w</w:t>
       </w:r>
       <w:r>
         <w:rPr>
@@ -47,7 +46,7 @@
           <w:u w:val="single"/>
           <w:lang w:val="en-GB"/>
         </w:rPr>
-        <w:t>w</w:t>
+        <w:t>al</w:t>
       </w:r>
       <w:r>
         <w:rPr>
@@ -58,7 +57,7 @@
           <w:u w:val="single"/>
           <w:lang w:val="en-GB"/>
         </w:rPr>
-        <w:t>al</w:t>
+        <w:t>k</w:t>
       </w:r>
       <w:r>
         <w:rPr>
@@ -69,7 +68,7 @@
           <w:u w:val="single"/>
           <w:lang w:val="en-GB"/>
         </w:rPr>
-        <w:t>k</w:t>
+        <w:t>through</w:t>
       </w:r>
       <w:r>
         <w:rPr>
@@ -80,17 +79,6 @@
           <w:u w:val="single"/>
           <w:lang w:val="en-GB"/>
         </w:rPr>
-        <w:t>through</w:t>
-      </w:r>
-      <w:r>
-        <w:rPr>
-          <w:b/>
-          <w:bCs/>
-          <w:sz w:val="44"/>
-          <w:szCs w:val="44"/>
-          <w:u w:val="single"/>
-          <w:lang w:val="en-GB"/>
-        </w:rPr>
         <w:t xml:space="preserve"> &amp; testing</w:t>
       </w:r>
     </w:p>
@@ -104,21 +92,7 @@
         <w:rPr>
           <w:lang w:val="en-GB"/>
         </w:rPr>
-        <w:t xml:space="preserve">Working on </w:t>
-      </w:r>
-      <w:proofErr w:type="spellStart"/>
-      <w:r>
-        <w:rPr>
-          <w:lang w:val="en-GB"/>
-        </w:rPr>
-        <w:t>NodeJs</w:t>
-      </w:r>
-      <w:proofErr w:type="spellEnd"/>
-      <w:r>
-        <w:rPr>
-          <w:lang w:val="en-GB"/>
-        </w:rPr>
-        <w:t xml:space="preserve"> v20.15.1</w:t>
+        <w:t>Working on NodeJs v20.15.1</w:t>
       </w:r>
     </w:p>
     <w:p>
@@ -349,21 +323,7 @@
         <w:rPr>
           <w:lang w:val="en-GB"/>
         </w:rPr>
-        <w:t>&gt;</w:t>
-      </w:r>
-      <w:proofErr w:type="spellStart"/>
-      <w:r>
-        <w:rPr>
-          <w:lang w:val="en-GB"/>
-        </w:rPr>
-        <w:t>npx</w:t>
-      </w:r>
-      <w:proofErr w:type="spellEnd"/>
-      <w:r>
-        <w:rPr>
-          <w:lang w:val="en-GB"/>
-        </w:rPr>
-        <w:t xml:space="preserve"> create-react-app client</w:t>
+        <w:t>&gt;npx create-react-app client</w:t>
       </w:r>
     </w:p>
     <w:p>
@@ -391,16 +351,8 @@
         <w:rPr>
           <w:lang w:val="en-GB"/>
         </w:rPr>
-        <w:t xml:space="preserve">Install </w:t>
-      </w:r>
-      <w:proofErr w:type="spellStart"/>
-      <w:r>
-        <w:rPr>
-          <w:lang w:val="en-GB"/>
-        </w:rPr>
-        <w:t>axios</w:t>
-      </w:r>
-      <w:proofErr w:type="spellEnd"/>
+        <w:t>Install axios</w:t>
+      </w:r>
     </w:p>
     <w:p>
       <w:pPr>
@@ -414,30 +366,8 @@
         <w:rPr>
           <w:lang w:val="en-GB"/>
         </w:rPr>
-        <w:t>&gt;</w:t>
-      </w:r>
-      <w:proofErr w:type="spellStart"/>
-      <w:r>
-        <w:rPr>
-          <w:lang w:val="en-GB"/>
-        </w:rPr>
-        <w:t>npm</w:t>
-      </w:r>
-      <w:proofErr w:type="spellEnd"/>
-      <w:r>
-        <w:rPr>
-          <w:lang w:val="en-GB"/>
-        </w:rPr>
-        <w:t xml:space="preserve"> install </w:t>
-      </w:r>
-      <w:proofErr w:type="spellStart"/>
-      <w:r>
-        <w:rPr>
-          <w:lang w:val="en-GB"/>
-        </w:rPr>
-        <w:t>axios</w:t>
-      </w:r>
-      <w:proofErr w:type="spellEnd"/>
+        <w:t>&gt;npm install axios</w:t>
+      </w:r>
     </w:p>
     <w:p>
       <w:pPr>
@@ -452,23 +382,7 @@
           <w:strike/>
           <w:lang w:val="en-GB"/>
         </w:rPr>
-        <w:t xml:space="preserve">Install </w:t>
-      </w:r>
-      <w:proofErr w:type="gramStart"/>
-      <w:r>
-        <w:rPr>
-          <w:strike/>
-          <w:lang w:val="en-GB"/>
-        </w:rPr>
-        <w:t>babel ??</w:t>
-      </w:r>
-      <w:proofErr w:type="gramEnd"/>
-      <w:r>
-        <w:rPr>
-          <w:strike/>
-          <w:lang w:val="en-GB"/>
-        </w:rPr>
-        <w:t xml:space="preserve"> TEST</w:t>
+        <w:t>Install babel ?? TEST</w:t>
       </w:r>
     </w:p>
     <w:p>
@@ -484,23 +398,7 @@
           <w:strike/>
           <w:lang w:val="en-GB"/>
         </w:rPr>
-        <w:t>&gt;</w:t>
-      </w:r>
-      <w:proofErr w:type="spellStart"/>
-      <w:r>
-        <w:rPr>
-          <w:strike/>
-          <w:lang w:val="en-GB"/>
-        </w:rPr>
-        <w:t>npm</w:t>
-      </w:r>
-      <w:proofErr w:type="spellEnd"/>
-      <w:r>
-        <w:rPr>
-          <w:strike/>
-          <w:lang w:val="en-GB"/>
-        </w:rPr>
-        <w:t xml:space="preserve"> install babel</w:t>
+        <w:t>&gt;npm install babel</w:t>
       </w:r>
     </w:p>
     <w:p>
@@ -514,59 +412,205 @@
         <w:rPr>
           <w:lang w:val="en-GB"/>
         </w:rPr>
-        <w:t>Install react-router-</w:t>
-      </w:r>
-      <w:proofErr w:type="spellStart"/>
-      <w:r>
-        <w:rPr>
-          <w:lang w:val="en-GB"/>
-        </w:rPr>
-        <w:t>dom</w:t>
-      </w:r>
-      <w:proofErr w:type="spellEnd"/>
-      <w:r>
-        <w:rPr>
-          <w:lang w:val="en-GB"/>
-        </w:rPr>
-        <w:t xml:space="preserve"> to be able to use Link</w:t>
+        <w:t>Install react-router-dom to be able to use Link</w:t>
       </w:r>
     </w:p>
     <w:p>
       <w:pPr>
         <w:ind w:left="708"/>
         <w:rPr>
-          <w:u w:val="single"/>
-          <w:lang w:val="en-GB"/>
-        </w:rPr>
-      </w:pPr>
-      <w:r>
-        <w:rPr>
-          <w:lang w:val="en-GB"/>
-        </w:rPr>
-        <w:t>&gt;</w:t>
-      </w:r>
-      <w:proofErr w:type="spellStart"/>
-      <w:r>
-        <w:rPr>
-          <w:lang w:val="en-GB"/>
-        </w:rPr>
-        <w:t>npm</w:t>
-      </w:r>
-      <w:proofErr w:type="spellEnd"/>
-      <w:r>
-        <w:rPr>
-          <w:lang w:val="en-GB"/>
-        </w:rPr>
-        <w:t xml:space="preserve"> install react-router-</w:t>
-      </w:r>
-      <w:proofErr w:type="spellStart"/>
-      <w:r>
-        <w:rPr>
-          <w:lang w:val="en-GB"/>
-        </w:rPr>
-        <w:t>dom</w:t>
-      </w:r>
-      <w:proofErr w:type="spellEnd"/>
+          <w:lang w:val="en-GB"/>
+        </w:rPr>
+      </w:pPr>
+      <w:r>
+        <w:rPr>
+          <w:lang w:val="en-GB"/>
+        </w:rPr>
+        <w:t>&gt;npm install react-router-dom</w:t>
+      </w:r>
+    </w:p>
+    <w:p>
+      <w:pPr>
+        <w:ind w:left="708"/>
+        <w:rPr>
+          <w:lang w:val="en-GB"/>
+        </w:rPr>
+      </w:pPr>
+      <w:r>
+        <w:rPr>
+          <w:lang w:val="en-GB"/>
+        </w:rPr>
+        <w:t xml:space="preserve">Modify \scr\index.js file and comment </w:t>
+      </w:r>
+      <w:r>
+        <w:rPr>
+          <w:lang w:val="en-GB"/>
+        </w:rPr>
+        <w:t>React.StrictMode</w:t>
+      </w:r>
+      <w:r>
+        <w:rPr>
+          <w:lang w:val="en-GB"/>
+        </w:rPr>
+        <w:t xml:space="preserve"> component, </w:t>
+      </w:r>
+      <w:r>
+        <w:rPr>
+          <w:lang w:val="en-GB"/>
+        </w:rPr>
+        <w:t>only use it during development to catch potential issues early</w:t>
+      </w:r>
+    </w:p>
+    <w:p>
+      <w:pPr>
+        <w:shd w:val="clear" w:color="auto" w:fill="1F1F1F"/>
+        <w:spacing w:line="240" w:lineRule="atLeast"/>
+        <w:rPr>
+          <w:rFonts w:ascii="Consolas" w:eastAsia="Times New Roman" w:hAnsi="Consolas" w:cs="Times New Roman"/>
+          <w:color w:val="CCCCCC"/>
+          <w:kern w:val="0"/>
+          <w:sz w:val="18"/>
+          <w:szCs w:val="18"/>
+          <w:lang w:val="en-GB" w:eastAsia="es-ES"/>
+          <w14:ligatures w14:val="none"/>
+        </w:rPr>
+      </w:pPr>
+      <w:r>
+        <w:rPr>
+          <w:rFonts w:ascii="Consolas" w:eastAsia="Times New Roman" w:hAnsi="Consolas" w:cs="Times New Roman"/>
+          <w:color w:val="6A9955"/>
+          <w:kern w:val="0"/>
+          <w:sz w:val="18"/>
+          <w:szCs w:val="18"/>
+          <w:lang w:val="en-GB" w:eastAsia="es-ES"/>
+          <w14:ligatures w14:val="none"/>
+        </w:rPr>
+        <w:t>//   &lt;React.StrictMode&gt;</w:t>
+      </w:r>
+    </w:p>
+    <w:p>
+      <w:pPr>
+        <w:shd w:val="clear" w:color="auto" w:fill="1F1F1F"/>
+        <w:spacing w:line="240" w:lineRule="atLeast"/>
+        <w:rPr>
+          <w:rFonts w:ascii="Consolas" w:eastAsia="Times New Roman" w:hAnsi="Consolas" w:cs="Times New Roman"/>
+          <w:color w:val="CCCCCC"/>
+          <w:kern w:val="0"/>
+          <w:sz w:val="18"/>
+          <w:szCs w:val="18"/>
+          <w:lang w:val="en-GB" w:eastAsia="es-ES"/>
+          <w14:ligatures w14:val="none"/>
+        </w:rPr>
+      </w:pPr>
+      <w:r>
+        <w:rPr>
+          <w:rFonts w:ascii="Consolas" w:eastAsia="Times New Roman" w:hAnsi="Consolas" w:cs="Times New Roman"/>
+          <w:color w:val="CCCCCC"/>
+          <w:kern w:val="0"/>
+          <w:sz w:val="18"/>
+          <w:szCs w:val="18"/>
+          <w:lang w:val="en-GB" w:eastAsia="es-ES"/>
+          <w14:ligatures w14:val="none"/>
+        </w:rPr>
+        <w:t xml:space="preserve">    </w:t>
+      </w:r>
+      <w:r>
+        <w:rPr>
+          <w:rFonts w:ascii="Consolas" w:eastAsia="Times New Roman" w:hAnsi="Consolas" w:cs="Times New Roman"/>
+          <w:color w:val="808080"/>
+          <w:kern w:val="0"/>
+          <w:sz w:val="18"/>
+          <w:szCs w:val="18"/>
+          <w:lang w:val="en-GB" w:eastAsia="es-ES"/>
+          <w14:ligatures w14:val="none"/>
+        </w:rPr>
+        <w:t>&lt;</w:t>
+      </w:r>
+      <w:r>
+        <w:rPr>
+          <w:rFonts w:ascii="Consolas" w:eastAsia="Times New Roman" w:hAnsi="Consolas" w:cs="Times New Roman"/>
+          <w:color w:val="4EC9B0"/>
+          <w:kern w:val="0"/>
+          <w:sz w:val="18"/>
+          <w:szCs w:val="18"/>
+          <w:lang w:val="en-GB" w:eastAsia="es-ES"/>
+          <w14:ligatures w14:val="none"/>
+        </w:rPr>
+        <w:t>App</w:t>
+      </w:r>
+      <w:r>
+        <w:rPr>
+          <w:rFonts w:ascii="Consolas" w:eastAsia="Times New Roman" w:hAnsi="Consolas" w:cs="Times New Roman"/>
+          <w:color w:val="CCCCCC"/>
+          <w:kern w:val="0"/>
+          <w:sz w:val="18"/>
+          <w:szCs w:val="18"/>
+          <w:lang w:val="en-GB" w:eastAsia="es-ES"/>
+          <w14:ligatures w14:val="none"/>
+        </w:rPr>
+        <w:t xml:space="preserve"> </w:t>
+      </w:r>
+      <w:r>
+        <w:rPr>
+          <w:rFonts w:ascii="Consolas" w:eastAsia="Times New Roman" w:hAnsi="Consolas" w:cs="Times New Roman"/>
+          <w:color w:val="808080"/>
+          <w:kern w:val="0"/>
+          <w:sz w:val="18"/>
+          <w:szCs w:val="18"/>
+          <w:lang w:val="en-GB" w:eastAsia="es-ES"/>
+          <w14:ligatures w14:val="none"/>
+        </w:rPr>
+        <w:t>/&gt;</w:t>
+      </w:r>
+    </w:p>
+    <w:p>
+      <w:pPr>
+        <w:shd w:val="clear" w:color="auto" w:fill="1F1F1F"/>
+        <w:spacing w:line="240" w:lineRule="atLeast"/>
+        <w:rPr>
+          <w:rFonts w:ascii="Consolas" w:eastAsia="Times New Roman" w:hAnsi="Consolas" w:cs="Times New Roman"/>
+          <w:color w:val="CCCCCC"/>
+          <w:kern w:val="0"/>
+          <w:sz w:val="18"/>
+          <w:szCs w:val="18"/>
+          <w:lang w:val="en-GB" w:eastAsia="es-ES"/>
+          <w14:ligatures w14:val="none"/>
+        </w:rPr>
+      </w:pPr>
+      <w:r>
+        <w:rPr>
+          <w:rFonts w:ascii="Consolas" w:eastAsia="Times New Roman" w:hAnsi="Consolas" w:cs="Times New Roman"/>
+          <w:color w:val="6A9955"/>
+          <w:kern w:val="0"/>
+          <w:sz w:val="18"/>
+          <w:szCs w:val="18"/>
+          <w:lang w:val="en-GB" w:eastAsia="es-ES"/>
+          <w14:ligatures w14:val="none"/>
+        </w:rPr>
+        <w:t>//   &lt;/React.StrictMode&gt;</w:t>
+      </w:r>
+    </w:p>
+    <w:p>
+      <w:pPr>
+        <w:shd w:val="clear" w:color="auto" w:fill="1F1F1F"/>
+        <w:spacing w:line="240" w:lineRule="atLeast"/>
+        <w:rPr>
+          <w:rFonts w:ascii="Consolas" w:eastAsia="Times New Roman" w:hAnsi="Consolas" w:cs="Times New Roman"/>
+          <w:color w:val="CCCCCC"/>
+          <w:kern w:val="0"/>
+          <w:sz w:val="18"/>
+          <w:szCs w:val="18"/>
+          <w:lang w:val="en-GB" w:eastAsia="es-ES"/>
+          <w14:ligatures w14:val="none"/>
+        </w:rPr>
+      </w:pPr>
+    </w:p>
+    <w:p>
+      <w:pPr>
+        <w:rPr>
+          <w:lang w:val="en-GB"/>
+        </w:rPr>
+      </w:pPr>
     </w:p>
     <w:p>
       <w:pPr>
@@ -642,23 +686,8 @@
         <w:rPr>
           <w:lang w:val="en-GB"/>
         </w:rPr>
-        <w:t xml:space="preserve">&gt;python -m </w:t>
-      </w:r>
-      <w:proofErr w:type="spellStart"/>
-      <w:r>
-        <w:rPr>
-          <w:lang w:val="en-GB"/>
-        </w:rPr>
-        <w:t>venv</w:t>
-      </w:r>
-      <w:proofErr w:type="spellEnd"/>
-      <w:r>
-        <w:rPr>
-          <w:lang w:val="en-GB"/>
-        </w:rPr>
-        <w:t xml:space="preserve"> </w:t>
-      </w:r>
-      <w:proofErr w:type="spellStart"/>
+        <w:t xml:space="preserve">&gt;python -m venv </w:t>
+      </w:r>
       <w:r>
         <w:rPr>
           <w:b/>
@@ -667,7 +696,6 @@
         </w:rPr>
         <w:t>venv</w:t>
       </w:r>
-      <w:proofErr w:type="spellEnd"/>
     </w:p>
     <w:p>
       <w:pPr>
@@ -690,14 +718,12 @@
           <w:lang w:val="en-GB"/>
         </w:rPr>
       </w:pPr>
-      <w:proofErr w:type="gramStart"/>
       <w:r>
         <w:rPr>
           <w:lang w:val="en-GB"/>
         </w:rPr>
         <w:t>&gt;.\venv\Scripts\activate</w:t>
       </w:r>
-      <w:proofErr w:type="gramEnd"/>
     </w:p>
     <w:p>
       <w:pPr>
@@ -744,16 +770,8 @@
         <w:rPr>
           <w:lang w:val="en-GB"/>
         </w:rPr>
-        <w:t>Flask-</w:t>
-      </w:r>
-      <w:proofErr w:type="spellStart"/>
-      <w:r>
-        <w:rPr>
-          <w:lang w:val="en-GB"/>
-        </w:rPr>
-        <w:t>SQLAlchemy</w:t>
-      </w:r>
-      <w:proofErr w:type="spellEnd"/>
+        <w:t>Flask-SQLAlchemy</w:t>
+      </w:r>
       <w:r>
         <w:rPr>
           <w:lang w:val="en-GB"/>
@@ -764,21 +782,7 @@
         <w:rPr>
           <w:lang w:val="en-GB"/>
         </w:rPr>
-        <w:t xml:space="preserve">is an extension for Flask that adds support for </w:t>
-      </w:r>
-      <w:proofErr w:type="spellStart"/>
-      <w:r>
-        <w:rPr>
-          <w:lang w:val="en-GB"/>
-        </w:rPr>
-        <w:t>SQLAlchemy</w:t>
-      </w:r>
-      <w:proofErr w:type="spellEnd"/>
-      <w:r>
-        <w:rPr>
-          <w:lang w:val="en-GB"/>
-        </w:rPr>
-        <w:t xml:space="preserve"> to your application.</w:t>
+        <w:t>is an extension for Flask that adds support for SQLAlchemy to your application.</w:t>
       </w:r>
     </w:p>
     <w:p>
@@ -798,16 +802,8 @@
         <w:rPr>
           <w:lang w:val="en-GB"/>
         </w:rPr>
-        <w:t>pip install Flask-</w:t>
-      </w:r>
-      <w:proofErr w:type="spellStart"/>
-      <w:r>
-        <w:rPr>
-          <w:lang w:val="en-GB"/>
-        </w:rPr>
-        <w:t>SQLAlchemy</w:t>
-      </w:r>
-      <w:proofErr w:type="spellEnd"/>
+        <w:t>pip install Flask-SQLAlchemy</w:t>
+      </w:r>
     </w:p>
     <w:p>
       <w:pPr>
@@ -881,7 +877,6 @@
           <w:lang w:val="en-GB"/>
         </w:rPr>
       </w:pPr>
-      <w:proofErr w:type="spellStart"/>
       <w:r>
         <w:rPr>
           <w:lang w:val="en-GB"/>
@@ -900,21 +895,12 @@
         </w:rPr>
         <w:t>ing</w:t>
       </w:r>
-      <w:proofErr w:type="spellEnd"/>
-      <w:r>
-        <w:rPr>
-          <w:lang w:val="en-GB"/>
-        </w:rPr>
-        <w:t xml:space="preserve"> marshmallow-</w:t>
-      </w:r>
-      <w:proofErr w:type="spellStart"/>
-      <w:r>
-        <w:rPr>
-          <w:lang w:val="en-GB"/>
-        </w:rPr>
-        <w:t>sqlalchemy</w:t>
-      </w:r>
-      <w:proofErr w:type="spellEnd"/>
+      <w:r>
+        <w:rPr>
+          <w:lang w:val="en-GB"/>
+        </w:rPr>
+        <w:t xml:space="preserve"> marshmallow-sqlalchemy</w:t>
+      </w:r>
     </w:p>
     <w:p>
       <w:pPr>
@@ -927,23 +913,14 @@
         <w:rPr>
           <w:lang w:val="en-GB"/>
         </w:rPr>
-        <w:lastRenderedPageBreak/>
         <w:t>&gt;</w:t>
       </w:r>
       <w:r>
         <w:rPr>
           <w:lang w:val="en-GB"/>
         </w:rPr>
-        <w:t>pip install marshmallow-</w:t>
-      </w:r>
-      <w:proofErr w:type="spellStart"/>
-      <w:r>
-        <w:rPr>
-          <w:lang w:val="en-GB"/>
-        </w:rPr>
-        <w:t>sqlalchemy</w:t>
-      </w:r>
-      <w:proofErr w:type="spellEnd"/>
+        <w:t>pip install marshmallow-sqlalchemy</w:t>
+      </w:r>
     </w:p>
     <w:p>
       <w:pPr>
@@ -956,21 +933,7 @@
         <w:rPr>
           <w:lang w:val="en-GB"/>
         </w:rPr>
-        <w:t>Installing flask-</w:t>
-      </w:r>
-      <w:proofErr w:type="spellStart"/>
-      <w:r>
-        <w:rPr>
-          <w:lang w:val="en-GB"/>
-        </w:rPr>
-        <w:t>cors</w:t>
-      </w:r>
-      <w:proofErr w:type="spellEnd"/>
-      <w:r>
-        <w:rPr>
-          <w:lang w:val="en-GB"/>
-        </w:rPr>
-        <w:t xml:space="preserve"> to avoid CORS errors when using APIs</w:t>
+        <w:t>Installing flask-cors to avoid CORS errors when using APIs</w:t>
       </w:r>
     </w:p>
     <w:p>
@@ -984,16 +947,8 @@
           <w:lang w:val="en-GB"/>
         </w:rPr>
         <w:tab/>
-        <w:t>&gt;pip install flask-</w:t>
-      </w:r>
-      <w:proofErr w:type="spellStart"/>
-      <w:r>
-        <w:rPr>
-          <w:lang w:val="en-GB"/>
-        </w:rPr>
-        <w:t>cors</w:t>
-      </w:r>
-      <w:proofErr w:type="spellEnd"/>
+        <w:t>&gt;pip install flask-cors</w:t>
+      </w:r>
     </w:p>
     <w:p>
       <w:pPr>
@@ -1035,16 +990,8 @@
         <w:rPr>
           <w:lang w:val="en-GB"/>
         </w:rPr>
-        <w:t>Installing fast-</w:t>
-      </w:r>
-      <w:proofErr w:type="spellStart"/>
-      <w:r>
-        <w:rPr>
-          <w:lang w:val="en-GB"/>
-        </w:rPr>
-        <w:t>api</w:t>
-      </w:r>
-      <w:proofErr w:type="spellEnd"/>
+        <w:t>Installing fast-api</w:t>
+      </w:r>
     </w:p>
     <w:p>
       <w:pPr>
@@ -1060,6 +1007,9 @@
         <w:t>&gt;</w:t>
       </w:r>
       <w:r>
+        <w:rPr>
+          <w:lang w:val="en-GB"/>
+        </w:rPr>
         <w:t xml:space="preserve"> </w:t>
       </w:r>
       <w:r>
@@ -1078,16 +1028,8 @@
         <w:rPr>
           <w:lang w:val="en-GB"/>
         </w:rPr>
-        <w:t xml:space="preserve"> </w:t>
-      </w:r>
-      <w:proofErr w:type="spellStart"/>
-      <w:r>
-        <w:rPr>
-          <w:lang w:val="en-GB"/>
-        </w:rPr>
-        <w:t>fastapi</w:t>
-      </w:r>
-      <w:proofErr w:type="spellEnd"/>
+        <w:t xml:space="preserve"> fastapi</w:t>
+      </w:r>
     </w:p>
     <w:tbl>
       <w:tblPr>
@@ -1399,7 +1341,6 @@
               </w:rPr>
               <w:t>@</w:t>
             </w:r>
-            <w:proofErr w:type="gramStart"/>
             <w:r>
               <w:rPr>
                 <w:rFonts w:ascii="Consolas" w:eastAsia="Times New Roman" w:hAnsi="Consolas" w:cs="Times New Roman"/>
@@ -1424,7 +1365,6 @@
               </w:rPr>
               <w:t>.route</w:t>
             </w:r>
-            <w:proofErr w:type="gramEnd"/>
             <w:r>
               <w:rPr>
                 <w:rFonts w:ascii="Consolas" w:eastAsia="Times New Roman" w:hAnsi="Consolas" w:cs="Times New Roman"/>
@@ -1500,7 +1440,6 @@
               </w:rPr>
               <w:t xml:space="preserve"> </w:t>
             </w:r>
-            <w:proofErr w:type="gramStart"/>
             <w:r>
               <w:rPr>
                 <w:rFonts w:ascii="Consolas" w:eastAsia="Times New Roman" w:hAnsi="Consolas" w:cs="Times New Roman"/>
@@ -1523,20 +1462,7 @@
                 <w:lang w:val="en-GB" w:eastAsia="es-ES"/>
                 <w14:ligatures w14:val="none"/>
               </w:rPr>
-              <w:t>(</w:t>
-            </w:r>
-            <w:proofErr w:type="gramEnd"/>
-            <w:r>
-              <w:rPr>
-                <w:rFonts w:ascii="Consolas" w:eastAsia="Times New Roman" w:hAnsi="Consolas" w:cs="Times New Roman"/>
-                <w:color w:val="CCCCCC"/>
-                <w:kern w:val="0"/>
-                <w:sz w:val="18"/>
-                <w:szCs w:val="18"/>
-                <w:lang w:val="en-GB" w:eastAsia="es-ES"/>
-                <w14:ligatures w14:val="none"/>
-              </w:rPr>
-              <w:t>):</w:t>
+              <w:t>():</w:t>
             </w:r>
           </w:p>
           <w:p>
@@ -1563,6 +1489,7 @@
                 <w:lang w:val="en-GB" w:eastAsia="es-ES"/>
                 <w14:ligatures w14:val="none"/>
               </w:rPr>
+              <w:lastRenderedPageBreak/>
               <w:t>   </w:t>
             </w:r>
             <w:r>
@@ -1838,7 +1765,6 @@
               </w:rPr>
               <w:t>   </w:t>
             </w:r>
-            <w:proofErr w:type="spellStart"/>
             <w:r>
               <w:rPr>
                 <w:rFonts w:ascii="Consolas" w:eastAsia="Times New Roman" w:hAnsi="Consolas" w:cs="Times New Roman"/>
@@ -1875,7 +1801,6 @@
               </w:rPr>
               <w:t>run</w:t>
             </w:r>
-            <w:proofErr w:type="spellEnd"/>
             <w:r>
               <w:rPr>
                 <w:rFonts w:ascii="Consolas" w:eastAsia="Times New Roman" w:hAnsi="Consolas" w:cs="Times New Roman"/>
@@ -1984,6 +1909,7 @@
         <w:rPr>
           <w:lang w:val="en-GB"/>
         </w:rPr>
+        <w:lastRenderedPageBreak/>
         <w:tab/>
         <w:t>Starting Flask server</w:t>
       </w:r>
@@ -2174,14 +2100,12 @@
           <w:lang w:val="en-GB"/>
         </w:rPr>
       </w:pPr>
-      <w:proofErr w:type="spellStart"/>
       <w:r>
         <w:rPr>
           <w:lang w:val="en-GB"/>
         </w:rPr>
         <w:t>Logo.svg</w:t>
       </w:r>
-      <w:proofErr w:type="spellEnd"/>
     </w:p>
     <w:p>
       <w:pPr>
@@ -2208,7 +2132,6 @@
         <w:rPr>
           <w:lang w:val="en-GB"/>
         </w:rPr>
-        <w:lastRenderedPageBreak/>
         <w:tab/>
         <w:t>import ‘./index.css’</w:t>
       </w:r>
@@ -2330,27 +2253,7 @@
           <w:u w:val="single"/>
           <w:lang w:val="en-GB"/>
         </w:rPr>
-        <w:t>client/</w:t>
-      </w:r>
-      <w:proofErr w:type="spellStart"/>
-      <w:r>
-        <w:rPr>
-          <w:b/>
-          <w:bCs/>
-          <w:u w:val="single"/>
-          <w:lang w:val="en-GB"/>
-        </w:rPr>
-        <w:t>src</w:t>
-      </w:r>
-      <w:proofErr w:type="spellEnd"/>
-      <w:r>
-        <w:rPr>
-          <w:b/>
-          <w:bCs/>
-          <w:u w:val="single"/>
-          <w:lang w:val="en-GB"/>
-        </w:rPr>
-        <w:t>/App.js</w:t>
+        <w:t>client/src/App.js</w:t>
       </w:r>
       <w:r>
         <w:rPr>
@@ -2435,7 +2338,6 @@
               </w:rPr>
               <w:t>, {</w:t>
             </w:r>
-            <w:proofErr w:type="spellStart"/>
             <w:r>
               <w:rPr>
                 <w:rFonts w:ascii="Consolas" w:eastAsia="Times New Roman" w:hAnsi="Consolas" w:cs="Times New Roman"/>
@@ -2448,7 +2350,6 @@
               </w:rPr>
               <w:t>useState</w:t>
             </w:r>
-            <w:proofErr w:type="spellEnd"/>
             <w:r>
               <w:rPr>
                 <w:rFonts w:ascii="Consolas" w:eastAsia="Times New Roman" w:hAnsi="Consolas" w:cs="Times New Roman"/>
@@ -2461,7 +2362,6 @@
               </w:rPr>
               <w:t xml:space="preserve">, </w:t>
             </w:r>
-            <w:proofErr w:type="spellStart"/>
             <w:r>
               <w:rPr>
                 <w:rFonts w:ascii="Consolas" w:eastAsia="Times New Roman" w:hAnsi="Consolas" w:cs="Times New Roman"/>
@@ -2474,7 +2374,6 @@
               </w:rPr>
               <w:t>useEffect</w:t>
             </w:r>
-            <w:proofErr w:type="spellEnd"/>
             <w:r>
               <w:rPr>
                 <w:rFonts w:ascii="Consolas" w:eastAsia="Times New Roman" w:hAnsi="Consolas" w:cs="Times New Roman"/>
@@ -2625,7 +2524,6 @@
               </w:rPr>
               <w:t xml:space="preserve"> </w:t>
             </w:r>
-            <w:proofErr w:type="gramStart"/>
             <w:r>
               <w:rPr>
                 <w:rFonts w:ascii="Consolas" w:eastAsia="Times New Roman" w:hAnsi="Consolas" w:cs="Times New Roman"/>
@@ -2648,20 +2546,7 @@
                 <w:lang w:val="en-GB" w:eastAsia="es-ES"/>
                 <w14:ligatures w14:val="none"/>
               </w:rPr>
-              <w:t>(</w:t>
-            </w:r>
-            <w:proofErr w:type="gramEnd"/>
-            <w:r>
-              <w:rPr>
-                <w:rFonts w:ascii="Consolas" w:eastAsia="Times New Roman" w:hAnsi="Consolas" w:cs="Times New Roman"/>
-                <w:color w:val="CCCCCC"/>
-                <w:kern w:val="0"/>
-                <w:sz w:val="18"/>
-                <w:szCs w:val="18"/>
-                <w:lang w:val="en-GB" w:eastAsia="es-ES"/>
-                <w14:ligatures w14:val="none"/>
-              </w:rPr>
-              <w:t>) {</w:t>
+              <w:t>() {</w:t>
             </w:r>
           </w:p>
           <w:p>
@@ -2705,7 +2590,6 @@
               </w:rPr>
               <w:t xml:space="preserve">  </w:t>
             </w:r>
-            <w:proofErr w:type="spellStart"/>
             <w:r>
               <w:rPr>
                 <w:rFonts w:ascii="Consolas" w:eastAsia="Times New Roman" w:hAnsi="Consolas" w:cs="Times New Roman"/>
@@ -2718,7 +2602,6 @@
               </w:rPr>
               <w:t>const</w:t>
             </w:r>
-            <w:proofErr w:type="spellEnd"/>
             <w:r>
               <w:rPr>
                 <w:rFonts w:ascii="Consolas" w:eastAsia="Times New Roman" w:hAnsi="Consolas" w:cs="Times New Roman"/>
@@ -2731,8 +2614,6 @@
               </w:rPr>
               <w:t xml:space="preserve"> [</w:t>
             </w:r>
-            <w:proofErr w:type="spellStart"/>
-            <w:proofErr w:type="gramStart"/>
             <w:r>
               <w:rPr>
                 <w:rFonts w:ascii="Consolas" w:eastAsia="Times New Roman" w:hAnsi="Consolas" w:cs="Times New Roman"/>
@@ -2769,8 +2650,6 @@
               </w:rPr>
               <w:t>setData</w:t>
             </w:r>
-            <w:proofErr w:type="spellEnd"/>
-            <w:proofErr w:type="gramEnd"/>
             <w:r>
               <w:rPr>
                 <w:rFonts w:ascii="Consolas" w:eastAsia="Times New Roman" w:hAnsi="Consolas" w:cs="Times New Roman"/>
@@ -2807,7 +2686,6 @@
               </w:rPr>
               <w:t xml:space="preserve"> </w:t>
             </w:r>
-            <w:proofErr w:type="spellStart"/>
             <w:r>
               <w:rPr>
                 <w:rFonts w:ascii="Consolas" w:eastAsia="Times New Roman" w:hAnsi="Consolas" w:cs="Times New Roman"/>
@@ -2820,7 +2698,6 @@
               </w:rPr>
               <w:t>useState</w:t>
             </w:r>
-            <w:proofErr w:type="spellEnd"/>
             <w:r>
               <w:rPr>
                 <w:rFonts w:ascii="Consolas" w:eastAsia="Times New Roman" w:hAnsi="Consolas" w:cs="Times New Roman"/>
@@ -2887,8 +2764,6 @@
               </w:rPr>
               <w:t xml:space="preserve">  </w:t>
             </w:r>
-            <w:proofErr w:type="spellStart"/>
-            <w:proofErr w:type="gramStart"/>
             <w:r>
               <w:rPr>
                 <w:rFonts w:ascii="Consolas" w:eastAsia="Times New Roman" w:hAnsi="Consolas" w:cs="Times New Roman"/>
@@ -2901,31 +2776,17 @@
               </w:rPr>
               <w:t>useEffect</w:t>
             </w:r>
-            <w:proofErr w:type="spellEnd"/>
-            <w:r>
-              <w:rPr>
-                <w:rFonts w:ascii="Consolas" w:eastAsia="Times New Roman" w:hAnsi="Consolas" w:cs="Times New Roman"/>
-                <w:color w:val="CCCCCC"/>
-                <w:kern w:val="0"/>
-                <w:sz w:val="18"/>
-                <w:szCs w:val="18"/>
-                <w:lang w:val="en-GB" w:eastAsia="es-ES"/>
-                <w14:ligatures w14:val="none"/>
-              </w:rPr>
-              <w:t>(</w:t>
-            </w:r>
-            <w:proofErr w:type="gramEnd"/>
-            <w:r>
-              <w:rPr>
-                <w:rFonts w:ascii="Consolas" w:eastAsia="Times New Roman" w:hAnsi="Consolas" w:cs="Times New Roman"/>
-                <w:color w:val="CCCCCC"/>
-                <w:kern w:val="0"/>
-                <w:sz w:val="18"/>
-                <w:szCs w:val="18"/>
-                <w:lang w:val="en-GB" w:eastAsia="es-ES"/>
-                <w14:ligatures w14:val="none"/>
-              </w:rPr>
-              <w:t>()</w:t>
+            <w:r>
+              <w:rPr>
+                <w:rFonts w:ascii="Consolas" w:eastAsia="Times New Roman" w:hAnsi="Consolas" w:cs="Times New Roman"/>
+                <w:color w:val="CCCCCC"/>
+                <w:kern w:val="0"/>
+                <w:sz w:val="18"/>
+                <w:szCs w:val="18"/>
+                <w:lang w:val="en-GB" w:eastAsia="es-ES"/>
+                <w14:ligatures w14:val="none"/>
+              </w:rPr>
+              <w:t>(()</w:t>
             </w:r>
             <w:r>
               <w:rPr>
@@ -3014,7 +2875,6 @@
               </w:rPr>
               <w:t>"/members"</w:t>
             </w:r>
-            <w:proofErr w:type="gramStart"/>
             <w:r>
               <w:rPr>
                 <w:rFonts w:ascii="Consolas" w:eastAsia="Times New Roman" w:hAnsi="Consolas" w:cs="Times New Roman"/>
@@ -3039,7 +2899,6 @@
               </w:rPr>
               <w:t>then</w:t>
             </w:r>
-            <w:proofErr w:type="gramEnd"/>
             <w:r>
               <w:rPr>
                 <w:rFonts w:ascii="Consolas" w:eastAsia="Times New Roman" w:hAnsi="Consolas" w:cs="Times New Roman"/>
@@ -3127,8 +2986,6 @@
               </w:rPr>
               <w:t xml:space="preserve"> </w:t>
             </w:r>
-            <w:proofErr w:type="spellStart"/>
-            <w:proofErr w:type="gramStart"/>
             <w:r>
               <w:rPr>
                 <w:rFonts w:ascii="Consolas" w:eastAsia="Times New Roman" w:hAnsi="Consolas" w:cs="Times New Roman"/>
@@ -3165,8 +3022,6 @@
               </w:rPr>
               <w:t>json</w:t>
             </w:r>
-            <w:proofErr w:type="spellEnd"/>
-            <w:proofErr w:type="gramEnd"/>
             <w:r>
               <w:rPr>
                 <w:rFonts w:ascii="Consolas" w:eastAsia="Times New Roman" w:hAnsi="Consolas" w:cs="Times New Roman"/>
@@ -3204,20 +3059,7 @@
                 <w:lang w:val="en-GB" w:eastAsia="es-ES"/>
                 <w14:ligatures w14:val="none"/>
               </w:rPr>
-              <w:t xml:space="preserve">    </w:t>
-            </w:r>
-            <w:proofErr w:type="gramStart"/>
-            <w:r>
-              <w:rPr>
-                <w:rFonts w:ascii="Consolas" w:eastAsia="Times New Roman" w:hAnsi="Consolas" w:cs="Times New Roman"/>
-                <w:color w:val="CCCCCC"/>
-                <w:kern w:val="0"/>
-                <w:sz w:val="18"/>
-                <w:szCs w:val="18"/>
-                <w:lang w:val="en-GB" w:eastAsia="es-ES"/>
-                <w14:ligatures w14:val="none"/>
-              </w:rPr>
-              <w:t>).</w:t>
+              <w:t>    ).</w:t>
             </w:r>
             <w:r>
               <w:rPr>
@@ -3231,7 +3073,6 @@
               </w:rPr>
               <w:t>then</w:t>
             </w:r>
-            <w:proofErr w:type="gramEnd"/>
             <w:r>
               <w:rPr>
                 <w:rFonts w:ascii="Consolas" w:eastAsia="Times New Roman" w:hAnsi="Consolas" w:cs="Times New Roman"/>
@@ -3346,7 +3187,6 @@
               </w:rPr>
               <w:t xml:space="preserve">        </w:t>
             </w:r>
-            <w:proofErr w:type="spellStart"/>
             <w:r>
               <w:rPr>
                 <w:rFonts w:ascii="Consolas" w:eastAsia="Times New Roman" w:hAnsi="Consolas" w:cs="Times New Roman"/>
@@ -3359,7 +3199,6 @@
               </w:rPr>
               <w:t>setData</w:t>
             </w:r>
-            <w:proofErr w:type="spellEnd"/>
             <w:r>
               <w:rPr>
                 <w:rFonts w:ascii="Consolas" w:eastAsia="Times New Roman" w:hAnsi="Consolas" w:cs="Times New Roman"/>
@@ -3630,7 +3469,6 @@
               </w:rPr>
               <w:t xml:space="preserve">  </w:t>
             </w:r>
-            <w:proofErr w:type="spellStart"/>
             <w:r>
               <w:rPr>
                 <w:rFonts w:ascii="Consolas" w:eastAsia="Times New Roman" w:hAnsi="Consolas" w:cs="Times New Roman"/>
@@ -3643,7 +3481,6 @@
               </w:rPr>
               <w:t>return</w:t>
             </w:r>
-            <w:proofErr w:type="spellEnd"/>
             <w:r>
               <w:rPr>
                 <w:rFonts w:ascii="Consolas" w:eastAsia="Times New Roman" w:hAnsi="Consolas" w:cs="Times New Roman"/>
@@ -3695,7 +3532,6 @@
               </w:rPr>
               <w:t>&lt;</w:t>
             </w:r>
-            <w:proofErr w:type="spellStart"/>
             <w:r>
               <w:rPr>
                 <w:rFonts w:ascii="Consolas" w:eastAsia="Times New Roman" w:hAnsi="Consolas" w:cs="Times New Roman"/>
@@ -3708,7 +3544,6 @@
               </w:rPr>
               <w:t>div</w:t>
             </w:r>
-            <w:proofErr w:type="spellEnd"/>
             <w:r>
               <w:rPr>
                 <w:rFonts w:ascii="Consolas" w:eastAsia="Times New Roman" w:hAnsi="Consolas" w:cs="Times New Roman"/>
@@ -3746,22 +3581,8 @@
                 <w:lang w:eastAsia="es-ES"/>
                 <w14:ligatures w14:val="none"/>
               </w:rPr>
-              <w:t xml:space="preserve">      ESTO ES UN </w:t>
-            </w:r>
-            <w:proofErr w:type="gramStart"/>
-            <w:r>
-              <w:rPr>
-                <w:rFonts w:ascii="Consolas" w:eastAsia="Times New Roman" w:hAnsi="Consolas" w:cs="Times New Roman"/>
-                <w:color w:val="CCCCCC"/>
-                <w:kern w:val="0"/>
-                <w:sz w:val="18"/>
-                <w:szCs w:val="18"/>
-                <w:lang w:eastAsia="es-ES"/>
-                <w14:ligatures w14:val="none"/>
-              </w:rPr>
-              <w:t>COMIENZO !!!</w:t>
-            </w:r>
-            <w:proofErr w:type="gramEnd"/>
+              <w:t>      ESTO ES UN COMIENZO !!!</w:t>
+            </w:r>
           </w:p>
           <w:p>
             <w:pPr>
@@ -3787,6 +3608,7 @@
                 <w:lang w:eastAsia="es-ES"/>
                 <w14:ligatures w14:val="none"/>
               </w:rPr>
+              <w:lastRenderedPageBreak/>
               <w:t xml:space="preserve">      </w:t>
             </w:r>
             <w:r>
@@ -3801,7 +3623,6 @@
               </w:rPr>
               <w:t>&lt;</w:t>
             </w:r>
-            <w:proofErr w:type="spellStart"/>
             <w:r>
               <w:rPr>
                 <w:rFonts w:ascii="Consolas" w:eastAsia="Times New Roman" w:hAnsi="Consolas" w:cs="Times New Roman"/>
@@ -3814,7 +3635,6 @@
               </w:rPr>
               <w:t>br</w:t>
             </w:r>
-            <w:proofErr w:type="spellEnd"/>
             <w:r>
               <w:rPr>
                 <w:rFonts w:ascii="Consolas" w:eastAsia="Times New Roman" w:hAnsi="Consolas" w:cs="Times New Roman"/>
@@ -3878,7 +3698,6 @@
               </w:rPr>
               <w:t>&lt;</w:t>
             </w:r>
-            <w:proofErr w:type="spellStart"/>
             <w:r>
               <w:rPr>
                 <w:rFonts w:ascii="Consolas" w:eastAsia="Times New Roman" w:hAnsi="Consolas" w:cs="Times New Roman"/>
@@ -3891,7 +3710,6 @@
               </w:rPr>
               <w:t>br</w:t>
             </w:r>
-            <w:proofErr w:type="spellEnd"/>
             <w:r>
               <w:rPr>
                 <w:rFonts w:ascii="Consolas" w:eastAsia="Times New Roman" w:hAnsi="Consolas" w:cs="Times New Roman"/>
@@ -3955,7 +3773,6 @@
               </w:rPr>
               <w:t>&lt;/</w:t>
             </w:r>
-            <w:proofErr w:type="spellStart"/>
             <w:r>
               <w:rPr>
                 <w:rFonts w:ascii="Consolas" w:eastAsia="Times New Roman" w:hAnsi="Consolas" w:cs="Times New Roman"/>
@@ -3968,7 +3785,6 @@
               </w:rPr>
               <w:t>div</w:t>
             </w:r>
-            <w:proofErr w:type="spellEnd"/>
             <w:r>
               <w:rPr>
                 <w:rFonts w:ascii="Consolas" w:eastAsia="Times New Roman" w:hAnsi="Consolas" w:cs="Times New Roman"/>
@@ -4105,21 +3921,7 @@
           <w:lang w:val="en-GB"/>
         </w:rPr>
         <w:tab/>
-        <w:t>&gt;</w:t>
-      </w:r>
-      <w:proofErr w:type="spellStart"/>
-      <w:r>
-        <w:rPr>
-          <w:lang w:val="en-GB"/>
-        </w:rPr>
-        <w:t>npm</w:t>
-      </w:r>
-      <w:proofErr w:type="spellEnd"/>
-      <w:r>
-        <w:rPr>
-          <w:lang w:val="en-GB"/>
-        </w:rPr>
-        <w:t xml:space="preserve"> start</w:t>
+        <w:t>&gt;npm start</w:t>
       </w:r>
     </w:p>
     <w:p>
@@ -4162,7 +3964,6 @@
           <w:noProof/>
           <w:lang w:val="en-GB"/>
         </w:rPr>
-        <w:lastRenderedPageBreak/>
         <w:drawing>
           <wp:inline distT="0" distB="0" distL="0" distR="0" wp14:anchorId="63BB1611" wp14:editId="1B4A7BFF">
             <wp:extent cx="2905530" cy="2314898"/>
@@ -4224,21 +4025,7 @@
           <w:lang w:val="en-GB"/>
         </w:rPr>
         <w:lastRenderedPageBreak/>
-        <w:t>-.</w:t>
-      </w:r>
-      <w:proofErr w:type="spellStart"/>
-      <w:r>
-        <w:rPr>
-          <w:lang w:val="en-GB"/>
-        </w:rPr>
-        <w:t>sql</w:t>
-      </w:r>
-      <w:proofErr w:type="spellEnd"/>
-      <w:r>
-        <w:rPr>
-          <w:lang w:val="en-GB"/>
-        </w:rPr>
-        <w:t xml:space="preserve"> file contains SQL commands to create posts table</w:t>
+        <w:t>-.sql file contains SQL commands to create posts table</w:t>
       </w:r>
     </w:p>
     <w:p>
@@ -4251,16 +4038,8 @@
         <w:rPr>
           <w:lang w:val="en-GB"/>
         </w:rPr>
-        <w:t xml:space="preserve">Creating </w:t>
-      </w:r>
-      <w:proofErr w:type="spellStart"/>
-      <w:r>
-        <w:rPr>
-          <w:lang w:val="en-GB"/>
-        </w:rPr>
-        <w:t>schema.sql</w:t>
-      </w:r>
-      <w:proofErr w:type="spellEnd"/>
+        <w:t>Creating schema.sql</w:t>
+      </w:r>
     </w:p>
     <w:p>
       <w:pPr>
@@ -4272,44 +4051,8 @@
         <w:rPr>
           <w:lang w:val="en-GB"/>
         </w:rPr>
-        <w:t>-create a python file to generate SQL lite .</w:t>
-      </w:r>
-      <w:proofErr w:type="spellStart"/>
-      <w:r>
-        <w:rPr>
-          <w:lang w:val="en-GB"/>
-        </w:rPr>
-        <w:t>db</w:t>
-      </w:r>
-      <w:proofErr w:type="spellEnd"/>
-      <w:r>
-        <w:rPr>
-          <w:lang w:val="en-GB"/>
-        </w:rPr>
-        <w:t xml:space="preserve"> </w:t>
-      </w:r>
-      <w:proofErr w:type="gramStart"/>
-      <w:r>
-        <w:rPr>
-          <w:lang w:val="en-GB"/>
-        </w:rPr>
-        <w:t>database  based</w:t>
-      </w:r>
-      <w:proofErr w:type="gramEnd"/>
-      <w:r>
-        <w:rPr>
-          <w:lang w:val="en-GB"/>
-        </w:rPr>
-        <w:t xml:space="preserve"> on </w:t>
-      </w:r>
-      <w:proofErr w:type="spellStart"/>
-      <w:r>
-        <w:rPr>
-          <w:lang w:val="en-GB"/>
-        </w:rPr>
-        <w:t>schema.sql</w:t>
-      </w:r>
-      <w:proofErr w:type="spellEnd"/>
+        <w:t>-create a python file to generate SQL lite .db database  based on schema.sql</w:t>
+      </w:r>
     </w:p>
     <w:p>
       <w:pPr>
@@ -4334,21 +4077,7 @@
         <w:rPr>
           <w:lang w:val="en-GB"/>
         </w:rPr>
-        <w:t xml:space="preserve">Executing initdb.py with “python initdb.py” create the </w:t>
-      </w:r>
-      <w:proofErr w:type="spellStart"/>
-      <w:r>
-        <w:rPr>
-          <w:lang w:val="en-GB"/>
-        </w:rPr>
-        <w:t>database.db</w:t>
-      </w:r>
-      <w:proofErr w:type="spellEnd"/>
-      <w:r>
-        <w:rPr>
-          <w:lang w:val="en-GB"/>
-        </w:rPr>
-        <w:t xml:space="preserve"> database with 2 records</w:t>
+        <w:t>Executing initdb.py with “python initdb.py” create the database.db database with 2 records</w:t>
       </w:r>
     </w:p>
     <w:p>
@@ -4671,20 +4400,7 @@
                 <w:lang w:val="en-GB" w:eastAsia="es-ES"/>
                 <w14:ligatures w14:val="none"/>
               </w:rPr>
-              <w:t>@</w:t>
-            </w:r>
-            <w:proofErr w:type="gramStart"/>
-            <w:r>
-              <w:rPr>
-                <w:rFonts w:ascii="Consolas" w:eastAsia="Times New Roman" w:hAnsi="Consolas" w:cs="Courier New"/>
-                <w:color w:val="273239"/>
-                <w:spacing w:val="2"/>
-                <w:kern w:val="0"/>
-                <w:bdr w:val="none" w:sz="0" w:space="0" w:color="auto" w:frame="1"/>
-                <w:lang w:val="en-GB" w:eastAsia="es-ES"/>
-                <w14:ligatures w14:val="none"/>
-              </w:rPr>
-              <w:t>app</w:t>
+              <w:t>@app</w:t>
             </w:r>
             <w:r>
               <w:rPr>
@@ -4696,20 +4412,7 @@
                 <w:lang w:val="en-GB" w:eastAsia="es-ES"/>
                 <w14:ligatures w14:val="none"/>
               </w:rPr>
-              <w:t>.route</w:t>
-            </w:r>
-            <w:proofErr w:type="gramEnd"/>
-            <w:r>
-              <w:rPr>
-                <w:rFonts w:ascii="Consolas" w:eastAsia="Times New Roman" w:hAnsi="Consolas" w:cs="Courier New"/>
-                <w:color w:val="000000"/>
-                <w:spacing w:val="2"/>
-                <w:kern w:val="0"/>
-                <w:bdr w:val="none" w:sz="0" w:space="0" w:color="auto" w:frame="1"/>
-                <w:lang w:val="en-GB" w:eastAsia="es-ES"/>
-                <w14:ligatures w14:val="none"/>
-              </w:rPr>
-              <w:t>(</w:t>
+              <w:t>.route(</w:t>
             </w:r>
             <w:r>
               <w:rPr>
@@ -4779,7 +4482,6 @@
               </w:rPr>
               <w:t xml:space="preserve"> </w:t>
             </w:r>
-            <w:proofErr w:type="spellStart"/>
             <w:r>
               <w:rPr>
                 <w:rFonts w:ascii="Consolas" w:eastAsia="Times New Roman" w:hAnsi="Consolas" w:cs="Courier New"/>
@@ -4790,20 +4492,7 @@
                 <w:lang w:val="en-GB" w:eastAsia="es-ES"/>
                 <w14:ligatures w14:val="none"/>
               </w:rPr>
-              <w:t>show_user</w:t>
-            </w:r>
-            <w:proofErr w:type="spellEnd"/>
-            <w:r>
-              <w:rPr>
-                <w:rFonts w:ascii="Consolas" w:eastAsia="Times New Roman" w:hAnsi="Consolas" w:cs="Courier New"/>
-                <w:color w:val="000000"/>
-                <w:spacing w:val="2"/>
-                <w:kern w:val="0"/>
-                <w:bdr w:val="none" w:sz="0" w:space="0" w:color="auto" w:frame="1"/>
-                <w:lang w:val="en-GB" w:eastAsia="es-ES"/>
-                <w14:ligatures w14:val="none"/>
-              </w:rPr>
-              <w:t xml:space="preserve">(username): </w:t>
+              <w:t xml:space="preserve">show_user(username): </w:t>
             </w:r>
           </w:p>
           <w:p>
@@ -4902,7 +4591,6 @@
               </w:rPr>
               <w:t xml:space="preserve"> </w:t>
             </w:r>
-            <w:proofErr w:type="spellStart"/>
             <w:r>
               <w:rPr>
                 <w:rFonts w:ascii="Consolas" w:eastAsia="Times New Roman" w:hAnsi="Consolas" w:cs="Courier New"/>
@@ -4925,46 +4613,7 @@
                 <w:lang w:val="en-GB" w:eastAsia="es-ES"/>
                 <w14:ligatures w14:val="none"/>
               </w:rPr>
-              <w:t>'Hello</w:t>
-            </w:r>
-            <w:proofErr w:type="spellEnd"/>
-            <w:r>
-              <w:rPr>
-                <w:rFonts w:ascii="Consolas" w:eastAsia="Times New Roman" w:hAnsi="Consolas" w:cs="Courier New"/>
-                <w:color w:val="0000FF"/>
-                <w:spacing w:val="2"/>
-                <w:kern w:val="0"/>
-                <w:bdr w:val="none" w:sz="0" w:space="0" w:color="auto" w:frame="1"/>
-                <w:lang w:val="en-GB" w:eastAsia="es-ES"/>
-                <w14:ligatures w14:val="none"/>
-              </w:rPr>
-              <w:t xml:space="preserve"> {username</w:t>
-            </w:r>
-            <w:proofErr w:type="gramStart"/>
-            <w:r>
-              <w:rPr>
-                <w:rFonts w:ascii="Consolas" w:eastAsia="Times New Roman" w:hAnsi="Consolas" w:cs="Courier New"/>
-                <w:color w:val="0000FF"/>
-                <w:spacing w:val="2"/>
-                <w:kern w:val="0"/>
-                <w:bdr w:val="none" w:sz="0" w:space="0" w:color="auto" w:frame="1"/>
-                <w:lang w:val="en-GB" w:eastAsia="es-ES"/>
-                <w14:ligatures w14:val="none"/>
-              </w:rPr>
-              <w:t>} !</w:t>
-            </w:r>
-            <w:proofErr w:type="gramEnd"/>
-            <w:r>
-              <w:rPr>
-                <w:rFonts w:ascii="Consolas" w:eastAsia="Times New Roman" w:hAnsi="Consolas" w:cs="Courier New"/>
-                <w:color w:val="0000FF"/>
-                <w:spacing w:val="2"/>
-                <w:kern w:val="0"/>
-                <w:bdr w:val="none" w:sz="0" w:space="0" w:color="auto" w:frame="1"/>
-                <w:lang w:val="en-GB" w:eastAsia="es-ES"/>
-                <w14:ligatures w14:val="none"/>
-              </w:rPr>
-              <w:t>'</w:t>
+              <w:t>'Hello {username} !'</w:t>
             </w:r>
           </w:p>
           <w:p>
@@ -5064,20 +4713,7 @@
                 <w:lang w:val="en-GB" w:eastAsia="es-ES"/>
                 <w14:ligatures w14:val="none"/>
               </w:rPr>
-              <w:t>@</w:t>
-            </w:r>
-            <w:proofErr w:type="gramStart"/>
-            <w:r>
-              <w:rPr>
-                <w:rFonts w:ascii="Consolas" w:eastAsia="Times New Roman" w:hAnsi="Consolas" w:cs="Courier New"/>
-                <w:color w:val="273239"/>
-                <w:spacing w:val="2"/>
-                <w:kern w:val="0"/>
-                <w:bdr w:val="none" w:sz="0" w:space="0" w:color="auto" w:frame="1"/>
-                <w:lang w:val="en-GB" w:eastAsia="es-ES"/>
-                <w14:ligatures w14:val="none"/>
-              </w:rPr>
-              <w:t>app</w:t>
+              <w:t>@app</w:t>
             </w:r>
             <w:r>
               <w:rPr>
@@ -5089,20 +4725,7 @@
                 <w:lang w:val="en-GB" w:eastAsia="es-ES"/>
                 <w14:ligatures w14:val="none"/>
               </w:rPr>
-              <w:t>.route</w:t>
-            </w:r>
-            <w:proofErr w:type="gramEnd"/>
-            <w:r>
-              <w:rPr>
-                <w:rFonts w:ascii="Consolas" w:eastAsia="Times New Roman" w:hAnsi="Consolas" w:cs="Courier New"/>
-                <w:color w:val="000000"/>
-                <w:spacing w:val="2"/>
-                <w:kern w:val="0"/>
-                <w:bdr w:val="none" w:sz="0" w:space="0" w:color="auto" w:frame="1"/>
-                <w:lang w:val="en-GB" w:eastAsia="es-ES"/>
-                <w14:ligatures w14:val="none"/>
-              </w:rPr>
-              <w:t>(</w:t>
+              <w:t>.route(</w:t>
             </w:r>
             <w:r>
               <w:rPr>
@@ -5172,7 +4795,6 @@
               </w:rPr>
               <w:t xml:space="preserve"> </w:t>
             </w:r>
-            <w:proofErr w:type="gramStart"/>
             <w:r>
               <w:rPr>
                 <w:rFonts w:ascii="Consolas" w:eastAsia="Times New Roman" w:hAnsi="Consolas" w:cs="Courier New"/>
@@ -5183,20 +4805,7 @@
                 <w:lang w:val="en-GB" w:eastAsia="es-ES"/>
                 <w14:ligatures w14:val="none"/>
               </w:rPr>
-              <w:t>hello(</w:t>
-            </w:r>
-            <w:proofErr w:type="gramEnd"/>
-            <w:r>
-              <w:rPr>
-                <w:rFonts w:ascii="Consolas" w:eastAsia="Times New Roman" w:hAnsi="Consolas" w:cs="Courier New"/>
-                <w:color w:val="000000"/>
-                <w:spacing w:val="2"/>
-                <w:kern w:val="0"/>
-                <w:bdr w:val="none" w:sz="0" w:space="0" w:color="auto" w:frame="1"/>
-                <w:lang w:val="en-GB" w:eastAsia="es-ES"/>
-                <w14:ligatures w14:val="none"/>
-              </w:rPr>
-              <w:t xml:space="preserve">): </w:t>
+              <w:t xml:space="preserve">hello(): </w:t>
             </w:r>
           </w:p>
           <w:p>
@@ -5264,33 +4873,7 @@
                 <w:lang w:val="en-GB" w:eastAsia="es-ES"/>
                 <w14:ligatures w14:val="none"/>
               </w:rPr>
-              <w:t xml:space="preserve">"Hello, Welcome to </w:t>
-            </w:r>
-            <w:proofErr w:type="spellStart"/>
-            <w:r>
-              <w:rPr>
-                <w:rFonts w:ascii="Consolas" w:eastAsia="Times New Roman" w:hAnsi="Consolas" w:cs="Courier New"/>
-                <w:color w:val="0000FF"/>
-                <w:spacing w:val="2"/>
-                <w:kern w:val="0"/>
-                <w:bdr w:val="none" w:sz="0" w:space="0" w:color="auto" w:frame="1"/>
-                <w:lang w:val="en-GB" w:eastAsia="es-ES"/>
-                <w14:ligatures w14:val="none"/>
-              </w:rPr>
-              <w:t>GeeksForGeeks</w:t>
-            </w:r>
-            <w:proofErr w:type="spellEnd"/>
-            <w:r>
-              <w:rPr>
-                <w:rFonts w:ascii="Consolas" w:eastAsia="Times New Roman" w:hAnsi="Consolas" w:cs="Courier New"/>
-                <w:color w:val="0000FF"/>
-                <w:spacing w:val="2"/>
-                <w:kern w:val="0"/>
-                <w:bdr w:val="none" w:sz="0" w:space="0" w:color="auto" w:frame="1"/>
-                <w:lang w:val="en-GB" w:eastAsia="es-ES"/>
-                <w14:ligatures w14:val="none"/>
-              </w:rPr>
-              <w:t>"</w:t>
+              <w:t>"Hello, Welcome to GeeksForGeeks"</w:t>
             </w:r>
           </w:p>
           <w:p>
@@ -5361,20 +4944,7 @@
                 <w:lang w:val="en-GB" w:eastAsia="es-ES"/>
                 <w14:ligatures w14:val="none"/>
               </w:rPr>
-              <w:t>@</w:t>
-            </w:r>
-            <w:proofErr w:type="gramStart"/>
-            <w:r>
-              <w:rPr>
-                <w:rFonts w:ascii="Consolas" w:eastAsia="Times New Roman" w:hAnsi="Consolas" w:cs="Courier New"/>
-                <w:color w:val="273239"/>
-                <w:spacing w:val="2"/>
-                <w:kern w:val="0"/>
-                <w:bdr w:val="none" w:sz="0" w:space="0" w:color="auto" w:frame="1"/>
-                <w:lang w:val="en-GB" w:eastAsia="es-ES"/>
-                <w14:ligatures w14:val="none"/>
-              </w:rPr>
-              <w:t>app</w:t>
+              <w:t>@app</w:t>
             </w:r>
             <w:r>
               <w:rPr>
@@ -5386,20 +4956,7 @@
                 <w:lang w:val="en-GB" w:eastAsia="es-ES"/>
                 <w14:ligatures w14:val="none"/>
               </w:rPr>
-              <w:t>.route</w:t>
-            </w:r>
-            <w:proofErr w:type="gramEnd"/>
-            <w:r>
-              <w:rPr>
-                <w:rFonts w:ascii="Consolas" w:eastAsia="Times New Roman" w:hAnsi="Consolas" w:cs="Courier New"/>
-                <w:color w:val="000000"/>
-                <w:spacing w:val="2"/>
-                <w:kern w:val="0"/>
-                <w:bdr w:val="none" w:sz="0" w:space="0" w:color="auto" w:frame="1"/>
-                <w:lang w:val="en-GB" w:eastAsia="es-ES"/>
-                <w14:ligatures w14:val="none"/>
-              </w:rPr>
-              <w:t>(</w:t>
+              <w:t>.route(</w:t>
             </w:r>
             <w:r>
               <w:rPr>
@@ -5469,7 +5026,6 @@
               </w:rPr>
               <w:t xml:space="preserve"> </w:t>
             </w:r>
-            <w:proofErr w:type="gramStart"/>
             <w:r>
               <w:rPr>
                 <w:rFonts w:ascii="Consolas" w:eastAsia="Times New Roman" w:hAnsi="Consolas" w:cs="Courier New"/>
@@ -5480,20 +5036,7 @@
                 <w:lang w:val="en-GB" w:eastAsia="es-ES"/>
                 <w14:ligatures w14:val="none"/>
               </w:rPr>
-              <w:t>index(</w:t>
-            </w:r>
-            <w:proofErr w:type="gramEnd"/>
-            <w:r>
-              <w:rPr>
-                <w:rFonts w:ascii="Consolas" w:eastAsia="Times New Roman" w:hAnsi="Consolas" w:cs="Courier New"/>
-                <w:color w:val="000000"/>
-                <w:spacing w:val="2"/>
-                <w:kern w:val="0"/>
-                <w:bdr w:val="none" w:sz="0" w:space="0" w:color="auto" w:frame="1"/>
-                <w:lang w:val="en-GB" w:eastAsia="es-ES"/>
-                <w14:ligatures w14:val="none"/>
-              </w:rPr>
-              <w:t xml:space="preserve">): </w:t>
+              <w:t xml:space="preserve">index(): </w:t>
             </w:r>
           </w:p>
           <w:p>
@@ -5561,33 +5104,7 @@
                 <w:lang w:val="en-GB" w:eastAsia="es-ES"/>
                 <w14:ligatures w14:val="none"/>
               </w:rPr>
-              <w:t xml:space="preserve">"Homepage of </w:t>
-            </w:r>
-            <w:proofErr w:type="spellStart"/>
-            <w:r>
-              <w:rPr>
-                <w:rFonts w:ascii="Consolas" w:eastAsia="Times New Roman" w:hAnsi="Consolas" w:cs="Courier New"/>
-                <w:color w:val="0000FF"/>
-                <w:spacing w:val="2"/>
-                <w:kern w:val="0"/>
-                <w:bdr w:val="none" w:sz="0" w:space="0" w:color="auto" w:frame="1"/>
-                <w:lang w:val="en-GB" w:eastAsia="es-ES"/>
-                <w14:ligatures w14:val="none"/>
-              </w:rPr>
-              <w:t>GeeksForGeeks</w:t>
-            </w:r>
-            <w:proofErr w:type="spellEnd"/>
-            <w:r>
-              <w:rPr>
-                <w:rFonts w:ascii="Consolas" w:eastAsia="Times New Roman" w:hAnsi="Consolas" w:cs="Courier New"/>
-                <w:color w:val="0000FF"/>
-                <w:spacing w:val="2"/>
-                <w:kern w:val="0"/>
-                <w:bdr w:val="none" w:sz="0" w:space="0" w:color="auto" w:frame="1"/>
-                <w:lang w:val="en-GB" w:eastAsia="es-ES"/>
-                <w14:ligatures w14:val="none"/>
-              </w:rPr>
-              <w:t>"</w:t>
+              <w:t>"Homepage of GeeksForGeeks"</w:t>
             </w:r>
           </w:p>
           <w:p>
@@ -5767,7 +5284,6 @@
               </w:rPr>
               <w:t>    </w:t>
             </w:r>
-            <w:proofErr w:type="spellStart"/>
             <w:r>
               <w:rPr>
                 <w:rFonts w:ascii="Consolas" w:eastAsia="Times New Roman" w:hAnsi="Consolas" w:cs="Courier New"/>
@@ -5778,20 +5294,7 @@
                 <w:lang w:val="en-GB" w:eastAsia="es-ES"/>
                 <w14:ligatures w14:val="none"/>
               </w:rPr>
-              <w:t>app.run</w:t>
-            </w:r>
-            <w:proofErr w:type="spellEnd"/>
-            <w:r>
-              <w:rPr>
-                <w:rFonts w:ascii="Consolas" w:eastAsia="Times New Roman" w:hAnsi="Consolas" w:cs="Courier New"/>
-                <w:color w:val="000000"/>
-                <w:spacing w:val="2"/>
-                <w:kern w:val="0"/>
-                <w:bdr w:val="none" w:sz="0" w:space="0" w:color="auto" w:frame="1"/>
-                <w:lang w:val="en-GB" w:eastAsia="es-ES"/>
-                <w14:ligatures w14:val="none"/>
-              </w:rPr>
-              <w:t>(debug</w:t>
+              <w:t>app.run(debug</w:t>
             </w:r>
             <w:r>
               <w:rPr>
@@ -6153,7 +5656,6 @@
               </w:rPr>
               <w:t xml:space="preserve"> </w:t>
             </w:r>
-            <w:proofErr w:type="spellStart"/>
             <w:r>
               <w:rPr>
                 <w:rFonts w:ascii="Consolas" w:eastAsia="Times New Roman" w:hAnsi="Consolas" w:cs="Courier New"/>
@@ -6164,20 +5666,7 @@
                 <w:lang w:val="en-GB" w:eastAsia="es-ES"/>
                 <w14:ligatures w14:val="none"/>
               </w:rPr>
-              <w:t>show_user</w:t>
-            </w:r>
-            <w:proofErr w:type="spellEnd"/>
-            <w:r>
-              <w:rPr>
-                <w:rFonts w:ascii="Consolas" w:eastAsia="Times New Roman" w:hAnsi="Consolas" w:cs="Courier New"/>
-                <w:color w:val="000000"/>
-                <w:spacing w:val="2"/>
-                <w:kern w:val="0"/>
-                <w:bdr w:val="none" w:sz="0" w:space="0" w:color="auto" w:frame="1"/>
-                <w:lang w:val="en-GB" w:eastAsia="es-ES"/>
-                <w14:ligatures w14:val="none"/>
-              </w:rPr>
-              <w:t xml:space="preserve">(username): </w:t>
+              <w:t xml:space="preserve">show_user(username): </w:t>
             </w:r>
           </w:p>
           <w:p>
@@ -6276,7 +5765,6 @@
               </w:rPr>
               <w:t xml:space="preserve"> </w:t>
             </w:r>
-            <w:proofErr w:type="spellStart"/>
             <w:r>
               <w:rPr>
                 <w:rFonts w:ascii="Consolas" w:eastAsia="Times New Roman" w:hAnsi="Consolas" w:cs="Courier New"/>
@@ -6299,46 +5787,7 @@
                 <w:lang w:val="en-GB" w:eastAsia="es-ES"/>
                 <w14:ligatures w14:val="none"/>
               </w:rPr>
-              <w:t>'Hello</w:t>
-            </w:r>
-            <w:proofErr w:type="spellEnd"/>
-            <w:r>
-              <w:rPr>
-                <w:rFonts w:ascii="Consolas" w:eastAsia="Times New Roman" w:hAnsi="Consolas" w:cs="Courier New"/>
-                <w:color w:val="0000FF"/>
-                <w:spacing w:val="2"/>
-                <w:kern w:val="0"/>
-                <w:bdr w:val="none" w:sz="0" w:space="0" w:color="auto" w:frame="1"/>
-                <w:lang w:val="en-GB" w:eastAsia="es-ES"/>
-                <w14:ligatures w14:val="none"/>
-              </w:rPr>
-              <w:t xml:space="preserve"> {username</w:t>
-            </w:r>
-            <w:proofErr w:type="gramStart"/>
-            <w:r>
-              <w:rPr>
-                <w:rFonts w:ascii="Consolas" w:eastAsia="Times New Roman" w:hAnsi="Consolas" w:cs="Courier New"/>
-                <w:color w:val="0000FF"/>
-                <w:spacing w:val="2"/>
-                <w:kern w:val="0"/>
-                <w:bdr w:val="none" w:sz="0" w:space="0" w:color="auto" w:frame="1"/>
-                <w:lang w:val="en-GB" w:eastAsia="es-ES"/>
-                <w14:ligatures w14:val="none"/>
-              </w:rPr>
-              <w:t>} !</w:t>
-            </w:r>
-            <w:proofErr w:type="gramEnd"/>
-            <w:r>
-              <w:rPr>
-                <w:rFonts w:ascii="Consolas" w:eastAsia="Times New Roman" w:hAnsi="Consolas" w:cs="Courier New"/>
-                <w:color w:val="0000FF"/>
-                <w:spacing w:val="2"/>
-                <w:kern w:val="0"/>
-                <w:bdr w:val="none" w:sz="0" w:space="0" w:color="auto" w:frame="1"/>
-                <w:lang w:val="en-GB" w:eastAsia="es-ES"/>
-                <w14:ligatures w14:val="none"/>
-              </w:rPr>
-              <w:t>'</w:t>
+              <w:t>'Hello {username} !'</w:t>
             </w:r>
           </w:p>
           <w:p>
@@ -6399,7 +5848,6 @@
                 <w14:ligatures w14:val="none"/>
               </w:rPr>
             </w:pPr>
-            <w:proofErr w:type="spellStart"/>
             <w:r>
               <w:rPr>
                 <w:rFonts w:ascii="Consolas" w:eastAsia="Times New Roman" w:hAnsi="Consolas" w:cs="Courier New"/>
@@ -6410,9 +5858,20 @@
                 <w:lang w:val="en-GB" w:eastAsia="es-ES"/>
                 <w14:ligatures w14:val="none"/>
               </w:rPr>
-              <w:t>app.add_url_rule</w:t>
-            </w:r>
-            <w:proofErr w:type="spellEnd"/>
+              <w:t>app.add_url_rule(</w:t>
+            </w:r>
+            <w:r>
+              <w:rPr>
+                <w:rFonts w:ascii="Consolas" w:eastAsia="Times New Roman" w:hAnsi="Consolas" w:cs="Courier New"/>
+                <w:color w:val="0000FF"/>
+                <w:spacing w:val="2"/>
+                <w:kern w:val="0"/>
+                <w:bdr w:val="none" w:sz="0" w:space="0" w:color="auto" w:frame="1"/>
+                <w:lang w:val="en-GB" w:eastAsia="es-ES"/>
+                <w14:ligatures w14:val="none"/>
+              </w:rPr>
+              <w:t>'/user/&lt;username&gt;'</w:t>
+            </w:r>
             <w:r>
               <w:rPr>
                 <w:rFonts w:ascii="Consolas" w:eastAsia="Times New Roman" w:hAnsi="Consolas" w:cs="Courier New"/>
@@ -6423,7 +5882,7 @@
                 <w:lang w:val="en-GB" w:eastAsia="es-ES"/>
                 <w14:ligatures w14:val="none"/>
               </w:rPr>
-              <w:t>(</w:t>
+              <w:t xml:space="preserve">, </w:t>
             </w:r>
             <w:r>
               <w:rPr>
@@ -6435,7 +5894,7 @@
                 <w:lang w:val="en-GB" w:eastAsia="es-ES"/>
                 <w14:ligatures w14:val="none"/>
               </w:rPr>
-              <w:t>'/user/&lt;username&gt;'</w:t>
+              <w:t>'show_user'</w:t>
             </w:r>
             <w:r>
               <w:rPr>
@@ -6447,83 +5906,7 @@
                 <w:lang w:val="en-GB" w:eastAsia="es-ES"/>
                 <w14:ligatures w14:val="none"/>
               </w:rPr>
-              <w:t xml:space="preserve">, </w:t>
-            </w:r>
-            <w:r>
-              <w:rPr>
-                <w:rFonts w:ascii="Consolas" w:eastAsia="Times New Roman" w:hAnsi="Consolas" w:cs="Courier New"/>
-                <w:color w:val="0000FF"/>
-                <w:spacing w:val="2"/>
-                <w:kern w:val="0"/>
-                <w:bdr w:val="none" w:sz="0" w:space="0" w:color="auto" w:frame="1"/>
-                <w:lang w:val="en-GB" w:eastAsia="es-ES"/>
-                <w14:ligatures w14:val="none"/>
-              </w:rPr>
-              <w:t>'</w:t>
-            </w:r>
-            <w:proofErr w:type="spellStart"/>
-            <w:r>
-              <w:rPr>
-                <w:rFonts w:ascii="Consolas" w:eastAsia="Times New Roman" w:hAnsi="Consolas" w:cs="Courier New"/>
-                <w:color w:val="0000FF"/>
-                <w:spacing w:val="2"/>
-                <w:kern w:val="0"/>
-                <w:bdr w:val="none" w:sz="0" w:space="0" w:color="auto" w:frame="1"/>
-                <w:lang w:val="en-GB" w:eastAsia="es-ES"/>
-                <w14:ligatures w14:val="none"/>
-              </w:rPr>
-              <w:t>show_user</w:t>
-            </w:r>
-            <w:proofErr w:type="spellEnd"/>
-            <w:r>
-              <w:rPr>
-                <w:rFonts w:ascii="Consolas" w:eastAsia="Times New Roman" w:hAnsi="Consolas" w:cs="Courier New"/>
-                <w:color w:val="0000FF"/>
-                <w:spacing w:val="2"/>
-                <w:kern w:val="0"/>
-                <w:bdr w:val="none" w:sz="0" w:space="0" w:color="auto" w:frame="1"/>
-                <w:lang w:val="en-GB" w:eastAsia="es-ES"/>
-                <w14:ligatures w14:val="none"/>
-              </w:rPr>
-              <w:t>'</w:t>
-            </w:r>
-            <w:r>
-              <w:rPr>
-                <w:rFonts w:ascii="Consolas" w:eastAsia="Times New Roman" w:hAnsi="Consolas" w:cs="Courier New"/>
-                <w:color w:val="000000"/>
-                <w:spacing w:val="2"/>
-                <w:kern w:val="0"/>
-                <w:bdr w:val="none" w:sz="0" w:space="0" w:color="auto" w:frame="1"/>
-                <w:lang w:val="en-GB" w:eastAsia="es-ES"/>
-                <w14:ligatures w14:val="none"/>
-              </w:rPr>
-              <w:t xml:space="preserve">, </w:t>
-            </w:r>
-            <w:proofErr w:type="spellStart"/>
-            <w:r>
-              <w:rPr>
-                <w:rFonts w:ascii="Consolas" w:eastAsia="Times New Roman" w:hAnsi="Consolas" w:cs="Courier New"/>
-                <w:color w:val="000000"/>
-                <w:spacing w:val="2"/>
-                <w:kern w:val="0"/>
-                <w:bdr w:val="none" w:sz="0" w:space="0" w:color="auto" w:frame="1"/>
-                <w:lang w:val="en-GB" w:eastAsia="es-ES"/>
-                <w14:ligatures w14:val="none"/>
-              </w:rPr>
-              <w:t>show_user</w:t>
-            </w:r>
-            <w:proofErr w:type="spellEnd"/>
-            <w:r>
-              <w:rPr>
-                <w:rFonts w:ascii="Consolas" w:eastAsia="Times New Roman" w:hAnsi="Consolas" w:cs="Courier New"/>
-                <w:color w:val="000000"/>
-                <w:spacing w:val="2"/>
-                <w:kern w:val="0"/>
-                <w:bdr w:val="none" w:sz="0" w:space="0" w:color="auto" w:frame="1"/>
-                <w:lang w:val="en-GB" w:eastAsia="es-ES"/>
-                <w14:ligatures w14:val="none"/>
-              </w:rPr>
-              <w:t xml:space="preserve">) </w:t>
+              <w:t xml:space="preserve">, show_user) </w:t>
             </w:r>
           </w:p>
           <w:p>
@@ -6703,7 +6086,6 @@
               </w:rPr>
               <w:t>    </w:t>
             </w:r>
-            <w:proofErr w:type="spellStart"/>
             <w:r>
               <w:rPr>
                 <w:rFonts w:ascii="Consolas" w:eastAsia="Times New Roman" w:hAnsi="Consolas" w:cs="Courier New"/>
@@ -6714,20 +6096,7 @@
                 <w:lang w:val="en-GB" w:eastAsia="es-ES"/>
                 <w14:ligatures w14:val="none"/>
               </w:rPr>
-              <w:t>app.run</w:t>
-            </w:r>
-            <w:proofErr w:type="spellEnd"/>
-            <w:r>
-              <w:rPr>
-                <w:rFonts w:ascii="Consolas" w:eastAsia="Times New Roman" w:hAnsi="Consolas" w:cs="Courier New"/>
-                <w:color w:val="000000"/>
-                <w:spacing w:val="2"/>
-                <w:kern w:val="0"/>
-                <w:bdr w:val="none" w:sz="0" w:space="0" w:color="auto" w:frame="1"/>
-                <w:lang w:val="en-GB" w:eastAsia="es-ES"/>
-                <w14:ligatures w14:val="none"/>
-              </w:rPr>
-              <w:t>(debug</w:t>
+              <w:t>app.run(debug</w:t>
             </w:r>
             <w:r>
               <w:rPr>
@@ -6805,35 +6174,18 @@
                 <w:kern w:val="0"/>
                 <w:sz w:val="27"/>
                 <w:szCs w:val="27"/>
-                <w:lang w:eastAsia="es-ES"/>
-                <w14:ligatures w14:val="none"/>
-              </w:rPr>
-              <w:lastRenderedPageBreak/>
+                <w:lang w:val="en-GB" w:eastAsia="es-ES"/>
+                <w14:ligatures w14:val="none"/>
+              </w:rPr>
               <w:br/>
             </w:r>
             <w:hyperlink r:id="rId9" w:history="1">
-              <w:proofErr w:type="spellStart"/>
               <w:r>
                 <w:rPr>
                   <w:rStyle w:val="Hipervnculo"/>
                 </w:rPr>
-                <w:t>Flask</w:t>
+                <w:t>Flask - Variable Rule - GeeksforGeeks</w:t>
               </w:r>
-              <w:proofErr w:type="spellEnd"/>
-              <w:r>
-                <w:rPr>
-                  <w:rStyle w:val="Hipervnculo"/>
-                </w:rPr>
-                <w:t xml:space="preserve"> - Variable Rule - </w:t>
-              </w:r>
-              <w:proofErr w:type="spellStart"/>
-              <w:r>
-                <w:rPr>
-                  <w:rStyle w:val="Hipervnculo"/>
-                </w:rPr>
-                <w:t>GeeksforGeeks</w:t>
-              </w:r>
-              <w:proofErr w:type="spellEnd"/>
             </w:hyperlink>
           </w:p>
           <w:tbl>
@@ -6870,7 +6222,7 @@
                 <w:p>
                   <w:pPr>
                     <w:shd w:val="clear" w:color="auto" w:fill="FFFFFF"/>
-                    <w:spacing w:after="0" w:line="288" w:lineRule="atLeast"/>
+                    <w:spacing w:line="288" w:lineRule="atLeast"/>
                     <w:textAlignment w:val="baseline"/>
                     <w:rPr>
                       <w:rFonts w:ascii="Consolas" w:eastAsia="Times New Roman" w:hAnsi="Consolas" w:cs="Times New Roman"/>
@@ -6890,37 +6242,13 @@
                       <w:lang w:val="en-GB" w:eastAsia="es-ES"/>
                       <w14:ligatures w14:val="none"/>
                     </w:rPr>
-                    <w:t xml:space="preserve"># </w:t>
-                  </w:r>
-                  <w:proofErr w:type="gramStart"/>
-                  <w:r>
-                    <w:rPr>
-                      <w:rFonts w:ascii="Consolas" w:eastAsia="Times New Roman" w:hAnsi="Consolas" w:cs="Courier New"/>
-                      <w:color w:val="008200"/>
-                      <w:kern w:val="0"/>
-                      <w:bdr w:val="none" w:sz="0" w:space="0" w:color="auto" w:frame="1"/>
-                      <w:lang w:val="en-GB" w:eastAsia="es-ES"/>
-                      <w14:ligatures w14:val="none"/>
-                    </w:rPr>
-                    <w:t>First</w:t>
-                  </w:r>
-                  <w:proofErr w:type="gramEnd"/>
-                  <w:r>
-                    <w:rPr>
-                      <w:rFonts w:ascii="Consolas" w:eastAsia="Times New Roman" w:hAnsi="Consolas" w:cs="Courier New"/>
-                      <w:color w:val="008200"/>
-                      <w:kern w:val="0"/>
-                      <w:bdr w:val="none" w:sz="0" w:space="0" w:color="auto" w:frame="1"/>
-                      <w:lang w:val="en-GB" w:eastAsia="es-ES"/>
-                      <w14:ligatures w14:val="none"/>
-                    </w:rPr>
-                    <w:t xml:space="preserve"> we import flask</w:t>
+                    <w:t># First we import flask</w:t>
                   </w:r>
                 </w:p>
                 <w:p>
                   <w:pPr>
                     <w:shd w:val="clear" w:color="auto" w:fill="FFFFFF"/>
-                    <w:spacing w:after="0" w:line="288" w:lineRule="atLeast"/>
+                    <w:spacing w:line="288" w:lineRule="atLeast"/>
                     <w:textAlignment w:val="baseline"/>
                     <w:rPr>
                       <w:rFonts w:ascii="Consolas" w:eastAsia="Times New Roman" w:hAnsi="Consolas" w:cs="Times New Roman"/>
@@ -7005,7 +6333,7 @@
                 <w:p>
                   <w:pPr>
                     <w:shd w:val="clear" w:color="auto" w:fill="FFFFFF"/>
-                    <w:spacing w:after="0" w:line="288" w:lineRule="atLeast"/>
+                    <w:spacing w:line="288" w:lineRule="atLeast"/>
                     <w:textAlignment w:val="baseline"/>
                     <w:rPr>
                       <w:rFonts w:ascii="Consolas" w:eastAsia="Times New Roman" w:hAnsi="Consolas" w:cs="Times New Roman"/>
@@ -7025,13 +6353,14 @@
                       <w:lang w:val="en-GB" w:eastAsia="es-ES"/>
                       <w14:ligatures w14:val="none"/>
                     </w:rPr>
+                    <w:lastRenderedPageBreak/>
                     <w:t> </w:t>
                   </w:r>
                 </w:p>
                 <w:p>
                   <w:pPr>
                     <w:shd w:val="clear" w:color="auto" w:fill="FFFFFF"/>
-                    <w:spacing w:after="0" w:line="288" w:lineRule="atLeast"/>
+                    <w:spacing w:line="288" w:lineRule="atLeast"/>
                     <w:textAlignment w:val="baseline"/>
                     <w:rPr>
                       <w:rFonts w:ascii="Consolas" w:eastAsia="Times New Roman" w:hAnsi="Consolas" w:cs="Times New Roman"/>
@@ -7051,37 +6380,13 @@
                       <w:lang w:val="en-GB" w:eastAsia="es-ES"/>
                       <w14:ligatures w14:val="none"/>
                     </w:rPr>
-                    <w:t xml:space="preserve"># </w:t>
-                  </w:r>
-                  <w:proofErr w:type="gramStart"/>
-                  <w:r>
-                    <w:rPr>
-                      <w:rFonts w:ascii="Consolas" w:eastAsia="Times New Roman" w:hAnsi="Consolas" w:cs="Courier New"/>
-                      <w:color w:val="008200"/>
-                      <w:kern w:val="0"/>
-                      <w:bdr w:val="none" w:sz="0" w:space="0" w:color="auto" w:frame="1"/>
-                      <w:lang w:val="en-GB" w:eastAsia="es-ES"/>
-                      <w14:ligatures w14:val="none"/>
-                    </w:rPr>
-                    <w:t>initialize</w:t>
-                  </w:r>
-                  <w:proofErr w:type="gramEnd"/>
-                  <w:r>
-                    <w:rPr>
-                      <w:rFonts w:ascii="Consolas" w:eastAsia="Times New Roman" w:hAnsi="Consolas" w:cs="Courier New"/>
-                      <w:color w:val="008200"/>
-                      <w:kern w:val="0"/>
-                      <w:bdr w:val="none" w:sz="0" w:space="0" w:color="auto" w:frame="1"/>
-                      <w:lang w:val="en-GB" w:eastAsia="es-ES"/>
-                      <w14:ligatures w14:val="none"/>
-                    </w:rPr>
-                    <w:t xml:space="preserve"> flask</w:t>
+                    <w:t># initialize flask</w:t>
                   </w:r>
                 </w:p>
                 <w:p>
                   <w:pPr>
                     <w:shd w:val="clear" w:color="auto" w:fill="FFFFFF"/>
-                    <w:spacing w:after="0" w:line="288" w:lineRule="atLeast"/>
+                    <w:spacing w:line="288" w:lineRule="atLeast"/>
                     <w:textAlignment w:val="baseline"/>
                     <w:rPr>
                       <w:rFonts w:ascii="Consolas" w:eastAsia="Times New Roman" w:hAnsi="Consolas" w:cs="Times New Roman"/>
@@ -7142,7 +6447,7 @@
                 <w:p>
                   <w:pPr>
                     <w:shd w:val="clear" w:color="auto" w:fill="FFFFFF"/>
-                    <w:spacing w:after="0" w:line="288" w:lineRule="atLeast"/>
+                    <w:spacing w:line="288" w:lineRule="atLeast"/>
                     <w:textAlignment w:val="baseline"/>
                     <w:rPr>
                       <w:rFonts w:ascii="Consolas" w:eastAsia="Times New Roman" w:hAnsi="Consolas" w:cs="Times New Roman"/>
@@ -7168,7 +6473,7 @@
                 <w:p>
                   <w:pPr>
                     <w:shd w:val="clear" w:color="auto" w:fill="FFFFFF"/>
-                    <w:spacing w:after="0" w:line="288" w:lineRule="atLeast"/>
+                    <w:spacing w:line="288" w:lineRule="atLeast"/>
                     <w:textAlignment w:val="baseline"/>
                     <w:rPr>
                       <w:rFonts w:ascii="Consolas" w:eastAsia="Times New Roman" w:hAnsi="Consolas" w:cs="Times New Roman"/>
@@ -7188,26 +6493,13 @@
                       <w:lang w:val="en-GB" w:eastAsia="es-ES"/>
                       <w14:ligatures w14:val="none"/>
                     </w:rPr>
-                    <w:t xml:space="preserve"># Display first simple welcome </w:t>
+                    <w:t># Display first simple welcome msg</w:t>
                   </w:r>
-                  <w:proofErr w:type="spellStart"/>
-                  <w:r>
-                    <w:rPr>
-                      <w:rFonts w:ascii="Consolas" w:eastAsia="Times New Roman" w:hAnsi="Consolas" w:cs="Courier New"/>
-                      <w:color w:val="008200"/>
-                      <w:kern w:val="0"/>
-                      <w:bdr w:val="none" w:sz="0" w:space="0" w:color="auto" w:frame="1"/>
-                      <w:lang w:val="en-GB" w:eastAsia="es-ES"/>
-                      <w14:ligatures w14:val="none"/>
-                    </w:rPr>
-                    <w:t>msg</w:t>
-                  </w:r>
-                  <w:proofErr w:type="spellEnd"/>
                 </w:p>
                 <w:p>
                   <w:pPr>
                     <w:shd w:val="clear" w:color="auto" w:fill="FFFFFF"/>
-                    <w:spacing w:after="0" w:line="288" w:lineRule="atLeast"/>
+                    <w:spacing w:line="288" w:lineRule="atLeast"/>
                     <w:textAlignment w:val="baseline"/>
                     <w:rPr>
                       <w:rFonts w:ascii="Consolas" w:eastAsia="Times New Roman" w:hAnsi="Consolas" w:cs="Times New Roman"/>
@@ -7226,18 +6518,7 @@
                       <w:lang w:val="en-GB" w:eastAsia="es-ES"/>
                       <w14:ligatures w14:val="none"/>
                     </w:rPr>
-                    <w:t>@</w:t>
-                  </w:r>
-                  <w:proofErr w:type="gramStart"/>
-                  <w:r>
-                    <w:rPr>
-                      <w:rFonts w:ascii="Consolas" w:eastAsia="Times New Roman" w:hAnsi="Consolas" w:cs="Courier New"/>
-                      <w:kern w:val="0"/>
-                      <w:bdr w:val="none" w:sz="0" w:space="0" w:color="auto" w:frame="1"/>
-                      <w:lang w:val="en-GB" w:eastAsia="es-ES"/>
-                      <w14:ligatures w14:val="none"/>
-                    </w:rPr>
-                    <w:t>app</w:t>
+                    <w:t>@app</w:t>
                   </w:r>
                   <w:r>
                     <w:rPr>
@@ -7248,19 +6529,7 @@
                       <w:lang w:val="en-GB" w:eastAsia="es-ES"/>
                       <w14:ligatures w14:val="none"/>
                     </w:rPr>
-                    <w:t>.route</w:t>
-                  </w:r>
-                  <w:proofErr w:type="gramEnd"/>
-                  <w:r>
-                    <w:rPr>
-                      <w:rFonts w:ascii="Consolas" w:eastAsia="Times New Roman" w:hAnsi="Consolas" w:cs="Courier New"/>
-                      <w:color w:val="000000"/>
-                      <w:kern w:val="0"/>
-                      <w:bdr w:val="none" w:sz="0" w:space="0" w:color="auto" w:frame="1"/>
-                      <w:lang w:val="en-GB" w:eastAsia="es-ES"/>
-                      <w14:ligatures w14:val="none"/>
-                    </w:rPr>
-                    <w:t>(</w:t>
+                    <w:t>.route(</w:t>
                   </w:r>
                   <w:r>
                     <w:rPr>
@@ -7288,7 +6557,7 @@
                 <w:p>
                   <w:pPr>
                     <w:shd w:val="clear" w:color="auto" w:fill="FFFFFF"/>
-                    <w:spacing w:after="0" w:line="288" w:lineRule="atLeast"/>
+                    <w:spacing w:line="288" w:lineRule="atLeast"/>
                     <w:textAlignment w:val="baseline"/>
                     <w:rPr>
                       <w:rFonts w:ascii="Consolas" w:eastAsia="Times New Roman" w:hAnsi="Consolas" w:cs="Times New Roman"/>
@@ -7323,8 +6592,6 @@
                     </w:rPr>
                     <w:t xml:space="preserve"> </w:t>
                   </w:r>
-                  <w:proofErr w:type="spellStart"/>
-                  <w:proofErr w:type="gramStart"/>
                   <w:r>
                     <w:rPr>
                       <w:rFonts w:ascii="Consolas" w:eastAsia="Times New Roman" w:hAnsi="Consolas" w:cs="Courier New"/>
@@ -7334,37 +6601,13 @@
                       <w:lang w:val="en-GB" w:eastAsia="es-ES"/>
                       <w14:ligatures w14:val="none"/>
                     </w:rPr>
-                    <w:t>msg</w:t>
-                  </w:r>
-                  <w:proofErr w:type="spellEnd"/>
-                  <w:r>
-                    <w:rPr>
-                      <w:rFonts w:ascii="Consolas" w:eastAsia="Times New Roman" w:hAnsi="Consolas" w:cs="Courier New"/>
-                      <w:color w:val="000000"/>
-                      <w:kern w:val="0"/>
-                      <w:bdr w:val="none" w:sz="0" w:space="0" w:color="auto" w:frame="1"/>
-                      <w:lang w:val="en-GB" w:eastAsia="es-ES"/>
-                      <w14:ligatures w14:val="none"/>
-                    </w:rPr>
-                    <w:t>(</w:t>
-                  </w:r>
-                  <w:proofErr w:type="gramEnd"/>
-                  <w:r>
-                    <w:rPr>
-                      <w:rFonts w:ascii="Consolas" w:eastAsia="Times New Roman" w:hAnsi="Consolas" w:cs="Courier New"/>
-                      <w:color w:val="000000"/>
-                      <w:kern w:val="0"/>
-                      <w:bdr w:val="none" w:sz="0" w:space="0" w:color="auto" w:frame="1"/>
-                      <w:lang w:val="en-GB" w:eastAsia="es-ES"/>
-                      <w14:ligatures w14:val="none"/>
-                    </w:rPr>
-                    <w:t>):</w:t>
+                    <w:t>msg():</w:t>
                   </w:r>
                 </w:p>
                 <w:p>
                   <w:pPr>
                     <w:shd w:val="clear" w:color="auto" w:fill="FFFFFF"/>
-                    <w:spacing w:after="0" w:line="288" w:lineRule="atLeast"/>
+                    <w:spacing w:line="288" w:lineRule="atLeast"/>
                     <w:textAlignment w:val="baseline"/>
                     <w:rPr>
                       <w:rFonts w:ascii="Consolas" w:eastAsia="Times New Roman" w:hAnsi="Consolas" w:cs="Times New Roman"/>
@@ -7424,7 +6667,7 @@
                 <w:p>
                   <w:pPr>
                     <w:shd w:val="clear" w:color="auto" w:fill="FFFFFF"/>
-                    <w:spacing w:after="0" w:line="288" w:lineRule="atLeast"/>
+                    <w:spacing w:line="288" w:lineRule="atLeast"/>
                     <w:textAlignment w:val="baseline"/>
                     <w:rPr>
                       <w:rFonts w:ascii="Consolas" w:eastAsia="Times New Roman" w:hAnsi="Consolas" w:cs="Times New Roman"/>
@@ -7450,7 +6693,7 @@
                 <w:p>
                   <w:pPr>
                     <w:shd w:val="clear" w:color="auto" w:fill="FFFFFF"/>
-                    <w:spacing w:after="0" w:line="288" w:lineRule="atLeast"/>
+                    <w:spacing w:line="288" w:lineRule="atLeast"/>
                     <w:textAlignment w:val="baseline"/>
                     <w:rPr>
                       <w:rFonts w:ascii="Consolas" w:eastAsia="Times New Roman" w:hAnsi="Consolas" w:cs="Times New Roman"/>
@@ -7470,26 +6713,13 @@
                       <w:lang w:val="en-GB" w:eastAsia="es-ES"/>
                       <w14:ligatures w14:val="none"/>
                     </w:rPr>
-                    <w:t xml:space="preserve"># We defined </w:t>
+                    <w:t># We defined string  function</w:t>
                   </w:r>
-                  <w:proofErr w:type="gramStart"/>
-                  <w:r>
-                    <w:rPr>
-                      <w:rFonts w:ascii="Consolas" w:eastAsia="Times New Roman" w:hAnsi="Consolas" w:cs="Courier New"/>
-                      <w:color w:val="008200"/>
-                      <w:kern w:val="0"/>
-                      <w:bdr w:val="none" w:sz="0" w:space="0" w:color="auto" w:frame="1"/>
-                      <w:lang w:val="en-GB" w:eastAsia="es-ES"/>
-                      <w14:ligatures w14:val="none"/>
-                    </w:rPr>
-                    <w:t>string  function</w:t>
-                  </w:r>
-                  <w:proofErr w:type="gramEnd"/>
                 </w:p>
                 <w:p>
                   <w:pPr>
                     <w:shd w:val="clear" w:color="auto" w:fill="FFFFFF"/>
-                    <w:spacing w:after="0" w:line="288" w:lineRule="atLeast"/>
+                    <w:spacing w:line="288" w:lineRule="atLeast"/>
                     <w:textAlignment w:val="baseline"/>
                     <w:rPr>
                       <w:rFonts w:ascii="Consolas" w:eastAsia="Times New Roman" w:hAnsi="Consolas" w:cs="Times New Roman"/>
@@ -7508,18 +6738,7 @@
                       <w:lang w:val="en-GB" w:eastAsia="es-ES"/>
                       <w14:ligatures w14:val="none"/>
                     </w:rPr>
-                    <w:t>@</w:t>
-                  </w:r>
-                  <w:proofErr w:type="gramStart"/>
-                  <w:r>
-                    <w:rPr>
-                      <w:rFonts w:ascii="Consolas" w:eastAsia="Times New Roman" w:hAnsi="Consolas" w:cs="Courier New"/>
-                      <w:kern w:val="0"/>
-                      <w:bdr w:val="none" w:sz="0" w:space="0" w:color="auto" w:frame="1"/>
-                      <w:lang w:val="en-GB" w:eastAsia="es-ES"/>
-                      <w14:ligatures w14:val="none"/>
-                    </w:rPr>
-                    <w:t>app</w:t>
+                    <w:t>@app</w:t>
                   </w:r>
                   <w:r>
                     <w:rPr>
@@ -7530,19 +6749,7 @@
                       <w:lang w:val="en-GB" w:eastAsia="es-ES"/>
                       <w14:ligatures w14:val="none"/>
                     </w:rPr>
-                    <w:t>.route</w:t>
-                  </w:r>
-                  <w:proofErr w:type="gramEnd"/>
-                  <w:r>
-                    <w:rPr>
-                      <w:rFonts w:ascii="Consolas" w:eastAsia="Times New Roman" w:hAnsi="Consolas" w:cs="Courier New"/>
-                      <w:color w:val="000000"/>
-                      <w:kern w:val="0"/>
-                      <w:bdr w:val="none" w:sz="0" w:space="0" w:color="auto" w:frame="1"/>
-                      <w:lang w:val="en-GB" w:eastAsia="es-ES"/>
-                      <w14:ligatures w14:val="none"/>
-                    </w:rPr>
-                    <w:t>(</w:t>
+                    <w:t>.route(</w:t>
                   </w:r>
                   <w:r>
                     <w:rPr>
@@ -7570,7 +6777,7 @@
                 <w:p>
                   <w:pPr>
                     <w:shd w:val="clear" w:color="auto" w:fill="FFFFFF"/>
-                    <w:spacing w:after="0" w:line="288" w:lineRule="atLeast"/>
+                    <w:spacing w:line="288" w:lineRule="atLeast"/>
                     <w:textAlignment w:val="baseline"/>
                     <w:rPr>
                       <w:rFonts w:ascii="Consolas" w:eastAsia="Times New Roman" w:hAnsi="Consolas" w:cs="Times New Roman"/>
@@ -7620,7 +6827,7 @@
                 <w:p>
                   <w:pPr>
                     <w:shd w:val="clear" w:color="auto" w:fill="FFFFFF"/>
-                    <w:spacing w:after="0" w:line="288" w:lineRule="atLeast"/>
+                    <w:spacing w:line="288" w:lineRule="atLeast"/>
                     <w:textAlignment w:val="baseline"/>
                     <w:rPr>
                       <w:rFonts w:ascii="Consolas" w:eastAsia="Times New Roman" w:hAnsi="Consolas" w:cs="Times New Roman"/>
@@ -7726,7 +6933,7 @@
                 <w:p>
                   <w:pPr>
                     <w:shd w:val="clear" w:color="auto" w:fill="FFFFFF"/>
-                    <w:spacing w:after="0" w:line="288" w:lineRule="atLeast"/>
+                    <w:spacing w:line="288" w:lineRule="atLeast"/>
                     <w:textAlignment w:val="baseline"/>
                     <w:rPr>
                       <w:rFonts w:ascii="Consolas" w:eastAsia="Times New Roman" w:hAnsi="Consolas" w:cs="Times New Roman"/>
@@ -7752,7 +6959,7 @@
                 <w:p>
                   <w:pPr>
                     <w:shd w:val="clear" w:color="auto" w:fill="FFFFFF"/>
-                    <w:spacing w:after="0" w:line="288" w:lineRule="atLeast"/>
+                    <w:spacing w:line="288" w:lineRule="atLeast"/>
                     <w:textAlignment w:val="baseline"/>
                     <w:rPr>
                       <w:rFonts w:ascii="Consolas" w:eastAsia="Times New Roman" w:hAnsi="Consolas" w:cs="Times New Roman"/>
@@ -7778,7 +6985,7 @@
                 <w:p>
                   <w:pPr>
                     <w:shd w:val="clear" w:color="auto" w:fill="FFFFFF"/>
-                    <w:spacing w:after="0" w:line="288" w:lineRule="atLeast"/>
+                    <w:spacing w:line="288" w:lineRule="atLeast"/>
                     <w:textAlignment w:val="baseline"/>
                     <w:rPr>
                       <w:rFonts w:ascii="Consolas" w:eastAsia="Times New Roman" w:hAnsi="Consolas" w:cs="Times New Roman"/>
@@ -7789,7 +6996,6 @@
                       <w14:ligatures w14:val="none"/>
                     </w:rPr>
                   </w:pPr>
-                  <w:proofErr w:type="spellStart"/>
                   <w:r>
                     <w:rPr>
                       <w:rFonts w:ascii="Consolas" w:eastAsia="Times New Roman" w:hAnsi="Consolas" w:cs="Courier New"/>
@@ -7799,19 +7005,7 @@
                       <w:lang w:val="en-GB" w:eastAsia="es-ES"/>
                       <w14:ligatures w14:val="none"/>
                     </w:rPr>
-                    <w:t>app.run</w:t>
-                  </w:r>
-                  <w:proofErr w:type="spellEnd"/>
-                  <w:r>
-                    <w:rPr>
-                      <w:rFonts w:ascii="Consolas" w:eastAsia="Times New Roman" w:hAnsi="Consolas" w:cs="Courier New"/>
-                      <w:color w:val="000000"/>
-                      <w:kern w:val="0"/>
-                      <w:bdr w:val="none" w:sz="0" w:space="0" w:color="auto" w:frame="1"/>
-                      <w:lang w:val="en-GB" w:eastAsia="es-ES"/>
-                      <w14:ligatures w14:val="none"/>
-                    </w:rPr>
-                    <w:t>(debug</w:t>
+                    <w:t>app.run(debug</w:t>
                   </w:r>
                   <w:r>
                     <w:rPr>
@@ -8357,11 +7551,7 @@
         <w14:ligatures w14:val="standardContextual"/>
       </w:rPr>
     </w:rPrDefault>
-    <w:pPrDefault>
-      <w:pPr>
-        <w:spacing w:after="160" w:line="259" w:lineRule="auto"/>
-      </w:pPr>
-    </w:pPrDefault>
+    <w:pPrDefault/>
   </w:docDefaults>
   <w:latentStyles w:defLockedState="0" w:defUIPriority="99" w:defSemiHidden="0" w:defUnhideWhenUsed="0" w:defQFormat="0" w:count="376">
     <w:lsdException w:name="Normal" w:uiPriority="0" w:qFormat="1"/>
@@ -8789,9 +7979,6 @@
     <w:basedOn w:val="Tablanormal"/>
     <w:uiPriority w:val="39"/>
     <w:rsid w:val="008C2804"/>
-    <w:pPr>
-      <w:spacing w:after="0" w:line="240" w:lineRule="auto"/>
-    </w:pPr>
     <w:tblPr>
       <w:tblBorders>
         <w:top w:val="single" w:sz="4" w:space="0" w:color="auto"/>
@@ -8853,7 +8040,6 @@
         <w:tab w:val="left" w:pos="13740"/>
         <w:tab w:val="left" w:pos="14656"/>
       </w:tabs>
-      <w:spacing w:after="0" w:line="240" w:lineRule="auto"/>
     </w:pPr>
     <w:rPr>
       <w:rFonts w:ascii="Courier New" w:eastAsia="Times New Roman" w:hAnsi="Courier New" w:cs="Courier New"/>
@@ -8941,7 +8127,7 @@
     <w:unhideWhenUsed/>
     <w:rsid w:val="00316262"/>
     <w:pPr>
-      <w:spacing w:before="100" w:beforeAutospacing="1" w:after="100" w:afterAutospacing="1" w:line="240" w:lineRule="auto"/>
+      <w:spacing w:before="100" w:beforeAutospacing="1" w:after="100" w:afterAutospacing="1"/>
     </w:pPr>
     <w:rPr>
       <w:rFonts w:ascii="Times New Roman" w:eastAsia="Times New Roman" w:hAnsi="Times New Roman" w:cs="Times New Roman"/>

</xml_diff>

<commit_message>
Updated recovery guides axios call
</commit_message>
<xml_diff>
--- a/CapstoneProject/1Docs/Notes.docx
+++ b/CapstoneProject/1Docs/Notes.docx
@@ -15,6 +15,7 @@
           <w:lang w:val="en-GB"/>
         </w:rPr>
       </w:pPr>
+      <w:proofErr w:type="spellStart"/>
       <w:r>
         <w:rPr>
           <w:b/>
@@ -24,8 +25,9 @@
           <w:u w:val="single"/>
           <w:lang w:val="en-GB"/>
         </w:rPr>
-        <w:t xml:space="preserve">Instalation </w:t>
-      </w:r>
+        <w:t>Instalation</w:t>
+      </w:r>
+      <w:proofErr w:type="spellEnd"/>
       <w:r>
         <w:rPr>
           <w:b/>
@@ -35,7 +37,7 @@
           <w:u w:val="single"/>
           <w:lang w:val="en-GB"/>
         </w:rPr>
-        <w:t>w</w:t>
+        <w:t xml:space="preserve"> </w:t>
       </w:r>
       <w:r>
         <w:rPr>
@@ -46,7 +48,7 @@
           <w:u w:val="single"/>
           <w:lang w:val="en-GB"/>
         </w:rPr>
-        <w:t>al</w:t>
+        <w:t>w</w:t>
       </w:r>
       <w:r>
         <w:rPr>
@@ -57,7 +59,7 @@
           <w:u w:val="single"/>
           <w:lang w:val="en-GB"/>
         </w:rPr>
-        <w:t>k</w:t>
+        <w:t>al</w:t>
       </w:r>
       <w:r>
         <w:rPr>
@@ -68,7 +70,7 @@
           <w:u w:val="single"/>
           <w:lang w:val="en-GB"/>
         </w:rPr>
-        <w:t>through</w:t>
+        <w:t>k</w:t>
       </w:r>
       <w:r>
         <w:rPr>
@@ -79,6 +81,17 @@
           <w:u w:val="single"/>
           <w:lang w:val="en-GB"/>
         </w:rPr>
+        <w:t>through</w:t>
+      </w:r>
+      <w:r>
+        <w:rPr>
+          <w:b/>
+          <w:bCs/>
+          <w:sz w:val="44"/>
+          <w:szCs w:val="44"/>
+          <w:u w:val="single"/>
+          <w:lang w:val="en-GB"/>
+        </w:rPr>
         <w:t xml:space="preserve"> &amp; testing</w:t>
       </w:r>
     </w:p>
@@ -92,7 +105,21 @@
         <w:rPr>
           <w:lang w:val="en-GB"/>
         </w:rPr>
-        <w:t>Working on NodeJs v20.15.1</w:t>
+        <w:t xml:space="preserve">Working on </w:t>
+      </w:r>
+      <w:proofErr w:type="spellStart"/>
+      <w:r>
+        <w:rPr>
+          <w:lang w:val="en-GB"/>
+        </w:rPr>
+        <w:t>NodeJs</w:t>
+      </w:r>
+      <w:proofErr w:type="spellEnd"/>
+      <w:r>
+        <w:rPr>
+          <w:lang w:val="en-GB"/>
+        </w:rPr>
+        <w:t xml:space="preserve"> v20.15.1</w:t>
       </w:r>
     </w:p>
     <w:p>
@@ -323,7 +350,21 @@
         <w:rPr>
           <w:lang w:val="en-GB"/>
         </w:rPr>
-        <w:t>&gt;npx create-react-app client</w:t>
+        <w:t>&gt;</w:t>
+      </w:r>
+      <w:proofErr w:type="spellStart"/>
+      <w:r>
+        <w:rPr>
+          <w:lang w:val="en-GB"/>
+        </w:rPr>
+        <w:t>npx</w:t>
+      </w:r>
+      <w:proofErr w:type="spellEnd"/>
+      <w:r>
+        <w:rPr>
+          <w:lang w:val="en-GB"/>
+        </w:rPr>
+        <w:t xml:space="preserve"> create-react-app client</w:t>
       </w:r>
     </w:p>
     <w:p>
@@ -351,8 +392,16 @@
         <w:rPr>
           <w:lang w:val="en-GB"/>
         </w:rPr>
-        <w:t>Install axios</w:t>
-      </w:r>
+        <w:t xml:space="preserve">Install </w:t>
+      </w:r>
+      <w:proofErr w:type="spellStart"/>
+      <w:r>
+        <w:rPr>
+          <w:lang w:val="en-GB"/>
+        </w:rPr>
+        <w:t>axios</w:t>
+      </w:r>
+      <w:proofErr w:type="spellEnd"/>
     </w:p>
     <w:p>
       <w:pPr>
@@ -366,8 +415,30 @@
         <w:rPr>
           <w:lang w:val="en-GB"/>
         </w:rPr>
-        <w:t>&gt;npm install axios</w:t>
-      </w:r>
+        <w:t>&gt;</w:t>
+      </w:r>
+      <w:proofErr w:type="spellStart"/>
+      <w:r>
+        <w:rPr>
+          <w:lang w:val="en-GB"/>
+        </w:rPr>
+        <w:t>npm</w:t>
+      </w:r>
+      <w:proofErr w:type="spellEnd"/>
+      <w:r>
+        <w:rPr>
+          <w:lang w:val="en-GB"/>
+        </w:rPr>
+        <w:t xml:space="preserve"> install </w:t>
+      </w:r>
+      <w:proofErr w:type="spellStart"/>
+      <w:r>
+        <w:rPr>
+          <w:lang w:val="en-GB"/>
+        </w:rPr>
+        <w:t>axios</w:t>
+      </w:r>
+      <w:proofErr w:type="spellEnd"/>
     </w:p>
     <w:p>
       <w:pPr>
@@ -382,7 +453,23 @@
           <w:strike/>
           <w:lang w:val="en-GB"/>
         </w:rPr>
-        <w:t>Install babel ?? TEST</w:t>
+        <w:t xml:space="preserve">Install </w:t>
+      </w:r>
+      <w:proofErr w:type="gramStart"/>
+      <w:r>
+        <w:rPr>
+          <w:strike/>
+          <w:lang w:val="en-GB"/>
+        </w:rPr>
+        <w:t>babel ??</w:t>
+      </w:r>
+      <w:proofErr w:type="gramEnd"/>
+      <w:r>
+        <w:rPr>
+          <w:strike/>
+          <w:lang w:val="en-GB"/>
+        </w:rPr>
+        <w:t xml:space="preserve"> TEST</w:t>
       </w:r>
     </w:p>
     <w:p>
@@ -398,7 +485,23 @@
           <w:strike/>
           <w:lang w:val="en-GB"/>
         </w:rPr>
-        <w:t>&gt;npm install babel</w:t>
+        <w:t>&gt;</w:t>
+      </w:r>
+      <w:proofErr w:type="spellStart"/>
+      <w:r>
+        <w:rPr>
+          <w:strike/>
+          <w:lang w:val="en-GB"/>
+        </w:rPr>
+        <w:t>npm</w:t>
+      </w:r>
+      <w:proofErr w:type="spellEnd"/>
+      <w:r>
+        <w:rPr>
+          <w:strike/>
+          <w:lang w:val="en-GB"/>
+        </w:rPr>
+        <w:t xml:space="preserve"> install babel</w:t>
       </w:r>
     </w:p>
     <w:p>
@@ -412,7 +515,21 @@
         <w:rPr>
           <w:lang w:val="en-GB"/>
         </w:rPr>
-        <w:t>Install react-router-dom to be able to use Link</w:t>
+        <w:t>Install react-router-</w:t>
+      </w:r>
+      <w:proofErr w:type="spellStart"/>
+      <w:r>
+        <w:rPr>
+          <w:lang w:val="en-GB"/>
+        </w:rPr>
+        <w:t>dom</w:t>
+      </w:r>
+      <w:proofErr w:type="spellEnd"/>
+      <w:r>
+        <w:rPr>
+          <w:lang w:val="en-GB"/>
+        </w:rPr>
+        <w:t xml:space="preserve"> to be able to use Link</w:t>
       </w:r>
     </w:p>
     <w:p>
@@ -426,8 +543,30 @@
         <w:rPr>
           <w:lang w:val="en-GB"/>
         </w:rPr>
-        <w:t>&gt;npm install react-router-dom</w:t>
-      </w:r>
+        <w:t>&gt;</w:t>
+      </w:r>
+      <w:proofErr w:type="spellStart"/>
+      <w:r>
+        <w:rPr>
+          <w:lang w:val="en-GB"/>
+        </w:rPr>
+        <w:t>npm</w:t>
+      </w:r>
+      <w:proofErr w:type="spellEnd"/>
+      <w:r>
+        <w:rPr>
+          <w:lang w:val="en-GB"/>
+        </w:rPr>
+        <w:t xml:space="preserve"> install react-router-</w:t>
+      </w:r>
+      <w:proofErr w:type="spellStart"/>
+      <w:r>
+        <w:rPr>
+          <w:lang w:val="en-GB"/>
+        </w:rPr>
+        <w:t>dom</w:t>
+      </w:r>
+      <w:proofErr w:type="spellEnd"/>
     </w:p>
     <w:p>
       <w:pPr>
@@ -440,14 +579,30 @@
         <w:rPr>
           <w:lang w:val="en-GB"/>
         </w:rPr>
-        <w:t xml:space="preserve">Modify \scr\index.js file and comment </w:t>
-      </w:r>
+        <w:t>Modify \</w:t>
+      </w:r>
+      <w:proofErr w:type="spellStart"/>
+      <w:r>
+        <w:rPr>
+          <w:lang w:val="en-GB"/>
+        </w:rPr>
+        <w:t>scr</w:t>
+      </w:r>
+      <w:proofErr w:type="spellEnd"/>
+      <w:r>
+        <w:rPr>
+          <w:lang w:val="en-GB"/>
+        </w:rPr>
+        <w:t xml:space="preserve">\index.js file and comment </w:t>
+      </w:r>
+      <w:proofErr w:type="spellStart"/>
       <w:r>
         <w:rPr>
           <w:lang w:val="en-GB"/>
         </w:rPr>
         <w:t>React.StrictMode</w:t>
       </w:r>
+      <w:proofErr w:type="spellEnd"/>
       <w:r>
         <w:rPr>
           <w:lang w:val="en-GB"/>
@@ -485,7 +640,33 @@
           <w:lang w:val="en-GB" w:eastAsia="es-ES"/>
           <w14:ligatures w14:val="none"/>
         </w:rPr>
-        <w:t>//   &lt;React.StrictMode&gt;</w:t>
+        <w:t>//   &lt;</w:t>
+      </w:r>
+      <w:proofErr w:type="spellStart"/>
+      <w:r>
+        <w:rPr>
+          <w:rFonts w:ascii="Consolas" w:eastAsia="Times New Roman" w:hAnsi="Consolas" w:cs="Times New Roman"/>
+          <w:color w:val="6A9955"/>
+          <w:kern w:val="0"/>
+          <w:sz w:val="18"/>
+          <w:szCs w:val="18"/>
+          <w:lang w:val="en-GB" w:eastAsia="es-ES"/>
+          <w14:ligatures w14:val="none"/>
+        </w:rPr>
+        <w:t>React.StrictMode</w:t>
+      </w:r>
+      <w:proofErr w:type="spellEnd"/>
+      <w:r>
+        <w:rPr>
+          <w:rFonts w:ascii="Consolas" w:eastAsia="Times New Roman" w:hAnsi="Consolas" w:cs="Times New Roman"/>
+          <w:color w:val="6A9955"/>
+          <w:kern w:val="0"/>
+          <w:sz w:val="18"/>
+          <w:szCs w:val="18"/>
+          <w:lang w:val="en-GB" w:eastAsia="es-ES"/>
+          <w14:ligatures w14:val="none"/>
+        </w:rPr>
+        <w:t>&gt;</w:t>
       </w:r>
     </w:p>
     <w:p>
@@ -587,7 +768,33 @@
           <w:lang w:val="en-GB" w:eastAsia="es-ES"/>
           <w14:ligatures w14:val="none"/>
         </w:rPr>
-        <w:t>//   &lt;/React.StrictMode&gt;</w:t>
+        <w:t>//   &lt;/</w:t>
+      </w:r>
+      <w:proofErr w:type="spellStart"/>
+      <w:r>
+        <w:rPr>
+          <w:rFonts w:ascii="Consolas" w:eastAsia="Times New Roman" w:hAnsi="Consolas" w:cs="Times New Roman"/>
+          <w:color w:val="6A9955"/>
+          <w:kern w:val="0"/>
+          <w:sz w:val="18"/>
+          <w:szCs w:val="18"/>
+          <w:lang w:val="en-GB" w:eastAsia="es-ES"/>
+          <w14:ligatures w14:val="none"/>
+        </w:rPr>
+        <w:t>React.StrictMode</w:t>
+      </w:r>
+      <w:proofErr w:type="spellEnd"/>
+      <w:r>
+        <w:rPr>
+          <w:rFonts w:ascii="Consolas" w:eastAsia="Times New Roman" w:hAnsi="Consolas" w:cs="Times New Roman"/>
+          <w:color w:val="6A9955"/>
+          <w:kern w:val="0"/>
+          <w:sz w:val="18"/>
+          <w:szCs w:val="18"/>
+          <w:lang w:val="en-GB" w:eastAsia="es-ES"/>
+          <w14:ligatures w14:val="none"/>
+        </w:rPr>
+        <w:t>&gt;</w:t>
       </w:r>
     </w:p>
     <w:p>
@@ -659,6 +866,7 @@
         </w:rPr>
         <w:t xml:space="preserve"> on </w:t>
       </w:r>
+      <w:proofErr w:type="spellStart"/>
       <w:r>
         <w:rPr>
           <w:b/>
@@ -668,6 +876,7 @@
         </w:rPr>
         <w:t>venv</w:t>
       </w:r>
+      <w:proofErr w:type="spellEnd"/>
       <w:r>
         <w:rPr>
           <w:lang w:val="en-GB"/>
@@ -686,8 +895,23 @@
         <w:rPr>
           <w:lang w:val="en-GB"/>
         </w:rPr>
-        <w:t xml:space="preserve">&gt;python -m venv </w:t>
-      </w:r>
+        <w:t xml:space="preserve">&gt;python -m </w:t>
+      </w:r>
+      <w:proofErr w:type="spellStart"/>
+      <w:r>
+        <w:rPr>
+          <w:lang w:val="en-GB"/>
+        </w:rPr>
+        <w:t>venv</w:t>
+      </w:r>
+      <w:proofErr w:type="spellEnd"/>
+      <w:r>
+        <w:rPr>
+          <w:lang w:val="en-GB"/>
+        </w:rPr>
+        <w:t xml:space="preserve"> </w:t>
+      </w:r>
+      <w:proofErr w:type="spellStart"/>
       <w:r>
         <w:rPr>
           <w:b/>
@@ -696,6 +920,7 @@
         </w:rPr>
         <w:t>venv</w:t>
       </w:r>
+      <w:proofErr w:type="spellEnd"/>
     </w:p>
     <w:p>
       <w:pPr>
@@ -718,12 +943,28 @@
           <w:lang w:val="en-GB"/>
         </w:rPr>
       </w:pPr>
-      <w:r>
-        <w:rPr>
-          <w:lang w:val="en-GB"/>
-        </w:rPr>
-        <w:t>&gt;.\venv\Scripts\activate</w:t>
-      </w:r>
+      <w:proofErr w:type="gramStart"/>
+      <w:r>
+        <w:rPr>
+          <w:lang w:val="en-GB"/>
+        </w:rPr>
+        <w:t>&gt;.\</w:t>
+      </w:r>
+      <w:proofErr w:type="spellStart"/>
+      <w:r>
+        <w:rPr>
+          <w:lang w:val="en-GB"/>
+        </w:rPr>
+        <w:t>venv</w:t>
+      </w:r>
+      <w:proofErr w:type="spellEnd"/>
+      <w:r>
+        <w:rPr>
+          <w:lang w:val="en-GB"/>
+        </w:rPr>
+        <w:t>\Scripts\activate</w:t>
+      </w:r>
+      <w:proofErr w:type="gramEnd"/>
     </w:p>
     <w:p>
       <w:pPr>
@@ -770,8 +1011,16 @@
         <w:rPr>
           <w:lang w:val="en-GB"/>
         </w:rPr>
-        <w:t>Flask-SQLAlchemy</w:t>
-      </w:r>
+        <w:t>Flask-</w:t>
+      </w:r>
+      <w:proofErr w:type="spellStart"/>
+      <w:r>
+        <w:rPr>
+          <w:lang w:val="en-GB"/>
+        </w:rPr>
+        <w:t>SQLAlchemy</w:t>
+      </w:r>
+      <w:proofErr w:type="spellEnd"/>
       <w:r>
         <w:rPr>
           <w:lang w:val="en-GB"/>
@@ -782,7 +1031,21 @@
         <w:rPr>
           <w:lang w:val="en-GB"/>
         </w:rPr>
-        <w:t>is an extension for Flask that adds support for SQLAlchemy to your application.</w:t>
+        <w:t xml:space="preserve">is an extension for Flask that adds support for </w:t>
+      </w:r>
+      <w:proofErr w:type="spellStart"/>
+      <w:r>
+        <w:rPr>
+          <w:lang w:val="en-GB"/>
+        </w:rPr>
+        <w:t>SQLAlchemy</w:t>
+      </w:r>
+      <w:proofErr w:type="spellEnd"/>
+      <w:r>
+        <w:rPr>
+          <w:lang w:val="en-GB"/>
+        </w:rPr>
+        <w:t xml:space="preserve"> to your application.</w:t>
       </w:r>
     </w:p>
     <w:p>
@@ -802,8 +1065,16 @@
         <w:rPr>
           <w:lang w:val="en-GB"/>
         </w:rPr>
-        <w:t>pip install Flask-SQLAlchemy</w:t>
-      </w:r>
+        <w:t>pip install Flask-</w:t>
+      </w:r>
+      <w:proofErr w:type="spellStart"/>
+      <w:r>
+        <w:rPr>
+          <w:lang w:val="en-GB"/>
+        </w:rPr>
+        <w:t>SQLAlchemy</w:t>
+      </w:r>
+      <w:proofErr w:type="spellEnd"/>
     </w:p>
     <w:p>
       <w:pPr>
@@ -877,6 +1148,7 @@
           <w:lang w:val="en-GB"/>
         </w:rPr>
       </w:pPr>
+      <w:proofErr w:type="spellStart"/>
       <w:r>
         <w:rPr>
           <w:lang w:val="en-GB"/>
@@ -895,12 +1167,21 @@
         </w:rPr>
         <w:t>ing</w:t>
       </w:r>
-      <w:r>
-        <w:rPr>
-          <w:lang w:val="en-GB"/>
-        </w:rPr>
-        <w:t xml:space="preserve"> marshmallow-sqlalchemy</w:t>
-      </w:r>
+      <w:proofErr w:type="spellEnd"/>
+      <w:r>
+        <w:rPr>
+          <w:lang w:val="en-GB"/>
+        </w:rPr>
+        <w:t xml:space="preserve"> marshmallow-</w:t>
+      </w:r>
+      <w:proofErr w:type="spellStart"/>
+      <w:r>
+        <w:rPr>
+          <w:lang w:val="en-GB"/>
+        </w:rPr>
+        <w:t>sqlalchemy</w:t>
+      </w:r>
+      <w:proofErr w:type="spellEnd"/>
     </w:p>
     <w:p>
       <w:pPr>
@@ -919,8 +1200,16 @@
         <w:rPr>
           <w:lang w:val="en-GB"/>
         </w:rPr>
-        <w:t>pip install marshmallow-sqlalchemy</w:t>
-      </w:r>
+        <w:t>pip install marshmallow-</w:t>
+      </w:r>
+      <w:proofErr w:type="spellStart"/>
+      <w:r>
+        <w:rPr>
+          <w:lang w:val="en-GB"/>
+        </w:rPr>
+        <w:t>sqlalchemy</w:t>
+      </w:r>
+      <w:proofErr w:type="spellEnd"/>
     </w:p>
     <w:p>
       <w:pPr>
@@ -933,7 +1222,21 @@
         <w:rPr>
           <w:lang w:val="en-GB"/>
         </w:rPr>
-        <w:t>Installing flask-cors to avoid CORS errors when using APIs</w:t>
+        <w:t>Installing flask-</w:t>
+      </w:r>
+      <w:proofErr w:type="spellStart"/>
+      <w:r>
+        <w:rPr>
+          <w:lang w:val="en-GB"/>
+        </w:rPr>
+        <w:t>cors</w:t>
+      </w:r>
+      <w:proofErr w:type="spellEnd"/>
+      <w:r>
+        <w:rPr>
+          <w:lang w:val="en-GB"/>
+        </w:rPr>
+        <w:t xml:space="preserve"> to avoid CORS errors when using APIs</w:t>
       </w:r>
     </w:p>
     <w:p>
@@ -947,8 +1250,16 @@
           <w:lang w:val="en-GB"/>
         </w:rPr>
         <w:tab/>
-        <w:t>&gt;pip install flask-cors</w:t>
-      </w:r>
+        <w:t>&gt;pip install flask-</w:t>
+      </w:r>
+      <w:proofErr w:type="spellStart"/>
+      <w:r>
+        <w:rPr>
+          <w:lang w:val="en-GB"/>
+        </w:rPr>
+        <w:t>cors</w:t>
+      </w:r>
+      <w:proofErr w:type="spellEnd"/>
     </w:p>
     <w:p>
       <w:pPr>
@@ -990,8 +1301,16 @@
         <w:rPr>
           <w:lang w:val="en-GB"/>
         </w:rPr>
-        <w:t>Installing fast-api</w:t>
-      </w:r>
+        <w:t>Installing fast-</w:t>
+      </w:r>
+      <w:proofErr w:type="spellStart"/>
+      <w:r>
+        <w:rPr>
+          <w:lang w:val="en-GB"/>
+        </w:rPr>
+        <w:t>api</w:t>
+      </w:r>
+      <w:proofErr w:type="spellEnd"/>
     </w:p>
     <w:p>
       <w:pPr>
@@ -1028,8 +1347,16 @@
         <w:rPr>
           <w:lang w:val="en-GB"/>
         </w:rPr>
-        <w:t xml:space="preserve"> fastapi</w:t>
-      </w:r>
+        <w:t xml:space="preserve"> </w:t>
+      </w:r>
+      <w:proofErr w:type="spellStart"/>
+      <w:r>
+        <w:rPr>
+          <w:lang w:val="en-GB"/>
+        </w:rPr>
+        <w:t>fastapi</w:t>
+      </w:r>
+      <w:proofErr w:type="spellEnd"/>
     </w:p>
     <w:tbl>
       <w:tblPr>
@@ -1341,6 +1668,7 @@
               </w:rPr>
               <w:t>@</w:t>
             </w:r>
+            <w:proofErr w:type="gramStart"/>
             <w:r>
               <w:rPr>
                 <w:rFonts w:ascii="Consolas" w:eastAsia="Times New Roman" w:hAnsi="Consolas" w:cs="Times New Roman"/>
@@ -1365,6 +1693,7 @@
               </w:rPr>
               <w:t>.route</w:t>
             </w:r>
+            <w:proofErr w:type="gramEnd"/>
             <w:r>
               <w:rPr>
                 <w:rFonts w:ascii="Consolas" w:eastAsia="Times New Roman" w:hAnsi="Consolas" w:cs="Times New Roman"/>
@@ -1440,6 +1769,7 @@
               </w:rPr>
               <w:t xml:space="preserve"> </w:t>
             </w:r>
+            <w:proofErr w:type="gramStart"/>
             <w:r>
               <w:rPr>
                 <w:rFonts w:ascii="Consolas" w:eastAsia="Times New Roman" w:hAnsi="Consolas" w:cs="Times New Roman"/>
@@ -1462,7 +1792,20 @@
                 <w:lang w:val="en-GB" w:eastAsia="es-ES"/>
                 <w14:ligatures w14:val="none"/>
               </w:rPr>
-              <w:t>():</w:t>
+              <w:t>(</w:t>
+            </w:r>
+            <w:proofErr w:type="gramEnd"/>
+            <w:r>
+              <w:rPr>
+                <w:rFonts w:ascii="Consolas" w:eastAsia="Times New Roman" w:hAnsi="Consolas" w:cs="Times New Roman"/>
+                <w:color w:val="CCCCCC"/>
+                <w:kern w:val="0"/>
+                <w:sz w:val="18"/>
+                <w:szCs w:val="18"/>
+                <w:lang w:val="en-GB" w:eastAsia="es-ES"/>
+                <w14:ligatures w14:val="none"/>
+              </w:rPr>
+              <w:t>):</w:t>
             </w:r>
           </w:p>
           <w:p>
@@ -1765,6 +2108,7 @@
               </w:rPr>
               <w:t>   </w:t>
             </w:r>
+            <w:proofErr w:type="spellStart"/>
             <w:r>
               <w:rPr>
                 <w:rFonts w:ascii="Consolas" w:eastAsia="Times New Roman" w:hAnsi="Consolas" w:cs="Times New Roman"/>
@@ -1801,6 +2145,7 @@
               </w:rPr>
               <w:t>run</w:t>
             </w:r>
+            <w:proofErr w:type="spellEnd"/>
             <w:r>
               <w:rPr>
                 <w:rFonts w:ascii="Consolas" w:eastAsia="Times New Roman" w:hAnsi="Consolas" w:cs="Times New Roman"/>
@@ -1971,7 +2316,21 @@
         <w:rPr>
           <w:lang w:val="en-GB"/>
         </w:rPr>
-        <w:t xml:space="preserve"> debug option autoruns after app.py file changes</w:t>
+        <w:t xml:space="preserve"> </w:t>
+      </w:r>
+      <w:proofErr w:type="spellStart"/>
+      <w:r>
+        <w:rPr>
+          <w:lang w:val="en-GB"/>
+        </w:rPr>
+        <w:t>debug</w:t>
+      </w:r>
+      <w:proofErr w:type="spellEnd"/>
+      <w:r>
+        <w:rPr>
+          <w:lang w:val="en-GB"/>
+        </w:rPr>
+        <w:t xml:space="preserve"> option autoruns after app.py file changes</w:t>
       </w:r>
     </w:p>
     <w:p>
@@ -2100,12 +2459,14 @@
           <w:lang w:val="en-GB"/>
         </w:rPr>
       </w:pPr>
+      <w:proofErr w:type="spellStart"/>
       <w:r>
         <w:rPr>
           <w:lang w:val="en-GB"/>
         </w:rPr>
         <w:t>Logo.svg</w:t>
       </w:r>
+      <w:proofErr w:type="spellEnd"/>
     </w:p>
     <w:p>
       <w:pPr>
@@ -2177,6 +2538,7 @@
         </w:rPr>
         <w:t xml:space="preserve"> directory modify </w:t>
       </w:r>
+      <w:proofErr w:type="spellStart"/>
       <w:r>
         <w:rPr>
           <w:b/>
@@ -2186,6 +2548,7 @@
         </w:rPr>
         <w:t>package.json</w:t>
       </w:r>
+      <w:proofErr w:type="spellEnd"/>
       <w:r>
         <w:rPr>
           <w:lang w:val="en-GB"/>
@@ -2253,7 +2616,27 @@
           <w:u w:val="single"/>
           <w:lang w:val="en-GB"/>
         </w:rPr>
-        <w:t>client/src/App.js</w:t>
+        <w:t>client/</w:t>
+      </w:r>
+      <w:proofErr w:type="spellStart"/>
+      <w:r>
+        <w:rPr>
+          <w:b/>
+          <w:bCs/>
+          <w:u w:val="single"/>
+          <w:lang w:val="en-GB"/>
+        </w:rPr>
+        <w:t>src</w:t>
+      </w:r>
+      <w:proofErr w:type="spellEnd"/>
+      <w:r>
+        <w:rPr>
+          <w:b/>
+          <w:bCs/>
+          <w:u w:val="single"/>
+          <w:lang w:val="en-GB"/>
+        </w:rPr>
+        <w:t>/App.js</w:t>
       </w:r>
       <w:r>
         <w:rPr>
@@ -2338,6 +2721,7 @@
               </w:rPr>
               <w:t>, {</w:t>
             </w:r>
+            <w:proofErr w:type="spellStart"/>
             <w:r>
               <w:rPr>
                 <w:rFonts w:ascii="Consolas" w:eastAsia="Times New Roman" w:hAnsi="Consolas" w:cs="Times New Roman"/>
@@ -2350,6 +2734,7 @@
               </w:rPr>
               <w:t>useState</w:t>
             </w:r>
+            <w:proofErr w:type="spellEnd"/>
             <w:r>
               <w:rPr>
                 <w:rFonts w:ascii="Consolas" w:eastAsia="Times New Roman" w:hAnsi="Consolas" w:cs="Times New Roman"/>
@@ -2362,6 +2747,7 @@
               </w:rPr>
               <w:t xml:space="preserve">, </w:t>
             </w:r>
+            <w:proofErr w:type="spellStart"/>
             <w:r>
               <w:rPr>
                 <w:rFonts w:ascii="Consolas" w:eastAsia="Times New Roman" w:hAnsi="Consolas" w:cs="Times New Roman"/>
@@ -2374,6 +2760,7 @@
               </w:rPr>
               <w:t>useEffect</w:t>
             </w:r>
+            <w:proofErr w:type="spellEnd"/>
             <w:r>
               <w:rPr>
                 <w:rFonts w:ascii="Consolas" w:eastAsia="Times New Roman" w:hAnsi="Consolas" w:cs="Times New Roman"/>
@@ -2524,6 +2911,7 @@
               </w:rPr>
               <w:t xml:space="preserve"> </w:t>
             </w:r>
+            <w:proofErr w:type="gramStart"/>
             <w:r>
               <w:rPr>
                 <w:rFonts w:ascii="Consolas" w:eastAsia="Times New Roman" w:hAnsi="Consolas" w:cs="Times New Roman"/>
@@ -2546,7 +2934,20 @@
                 <w:lang w:val="en-GB" w:eastAsia="es-ES"/>
                 <w14:ligatures w14:val="none"/>
               </w:rPr>
-              <w:t>() {</w:t>
+              <w:t>(</w:t>
+            </w:r>
+            <w:proofErr w:type="gramEnd"/>
+            <w:r>
+              <w:rPr>
+                <w:rFonts w:ascii="Consolas" w:eastAsia="Times New Roman" w:hAnsi="Consolas" w:cs="Times New Roman"/>
+                <w:color w:val="CCCCCC"/>
+                <w:kern w:val="0"/>
+                <w:sz w:val="18"/>
+                <w:szCs w:val="18"/>
+                <w:lang w:val="en-GB" w:eastAsia="es-ES"/>
+                <w14:ligatures w14:val="none"/>
+              </w:rPr>
+              <w:t>) {</w:t>
             </w:r>
           </w:p>
           <w:p>
@@ -2590,6 +2991,7 @@
               </w:rPr>
               <w:t xml:space="preserve">  </w:t>
             </w:r>
+            <w:proofErr w:type="spellStart"/>
             <w:r>
               <w:rPr>
                 <w:rFonts w:ascii="Consolas" w:eastAsia="Times New Roman" w:hAnsi="Consolas" w:cs="Times New Roman"/>
@@ -2602,6 +3004,7 @@
               </w:rPr>
               <w:t>const</w:t>
             </w:r>
+            <w:proofErr w:type="spellEnd"/>
             <w:r>
               <w:rPr>
                 <w:rFonts w:ascii="Consolas" w:eastAsia="Times New Roman" w:hAnsi="Consolas" w:cs="Times New Roman"/>
@@ -2614,6 +3017,8 @@
               </w:rPr>
               <w:t xml:space="preserve"> [</w:t>
             </w:r>
+            <w:proofErr w:type="spellStart"/>
+            <w:proofErr w:type="gramStart"/>
             <w:r>
               <w:rPr>
                 <w:rFonts w:ascii="Consolas" w:eastAsia="Times New Roman" w:hAnsi="Consolas" w:cs="Times New Roman"/>
@@ -2650,6 +3055,8 @@
               </w:rPr>
               <w:t>setData</w:t>
             </w:r>
+            <w:proofErr w:type="spellEnd"/>
+            <w:proofErr w:type="gramEnd"/>
             <w:r>
               <w:rPr>
                 <w:rFonts w:ascii="Consolas" w:eastAsia="Times New Roman" w:hAnsi="Consolas" w:cs="Times New Roman"/>
@@ -2686,6 +3093,7 @@
               </w:rPr>
               <w:t xml:space="preserve"> </w:t>
             </w:r>
+            <w:proofErr w:type="spellStart"/>
             <w:r>
               <w:rPr>
                 <w:rFonts w:ascii="Consolas" w:eastAsia="Times New Roman" w:hAnsi="Consolas" w:cs="Times New Roman"/>
@@ -2698,6 +3106,7 @@
               </w:rPr>
               <w:t>useState</w:t>
             </w:r>
+            <w:proofErr w:type="spellEnd"/>
             <w:r>
               <w:rPr>
                 <w:rFonts w:ascii="Consolas" w:eastAsia="Times New Roman" w:hAnsi="Consolas" w:cs="Times New Roman"/>
@@ -2764,6 +3173,8 @@
               </w:rPr>
               <w:t xml:space="preserve">  </w:t>
             </w:r>
+            <w:proofErr w:type="spellStart"/>
+            <w:proofErr w:type="gramStart"/>
             <w:r>
               <w:rPr>
                 <w:rFonts w:ascii="Consolas" w:eastAsia="Times New Roman" w:hAnsi="Consolas" w:cs="Times New Roman"/>
@@ -2776,17 +3187,31 @@
               </w:rPr>
               <w:t>useEffect</w:t>
             </w:r>
-            <w:r>
-              <w:rPr>
-                <w:rFonts w:ascii="Consolas" w:eastAsia="Times New Roman" w:hAnsi="Consolas" w:cs="Times New Roman"/>
-                <w:color w:val="CCCCCC"/>
-                <w:kern w:val="0"/>
-                <w:sz w:val="18"/>
-                <w:szCs w:val="18"/>
-                <w:lang w:val="en-GB" w:eastAsia="es-ES"/>
-                <w14:ligatures w14:val="none"/>
-              </w:rPr>
-              <w:t>(()</w:t>
+            <w:proofErr w:type="spellEnd"/>
+            <w:r>
+              <w:rPr>
+                <w:rFonts w:ascii="Consolas" w:eastAsia="Times New Roman" w:hAnsi="Consolas" w:cs="Times New Roman"/>
+                <w:color w:val="CCCCCC"/>
+                <w:kern w:val="0"/>
+                <w:sz w:val="18"/>
+                <w:szCs w:val="18"/>
+                <w:lang w:val="en-GB" w:eastAsia="es-ES"/>
+                <w14:ligatures w14:val="none"/>
+              </w:rPr>
+              <w:t>(</w:t>
+            </w:r>
+            <w:proofErr w:type="gramEnd"/>
+            <w:r>
+              <w:rPr>
+                <w:rFonts w:ascii="Consolas" w:eastAsia="Times New Roman" w:hAnsi="Consolas" w:cs="Times New Roman"/>
+                <w:color w:val="CCCCCC"/>
+                <w:kern w:val="0"/>
+                <w:sz w:val="18"/>
+                <w:szCs w:val="18"/>
+                <w:lang w:val="en-GB" w:eastAsia="es-ES"/>
+                <w14:ligatures w14:val="none"/>
+              </w:rPr>
+              <w:t>()</w:t>
             </w:r>
             <w:r>
               <w:rPr>
@@ -2875,6 +3300,7 @@
               </w:rPr>
               <w:t>"/members"</w:t>
             </w:r>
+            <w:proofErr w:type="gramStart"/>
             <w:r>
               <w:rPr>
                 <w:rFonts w:ascii="Consolas" w:eastAsia="Times New Roman" w:hAnsi="Consolas" w:cs="Times New Roman"/>
@@ -2899,6 +3325,7 @@
               </w:rPr>
               <w:t>then</w:t>
             </w:r>
+            <w:proofErr w:type="gramEnd"/>
             <w:r>
               <w:rPr>
                 <w:rFonts w:ascii="Consolas" w:eastAsia="Times New Roman" w:hAnsi="Consolas" w:cs="Times New Roman"/>
@@ -2986,6 +3413,8 @@
               </w:rPr>
               <w:t xml:space="preserve"> </w:t>
             </w:r>
+            <w:proofErr w:type="spellStart"/>
+            <w:proofErr w:type="gramStart"/>
             <w:r>
               <w:rPr>
                 <w:rFonts w:ascii="Consolas" w:eastAsia="Times New Roman" w:hAnsi="Consolas" w:cs="Times New Roman"/>
@@ -3022,6 +3451,8 @@
               </w:rPr>
               <w:t>json</w:t>
             </w:r>
+            <w:proofErr w:type="spellEnd"/>
+            <w:proofErr w:type="gramEnd"/>
             <w:r>
               <w:rPr>
                 <w:rFonts w:ascii="Consolas" w:eastAsia="Times New Roman" w:hAnsi="Consolas" w:cs="Times New Roman"/>
@@ -3059,7 +3490,20 @@
                 <w:lang w:val="en-GB" w:eastAsia="es-ES"/>
                 <w14:ligatures w14:val="none"/>
               </w:rPr>
-              <w:t>    ).</w:t>
+              <w:t xml:space="preserve">    </w:t>
+            </w:r>
+            <w:proofErr w:type="gramStart"/>
+            <w:r>
+              <w:rPr>
+                <w:rFonts w:ascii="Consolas" w:eastAsia="Times New Roman" w:hAnsi="Consolas" w:cs="Times New Roman"/>
+                <w:color w:val="CCCCCC"/>
+                <w:kern w:val="0"/>
+                <w:sz w:val="18"/>
+                <w:szCs w:val="18"/>
+                <w:lang w:val="en-GB" w:eastAsia="es-ES"/>
+                <w14:ligatures w14:val="none"/>
+              </w:rPr>
+              <w:t>).</w:t>
             </w:r>
             <w:r>
               <w:rPr>
@@ -3073,6 +3517,7 @@
               </w:rPr>
               <w:t>then</w:t>
             </w:r>
+            <w:proofErr w:type="gramEnd"/>
             <w:r>
               <w:rPr>
                 <w:rFonts w:ascii="Consolas" w:eastAsia="Times New Roman" w:hAnsi="Consolas" w:cs="Times New Roman"/>
@@ -3187,6 +3632,7 @@
               </w:rPr>
               <w:t xml:space="preserve">        </w:t>
             </w:r>
+            <w:proofErr w:type="spellStart"/>
             <w:r>
               <w:rPr>
                 <w:rFonts w:ascii="Consolas" w:eastAsia="Times New Roman" w:hAnsi="Consolas" w:cs="Times New Roman"/>
@@ -3199,6 +3645,7 @@
               </w:rPr>
               <w:t>setData</w:t>
             </w:r>
+            <w:proofErr w:type="spellEnd"/>
             <w:r>
               <w:rPr>
                 <w:rFonts w:ascii="Consolas" w:eastAsia="Times New Roman" w:hAnsi="Consolas" w:cs="Times New Roman"/>
@@ -3469,6 +3916,7 @@
               </w:rPr>
               <w:t xml:space="preserve">  </w:t>
             </w:r>
+            <w:proofErr w:type="spellStart"/>
             <w:r>
               <w:rPr>
                 <w:rFonts w:ascii="Consolas" w:eastAsia="Times New Roman" w:hAnsi="Consolas" w:cs="Times New Roman"/>
@@ -3481,6 +3929,7 @@
               </w:rPr>
               <w:t>return</w:t>
             </w:r>
+            <w:proofErr w:type="spellEnd"/>
             <w:r>
               <w:rPr>
                 <w:rFonts w:ascii="Consolas" w:eastAsia="Times New Roman" w:hAnsi="Consolas" w:cs="Times New Roman"/>
@@ -3532,6 +3981,7 @@
               </w:rPr>
               <w:t>&lt;</w:t>
             </w:r>
+            <w:proofErr w:type="spellStart"/>
             <w:r>
               <w:rPr>
                 <w:rFonts w:ascii="Consolas" w:eastAsia="Times New Roman" w:hAnsi="Consolas" w:cs="Times New Roman"/>
@@ -3544,6 +3994,7 @@
               </w:rPr>
               <w:t>div</w:t>
             </w:r>
+            <w:proofErr w:type="spellEnd"/>
             <w:r>
               <w:rPr>
                 <w:rFonts w:ascii="Consolas" w:eastAsia="Times New Roman" w:hAnsi="Consolas" w:cs="Times New Roman"/>
@@ -3581,8 +4032,22 @@
                 <w:lang w:eastAsia="es-ES"/>
                 <w14:ligatures w14:val="none"/>
               </w:rPr>
-              <w:t>      ESTO ES UN COMIENZO !!!</w:t>
-            </w:r>
+              <w:t xml:space="preserve">      ESTO ES UN </w:t>
+            </w:r>
+            <w:proofErr w:type="gramStart"/>
+            <w:r>
+              <w:rPr>
+                <w:rFonts w:ascii="Consolas" w:eastAsia="Times New Roman" w:hAnsi="Consolas" w:cs="Times New Roman"/>
+                <w:color w:val="CCCCCC"/>
+                <w:kern w:val="0"/>
+                <w:sz w:val="18"/>
+                <w:szCs w:val="18"/>
+                <w:lang w:eastAsia="es-ES"/>
+                <w14:ligatures w14:val="none"/>
+              </w:rPr>
+              <w:t>COMIENZO !!!</w:t>
+            </w:r>
+            <w:proofErr w:type="gramEnd"/>
           </w:p>
           <w:p>
             <w:pPr>
@@ -3594,7 +4059,7 @@
                 <w:kern w:val="0"/>
                 <w:sz w:val="18"/>
                 <w:szCs w:val="18"/>
-                <w:lang w:eastAsia="es-ES"/>
+                <w:lang w:val="en-GB" w:eastAsia="es-ES"/>
                 <w14:ligatures w14:val="none"/>
               </w:rPr>
             </w:pPr>
@@ -3618,11 +4083,12 @@
                 <w:kern w:val="0"/>
                 <w:sz w:val="18"/>
                 <w:szCs w:val="18"/>
-                <w:lang w:eastAsia="es-ES"/>
+                <w:lang w:val="en-GB" w:eastAsia="es-ES"/>
                 <w14:ligatures w14:val="none"/>
               </w:rPr>
               <w:t>&lt;</w:t>
             </w:r>
+            <w:proofErr w:type="spellStart"/>
             <w:r>
               <w:rPr>
                 <w:rFonts w:ascii="Consolas" w:eastAsia="Times New Roman" w:hAnsi="Consolas" w:cs="Times New Roman"/>
@@ -3630,11 +4096,12 @@
                 <w:kern w:val="0"/>
                 <w:sz w:val="18"/>
                 <w:szCs w:val="18"/>
-                <w:lang w:eastAsia="es-ES"/>
+                <w:lang w:val="en-GB" w:eastAsia="es-ES"/>
                 <w14:ligatures w14:val="none"/>
               </w:rPr>
               <w:t>br</w:t>
             </w:r>
+            <w:proofErr w:type="spellEnd"/>
             <w:r>
               <w:rPr>
                 <w:rFonts w:ascii="Consolas" w:eastAsia="Times New Roman" w:hAnsi="Consolas" w:cs="Times New Roman"/>
@@ -3642,7 +4109,7 @@
                 <w:kern w:val="0"/>
                 <w:sz w:val="18"/>
                 <w:szCs w:val="18"/>
-                <w:lang w:eastAsia="es-ES"/>
+                <w:lang w:val="en-GB" w:eastAsia="es-ES"/>
                 <w14:ligatures w14:val="none"/>
               </w:rPr>
               <w:t>/&gt;</w:t>
@@ -3654,7 +4121,7 @@
                 <w:kern w:val="0"/>
                 <w:sz w:val="18"/>
                 <w:szCs w:val="18"/>
-                <w:lang w:eastAsia="es-ES"/>
+                <w:lang w:val="en-GB" w:eastAsia="es-ES"/>
                 <w14:ligatures w14:val="none"/>
               </w:rPr>
               <w:t>CONECTADO BACK-END CON FRONT-END!!!</w:t>
@@ -3681,35 +4148,37 @@
                 <w:kern w:val="0"/>
                 <w:sz w:val="18"/>
                 <w:szCs w:val="18"/>
+                <w:lang w:val="en-GB" w:eastAsia="es-ES"/>
+                <w14:ligatures w14:val="none"/>
+              </w:rPr>
+              <w:t xml:space="preserve">      </w:t>
+            </w:r>
+            <w:r>
+              <w:rPr>
+                <w:rFonts w:ascii="Consolas" w:eastAsia="Times New Roman" w:hAnsi="Consolas" w:cs="Times New Roman"/>
+                <w:color w:val="808080"/>
+                <w:kern w:val="0"/>
+                <w:sz w:val="18"/>
+                <w:szCs w:val="18"/>
                 <w:lang w:eastAsia="es-ES"/>
                 <w14:ligatures w14:val="none"/>
               </w:rPr>
-              <w:t xml:space="preserve">      </w:t>
-            </w:r>
-            <w:r>
-              <w:rPr>
-                <w:rFonts w:ascii="Consolas" w:eastAsia="Times New Roman" w:hAnsi="Consolas" w:cs="Times New Roman"/>
-                <w:color w:val="808080"/>
+              <w:t>&lt;</w:t>
+            </w:r>
+            <w:proofErr w:type="spellStart"/>
+            <w:r>
+              <w:rPr>
+                <w:rFonts w:ascii="Consolas" w:eastAsia="Times New Roman" w:hAnsi="Consolas" w:cs="Times New Roman"/>
+                <w:color w:val="569CD6"/>
                 <w:kern w:val="0"/>
                 <w:sz w:val="18"/>
                 <w:szCs w:val="18"/>
                 <w:lang w:eastAsia="es-ES"/>
                 <w14:ligatures w14:val="none"/>
               </w:rPr>
-              <w:t>&lt;</w:t>
-            </w:r>
-            <w:r>
-              <w:rPr>
-                <w:rFonts w:ascii="Consolas" w:eastAsia="Times New Roman" w:hAnsi="Consolas" w:cs="Times New Roman"/>
-                <w:color w:val="569CD6"/>
-                <w:kern w:val="0"/>
-                <w:sz w:val="18"/>
-                <w:szCs w:val="18"/>
-                <w:lang w:eastAsia="es-ES"/>
-                <w14:ligatures w14:val="none"/>
-              </w:rPr>
               <w:t>br</w:t>
             </w:r>
+            <w:proofErr w:type="spellEnd"/>
             <w:r>
               <w:rPr>
                 <w:rFonts w:ascii="Consolas" w:eastAsia="Times New Roman" w:hAnsi="Consolas" w:cs="Times New Roman"/>
@@ -3773,6 +4242,7 @@
               </w:rPr>
               <w:t>&lt;/</w:t>
             </w:r>
+            <w:proofErr w:type="spellStart"/>
             <w:r>
               <w:rPr>
                 <w:rFonts w:ascii="Consolas" w:eastAsia="Times New Roman" w:hAnsi="Consolas" w:cs="Times New Roman"/>
@@ -3785,6 +4255,7 @@
               </w:rPr>
               <w:t>div</w:t>
             </w:r>
+            <w:proofErr w:type="spellEnd"/>
             <w:r>
               <w:rPr>
                 <w:rFonts w:ascii="Consolas" w:eastAsia="Times New Roman" w:hAnsi="Consolas" w:cs="Times New Roman"/>
@@ -3887,6 +4358,7 @@
         <w:rPr>
           <w:lang w:val="en-GB"/>
         </w:rPr>
+        <w:lastRenderedPageBreak/>
         <w:t>TERMINAL 2 (FRONT-END)</w:t>
       </w:r>
     </w:p>
@@ -3921,7 +4393,21 @@
           <w:lang w:val="en-GB"/>
         </w:rPr>
         <w:tab/>
-        <w:t>&gt;npm start</w:t>
+        <w:t>&gt;</w:t>
+      </w:r>
+      <w:proofErr w:type="spellStart"/>
+      <w:r>
+        <w:rPr>
+          <w:lang w:val="en-GB"/>
+        </w:rPr>
+        <w:t>npm</w:t>
+      </w:r>
+      <w:proofErr w:type="spellEnd"/>
+      <w:r>
+        <w:rPr>
+          <w:lang w:val="en-GB"/>
+        </w:rPr>
+        <w:t xml:space="preserve"> start</w:t>
       </w:r>
     </w:p>
     <w:p>
@@ -4025,7 +4511,21 @@
           <w:lang w:val="en-GB"/>
         </w:rPr>
         <w:lastRenderedPageBreak/>
-        <w:t>-.sql file contains SQL commands to create posts table</w:t>
+        <w:t>-.</w:t>
+      </w:r>
+      <w:proofErr w:type="spellStart"/>
+      <w:r>
+        <w:rPr>
+          <w:lang w:val="en-GB"/>
+        </w:rPr>
+        <w:t>sql</w:t>
+      </w:r>
+      <w:proofErr w:type="spellEnd"/>
+      <w:r>
+        <w:rPr>
+          <w:lang w:val="en-GB"/>
+        </w:rPr>
+        <w:t xml:space="preserve"> file contains SQL commands to create posts table</w:t>
       </w:r>
     </w:p>
     <w:p>
@@ -4038,8 +4538,16 @@
         <w:rPr>
           <w:lang w:val="en-GB"/>
         </w:rPr>
-        <w:t>Creating schema.sql</w:t>
-      </w:r>
+        <w:t xml:space="preserve">Creating </w:t>
+      </w:r>
+      <w:proofErr w:type="spellStart"/>
+      <w:r>
+        <w:rPr>
+          <w:lang w:val="en-GB"/>
+        </w:rPr>
+        <w:t>schema.sql</w:t>
+      </w:r>
+      <w:proofErr w:type="spellEnd"/>
     </w:p>
     <w:p>
       <w:pPr>
@@ -4051,8 +4559,44 @@
         <w:rPr>
           <w:lang w:val="en-GB"/>
         </w:rPr>
-        <w:t>-create a python file to generate SQL lite .db database  based on schema.sql</w:t>
-      </w:r>
+        <w:t>-create a python file to generate SQL lite .</w:t>
+      </w:r>
+      <w:proofErr w:type="spellStart"/>
+      <w:r>
+        <w:rPr>
+          <w:lang w:val="en-GB"/>
+        </w:rPr>
+        <w:t>db</w:t>
+      </w:r>
+      <w:proofErr w:type="spellEnd"/>
+      <w:r>
+        <w:rPr>
+          <w:lang w:val="en-GB"/>
+        </w:rPr>
+        <w:t xml:space="preserve"> </w:t>
+      </w:r>
+      <w:proofErr w:type="gramStart"/>
+      <w:r>
+        <w:rPr>
+          <w:lang w:val="en-GB"/>
+        </w:rPr>
+        <w:t>database  based</w:t>
+      </w:r>
+      <w:proofErr w:type="gramEnd"/>
+      <w:r>
+        <w:rPr>
+          <w:lang w:val="en-GB"/>
+        </w:rPr>
+        <w:t xml:space="preserve"> on </w:t>
+      </w:r>
+      <w:proofErr w:type="spellStart"/>
+      <w:r>
+        <w:rPr>
+          <w:lang w:val="en-GB"/>
+        </w:rPr>
+        <w:t>schema.sql</w:t>
+      </w:r>
+      <w:proofErr w:type="spellEnd"/>
     </w:p>
     <w:p>
       <w:pPr>
@@ -4077,7 +4621,21 @@
         <w:rPr>
           <w:lang w:val="en-GB"/>
         </w:rPr>
-        <w:t>Executing initdb.py with “python initdb.py” create the database.db database with 2 records</w:t>
+        <w:t xml:space="preserve">Executing initdb.py with “python initdb.py” create the </w:t>
+      </w:r>
+      <w:proofErr w:type="spellStart"/>
+      <w:r>
+        <w:rPr>
+          <w:lang w:val="en-GB"/>
+        </w:rPr>
+        <w:t>database.db</w:t>
+      </w:r>
+      <w:proofErr w:type="spellEnd"/>
+      <w:r>
+        <w:rPr>
+          <w:lang w:val="en-GB"/>
+        </w:rPr>
+        <w:t xml:space="preserve"> database with 2 records</w:t>
       </w:r>
     </w:p>
     <w:p>
@@ -4400,7 +4958,20 @@
                 <w:lang w:val="en-GB" w:eastAsia="es-ES"/>
                 <w14:ligatures w14:val="none"/>
               </w:rPr>
-              <w:t>@app</w:t>
+              <w:t>@</w:t>
+            </w:r>
+            <w:proofErr w:type="gramStart"/>
+            <w:r>
+              <w:rPr>
+                <w:rFonts w:ascii="Consolas" w:eastAsia="Times New Roman" w:hAnsi="Consolas" w:cs="Courier New"/>
+                <w:color w:val="273239"/>
+                <w:spacing w:val="2"/>
+                <w:kern w:val="0"/>
+                <w:bdr w:val="none" w:sz="0" w:space="0" w:color="auto" w:frame="1"/>
+                <w:lang w:val="en-GB" w:eastAsia="es-ES"/>
+                <w14:ligatures w14:val="none"/>
+              </w:rPr>
+              <w:t>app</w:t>
             </w:r>
             <w:r>
               <w:rPr>
@@ -4412,7 +4983,20 @@
                 <w:lang w:val="en-GB" w:eastAsia="es-ES"/>
                 <w14:ligatures w14:val="none"/>
               </w:rPr>
-              <w:t>.route(</w:t>
+              <w:t>.route</w:t>
+            </w:r>
+            <w:proofErr w:type="gramEnd"/>
+            <w:r>
+              <w:rPr>
+                <w:rFonts w:ascii="Consolas" w:eastAsia="Times New Roman" w:hAnsi="Consolas" w:cs="Courier New"/>
+                <w:color w:val="000000"/>
+                <w:spacing w:val="2"/>
+                <w:kern w:val="0"/>
+                <w:bdr w:val="none" w:sz="0" w:space="0" w:color="auto" w:frame="1"/>
+                <w:lang w:val="en-GB" w:eastAsia="es-ES"/>
+                <w14:ligatures w14:val="none"/>
+              </w:rPr>
+              <w:t>(</w:t>
             </w:r>
             <w:r>
               <w:rPr>
@@ -4482,6 +5066,7 @@
               </w:rPr>
               <w:t xml:space="preserve"> </w:t>
             </w:r>
+            <w:proofErr w:type="spellStart"/>
             <w:r>
               <w:rPr>
                 <w:rFonts w:ascii="Consolas" w:eastAsia="Times New Roman" w:hAnsi="Consolas" w:cs="Courier New"/>
@@ -4492,7 +5077,20 @@
                 <w:lang w:val="en-GB" w:eastAsia="es-ES"/>
                 <w14:ligatures w14:val="none"/>
               </w:rPr>
-              <w:t xml:space="preserve">show_user(username): </w:t>
+              <w:t>show_user</w:t>
+            </w:r>
+            <w:proofErr w:type="spellEnd"/>
+            <w:r>
+              <w:rPr>
+                <w:rFonts w:ascii="Consolas" w:eastAsia="Times New Roman" w:hAnsi="Consolas" w:cs="Courier New"/>
+                <w:color w:val="000000"/>
+                <w:spacing w:val="2"/>
+                <w:kern w:val="0"/>
+                <w:bdr w:val="none" w:sz="0" w:space="0" w:color="auto" w:frame="1"/>
+                <w:lang w:val="en-GB" w:eastAsia="es-ES"/>
+                <w14:ligatures w14:val="none"/>
+              </w:rPr>
+              <w:t xml:space="preserve">(username): </w:t>
             </w:r>
           </w:p>
           <w:p>
@@ -4591,6 +5189,7 @@
               </w:rPr>
               <w:t xml:space="preserve"> </w:t>
             </w:r>
+            <w:proofErr w:type="spellStart"/>
             <w:r>
               <w:rPr>
                 <w:rFonts w:ascii="Consolas" w:eastAsia="Times New Roman" w:hAnsi="Consolas" w:cs="Courier New"/>
@@ -4613,7 +5212,46 @@
                 <w:lang w:val="en-GB" w:eastAsia="es-ES"/>
                 <w14:ligatures w14:val="none"/>
               </w:rPr>
-              <w:t>'Hello {username} !'</w:t>
+              <w:t>'Hello</w:t>
+            </w:r>
+            <w:proofErr w:type="spellEnd"/>
+            <w:r>
+              <w:rPr>
+                <w:rFonts w:ascii="Consolas" w:eastAsia="Times New Roman" w:hAnsi="Consolas" w:cs="Courier New"/>
+                <w:color w:val="0000FF"/>
+                <w:spacing w:val="2"/>
+                <w:kern w:val="0"/>
+                <w:bdr w:val="none" w:sz="0" w:space="0" w:color="auto" w:frame="1"/>
+                <w:lang w:val="en-GB" w:eastAsia="es-ES"/>
+                <w14:ligatures w14:val="none"/>
+              </w:rPr>
+              <w:t xml:space="preserve"> {username</w:t>
+            </w:r>
+            <w:proofErr w:type="gramStart"/>
+            <w:r>
+              <w:rPr>
+                <w:rFonts w:ascii="Consolas" w:eastAsia="Times New Roman" w:hAnsi="Consolas" w:cs="Courier New"/>
+                <w:color w:val="0000FF"/>
+                <w:spacing w:val="2"/>
+                <w:kern w:val="0"/>
+                <w:bdr w:val="none" w:sz="0" w:space="0" w:color="auto" w:frame="1"/>
+                <w:lang w:val="en-GB" w:eastAsia="es-ES"/>
+                <w14:ligatures w14:val="none"/>
+              </w:rPr>
+              <w:t>} !</w:t>
+            </w:r>
+            <w:proofErr w:type="gramEnd"/>
+            <w:r>
+              <w:rPr>
+                <w:rFonts w:ascii="Consolas" w:eastAsia="Times New Roman" w:hAnsi="Consolas" w:cs="Courier New"/>
+                <w:color w:val="0000FF"/>
+                <w:spacing w:val="2"/>
+                <w:kern w:val="0"/>
+                <w:bdr w:val="none" w:sz="0" w:space="0" w:color="auto" w:frame="1"/>
+                <w:lang w:val="en-GB" w:eastAsia="es-ES"/>
+                <w14:ligatures w14:val="none"/>
+              </w:rPr>
+              <w:t>'</w:t>
             </w:r>
           </w:p>
           <w:p>
@@ -4713,7 +5351,20 @@
                 <w:lang w:val="en-GB" w:eastAsia="es-ES"/>
                 <w14:ligatures w14:val="none"/>
               </w:rPr>
-              <w:t>@app</w:t>
+              <w:t>@</w:t>
+            </w:r>
+            <w:proofErr w:type="gramStart"/>
+            <w:r>
+              <w:rPr>
+                <w:rFonts w:ascii="Consolas" w:eastAsia="Times New Roman" w:hAnsi="Consolas" w:cs="Courier New"/>
+                <w:color w:val="273239"/>
+                <w:spacing w:val="2"/>
+                <w:kern w:val="0"/>
+                <w:bdr w:val="none" w:sz="0" w:space="0" w:color="auto" w:frame="1"/>
+                <w:lang w:val="en-GB" w:eastAsia="es-ES"/>
+                <w14:ligatures w14:val="none"/>
+              </w:rPr>
+              <w:t>app</w:t>
             </w:r>
             <w:r>
               <w:rPr>
@@ -4725,7 +5376,20 @@
                 <w:lang w:val="en-GB" w:eastAsia="es-ES"/>
                 <w14:ligatures w14:val="none"/>
               </w:rPr>
-              <w:t>.route(</w:t>
+              <w:t>.route</w:t>
+            </w:r>
+            <w:proofErr w:type="gramEnd"/>
+            <w:r>
+              <w:rPr>
+                <w:rFonts w:ascii="Consolas" w:eastAsia="Times New Roman" w:hAnsi="Consolas" w:cs="Courier New"/>
+                <w:color w:val="000000"/>
+                <w:spacing w:val="2"/>
+                <w:kern w:val="0"/>
+                <w:bdr w:val="none" w:sz="0" w:space="0" w:color="auto" w:frame="1"/>
+                <w:lang w:val="en-GB" w:eastAsia="es-ES"/>
+                <w14:ligatures w14:val="none"/>
+              </w:rPr>
+              <w:t>(</w:t>
             </w:r>
             <w:r>
               <w:rPr>
@@ -4795,6 +5459,7 @@
               </w:rPr>
               <w:t xml:space="preserve"> </w:t>
             </w:r>
+            <w:proofErr w:type="gramStart"/>
             <w:r>
               <w:rPr>
                 <w:rFonts w:ascii="Consolas" w:eastAsia="Times New Roman" w:hAnsi="Consolas" w:cs="Courier New"/>
@@ -4805,7 +5470,20 @@
                 <w:lang w:val="en-GB" w:eastAsia="es-ES"/>
                 <w14:ligatures w14:val="none"/>
               </w:rPr>
-              <w:t xml:space="preserve">hello(): </w:t>
+              <w:t>hello(</w:t>
+            </w:r>
+            <w:proofErr w:type="gramEnd"/>
+            <w:r>
+              <w:rPr>
+                <w:rFonts w:ascii="Consolas" w:eastAsia="Times New Roman" w:hAnsi="Consolas" w:cs="Courier New"/>
+                <w:color w:val="000000"/>
+                <w:spacing w:val="2"/>
+                <w:kern w:val="0"/>
+                <w:bdr w:val="none" w:sz="0" w:space="0" w:color="auto" w:frame="1"/>
+                <w:lang w:val="en-GB" w:eastAsia="es-ES"/>
+                <w14:ligatures w14:val="none"/>
+              </w:rPr>
+              <w:t xml:space="preserve">): </w:t>
             </w:r>
           </w:p>
           <w:p>
@@ -4873,7 +5551,33 @@
                 <w:lang w:val="en-GB" w:eastAsia="es-ES"/>
                 <w14:ligatures w14:val="none"/>
               </w:rPr>
-              <w:t>"Hello, Welcome to GeeksForGeeks"</w:t>
+              <w:t xml:space="preserve">"Hello, Welcome to </w:t>
+            </w:r>
+            <w:proofErr w:type="spellStart"/>
+            <w:r>
+              <w:rPr>
+                <w:rFonts w:ascii="Consolas" w:eastAsia="Times New Roman" w:hAnsi="Consolas" w:cs="Courier New"/>
+                <w:color w:val="0000FF"/>
+                <w:spacing w:val="2"/>
+                <w:kern w:val="0"/>
+                <w:bdr w:val="none" w:sz="0" w:space="0" w:color="auto" w:frame="1"/>
+                <w:lang w:val="en-GB" w:eastAsia="es-ES"/>
+                <w14:ligatures w14:val="none"/>
+              </w:rPr>
+              <w:t>GeeksForGeeks</w:t>
+            </w:r>
+            <w:proofErr w:type="spellEnd"/>
+            <w:r>
+              <w:rPr>
+                <w:rFonts w:ascii="Consolas" w:eastAsia="Times New Roman" w:hAnsi="Consolas" w:cs="Courier New"/>
+                <w:color w:val="0000FF"/>
+                <w:spacing w:val="2"/>
+                <w:kern w:val="0"/>
+                <w:bdr w:val="none" w:sz="0" w:space="0" w:color="auto" w:frame="1"/>
+                <w:lang w:val="en-GB" w:eastAsia="es-ES"/>
+                <w14:ligatures w14:val="none"/>
+              </w:rPr>
+              <w:t>"</w:t>
             </w:r>
           </w:p>
           <w:p>
@@ -4944,7 +5648,20 @@
                 <w:lang w:val="en-GB" w:eastAsia="es-ES"/>
                 <w14:ligatures w14:val="none"/>
               </w:rPr>
-              <w:t>@app</w:t>
+              <w:t>@</w:t>
+            </w:r>
+            <w:proofErr w:type="gramStart"/>
+            <w:r>
+              <w:rPr>
+                <w:rFonts w:ascii="Consolas" w:eastAsia="Times New Roman" w:hAnsi="Consolas" w:cs="Courier New"/>
+                <w:color w:val="273239"/>
+                <w:spacing w:val="2"/>
+                <w:kern w:val="0"/>
+                <w:bdr w:val="none" w:sz="0" w:space="0" w:color="auto" w:frame="1"/>
+                <w:lang w:val="en-GB" w:eastAsia="es-ES"/>
+                <w14:ligatures w14:val="none"/>
+              </w:rPr>
+              <w:t>app</w:t>
             </w:r>
             <w:r>
               <w:rPr>
@@ -4956,7 +5673,20 @@
                 <w:lang w:val="en-GB" w:eastAsia="es-ES"/>
                 <w14:ligatures w14:val="none"/>
               </w:rPr>
-              <w:t>.route(</w:t>
+              <w:t>.route</w:t>
+            </w:r>
+            <w:proofErr w:type="gramEnd"/>
+            <w:r>
+              <w:rPr>
+                <w:rFonts w:ascii="Consolas" w:eastAsia="Times New Roman" w:hAnsi="Consolas" w:cs="Courier New"/>
+                <w:color w:val="000000"/>
+                <w:spacing w:val="2"/>
+                <w:kern w:val="0"/>
+                <w:bdr w:val="none" w:sz="0" w:space="0" w:color="auto" w:frame="1"/>
+                <w:lang w:val="en-GB" w:eastAsia="es-ES"/>
+                <w14:ligatures w14:val="none"/>
+              </w:rPr>
+              <w:t>(</w:t>
             </w:r>
             <w:r>
               <w:rPr>
@@ -5026,6 +5756,7 @@
               </w:rPr>
               <w:t xml:space="preserve"> </w:t>
             </w:r>
+            <w:proofErr w:type="gramStart"/>
             <w:r>
               <w:rPr>
                 <w:rFonts w:ascii="Consolas" w:eastAsia="Times New Roman" w:hAnsi="Consolas" w:cs="Courier New"/>
@@ -5036,7 +5767,20 @@
                 <w:lang w:val="en-GB" w:eastAsia="es-ES"/>
                 <w14:ligatures w14:val="none"/>
               </w:rPr>
-              <w:t xml:space="preserve">index(): </w:t>
+              <w:t>index(</w:t>
+            </w:r>
+            <w:proofErr w:type="gramEnd"/>
+            <w:r>
+              <w:rPr>
+                <w:rFonts w:ascii="Consolas" w:eastAsia="Times New Roman" w:hAnsi="Consolas" w:cs="Courier New"/>
+                <w:color w:val="000000"/>
+                <w:spacing w:val="2"/>
+                <w:kern w:val="0"/>
+                <w:bdr w:val="none" w:sz="0" w:space="0" w:color="auto" w:frame="1"/>
+                <w:lang w:val="en-GB" w:eastAsia="es-ES"/>
+                <w14:ligatures w14:val="none"/>
+              </w:rPr>
+              <w:t xml:space="preserve">): </w:t>
             </w:r>
           </w:p>
           <w:p>
@@ -5104,7 +5848,33 @@
                 <w:lang w:val="en-GB" w:eastAsia="es-ES"/>
                 <w14:ligatures w14:val="none"/>
               </w:rPr>
-              <w:t>"Homepage of GeeksForGeeks"</w:t>
+              <w:t xml:space="preserve">"Homepage of </w:t>
+            </w:r>
+            <w:proofErr w:type="spellStart"/>
+            <w:r>
+              <w:rPr>
+                <w:rFonts w:ascii="Consolas" w:eastAsia="Times New Roman" w:hAnsi="Consolas" w:cs="Courier New"/>
+                <w:color w:val="0000FF"/>
+                <w:spacing w:val="2"/>
+                <w:kern w:val="0"/>
+                <w:bdr w:val="none" w:sz="0" w:space="0" w:color="auto" w:frame="1"/>
+                <w:lang w:val="en-GB" w:eastAsia="es-ES"/>
+                <w14:ligatures w14:val="none"/>
+              </w:rPr>
+              <w:t>GeeksForGeeks</w:t>
+            </w:r>
+            <w:proofErr w:type="spellEnd"/>
+            <w:r>
+              <w:rPr>
+                <w:rFonts w:ascii="Consolas" w:eastAsia="Times New Roman" w:hAnsi="Consolas" w:cs="Courier New"/>
+                <w:color w:val="0000FF"/>
+                <w:spacing w:val="2"/>
+                <w:kern w:val="0"/>
+                <w:bdr w:val="none" w:sz="0" w:space="0" w:color="auto" w:frame="1"/>
+                <w:lang w:val="en-GB" w:eastAsia="es-ES"/>
+                <w14:ligatures w14:val="none"/>
+              </w:rPr>
+              <w:t>"</w:t>
             </w:r>
           </w:p>
           <w:p>
@@ -5284,6 +6054,7 @@
               </w:rPr>
               <w:t>    </w:t>
             </w:r>
+            <w:proofErr w:type="spellStart"/>
             <w:r>
               <w:rPr>
                 <w:rFonts w:ascii="Consolas" w:eastAsia="Times New Roman" w:hAnsi="Consolas" w:cs="Courier New"/>
@@ -5294,7 +6065,20 @@
                 <w:lang w:val="en-GB" w:eastAsia="es-ES"/>
                 <w14:ligatures w14:val="none"/>
               </w:rPr>
-              <w:t>app.run(debug</w:t>
+              <w:t>app.run</w:t>
+            </w:r>
+            <w:proofErr w:type="spellEnd"/>
+            <w:r>
+              <w:rPr>
+                <w:rFonts w:ascii="Consolas" w:eastAsia="Times New Roman" w:hAnsi="Consolas" w:cs="Courier New"/>
+                <w:color w:val="000000"/>
+                <w:spacing w:val="2"/>
+                <w:kern w:val="0"/>
+                <w:bdr w:val="none" w:sz="0" w:space="0" w:color="auto" w:frame="1"/>
+                <w:lang w:val="en-GB" w:eastAsia="es-ES"/>
+                <w14:ligatures w14:val="none"/>
+              </w:rPr>
+              <w:t>(debug</w:t>
             </w:r>
             <w:r>
               <w:rPr>
@@ -5656,6 +6440,7 @@
               </w:rPr>
               <w:t xml:space="preserve"> </w:t>
             </w:r>
+            <w:proofErr w:type="spellStart"/>
             <w:r>
               <w:rPr>
                 <w:rFonts w:ascii="Consolas" w:eastAsia="Times New Roman" w:hAnsi="Consolas" w:cs="Courier New"/>
@@ -5666,7 +6451,20 @@
                 <w:lang w:val="en-GB" w:eastAsia="es-ES"/>
                 <w14:ligatures w14:val="none"/>
               </w:rPr>
-              <w:t xml:space="preserve">show_user(username): </w:t>
+              <w:t>show_user</w:t>
+            </w:r>
+            <w:proofErr w:type="spellEnd"/>
+            <w:r>
+              <w:rPr>
+                <w:rFonts w:ascii="Consolas" w:eastAsia="Times New Roman" w:hAnsi="Consolas" w:cs="Courier New"/>
+                <w:color w:val="000000"/>
+                <w:spacing w:val="2"/>
+                <w:kern w:val="0"/>
+                <w:bdr w:val="none" w:sz="0" w:space="0" w:color="auto" w:frame="1"/>
+                <w:lang w:val="en-GB" w:eastAsia="es-ES"/>
+                <w14:ligatures w14:val="none"/>
+              </w:rPr>
+              <w:t xml:space="preserve">(username): </w:t>
             </w:r>
           </w:p>
           <w:p>
@@ -5765,6 +6563,7 @@
               </w:rPr>
               <w:t xml:space="preserve"> </w:t>
             </w:r>
+            <w:proofErr w:type="spellStart"/>
             <w:r>
               <w:rPr>
                 <w:rFonts w:ascii="Consolas" w:eastAsia="Times New Roman" w:hAnsi="Consolas" w:cs="Courier New"/>
@@ -5787,7 +6586,46 @@
                 <w:lang w:val="en-GB" w:eastAsia="es-ES"/>
                 <w14:ligatures w14:val="none"/>
               </w:rPr>
-              <w:t>'Hello {username} !'</w:t>
+              <w:t>'Hello</w:t>
+            </w:r>
+            <w:proofErr w:type="spellEnd"/>
+            <w:r>
+              <w:rPr>
+                <w:rFonts w:ascii="Consolas" w:eastAsia="Times New Roman" w:hAnsi="Consolas" w:cs="Courier New"/>
+                <w:color w:val="0000FF"/>
+                <w:spacing w:val="2"/>
+                <w:kern w:val="0"/>
+                <w:bdr w:val="none" w:sz="0" w:space="0" w:color="auto" w:frame="1"/>
+                <w:lang w:val="en-GB" w:eastAsia="es-ES"/>
+                <w14:ligatures w14:val="none"/>
+              </w:rPr>
+              <w:t xml:space="preserve"> {username</w:t>
+            </w:r>
+            <w:proofErr w:type="gramStart"/>
+            <w:r>
+              <w:rPr>
+                <w:rFonts w:ascii="Consolas" w:eastAsia="Times New Roman" w:hAnsi="Consolas" w:cs="Courier New"/>
+                <w:color w:val="0000FF"/>
+                <w:spacing w:val="2"/>
+                <w:kern w:val="0"/>
+                <w:bdr w:val="none" w:sz="0" w:space="0" w:color="auto" w:frame="1"/>
+                <w:lang w:val="en-GB" w:eastAsia="es-ES"/>
+                <w14:ligatures w14:val="none"/>
+              </w:rPr>
+              <w:t>} !</w:t>
+            </w:r>
+            <w:proofErr w:type="gramEnd"/>
+            <w:r>
+              <w:rPr>
+                <w:rFonts w:ascii="Consolas" w:eastAsia="Times New Roman" w:hAnsi="Consolas" w:cs="Courier New"/>
+                <w:color w:val="0000FF"/>
+                <w:spacing w:val="2"/>
+                <w:kern w:val="0"/>
+                <w:bdr w:val="none" w:sz="0" w:space="0" w:color="auto" w:frame="1"/>
+                <w:lang w:val="en-GB" w:eastAsia="es-ES"/>
+                <w14:ligatures w14:val="none"/>
+              </w:rPr>
+              <w:t>'</w:t>
             </w:r>
           </w:p>
           <w:p>
@@ -5848,6 +6686,7 @@
                 <w14:ligatures w14:val="none"/>
               </w:rPr>
             </w:pPr>
+            <w:proofErr w:type="spellStart"/>
             <w:r>
               <w:rPr>
                 <w:rFonts w:ascii="Consolas" w:eastAsia="Times New Roman" w:hAnsi="Consolas" w:cs="Courier New"/>
@@ -5858,7 +6697,20 @@
                 <w:lang w:val="en-GB" w:eastAsia="es-ES"/>
                 <w14:ligatures w14:val="none"/>
               </w:rPr>
-              <w:t>app.add_url_rule(</w:t>
+              <w:t>app.add_url_rule</w:t>
+            </w:r>
+            <w:proofErr w:type="spellEnd"/>
+            <w:r>
+              <w:rPr>
+                <w:rFonts w:ascii="Consolas" w:eastAsia="Times New Roman" w:hAnsi="Consolas" w:cs="Courier New"/>
+                <w:color w:val="000000"/>
+                <w:spacing w:val="2"/>
+                <w:kern w:val="0"/>
+                <w:bdr w:val="none" w:sz="0" w:space="0" w:color="auto" w:frame="1"/>
+                <w:lang w:val="en-GB" w:eastAsia="es-ES"/>
+                <w14:ligatures w14:val="none"/>
+              </w:rPr>
+              <w:t>(</w:t>
             </w:r>
             <w:r>
               <w:rPr>
@@ -5894,7 +6746,33 @@
                 <w:lang w:val="en-GB" w:eastAsia="es-ES"/>
                 <w14:ligatures w14:val="none"/>
               </w:rPr>
-              <w:t>'show_user'</w:t>
+              <w:t>'</w:t>
+            </w:r>
+            <w:proofErr w:type="spellStart"/>
+            <w:r>
+              <w:rPr>
+                <w:rFonts w:ascii="Consolas" w:eastAsia="Times New Roman" w:hAnsi="Consolas" w:cs="Courier New"/>
+                <w:color w:val="0000FF"/>
+                <w:spacing w:val="2"/>
+                <w:kern w:val="0"/>
+                <w:bdr w:val="none" w:sz="0" w:space="0" w:color="auto" w:frame="1"/>
+                <w:lang w:val="en-GB" w:eastAsia="es-ES"/>
+                <w14:ligatures w14:val="none"/>
+              </w:rPr>
+              <w:t>show_user</w:t>
+            </w:r>
+            <w:proofErr w:type="spellEnd"/>
+            <w:r>
+              <w:rPr>
+                <w:rFonts w:ascii="Consolas" w:eastAsia="Times New Roman" w:hAnsi="Consolas" w:cs="Courier New"/>
+                <w:color w:val="0000FF"/>
+                <w:spacing w:val="2"/>
+                <w:kern w:val="0"/>
+                <w:bdr w:val="none" w:sz="0" w:space="0" w:color="auto" w:frame="1"/>
+                <w:lang w:val="en-GB" w:eastAsia="es-ES"/>
+                <w14:ligatures w14:val="none"/>
+              </w:rPr>
+              <w:t>'</w:t>
             </w:r>
             <w:r>
               <w:rPr>
@@ -5906,7 +6784,33 @@
                 <w:lang w:val="en-GB" w:eastAsia="es-ES"/>
                 <w14:ligatures w14:val="none"/>
               </w:rPr>
-              <w:t xml:space="preserve">, show_user) </w:t>
+              <w:t xml:space="preserve">, </w:t>
+            </w:r>
+            <w:proofErr w:type="spellStart"/>
+            <w:r>
+              <w:rPr>
+                <w:rFonts w:ascii="Consolas" w:eastAsia="Times New Roman" w:hAnsi="Consolas" w:cs="Courier New"/>
+                <w:color w:val="000000"/>
+                <w:spacing w:val="2"/>
+                <w:kern w:val="0"/>
+                <w:bdr w:val="none" w:sz="0" w:space="0" w:color="auto" w:frame="1"/>
+                <w:lang w:val="en-GB" w:eastAsia="es-ES"/>
+                <w14:ligatures w14:val="none"/>
+              </w:rPr>
+              <w:t>show_user</w:t>
+            </w:r>
+            <w:proofErr w:type="spellEnd"/>
+            <w:r>
+              <w:rPr>
+                <w:rFonts w:ascii="Consolas" w:eastAsia="Times New Roman" w:hAnsi="Consolas" w:cs="Courier New"/>
+                <w:color w:val="000000"/>
+                <w:spacing w:val="2"/>
+                <w:kern w:val="0"/>
+                <w:bdr w:val="none" w:sz="0" w:space="0" w:color="auto" w:frame="1"/>
+                <w:lang w:val="en-GB" w:eastAsia="es-ES"/>
+                <w14:ligatures w14:val="none"/>
+              </w:rPr>
+              <w:t xml:space="preserve">) </w:t>
             </w:r>
           </w:p>
           <w:p>
@@ -6086,6 +6990,7 @@
               </w:rPr>
               <w:t>    </w:t>
             </w:r>
+            <w:proofErr w:type="spellStart"/>
             <w:r>
               <w:rPr>
                 <w:rFonts w:ascii="Consolas" w:eastAsia="Times New Roman" w:hAnsi="Consolas" w:cs="Courier New"/>
@@ -6096,7 +7001,20 @@
                 <w:lang w:val="en-GB" w:eastAsia="es-ES"/>
                 <w14:ligatures w14:val="none"/>
               </w:rPr>
-              <w:t>app.run(debug</w:t>
+              <w:t>app.run</w:t>
+            </w:r>
+            <w:proofErr w:type="spellEnd"/>
+            <w:r>
+              <w:rPr>
+                <w:rFonts w:ascii="Consolas" w:eastAsia="Times New Roman" w:hAnsi="Consolas" w:cs="Courier New"/>
+                <w:color w:val="000000"/>
+                <w:spacing w:val="2"/>
+                <w:kern w:val="0"/>
+                <w:bdr w:val="none" w:sz="0" w:space="0" w:color="auto" w:frame="1"/>
+                <w:lang w:val="en-GB" w:eastAsia="es-ES"/>
+                <w14:ligatures w14:val="none"/>
+              </w:rPr>
+              <w:t>(debug</w:t>
             </w:r>
             <w:r>
               <w:rPr>
@@ -6180,12 +7098,28 @@
               <w:br/>
             </w:r>
             <w:hyperlink r:id="rId9" w:history="1">
+              <w:proofErr w:type="spellStart"/>
               <w:r>
                 <w:rPr>
                   <w:rStyle w:val="Hipervnculo"/>
                 </w:rPr>
-                <w:t>Flask - Variable Rule - GeeksforGeeks</w:t>
+                <w:t>Flask</w:t>
               </w:r>
+              <w:proofErr w:type="spellEnd"/>
+              <w:r>
+                <w:rPr>
+                  <w:rStyle w:val="Hipervnculo"/>
+                </w:rPr>
+                <w:t xml:space="preserve"> - Variable Rule - </w:t>
+              </w:r>
+              <w:proofErr w:type="spellStart"/>
+              <w:r>
+                <w:rPr>
+                  <w:rStyle w:val="Hipervnculo"/>
+                </w:rPr>
+                <w:t>GeeksforGeeks</w:t>
+              </w:r>
+              <w:proofErr w:type="spellEnd"/>
             </w:hyperlink>
           </w:p>
           <w:tbl>
@@ -6242,7 +7176,31 @@
                       <w:lang w:val="en-GB" w:eastAsia="es-ES"/>
                       <w14:ligatures w14:val="none"/>
                     </w:rPr>
-                    <w:t># First we import flask</w:t>
+                    <w:t xml:space="preserve"># </w:t>
+                  </w:r>
+                  <w:proofErr w:type="gramStart"/>
+                  <w:r>
+                    <w:rPr>
+                      <w:rFonts w:ascii="Consolas" w:eastAsia="Times New Roman" w:hAnsi="Consolas" w:cs="Courier New"/>
+                      <w:color w:val="008200"/>
+                      <w:kern w:val="0"/>
+                      <w:bdr w:val="none" w:sz="0" w:space="0" w:color="auto" w:frame="1"/>
+                      <w:lang w:val="en-GB" w:eastAsia="es-ES"/>
+                      <w14:ligatures w14:val="none"/>
+                    </w:rPr>
+                    <w:t>First</w:t>
+                  </w:r>
+                  <w:proofErr w:type="gramEnd"/>
+                  <w:r>
+                    <w:rPr>
+                      <w:rFonts w:ascii="Consolas" w:eastAsia="Times New Roman" w:hAnsi="Consolas" w:cs="Courier New"/>
+                      <w:color w:val="008200"/>
+                      <w:kern w:val="0"/>
+                      <w:bdr w:val="none" w:sz="0" w:space="0" w:color="auto" w:frame="1"/>
+                      <w:lang w:val="en-GB" w:eastAsia="es-ES"/>
+                      <w14:ligatures w14:val="none"/>
+                    </w:rPr>
+                    <w:t xml:space="preserve"> we import flask</w:t>
                   </w:r>
                 </w:p>
                 <w:p>
@@ -6380,7 +7338,31 @@
                       <w:lang w:val="en-GB" w:eastAsia="es-ES"/>
                       <w14:ligatures w14:val="none"/>
                     </w:rPr>
-                    <w:t># initialize flask</w:t>
+                    <w:t xml:space="preserve"># </w:t>
+                  </w:r>
+                  <w:proofErr w:type="gramStart"/>
+                  <w:r>
+                    <w:rPr>
+                      <w:rFonts w:ascii="Consolas" w:eastAsia="Times New Roman" w:hAnsi="Consolas" w:cs="Courier New"/>
+                      <w:color w:val="008200"/>
+                      <w:kern w:val="0"/>
+                      <w:bdr w:val="none" w:sz="0" w:space="0" w:color="auto" w:frame="1"/>
+                      <w:lang w:val="en-GB" w:eastAsia="es-ES"/>
+                      <w14:ligatures w14:val="none"/>
+                    </w:rPr>
+                    <w:t>initialize</w:t>
+                  </w:r>
+                  <w:proofErr w:type="gramEnd"/>
+                  <w:r>
+                    <w:rPr>
+                      <w:rFonts w:ascii="Consolas" w:eastAsia="Times New Roman" w:hAnsi="Consolas" w:cs="Courier New"/>
+                      <w:color w:val="008200"/>
+                      <w:kern w:val="0"/>
+                      <w:bdr w:val="none" w:sz="0" w:space="0" w:color="auto" w:frame="1"/>
+                      <w:lang w:val="en-GB" w:eastAsia="es-ES"/>
+                      <w14:ligatures w14:val="none"/>
+                    </w:rPr>
+                    <w:t xml:space="preserve"> flask</w:t>
                   </w:r>
                 </w:p>
                 <w:p>
@@ -6493,8 +7475,21 @@
                       <w:lang w:val="en-GB" w:eastAsia="es-ES"/>
                       <w14:ligatures w14:val="none"/>
                     </w:rPr>
-                    <w:t># Display first simple welcome msg</w:t>
+                    <w:t xml:space="preserve"># Display first simple welcome </w:t>
                   </w:r>
+                  <w:proofErr w:type="spellStart"/>
+                  <w:r>
+                    <w:rPr>
+                      <w:rFonts w:ascii="Consolas" w:eastAsia="Times New Roman" w:hAnsi="Consolas" w:cs="Courier New"/>
+                      <w:color w:val="008200"/>
+                      <w:kern w:val="0"/>
+                      <w:bdr w:val="none" w:sz="0" w:space="0" w:color="auto" w:frame="1"/>
+                      <w:lang w:val="en-GB" w:eastAsia="es-ES"/>
+                      <w14:ligatures w14:val="none"/>
+                    </w:rPr>
+                    <w:t>msg</w:t>
+                  </w:r>
+                  <w:proofErr w:type="spellEnd"/>
                 </w:p>
                 <w:p>
                   <w:pPr>
@@ -6518,7 +7513,18 @@
                       <w:lang w:val="en-GB" w:eastAsia="es-ES"/>
                       <w14:ligatures w14:val="none"/>
                     </w:rPr>
-                    <w:t>@app</w:t>
+                    <w:t>@</w:t>
+                  </w:r>
+                  <w:proofErr w:type="gramStart"/>
+                  <w:r>
+                    <w:rPr>
+                      <w:rFonts w:ascii="Consolas" w:eastAsia="Times New Roman" w:hAnsi="Consolas" w:cs="Courier New"/>
+                      <w:kern w:val="0"/>
+                      <w:bdr w:val="none" w:sz="0" w:space="0" w:color="auto" w:frame="1"/>
+                      <w:lang w:val="en-GB" w:eastAsia="es-ES"/>
+                      <w14:ligatures w14:val="none"/>
+                    </w:rPr>
+                    <w:t>app</w:t>
                   </w:r>
                   <w:r>
                     <w:rPr>
@@ -6529,7 +7535,19 @@
                       <w:lang w:val="en-GB" w:eastAsia="es-ES"/>
                       <w14:ligatures w14:val="none"/>
                     </w:rPr>
-                    <w:t>.route(</w:t>
+                    <w:t>.route</w:t>
+                  </w:r>
+                  <w:proofErr w:type="gramEnd"/>
+                  <w:r>
+                    <w:rPr>
+                      <w:rFonts w:ascii="Consolas" w:eastAsia="Times New Roman" w:hAnsi="Consolas" w:cs="Courier New"/>
+                      <w:color w:val="000000"/>
+                      <w:kern w:val="0"/>
+                      <w:bdr w:val="none" w:sz="0" w:space="0" w:color="auto" w:frame="1"/>
+                      <w:lang w:val="en-GB" w:eastAsia="es-ES"/>
+                      <w14:ligatures w14:val="none"/>
+                    </w:rPr>
+                    <w:t>(</w:t>
                   </w:r>
                   <w:r>
                     <w:rPr>
@@ -6592,6 +7610,8 @@
                     </w:rPr>
                     <w:t xml:space="preserve"> </w:t>
                   </w:r>
+                  <w:proofErr w:type="spellStart"/>
+                  <w:proofErr w:type="gramStart"/>
                   <w:r>
                     <w:rPr>
                       <w:rFonts w:ascii="Consolas" w:eastAsia="Times New Roman" w:hAnsi="Consolas" w:cs="Courier New"/>
@@ -6601,7 +7621,31 @@
                       <w:lang w:val="en-GB" w:eastAsia="es-ES"/>
                       <w14:ligatures w14:val="none"/>
                     </w:rPr>
-                    <w:t>msg():</w:t>
+                    <w:t>msg</w:t>
+                  </w:r>
+                  <w:proofErr w:type="spellEnd"/>
+                  <w:r>
+                    <w:rPr>
+                      <w:rFonts w:ascii="Consolas" w:eastAsia="Times New Roman" w:hAnsi="Consolas" w:cs="Courier New"/>
+                      <w:color w:val="000000"/>
+                      <w:kern w:val="0"/>
+                      <w:bdr w:val="none" w:sz="0" w:space="0" w:color="auto" w:frame="1"/>
+                      <w:lang w:val="en-GB" w:eastAsia="es-ES"/>
+                      <w14:ligatures w14:val="none"/>
+                    </w:rPr>
+                    <w:t>(</w:t>
+                  </w:r>
+                  <w:proofErr w:type="gramEnd"/>
+                  <w:r>
+                    <w:rPr>
+                      <w:rFonts w:ascii="Consolas" w:eastAsia="Times New Roman" w:hAnsi="Consolas" w:cs="Courier New"/>
+                      <w:color w:val="000000"/>
+                      <w:kern w:val="0"/>
+                      <w:bdr w:val="none" w:sz="0" w:space="0" w:color="auto" w:frame="1"/>
+                      <w:lang w:val="en-GB" w:eastAsia="es-ES"/>
+                      <w14:ligatures w14:val="none"/>
+                    </w:rPr>
+                    <w:t>):</w:t>
                   </w:r>
                 </w:p>
                 <w:p>
@@ -6713,8 +7757,21 @@
                       <w:lang w:val="en-GB" w:eastAsia="es-ES"/>
                       <w14:ligatures w14:val="none"/>
                     </w:rPr>
-                    <w:t># We defined string  function</w:t>
+                    <w:t xml:space="preserve"># We defined </w:t>
                   </w:r>
+                  <w:proofErr w:type="gramStart"/>
+                  <w:r>
+                    <w:rPr>
+                      <w:rFonts w:ascii="Consolas" w:eastAsia="Times New Roman" w:hAnsi="Consolas" w:cs="Courier New"/>
+                      <w:color w:val="008200"/>
+                      <w:kern w:val="0"/>
+                      <w:bdr w:val="none" w:sz="0" w:space="0" w:color="auto" w:frame="1"/>
+                      <w:lang w:val="en-GB" w:eastAsia="es-ES"/>
+                      <w14:ligatures w14:val="none"/>
+                    </w:rPr>
+                    <w:t>string  function</w:t>
+                  </w:r>
+                  <w:proofErr w:type="gramEnd"/>
                 </w:p>
                 <w:p>
                   <w:pPr>
@@ -6738,7 +7795,18 @@
                       <w:lang w:val="en-GB" w:eastAsia="es-ES"/>
                       <w14:ligatures w14:val="none"/>
                     </w:rPr>
-                    <w:t>@app</w:t>
+                    <w:t>@</w:t>
+                  </w:r>
+                  <w:proofErr w:type="gramStart"/>
+                  <w:r>
+                    <w:rPr>
+                      <w:rFonts w:ascii="Consolas" w:eastAsia="Times New Roman" w:hAnsi="Consolas" w:cs="Courier New"/>
+                      <w:kern w:val="0"/>
+                      <w:bdr w:val="none" w:sz="0" w:space="0" w:color="auto" w:frame="1"/>
+                      <w:lang w:val="en-GB" w:eastAsia="es-ES"/>
+                      <w14:ligatures w14:val="none"/>
+                    </w:rPr>
+                    <w:t>app</w:t>
                   </w:r>
                   <w:r>
                     <w:rPr>
@@ -6749,7 +7817,19 @@
                       <w:lang w:val="en-GB" w:eastAsia="es-ES"/>
                       <w14:ligatures w14:val="none"/>
                     </w:rPr>
-                    <w:t>.route(</w:t>
+                    <w:t>.route</w:t>
+                  </w:r>
+                  <w:proofErr w:type="gramEnd"/>
+                  <w:r>
+                    <w:rPr>
+                      <w:rFonts w:ascii="Consolas" w:eastAsia="Times New Roman" w:hAnsi="Consolas" w:cs="Courier New"/>
+                      <w:color w:val="000000"/>
+                      <w:kern w:val="0"/>
+                      <w:bdr w:val="none" w:sz="0" w:space="0" w:color="auto" w:frame="1"/>
+                      <w:lang w:val="en-GB" w:eastAsia="es-ES"/>
+                      <w14:ligatures w14:val="none"/>
+                    </w:rPr>
+                    <w:t>(</w:t>
                   </w:r>
                   <w:r>
                     <w:rPr>
@@ -6996,6 +8076,7 @@
                       <w14:ligatures w14:val="none"/>
                     </w:rPr>
                   </w:pPr>
+                  <w:proofErr w:type="spellStart"/>
                   <w:r>
                     <w:rPr>
                       <w:rFonts w:ascii="Consolas" w:eastAsia="Times New Roman" w:hAnsi="Consolas" w:cs="Courier New"/>
@@ -7005,7 +8086,19 @@
                       <w:lang w:val="en-GB" w:eastAsia="es-ES"/>
                       <w14:ligatures w14:val="none"/>
                     </w:rPr>
-                    <w:t>app.run(debug</w:t>
+                    <w:t>app.run</w:t>
+                  </w:r>
+                  <w:proofErr w:type="spellEnd"/>
+                  <w:r>
+                    <w:rPr>
+                      <w:rFonts w:ascii="Consolas" w:eastAsia="Times New Roman" w:hAnsi="Consolas" w:cs="Courier New"/>
+                      <w:color w:val="000000"/>
+                      <w:kern w:val="0"/>
+                      <w:bdr w:val="none" w:sz="0" w:space="0" w:color="auto" w:frame="1"/>
+                      <w:lang w:val="en-GB" w:eastAsia="es-ES"/>
+                      <w14:ligatures w14:val="none"/>
+                    </w:rPr>
+                    <w:t>(debug</w:t>
                   </w:r>
                   <w:r>
                     <w:rPr>
@@ -7063,6 +8156,86 @@
         </w:rPr>
       </w:pPr>
     </w:p>
+    <w:p>
+      <w:pPr>
+        <w:rPr>
+          <w:lang w:val="en-GB"/>
+        </w:rPr>
+      </w:pPr>
+      <w:r>
+        <w:rPr>
+          <w:lang w:val="en-GB"/>
+        </w:rPr>
+        <w:br w:type="page"/>
+      </w:r>
+    </w:p>
+    <w:p>
+      <w:pPr>
+        <w:rPr>
+          <w:lang w:val="en-GB"/>
+        </w:rPr>
+      </w:pPr>
+      <w:r>
+        <w:rPr>
+          <w:lang w:val="en-GB"/>
+        </w:rPr>
+        <w:lastRenderedPageBreak/>
+        <w:t>TO DO</w:t>
+      </w:r>
+    </w:p>
+    <w:p>
+      <w:pPr>
+        <w:pStyle w:val="Prrafodelista"/>
+        <w:numPr>
+          <w:ilvl w:val="0"/>
+          <w:numId w:val="5"/>
+        </w:numPr>
+        <w:rPr>
+          <w:lang w:val="en-GB"/>
+        </w:rPr>
+      </w:pPr>
+      <w:r>
+        <w:rPr>
+          <w:lang w:val="en-GB"/>
+        </w:rPr>
+        <w:t xml:space="preserve">Fill up </w:t>
+      </w:r>
+      <w:proofErr w:type="spellStart"/>
+      <w:r>
+        <w:rPr>
+          <w:lang w:val="en-GB"/>
+        </w:rPr>
+        <w:t>schema.sql</w:t>
+      </w:r>
+      <w:proofErr w:type="spellEnd"/>
+      <w:r>
+        <w:rPr>
+          <w:lang w:val="en-GB"/>
+        </w:rPr>
+        <w:t xml:space="preserve"> with all tables </w:t>
+      </w:r>
+      <w:r>
+        <w:rPr>
+          <w:lang w:val="en-GB"/>
+        </w:rPr>
+        <w:t>info to create them</w:t>
+      </w:r>
+    </w:p>
+    <w:p>
+      <w:pPr>
+        <w:rPr>
+          <w:lang w:val="en-GB"/>
+        </w:rPr>
+      </w:pPr>
+    </w:p>
+    <w:p>
+      <w:pPr>
+        <w:rPr>
+          <w:u w:val="single"/>
+          <w:lang w:val="en-GB"/>
+        </w:rPr>
+      </w:pPr>
+    </w:p>
     <w:sectPr>
       <w:pgSz w:w="11906" w:h="16838"/>
       <w:pgMar w:top="1417" w:right="1701" w:bottom="1417" w:left="1701" w:header="708" w:footer="708" w:gutter="0"/>
@@ -7188,6 +8361,118 @@
     </w:lvl>
   </w:abstractNum>
   <w:abstractNum w:abstractNumId="1" w15:restartNumberingAfterBreak="0">
+    <w:nsid w:val="124A4D4A"/>
+    <w:multiLevelType w:val="hybridMultilevel"/>
+    <w:tmpl w:val="3A321644"/>
+    <w:lvl w:ilvl="0" w:tplc="5BB8FEA8">
+      <w:numFmt w:val="bullet"/>
+      <w:lvlText w:val="-"/>
+      <w:lvlJc w:val="left"/>
+      <w:pPr>
+        <w:ind w:left="720" w:hanging="360"/>
+      </w:pPr>
+      <w:rPr>
+        <w:rFonts w:ascii="Calibri" w:eastAsiaTheme="minorHAnsi" w:hAnsi="Calibri" w:cs="Calibri" w:hint="default"/>
+      </w:rPr>
+    </w:lvl>
+    <w:lvl w:ilvl="1" w:tplc="0C0A0003" w:tentative="1">
+      <w:start w:val="1"/>
+      <w:numFmt w:val="bullet"/>
+      <w:lvlText w:val="o"/>
+      <w:lvlJc w:val="left"/>
+      <w:pPr>
+        <w:ind w:left="1440" w:hanging="360"/>
+      </w:pPr>
+      <w:rPr>
+        <w:rFonts w:ascii="Courier New" w:hAnsi="Courier New" w:cs="Courier New" w:hint="default"/>
+      </w:rPr>
+    </w:lvl>
+    <w:lvl w:ilvl="2" w:tplc="0C0A0005" w:tentative="1">
+      <w:start w:val="1"/>
+      <w:numFmt w:val="bullet"/>
+      <w:lvlText w:val=""/>
+      <w:lvlJc w:val="left"/>
+      <w:pPr>
+        <w:ind w:left="2160" w:hanging="360"/>
+      </w:pPr>
+      <w:rPr>
+        <w:rFonts w:ascii="Wingdings" w:hAnsi="Wingdings" w:hint="default"/>
+      </w:rPr>
+    </w:lvl>
+    <w:lvl w:ilvl="3" w:tplc="0C0A0001" w:tentative="1">
+      <w:start w:val="1"/>
+      <w:numFmt w:val="bullet"/>
+      <w:lvlText w:val=""/>
+      <w:lvlJc w:val="left"/>
+      <w:pPr>
+        <w:ind w:left="2880" w:hanging="360"/>
+      </w:pPr>
+      <w:rPr>
+        <w:rFonts w:ascii="Symbol" w:hAnsi="Symbol" w:hint="default"/>
+      </w:rPr>
+    </w:lvl>
+    <w:lvl w:ilvl="4" w:tplc="0C0A0003" w:tentative="1">
+      <w:start w:val="1"/>
+      <w:numFmt w:val="bullet"/>
+      <w:lvlText w:val="o"/>
+      <w:lvlJc w:val="left"/>
+      <w:pPr>
+        <w:ind w:left="3600" w:hanging="360"/>
+      </w:pPr>
+      <w:rPr>
+        <w:rFonts w:ascii="Courier New" w:hAnsi="Courier New" w:cs="Courier New" w:hint="default"/>
+      </w:rPr>
+    </w:lvl>
+    <w:lvl w:ilvl="5" w:tplc="0C0A0005" w:tentative="1">
+      <w:start w:val="1"/>
+      <w:numFmt w:val="bullet"/>
+      <w:lvlText w:val=""/>
+      <w:lvlJc w:val="left"/>
+      <w:pPr>
+        <w:ind w:left="4320" w:hanging="360"/>
+      </w:pPr>
+      <w:rPr>
+        <w:rFonts w:ascii="Wingdings" w:hAnsi="Wingdings" w:hint="default"/>
+      </w:rPr>
+    </w:lvl>
+    <w:lvl w:ilvl="6" w:tplc="0C0A0001" w:tentative="1">
+      <w:start w:val="1"/>
+      <w:numFmt w:val="bullet"/>
+      <w:lvlText w:val=""/>
+      <w:lvlJc w:val="left"/>
+      <w:pPr>
+        <w:ind w:left="5040" w:hanging="360"/>
+      </w:pPr>
+      <w:rPr>
+        <w:rFonts w:ascii="Symbol" w:hAnsi="Symbol" w:hint="default"/>
+      </w:rPr>
+    </w:lvl>
+    <w:lvl w:ilvl="7" w:tplc="0C0A0003" w:tentative="1">
+      <w:start w:val="1"/>
+      <w:numFmt w:val="bullet"/>
+      <w:lvlText w:val="o"/>
+      <w:lvlJc w:val="left"/>
+      <w:pPr>
+        <w:ind w:left="5760" w:hanging="360"/>
+      </w:pPr>
+      <w:rPr>
+        <w:rFonts w:ascii="Courier New" w:hAnsi="Courier New" w:cs="Courier New" w:hint="default"/>
+      </w:rPr>
+    </w:lvl>
+    <w:lvl w:ilvl="8" w:tplc="0C0A0005" w:tentative="1">
+      <w:start w:val="1"/>
+      <w:numFmt w:val="bullet"/>
+      <w:lvlText w:val=""/>
+      <w:lvlJc w:val="left"/>
+      <w:pPr>
+        <w:ind w:left="6480" w:hanging="360"/>
+      </w:pPr>
+      <w:rPr>
+        <w:rFonts w:ascii="Wingdings" w:hAnsi="Wingdings" w:hint="default"/>
+      </w:rPr>
+    </w:lvl>
+  </w:abstractNum>
+  <w:abstractNum w:abstractNumId="2" w15:restartNumberingAfterBreak="0">
     <w:nsid w:val="281F6092"/>
     <w:multiLevelType w:val="hybridMultilevel"/>
     <w:tmpl w:val="D9B6933A"/>
@@ -7299,7 +8584,7 @@
       </w:rPr>
     </w:lvl>
   </w:abstractNum>
-  <w:abstractNum w:abstractNumId="2" w15:restartNumberingAfterBreak="0">
+  <w:abstractNum w:abstractNumId="3" w15:restartNumberingAfterBreak="0">
     <w:nsid w:val="699C4646"/>
     <w:multiLevelType w:val="hybridMultilevel"/>
     <w:tmpl w:val="710AE562"/>
@@ -7411,7 +8696,7 @@
       </w:rPr>
     </w:lvl>
   </w:abstractNum>
-  <w:abstractNum w:abstractNumId="3" w15:restartNumberingAfterBreak="0">
+  <w:abstractNum w:abstractNumId="4" w15:restartNumberingAfterBreak="0">
     <w:nsid w:val="730E248A"/>
     <w:multiLevelType w:val="hybridMultilevel"/>
     <w:tmpl w:val="B7782260"/>
@@ -7524,16 +8809,19 @@
     </w:lvl>
   </w:abstractNum>
   <w:num w:numId="1" w16cid:durableId="604650120">
-    <w:abstractNumId w:val="2"/>
+    <w:abstractNumId w:val="3"/>
   </w:num>
   <w:num w:numId="2" w16cid:durableId="456876649">
-    <w:abstractNumId w:val="1"/>
+    <w:abstractNumId w:val="2"/>
   </w:num>
   <w:num w:numId="3" w16cid:durableId="170410672">
     <w:abstractNumId w:val="0"/>
   </w:num>
   <w:num w:numId="4" w16cid:durableId="32655438">
-    <w:abstractNumId w:val="3"/>
+    <w:abstractNumId w:val="4"/>
+  </w:num>
+  <w:num w:numId="5" w16cid:durableId="1342321601">
+    <w:abstractNumId w:val="1"/>
   </w:num>
 </w:numbering>
 </file>

</xml_diff>

<commit_message>
Minimun tables filled before changes for trabajades guides instead
</commit_message>
<xml_diff>
--- a/CapstoneProject/1Docs/Notes.docx
+++ b/CapstoneProject/1Docs/Notes.docx
@@ -4059,7 +4059,7 @@
                 <w:kern w:val="0"/>
                 <w:sz w:val="18"/>
                 <w:szCs w:val="18"/>
-                <w:lang w:val="en-GB" w:eastAsia="es-ES"/>
+                <w:lang w:eastAsia="es-ES"/>
                 <w14:ligatures w14:val="none"/>
               </w:rPr>
             </w:pPr>
@@ -4083,7 +4083,7 @@
                 <w:kern w:val="0"/>
                 <w:sz w:val="18"/>
                 <w:szCs w:val="18"/>
-                <w:lang w:val="en-GB" w:eastAsia="es-ES"/>
+                <w:lang w:eastAsia="es-ES"/>
                 <w14:ligatures w14:val="none"/>
               </w:rPr>
               <w:t>&lt;</w:t>
@@ -4096,7 +4096,7 @@
                 <w:kern w:val="0"/>
                 <w:sz w:val="18"/>
                 <w:szCs w:val="18"/>
-                <w:lang w:val="en-GB" w:eastAsia="es-ES"/>
+                <w:lang w:eastAsia="es-ES"/>
                 <w14:ligatures w14:val="none"/>
               </w:rPr>
               <w:t>br</w:t>
@@ -4109,7 +4109,7 @@
                 <w:kern w:val="0"/>
                 <w:sz w:val="18"/>
                 <w:szCs w:val="18"/>
-                <w:lang w:val="en-GB" w:eastAsia="es-ES"/>
+                <w:lang w:eastAsia="es-ES"/>
                 <w14:ligatures w14:val="none"/>
               </w:rPr>
               <w:t>/&gt;</w:t>
@@ -4121,7 +4121,7 @@
                 <w:kern w:val="0"/>
                 <w:sz w:val="18"/>
                 <w:szCs w:val="18"/>
-                <w:lang w:val="en-GB" w:eastAsia="es-ES"/>
+                <w:lang w:eastAsia="es-ES"/>
                 <w14:ligatures w14:val="none"/>
               </w:rPr>
               <w:t>CONECTADO BACK-END CON FRONT-END!!!</w:t>
@@ -4148,7 +4148,7 @@
                 <w:kern w:val="0"/>
                 <w:sz w:val="18"/>
                 <w:szCs w:val="18"/>
-                <w:lang w:val="en-GB" w:eastAsia="es-ES"/>
+                <w:lang w:eastAsia="es-ES"/>
                 <w14:ligatures w14:val="none"/>
               </w:rPr>
               <w:t xml:space="preserve">      </w:t>
@@ -4506,11 +4506,17 @@
           <w:lang w:val="en-GB"/>
         </w:rPr>
       </w:pPr>
-      <w:r>
-        <w:rPr>
-          <w:lang w:val="en-GB"/>
-        </w:rPr>
-        <w:lastRenderedPageBreak/>
+    </w:p>
+    <w:p>
+      <w:pPr>
+        <w:rPr>
+          <w:lang w:val="en-GB"/>
+        </w:rPr>
+      </w:pPr>
+      <w:r>
+        <w:rPr>
+          <w:lang w:val="en-GB"/>
+        </w:rPr>
         <w:t>-.</w:t>
       </w:r>
       <w:proofErr w:type="spellStart"/>
@@ -7228,6 +7234,7 @@
                       <w:lang w:val="en-GB" w:eastAsia="es-ES"/>
                       <w14:ligatures w14:val="none"/>
                     </w:rPr>
+                    <w:lastRenderedPageBreak/>
                     <w:t>from</w:t>
                   </w:r>
                   <w:r>
@@ -7311,7 +7318,6 @@
                       <w:lang w:val="en-GB" w:eastAsia="es-ES"/>
                       <w14:ligatures w14:val="none"/>
                     </w:rPr>
-                    <w:lastRenderedPageBreak/>
                     <w:t> </w:t>
                   </w:r>
                 </w:p>
@@ -8180,6 +8186,49 @@
           <w:lang w:val="en-GB"/>
         </w:rPr>
         <w:lastRenderedPageBreak/>
+        <w:t xml:space="preserve">DOWNLOAD </w:t>
+      </w:r>
+      <w:proofErr w:type="spellStart"/>
+      <w:r>
+        <w:rPr>
+          <w:lang w:val="en-GB"/>
+        </w:rPr>
+        <w:t>sqlite</w:t>
+      </w:r>
+      <w:proofErr w:type="spellEnd"/>
+      <w:r>
+        <w:rPr>
+          <w:lang w:val="en-GB"/>
+        </w:rPr>
+        <w:t xml:space="preserve"> database browser </w:t>
+      </w:r>
+      <w:hyperlink r:id="rId10" w:history="1">
+        <w:r>
+          <w:rPr>
+            <w:rStyle w:val="Hipervnculo"/>
+            <w:lang w:val="en-GB"/>
+          </w:rPr>
+          <w:t>https://sqlitebrowser.org/dl/</w:t>
+        </w:r>
+      </w:hyperlink>
+    </w:p>
+    <w:p>
+      <w:pPr>
+        <w:rPr>
+          <w:lang w:val="en-GB"/>
+        </w:rPr>
+      </w:pPr>
+    </w:p>
+    <w:p>
+      <w:pPr>
+        <w:rPr>
+          <w:lang w:val="en-GB"/>
+        </w:rPr>
+      </w:pPr>
+      <w:r>
+        <w:rPr>
+          <w:lang w:val="en-GB"/>
+        </w:rPr>
         <w:t>TO DO</w:t>
       </w:r>
     </w:p>

</xml_diff>

<commit_message>
Translation for Workers rendering OK
</commit_message>
<xml_diff>
--- a/CapstoneProject/1Docs/Notes.docx
+++ b/CapstoneProject/1Docs/Notes.docx
@@ -453,23 +453,7 @@
           <w:strike/>
           <w:lang w:val="en-GB"/>
         </w:rPr>
-        <w:t xml:space="preserve">Install </w:t>
-      </w:r>
-      <w:proofErr w:type="gramStart"/>
-      <w:r>
-        <w:rPr>
-          <w:strike/>
-          <w:lang w:val="en-GB"/>
-        </w:rPr>
-        <w:t>babel ??</w:t>
-      </w:r>
-      <w:proofErr w:type="gramEnd"/>
-      <w:r>
-        <w:rPr>
-          <w:strike/>
-          <w:lang w:val="en-GB"/>
-        </w:rPr>
-        <w:t xml:space="preserve"> TEST</w:t>
+        <w:t>Install babel ?? TEST</w:t>
       </w:r>
     </w:p>
     <w:p>
@@ -943,7 +927,6 @@
           <w:lang w:val="en-GB"/>
         </w:rPr>
       </w:pPr>
-      <w:proofErr w:type="gramStart"/>
       <w:r>
         <w:rPr>
           <w:lang w:val="en-GB"/>
@@ -964,7 +947,6 @@
         </w:rPr>
         <w:t>\Scripts\activate</w:t>
       </w:r>
-      <w:proofErr w:type="gramEnd"/>
     </w:p>
     <w:p>
       <w:pPr>
@@ -1263,998 +1245,21 @@
     </w:p>
     <w:p>
       <w:pPr>
-        <w:ind w:left="708"/>
-        <w:rPr>
-          <w:lang w:val="en-GB"/>
-        </w:rPr>
-      </w:pPr>
-      <w:r>
-        <w:rPr>
-          <w:lang w:val="en-GB"/>
-        </w:rPr>
-        <w:t xml:space="preserve">Modifying </w:t>
-      </w:r>
-      <w:r>
-        <w:rPr>
-          <w:b/>
-          <w:bCs/>
-          <w:u w:val="single"/>
-          <w:lang w:val="en-GB"/>
-        </w:rPr>
-        <w:t>server.py</w:t>
-      </w:r>
-      <w:r>
-        <w:rPr>
-          <w:lang w:val="en-GB"/>
-        </w:rPr>
-        <w:t xml:space="preserve"> file with code content</w:t>
-      </w:r>
+        <w:rPr>
+          <w:lang w:val="en-GB"/>
+        </w:rPr>
+      </w:pPr>
     </w:p>
     <w:p>
       <w:pPr>
-        <w:ind w:left="708"/>
-        <w:rPr>
-          <w:lang w:val="en-GB"/>
-        </w:rPr>
-      </w:pPr>
-      <w:r>
-        <w:rPr>
-          <w:lang w:val="en-GB"/>
-        </w:rPr>
-        <w:t>Installing fast-</w:t>
-      </w:r>
-      <w:proofErr w:type="spellStart"/>
-      <w:r>
-        <w:rPr>
-          <w:lang w:val="en-GB"/>
-        </w:rPr>
-        <w:t>api</w:t>
-      </w:r>
-      <w:proofErr w:type="spellEnd"/>
-    </w:p>
-    <w:p>
-      <w:pPr>
-        <w:ind w:left="708"/>
-        <w:rPr>
-          <w:lang w:val="en-GB"/>
-        </w:rPr>
-      </w:pPr>
-      <w:r>
-        <w:rPr>
-          <w:lang w:val="en-GB"/>
-        </w:rPr>
-        <w:t>&gt;</w:t>
-      </w:r>
-      <w:r>
-        <w:rPr>
-          <w:lang w:val="en-GB"/>
-        </w:rPr>
-        <w:t xml:space="preserve"> </w:t>
-      </w:r>
-      <w:r>
-        <w:rPr>
-          <w:lang w:val="en-GB"/>
-        </w:rPr>
-        <w:t>pip insta</w:t>
-      </w:r>
-      <w:r>
-        <w:rPr>
-          <w:lang w:val="en-GB"/>
-        </w:rPr>
-        <w:t>ll</w:t>
-      </w:r>
-      <w:r>
-        <w:rPr>
-          <w:lang w:val="en-GB"/>
-        </w:rPr>
-        <w:t xml:space="preserve"> </w:t>
-      </w:r>
-      <w:proofErr w:type="spellStart"/>
-      <w:r>
-        <w:rPr>
-          <w:lang w:val="en-GB"/>
-        </w:rPr>
-        <w:t>fastapi</w:t>
-      </w:r>
-      <w:proofErr w:type="spellEnd"/>
-    </w:p>
-    <w:tbl>
-      <w:tblPr>
-        <w:tblStyle w:val="Tablaconcuadrcula"/>
-        <w:tblW w:w="0" w:type="auto"/>
-        <w:tblLook w:val="04A0" w:firstRow="1" w:lastRow="0" w:firstColumn="1" w:lastColumn="0" w:noHBand="0" w:noVBand="1"/>
-      </w:tblPr>
-      <w:tblGrid>
-        <w:gridCol w:w="8494"/>
-      </w:tblGrid>
-      <w:tr>
-        <w:tc>
-          <w:tcPr>
-            <w:tcW w:w="8494" w:type="dxa"/>
-          </w:tcPr>
-          <w:p>
-            <w:pPr>
-              <w:shd w:val="clear" w:color="auto" w:fill="1F1F1F"/>
-              <w:spacing w:line="240" w:lineRule="atLeast"/>
-              <w:rPr>
-                <w:rFonts w:ascii="Consolas" w:eastAsia="Times New Roman" w:hAnsi="Consolas" w:cs="Times New Roman"/>
-                <w:color w:val="CCCCCC"/>
-                <w:kern w:val="0"/>
-                <w:sz w:val="18"/>
-                <w:szCs w:val="18"/>
-                <w:lang w:val="en-GB" w:eastAsia="es-ES"/>
-                <w14:ligatures w14:val="none"/>
-              </w:rPr>
-            </w:pPr>
-            <w:r>
-              <w:rPr>
-                <w:rFonts w:ascii="Consolas" w:eastAsia="Times New Roman" w:hAnsi="Consolas" w:cs="Times New Roman"/>
-                <w:color w:val="C586C0"/>
-                <w:kern w:val="0"/>
-                <w:sz w:val="18"/>
-                <w:szCs w:val="18"/>
-                <w:lang w:val="en-GB" w:eastAsia="es-ES"/>
-                <w14:ligatures w14:val="none"/>
-              </w:rPr>
-              <w:t>from</w:t>
-            </w:r>
-            <w:r>
-              <w:rPr>
-                <w:rFonts w:ascii="Consolas" w:eastAsia="Times New Roman" w:hAnsi="Consolas" w:cs="Times New Roman"/>
-                <w:color w:val="CCCCCC"/>
-                <w:kern w:val="0"/>
-                <w:sz w:val="18"/>
-                <w:szCs w:val="18"/>
-                <w:lang w:val="en-GB" w:eastAsia="es-ES"/>
-                <w14:ligatures w14:val="none"/>
-              </w:rPr>
-              <w:t xml:space="preserve"> </w:t>
-            </w:r>
-            <w:r>
-              <w:rPr>
-                <w:rFonts w:ascii="Consolas" w:eastAsia="Times New Roman" w:hAnsi="Consolas" w:cs="Times New Roman"/>
-                <w:color w:val="4EC9B0"/>
-                <w:kern w:val="0"/>
-                <w:sz w:val="18"/>
-                <w:szCs w:val="18"/>
-                <w:lang w:val="en-GB" w:eastAsia="es-ES"/>
-                <w14:ligatures w14:val="none"/>
-              </w:rPr>
-              <w:t>flask</w:t>
-            </w:r>
-            <w:r>
-              <w:rPr>
-                <w:rFonts w:ascii="Consolas" w:eastAsia="Times New Roman" w:hAnsi="Consolas" w:cs="Times New Roman"/>
-                <w:color w:val="CCCCCC"/>
-                <w:kern w:val="0"/>
-                <w:sz w:val="18"/>
-                <w:szCs w:val="18"/>
-                <w:lang w:val="en-GB" w:eastAsia="es-ES"/>
-                <w14:ligatures w14:val="none"/>
-              </w:rPr>
-              <w:t xml:space="preserve"> </w:t>
-            </w:r>
-            <w:r>
-              <w:rPr>
-                <w:rFonts w:ascii="Consolas" w:eastAsia="Times New Roman" w:hAnsi="Consolas" w:cs="Times New Roman"/>
-                <w:color w:val="C586C0"/>
-                <w:kern w:val="0"/>
-                <w:sz w:val="18"/>
-                <w:szCs w:val="18"/>
-                <w:lang w:val="en-GB" w:eastAsia="es-ES"/>
-                <w14:ligatures w14:val="none"/>
-              </w:rPr>
-              <w:t>import</w:t>
-            </w:r>
-            <w:r>
-              <w:rPr>
-                <w:rFonts w:ascii="Consolas" w:eastAsia="Times New Roman" w:hAnsi="Consolas" w:cs="Times New Roman"/>
-                <w:color w:val="CCCCCC"/>
-                <w:kern w:val="0"/>
-                <w:sz w:val="18"/>
-                <w:szCs w:val="18"/>
-                <w:lang w:val="en-GB" w:eastAsia="es-ES"/>
-                <w14:ligatures w14:val="none"/>
-              </w:rPr>
-              <w:t xml:space="preserve"> </w:t>
-            </w:r>
-            <w:r>
-              <w:rPr>
-                <w:rFonts w:ascii="Consolas" w:eastAsia="Times New Roman" w:hAnsi="Consolas" w:cs="Times New Roman"/>
-                <w:color w:val="4EC9B0"/>
-                <w:kern w:val="0"/>
-                <w:sz w:val="18"/>
-                <w:szCs w:val="18"/>
-                <w:lang w:val="en-GB" w:eastAsia="es-ES"/>
-                <w14:ligatures w14:val="none"/>
-              </w:rPr>
-              <w:t>Flask</w:t>
-            </w:r>
-          </w:p>
-          <w:p>
-            <w:pPr>
-              <w:shd w:val="clear" w:color="auto" w:fill="1F1F1F"/>
-              <w:spacing w:line="240" w:lineRule="atLeast"/>
-              <w:rPr>
-                <w:rFonts w:ascii="Consolas" w:eastAsia="Times New Roman" w:hAnsi="Consolas" w:cs="Times New Roman"/>
-                <w:color w:val="CCCCCC"/>
-                <w:kern w:val="0"/>
-                <w:sz w:val="18"/>
-                <w:szCs w:val="18"/>
-                <w:lang w:val="en-GB" w:eastAsia="es-ES"/>
-                <w14:ligatures w14:val="none"/>
-              </w:rPr>
-            </w:pPr>
-          </w:p>
-          <w:p>
-            <w:pPr>
-              <w:shd w:val="clear" w:color="auto" w:fill="1F1F1F"/>
-              <w:spacing w:line="240" w:lineRule="atLeast"/>
-              <w:rPr>
-                <w:rFonts w:ascii="Consolas" w:eastAsia="Times New Roman" w:hAnsi="Consolas" w:cs="Times New Roman"/>
-                <w:color w:val="CCCCCC"/>
-                <w:kern w:val="0"/>
-                <w:sz w:val="18"/>
-                <w:szCs w:val="18"/>
-                <w:lang w:val="en-GB" w:eastAsia="es-ES"/>
-                <w14:ligatures w14:val="none"/>
-              </w:rPr>
-            </w:pPr>
-            <w:r>
-              <w:rPr>
-                <w:rFonts w:ascii="Consolas" w:eastAsia="Times New Roman" w:hAnsi="Consolas" w:cs="Times New Roman"/>
-                <w:color w:val="9CDCFE"/>
-                <w:kern w:val="0"/>
-                <w:sz w:val="18"/>
-                <w:szCs w:val="18"/>
-                <w:lang w:val="en-GB" w:eastAsia="es-ES"/>
-                <w14:ligatures w14:val="none"/>
-              </w:rPr>
-              <w:t>app</w:t>
-            </w:r>
-            <w:r>
-              <w:rPr>
-                <w:rFonts w:ascii="Consolas" w:eastAsia="Times New Roman" w:hAnsi="Consolas" w:cs="Times New Roman"/>
-                <w:color w:val="D4D4D4"/>
-                <w:kern w:val="0"/>
-                <w:sz w:val="18"/>
-                <w:szCs w:val="18"/>
-                <w:lang w:val="en-GB" w:eastAsia="es-ES"/>
-                <w14:ligatures w14:val="none"/>
-              </w:rPr>
-              <w:t>=</w:t>
-            </w:r>
-            <w:r>
-              <w:rPr>
-                <w:rFonts w:ascii="Consolas" w:eastAsia="Times New Roman" w:hAnsi="Consolas" w:cs="Times New Roman"/>
-                <w:color w:val="CCCCCC"/>
-                <w:kern w:val="0"/>
-                <w:sz w:val="18"/>
-                <w:szCs w:val="18"/>
-                <w:lang w:val="en-GB" w:eastAsia="es-ES"/>
-                <w14:ligatures w14:val="none"/>
-              </w:rPr>
-              <w:t xml:space="preserve"> </w:t>
-            </w:r>
-            <w:r>
-              <w:rPr>
-                <w:rFonts w:ascii="Consolas" w:eastAsia="Times New Roman" w:hAnsi="Consolas" w:cs="Times New Roman"/>
-                <w:color w:val="4EC9B0"/>
-                <w:kern w:val="0"/>
-                <w:sz w:val="18"/>
-                <w:szCs w:val="18"/>
-                <w:lang w:val="en-GB" w:eastAsia="es-ES"/>
-                <w14:ligatures w14:val="none"/>
-              </w:rPr>
-              <w:t>Flask</w:t>
-            </w:r>
-            <w:r>
-              <w:rPr>
-                <w:rFonts w:ascii="Consolas" w:eastAsia="Times New Roman" w:hAnsi="Consolas" w:cs="Times New Roman"/>
-                <w:color w:val="CCCCCC"/>
-                <w:kern w:val="0"/>
-                <w:sz w:val="18"/>
-                <w:szCs w:val="18"/>
-                <w:lang w:val="en-GB" w:eastAsia="es-ES"/>
-                <w14:ligatures w14:val="none"/>
-              </w:rPr>
-              <w:t>(</w:t>
-            </w:r>
-            <w:r>
-              <w:rPr>
-                <w:rFonts w:ascii="Consolas" w:eastAsia="Times New Roman" w:hAnsi="Consolas" w:cs="Times New Roman"/>
-                <w:color w:val="9CDCFE"/>
-                <w:kern w:val="0"/>
-                <w:sz w:val="18"/>
-                <w:szCs w:val="18"/>
-                <w:lang w:val="en-GB" w:eastAsia="es-ES"/>
-                <w14:ligatures w14:val="none"/>
-              </w:rPr>
-              <w:t>__name__</w:t>
-            </w:r>
-            <w:r>
-              <w:rPr>
-                <w:rFonts w:ascii="Consolas" w:eastAsia="Times New Roman" w:hAnsi="Consolas" w:cs="Times New Roman"/>
-                <w:color w:val="CCCCCC"/>
-                <w:kern w:val="0"/>
-                <w:sz w:val="18"/>
-                <w:szCs w:val="18"/>
-                <w:lang w:val="en-GB" w:eastAsia="es-ES"/>
-                <w14:ligatures w14:val="none"/>
-              </w:rPr>
-              <w:t>)</w:t>
-            </w:r>
-          </w:p>
-          <w:p>
-            <w:pPr>
-              <w:shd w:val="clear" w:color="auto" w:fill="1F1F1F"/>
-              <w:spacing w:line="240" w:lineRule="atLeast"/>
-              <w:rPr>
-                <w:rFonts w:ascii="Consolas" w:eastAsia="Times New Roman" w:hAnsi="Consolas" w:cs="Times New Roman"/>
-                <w:color w:val="CCCCCC"/>
-                <w:kern w:val="0"/>
-                <w:sz w:val="18"/>
-                <w:szCs w:val="18"/>
-                <w:lang w:val="en-GB" w:eastAsia="es-ES"/>
-                <w14:ligatures w14:val="none"/>
-              </w:rPr>
-            </w:pPr>
-          </w:p>
-          <w:p>
-            <w:pPr>
-              <w:shd w:val="clear" w:color="auto" w:fill="1F1F1F"/>
-              <w:spacing w:line="240" w:lineRule="atLeast"/>
-              <w:rPr>
-                <w:rFonts w:ascii="Consolas" w:eastAsia="Times New Roman" w:hAnsi="Consolas" w:cs="Times New Roman"/>
-                <w:color w:val="CCCCCC"/>
-                <w:kern w:val="0"/>
-                <w:sz w:val="18"/>
-                <w:szCs w:val="18"/>
-                <w:lang w:val="en-GB" w:eastAsia="es-ES"/>
-                <w14:ligatures w14:val="none"/>
-              </w:rPr>
-            </w:pPr>
-            <w:r>
-              <w:rPr>
-                <w:rFonts w:ascii="Consolas" w:eastAsia="Times New Roman" w:hAnsi="Consolas" w:cs="Times New Roman"/>
-                <w:color w:val="6A9955"/>
-                <w:kern w:val="0"/>
-                <w:sz w:val="18"/>
-                <w:szCs w:val="18"/>
-                <w:lang w:val="en-GB" w:eastAsia="es-ES"/>
-                <w14:ligatures w14:val="none"/>
-              </w:rPr>
-              <w:t># Member API Route</w:t>
-            </w:r>
-          </w:p>
-          <w:p>
-            <w:pPr>
-              <w:shd w:val="clear" w:color="auto" w:fill="1F1F1F"/>
-              <w:spacing w:line="240" w:lineRule="atLeast"/>
-              <w:rPr>
-                <w:rFonts w:ascii="Consolas" w:eastAsia="Times New Roman" w:hAnsi="Consolas" w:cs="Times New Roman"/>
-                <w:color w:val="CCCCCC"/>
-                <w:kern w:val="0"/>
-                <w:sz w:val="18"/>
-                <w:szCs w:val="18"/>
-                <w:lang w:val="en-GB" w:eastAsia="es-ES"/>
-                <w14:ligatures w14:val="none"/>
-              </w:rPr>
-            </w:pPr>
-          </w:p>
-          <w:p>
-            <w:pPr>
-              <w:shd w:val="clear" w:color="auto" w:fill="1F1F1F"/>
-              <w:spacing w:line="240" w:lineRule="atLeast"/>
-              <w:rPr>
-                <w:rFonts w:ascii="Consolas" w:eastAsia="Times New Roman" w:hAnsi="Consolas" w:cs="Times New Roman"/>
-                <w:color w:val="CCCCCC"/>
-                <w:kern w:val="0"/>
-                <w:sz w:val="18"/>
-                <w:szCs w:val="18"/>
-                <w:lang w:val="en-GB" w:eastAsia="es-ES"/>
-                <w14:ligatures w14:val="none"/>
-              </w:rPr>
-            </w:pPr>
-            <w:r>
-              <w:rPr>
-                <w:rFonts w:ascii="Consolas" w:eastAsia="Times New Roman" w:hAnsi="Consolas" w:cs="Times New Roman"/>
-                <w:color w:val="DCDCAA"/>
-                <w:kern w:val="0"/>
-                <w:sz w:val="18"/>
-                <w:szCs w:val="18"/>
-                <w:lang w:val="en-GB" w:eastAsia="es-ES"/>
-                <w14:ligatures w14:val="none"/>
-              </w:rPr>
-              <w:t>@</w:t>
-            </w:r>
-            <w:proofErr w:type="gramStart"/>
-            <w:r>
-              <w:rPr>
-                <w:rFonts w:ascii="Consolas" w:eastAsia="Times New Roman" w:hAnsi="Consolas" w:cs="Times New Roman"/>
-                <w:color w:val="9CDCFE"/>
-                <w:kern w:val="0"/>
-                <w:sz w:val="18"/>
-                <w:szCs w:val="18"/>
-                <w:lang w:val="en-GB" w:eastAsia="es-ES"/>
-                <w14:ligatures w14:val="none"/>
-              </w:rPr>
-              <w:t>app</w:t>
-            </w:r>
-            <w:r>
-              <w:rPr>
-                <w:rFonts w:ascii="Consolas" w:eastAsia="Times New Roman" w:hAnsi="Consolas" w:cs="Times New Roman"/>
-                <w:color w:val="DCDCAA"/>
-                <w:kern w:val="0"/>
-                <w:sz w:val="18"/>
-                <w:szCs w:val="18"/>
-                <w:lang w:val="en-GB" w:eastAsia="es-ES"/>
-                <w14:ligatures w14:val="none"/>
-              </w:rPr>
-              <w:t>.route</w:t>
-            </w:r>
-            <w:proofErr w:type="gramEnd"/>
-            <w:r>
-              <w:rPr>
-                <w:rFonts w:ascii="Consolas" w:eastAsia="Times New Roman" w:hAnsi="Consolas" w:cs="Times New Roman"/>
-                <w:color w:val="CCCCCC"/>
-                <w:kern w:val="0"/>
-                <w:sz w:val="18"/>
-                <w:szCs w:val="18"/>
-                <w:lang w:val="en-GB" w:eastAsia="es-ES"/>
-                <w14:ligatures w14:val="none"/>
-              </w:rPr>
-              <w:t>(</w:t>
-            </w:r>
-            <w:r>
-              <w:rPr>
-                <w:rFonts w:ascii="Consolas" w:eastAsia="Times New Roman" w:hAnsi="Consolas" w:cs="Times New Roman"/>
-                <w:color w:val="CE9178"/>
-                <w:kern w:val="0"/>
-                <w:sz w:val="18"/>
-                <w:szCs w:val="18"/>
-                <w:lang w:val="en-GB" w:eastAsia="es-ES"/>
-                <w14:ligatures w14:val="none"/>
-              </w:rPr>
-              <w:t>"/members"</w:t>
-            </w:r>
-            <w:r>
-              <w:rPr>
-                <w:rFonts w:ascii="Consolas" w:eastAsia="Times New Roman" w:hAnsi="Consolas" w:cs="Times New Roman"/>
-                <w:color w:val="CCCCCC"/>
-                <w:kern w:val="0"/>
-                <w:sz w:val="18"/>
-                <w:szCs w:val="18"/>
-                <w:lang w:val="en-GB" w:eastAsia="es-ES"/>
-                <w14:ligatures w14:val="none"/>
-              </w:rPr>
-              <w:t>)</w:t>
-            </w:r>
-          </w:p>
-          <w:p>
-            <w:pPr>
-              <w:shd w:val="clear" w:color="auto" w:fill="1F1F1F"/>
-              <w:spacing w:line="240" w:lineRule="atLeast"/>
-              <w:rPr>
-                <w:rFonts w:ascii="Consolas" w:eastAsia="Times New Roman" w:hAnsi="Consolas" w:cs="Times New Roman"/>
-                <w:color w:val="CCCCCC"/>
-                <w:kern w:val="0"/>
-                <w:sz w:val="18"/>
-                <w:szCs w:val="18"/>
-                <w:lang w:val="en-GB" w:eastAsia="es-ES"/>
-                <w14:ligatures w14:val="none"/>
-              </w:rPr>
-            </w:pPr>
-            <w:r>
-              <w:rPr>
-                <w:rFonts w:ascii="Consolas" w:eastAsia="Times New Roman" w:hAnsi="Consolas" w:cs="Times New Roman"/>
-                <w:color w:val="569CD6"/>
-                <w:kern w:val="0"/>
-                <w:sz w:val="18"/>
-                <w:szCs w:val="18"/>
-                <w:lang w:val="en-GB" w:eastAsia="es-ES"/>
-                <w14:ligatures w14:val="none"/>
-              </w:rPr>
-              <w:t>def</w:t>
-            </w:r>
-            <w:r>
-              <w:rPr>
-                <w:rFonts w:ascii="Consolas" w:eastAsia="Times New Roman" w:hAnsi="Consolas" w:cs="Times New Roman"/>
-                <w:color w:val="CCCCCC"/>
-                <w:kern w:val="0"/>
-                <w:sz w:val="18"/>
-                <w:szCs w:val="18"/>
-                <w:lang w:val="en-GB" w:eastAsia="es-ES"/>
-                <w14:ligatures w14:val="none"/>
-              </w:rPr>
-              <w:t xml:space="preserve"> </w:t>
-            </w:r>
-            <w:proofErr w:type="gramStart"/>
-            <w:r>
-              <w:rPr>
-                <w:rFonts w:ascii="Consolas" w:eastAsia="Times New Roman" w:hAnsi="Consolas" w:cs="Times New Roman"/>
-                <w:color w:val="DCDCAA"/>
-                <w:kern w:val="0"/>
-                <w:sz w:val="18"/>
-                <w:szCs w:val="18"/>
-                <w:lang w:val="en-GB" w:eastAsia="es-ES"/>
-                <w14:ligatures w14:val="none"/>
-              </w:rPr>
-              <w:t>members</w:t>
-            </w:r>
-            <w:r>
-              <w:rPr>
-                <w:rFonts w:ascii="Consolas" w:eastAsia="Times New Roman" w:hAnsi="Consolas" w:cs="Times New Roman"/>
-                <w:color w:val="CCCCCC"/>
-                <w:kern w:val="0"/>
-                <w:sz w:val="18"/>
-                <w:szCs w:val="18"/>
-                <w:lang w:val="en-GB" w:eastAsia="es-ES"/>
-                <w14:ligatures w14:val="none"/>
-              </w:rPr>
-              <w:t>(</w:t>
-            </w:r>
-            <w:proofErr w:type="gramEnd"/>
-            <w:r>
-              <w:rPr>
-                <w:rFonts w:ascii="Consolas" w:eastAsia="Times New Roman" w:hAnsi="Consolas" w:cs="Times New Roman"/>
-                <w:color w:val="CCCCCC"/>
-                <w:kern w:val="0"/>
-                <w:sz w:val="18"/>
-                <w:szCs w:val="18"/>
-                <w:lang w:val="en-GB" w:eastAsia="es-ES"/>
-                <w14:ligatures w14:val="none"/>
-              </w:rPr>
-              <w:t>):</w:t>
-            </w:r>
-          </w:p>
-          <w:p>
-            <w:pPr>
-              <w:shd w:val="clear" w:color="auto" w:fill="1F1F1F"/>
-              <w:spacing w:line="240" w:lineRule="atLeast"/>
-              <w:rPr>
-                <w:rFonts w:ascii="Consolas" w:eastAsia="Times New Roman" w:hAnsi="Consolas" w:cs="Times New Roman"/>
-                <w:color w:val="CCCCCC"/>
-                <w:kern w:val="0"/>
-                <w:sz w:val="18"/>
-                <w:szCs w:val="18"/>
-                <w:lang w:val="en-GB" w:eastAsia="es-ES"/>
-                <w14:ligatures w14:val="none"/>
-              </w:rPr>
-            </w:pPr>
-            <w:r>
-              <w:rPr>
-                <w:rFonts w:ascii="Consolas" w:eastAsia="Times New Roman" w:hAnsi="Consolas" w:cs="Times New Roman"/>
-                <w:color w:val="CCCCCC"/>
-                <w:kern w:val="0"/>
-                <w:sz w:val="18"/>
-                <w:szCs w:val="18"/>
-                <w:lang w:val="en-GB" w:eastAsia="es-ES"/>
-                <w14:ligatures w14:val="none"/>
-              </w:rPr>
-              <w:lastRenderedPageBreak/>
-              <w:t>   </w:t>
-            </w:r>
-            <w:r>
-              <w:rPr>
-                <w:rFonts w:ascii="Consolas" w:eastAsia="Times New Roman" w:hAnsi="Consolas" w:cs="Times New Roman"/>
-                <w:color w:val="C586C0"/>
-                <w:kern w:val="0"/>
-                <w:sz w:val="18"/>
-                <w:szCs w:val="18"/>
-                <w:lang w:val="en-GB" w:eastAsia="es-ES"/>
-                <w14:ligatures w14:val="none"/>
-              </w:rPr>
-              <w:t>return</w:t>
-            </w:r>
-            <w:r>
-              <w:rPr>
-                <w:rFonts w:ascii="Consolas" w:eastAsia="Times New Roman" w:hAnsi="Consolas" w:cs="Times New Roman"/>
-                <w:color w:val="CCCCCC"/>
-                <w:kern w:val="0"/>
-                <w:sz w:val="18"/>
-                <w:szCs w:val="18"/>
-                <w:lang w:val="en-GB" w:eastAsia="es-ES"/>
-                <w14:ligatures w14:val="none"/>
-              </w:rPr>
-              <w:t xml:space="preserve"> {</w:t>
-            </w:r>
-            <w:r>
-              <w:rPr>
-                <w:rFonts w:ascii="Consolas" w:eastAsia="Times New Roman" w:hAnsi="Consolas" w:cs="Times New Roman"/>
-                <w:color w:val="CE9178"/>
-                <w:kern w:val="0"/>
-                <w:sz w:val="18"/>
-                <w:szCs w:val="18"/>
-                <w:lang w:val="en-GB" w:eastAsia="es-ES"/>
-                <w14:ligatures w14:val="none"/>
-              </w:rPr>
-              <w:t>"members"</w:t>
-            </w:r>
-            <w:r>
-              <w:rPr>
-                <w:rFonts w:ascii="Consolas" w:eastAsia="Times New Roman" w:hAnsi="Consolas" w:cs="Times New Roman"/>
-                <w:color w:val="CCCCCC"/>
-                <w:kern w:val="0"/>
-                <w:sz w:val="18"/>
-                <w:szCs w:val="18"/>
-                <w:lang w:val="en-GB" w:eastAsia="es-ES"/>
-                <w14:ligatures w14:val="none"/>
-              </w:rPr>
-              <w:t>: [</w:t>
-            </w:r>
-            <w:r>
-              <w:rPr>
-                <w:rFonts w:ascii="Consolas" w:eastAsia="Times New Roman" w:hAnsi="Consolas" w:cs="Times New Roman"/>
-                <w:color w:val="CE9178"/>
-                <w:kern w:val="0"/>
-                <w:sz w:val="18"/>
-                <w:szCs w:val="18"/>
-                <w:lang w:val="en-GB" w:eastAsia="es-ES"/>
-                <w14:ligatures w14:val="none"/>
-              </w:rPr>
-              <w:t>"Member 1"</w:t>
-            </w:r>
-            <w:r>
-              <w:rPr>
-                <w:rFonts w:ascii="Consolas" w:eastAsia="Times New Roman" w:hAnsi="Consolas" w:cs="Times New Roman"/>
-                <w:color w:val="CCCCCC"/>
-                <w:kern w:val="0"/>
-                <w:sz w:val="18"/>
-                <w:szCs w:val="18"/>
-                <w:lang w:val="en-GB" w:eastAsia="es-ES"/>
-                <w14:ligatures w14:val="none"/>
-              </w:rPr>
-              <w:t>,</w:t>
-            </w:r>
-            <w:r>
-              <w:rPr>
-                <w:rFonts w:ascii="Consolas" w:eastAsia="Times New Roman" w:hAnsi="Consolas" w:cs="Times New Roman"/>
-                <w:color w:val="CE9178"/>
-                <w:kern w:val="0"/>
-                <w:sz w:val="18"/>
-                <w:szCs w:val="18"/>
-                <w:lang w:val="en-GB" w:eastAsia="es-ES"/>
-                <w14:ligatures w14:val="none"/>
-              </w:rPr>
-              <w:t>"Member2"</w:t>
-            </w:r>
-            <w:r>
-              <w:rPr>
-                <w:rFonts w:ascii="Consolas" w:eastAsia="Times New Roman" w:hAnsi="Consolas" w:cs="Times New Roman"/>
-                <w:color w:val="CCCCCC"/>
-                <w:kern w:val="0"/>
-                <w:sz w:val="18"/>
-                <w:szCs w:val="18"/>
-                <w:lang w:val="en-GB" w:eastAsia="es-ES"/>
-                <w14:ligatures w14:val="none"/>
-              </w:rPr>
-              <w:t>,</w:t>
-            </w:r>
-            <w:r>
-              <w:rPr>
-                <w:rFonts w:ascii="Consolas" w:eastAsia="Times New Roman" w:hAnsi="Consolas" w:cs="Times New Roman"/>
-                <w:color w:val="CE9178"/>
-                <w:kern w:val="0"/>
-                <w:sz w:val="18"/>
-                <w:szCs w:val="18"/>
-                <w:lang w:val="en-GB" w:eastAsia="es-ES"/>
-                <w14:ligatures w14:val="none"/>
-              </w:rPr>
-              <w:t>"Member3"</w:t>
-            </w:r>
-            <w:r>
-              <w:rPr>
-                <w:rFonts w:ascii="Consolas" w:eastAsia="Times New Roman" w:hAnsi="Consolas" w:cs="Times New Roman"/>
-                <w:color w:val="CCCCCC"/>
-                <w:kern w:val="0"/>
-                <w:sz w:val="18"/>
-                <w:szCs w:val="18"/>
-                <w:lang w:val="en-GB" w:eastAsia="es-ES"/>
-                <w14:ligatures w14:val="none"/>
-              </w:rPr>
-              <w:t>]}</w:t>
-            </w:r>
-          </w:p>
-          <w:p>
-            <w:pPr>
-              <w:shd w:val="clear" w:color="auto" w:fill="1F1F1F"/>
-              <w:spacing w:line="240" w:lineRule="atLeast"/>
-              <w:rPr>
-                <w:rFonts w:ascii="Consolas" w:eastAsia="Times New Roman" w:hAnsi="Consolas" w:cs="Times New Roman"/>
-                <w:color w:val="CCCCCC"/>
-                <w:kern w:val="0"/>
-                <w:sz w:val="18"/>
-                <w:szCs w:val="18"/>
-                <w:lang w:val="en-GB" w:eastAsia="es-ES"/>
-                <w14:ligatures w14:val="none"/>
-              </w:rPr>
-            </w:pPr>
-          </w:p>
-          <w:p>
-            <w:pPr>
-              <w:shd w:val="clear" w:color="auto" w:fill="1F1F1F"/>
-              <w:spacing w:line="240" w:lineRule="atLeast"/>
-              <w:rPr>
-                <w:rFonts w:ascii="Consolas" w:eastAsia="Times New Roman" w:hAnsi="Consolas" w:cs="Times New Roman"/>
-                <w:color w:val="CCCCCC"/>
-                <w:kern w:val="0"/>
-                <w:sz w:val="18"/>
-                <w:szCs w:val="18"/>
-                <w:lang w:val="en-GB" w:eastAsia="es-ES"/>
-                <w14:ligatures w14:val="none"/>
-              </w:rPr>
-            </w:pPr>
-            <w:r>
-              <w:rPr>
-                <w:rFonts w:ascii="Consolas" w:eastAsia="Times New Roman" w:hAnsi="Consolas" w:cs="Times New Roman"/>
-                <w:color w:val="C586C0"/>
-                <w:kern w:val="0"/>
-                <w:sz w:val="18"/>
-                <w:szCs w:val="18"/>
-                <w:lang w:val="en-GB" w:eastAsia="es-ES"/>
-                <w14:ligatures w14:val="none"/>
-              </w:rPr>
-              <w:t>if</w:t>
-            </w:r>
-            <w:r>
-              <w:rPr>
-                <w:rFonts w:ascii="Consolas" w:eastAsia="Times New Roman" w:hAnsi="Consolas" w:cs="Times New Roman"/>
-                <w:color w:val="CCCCCC"/>
-                <w:kern w:val="0"/>
-                <w:sz w:val="18"/>
-                <w:szCs w:val="18"/>
-                <w:lang w:val="en-GB" w:eastAsia="es-ES"/>
-                <w14:ligatures w14:val="none"/>
-              </w:rPr>
-              <w:t xml:space="preserve"> </w:t>
-            </w:r>
-            <w:r>
-              <w:rPr>
-                <w:rFonts w:ascii="Consolas" w:eastAsia="Times New Roman" w:hAnsi="Consolas" w:cs="Times New Roman"/>
-                <w:color w:val="9CDCFE"/>
-                <w:kern w:val="0"/>
-                <w:sz w:val="18"/>
-                <w:szCs w:val="18"/>
-                <w:lang w:val="en-GB" w:eastAsia="es-ES"/>
-                <w14:ligatures w14:val="none"/>
-              </w:rPr>
-              <w:t>__name__</w:t>
-            </w:r>
-            <w:r>
-              <w:rPr>
-                <w:rFonts w:ascii="Consolas" w:eastAsia="Times New Roman" w:hAnsi="Consolas" w:cs="Times New Roman"/>
-                <w:color w:val="CCCCCC"/>
-                <w:kern w:val="0"/>
-                <w:sz w:val="18"/>
-                <w:szCs w:val="18"/>
-                <w:lang w:val="en-GB" w:eastAsia="es-ES"/>
-                <w14:ligatures w14:val="none"/>
-              </w:rPr>
-              <w:t xml:space="preserve"> </w:t>
-            </w:r>
-            <w:r>
-              <w:rPr>
-                <w:rFonts w:ascii="Consolas" w:eastAsia="Times New Roman" w:hAnsi="Consolas" w:cs="Times New Roman"/>
-                <w:color w:val="D4D4D4"/>
-                <w:kern w:val="0"/>
-                <w:sz w:val="18"/>
-                <w:szCs w:val="18"/>
-                <w:lang w:val="en-GB" w:eastAsia="es-ES"/>
-                <w14:ligatures w14:val="none"/>
-              </w:rPr>
-              <w:t>==</w:t>
-            </w:r>
-            <w:r>
-              <w:rPr>
-                <w:rFonts w:ascii="Consolas" w:eastAsia="Times New Roman" w:hAnsi="Consolas" w:cs="Times New Roman"/>
-                <w:color w:val="CCCCCC"/>
-                <w:kern w:val="0"/>
-                <w:sz w:val="18"/>
-                <w:szCs w:val="18"/>
-                <w:lang w:val="en-GB" w:eastAsia="es-ES"/>
-                <w14:ligatures w14:val="none"/>
-              </w:rPr>
-              <w:t xml:space="preserve"> </w:t>
-            </w:r>
-            <w:r>
-              <w:rPr>
-                <w:rFonts w:ascii="Consolas" w:eastAsia="Times New Roman" w:hAnsi="Consolas" w:cs="Times New Roman"/>
-                <w:color w:val="CE9178"/>
-                <w:kern w:val="0"/>
-                <w:sz w:val="18"/>
-                <w:szCs w:val="18"/>
-                <w:lang w:val="en-GB" w:eastAsia="es-ES"/>
-                <w14:ligatures w14:val="none"/>
-              </w:rPr>
-              <w:t>"__main__"</w:t>
-            </w:r>
-            <w:r>
-              <w:rPr>
-                <w:rFonts w:ascii="Consolas" w:eastAsia="Times New Roman" w:hAnsi="Consolas" w:cs="Times New Roman"/>
-                <w:color w:val="CCCCCC"/>
-                <w:kern w:val="0"/>
-                <w:sz w:val="18"/>
-                <w:szCs w:val="18"/>
-                <w:lang w:val="en-GB" w:eastAsia="es-ES"/>
-                <w14:ligatures w14:val="none"/>
-              </w:rPr>
-              <w:t>:</w:t>
-            </w:r>
-          </w:p>
-          <w:p>
-            <w:pPr>
-              <w:shd w:val="clear" w:color="auto" w:fill="1F1F1F"/>
-              <w:spacing w:line="240" w:lineRule="atLeast"/>
-              <w:rPr>
-                <w:rFonts w:ascii="Consolas" w:eastAsia="Times New Roman" w:hAnsi="Consolas" w:cs="Times New Roman"/>
-                <w:color w:val="CCCCCC"/>
-                <w:kern w:val="0"/>
-                <w:sz w:val="18"/>
-                <w:szCs w:val="18"/>
-                <w:lang w:val="en-GB" w:eastAsia="es-ES"/>
-                <w14:ligatures w14:val="none"/>
-              </w:rPr>
-            </w:pPr>
-            <w:r>
-              <w:rPr>
-                <w:rFonts w:ascii="Consolas" w:eastAsia="Times New Roman" w:hAnsi="Consolas" w:cs="Times New Roman"/>
-                <w:color w:val="CCCCCC"/>
-                <w:kern w:val="0"/>
-                <w:sz w:val="18"/>
-                <w:szCs w:val="18"/>
-                <w:lang w:val="en-GB" w:eastAsia="es-ES"/>
-                <w14:ligatures w14:val="none"/>
-              </w:rPr>
-              <w:t>   </w:t>
-            </w:r>
-            <w:proofErr w:type="spellStart"/>
-            <w:r>
-              <w:rPr>
-                <w:rFonts w:ascii="Consolas" w:eastAsia="Times New Roman" w:hAnsi="Consolas" w:cs="Times New Roman"/>
-                <w:color w:val="9CDCFE"/>
-                <w:kern w:val="0"/>
-                <w:sz w:val="18"/>
-                <w:szCs w:val="18"/>
-                <w:lang w:val="en-GB" w:eastAsia="es-ES"/>
-                <w14:ligatures w14:val="none"/>
-              </w:rPr>
-              <w:t>app</w:t>
-            </w:r>
-            <w:r>
-              <w:rPr>
-                <w:rFonts w:ascii="Consolas" w:eastAsia="Times New Roman" w:hAnsi="Consolas" w:cs="Times New Roman"/>
-                <w:color w:val="CCCCCC"/>
-                <w:kern w:val="0"/>
-                <w:sz w:val="18"/>
-                <w:szCs w:val="18"/>
-                <w:lang w:val="en-GB" w:eastAsia="es-ES"/>
-                <w14:ligatures w14:val="none"/>
-              </w:rPr>
-              <w:t>.</w:t>
-            </w:r>
-            <w:r>
-              <w:rPr>
-                <w:rFonts w:ascii="Consolas" w:eastAsia="Times New Roman" w:hAnsi="Consolas" w:cs="Times New Roman"/>
-                <w:color w:val="DCDCAA"/>
-                <w:kern w:val="0"/>
-                <w:sz w:val="18"/>
-                <w:szCs w:val="18"/>
-                <w:lang w:val="en-GB" w:eastAsia="es-ES"/>
-                <w14:ligatures w14:val="none"/>
-              </w:rPr>
-              <w:t>run</w:t>
-            </w:r>
-            <w:proofErr w:type="spellEnd"/>
-            <w:r>
-              <w:rPr>
-                <w:rFonts w:ascii="Consolas" w:eastAsia="Times New Roman" w:hAnsi="Consolas" w:cs="Times New Roman"/>
-                <w:color w:val="CCCCCC"/>
-                <w:kern w:val="0"/>
-                <w:sz w:val="18"/>
-                <w:szCs w:val="18"/>
-                <w:lang w:val="en-GB" w:eastAsia="es-ES"/>
-                <w14:ligatures w14:val="none"/>
-              </w:rPr>
-              <w:t>(</w:t>
-            </w:r>
-            <w:r>
-              <w:rPr>
-                <w:rFonts w:ascii="Consolas" w:eastAsia="Times New Roman" w:hAnsi="Consolas" w:cs="Times New Roman"/>
-                <w:color w:val="9CDCFE"/>
-                <w:kern w:val="0"/>
-                <w:sz w:val="18"/>
-                <w:szCs w:val="18"/>
-                <w:lang w:val="en-GB" w:eastAsia="es-ES"/>
-                <w14:ligatures w14:val="none"/>
-              </w:rPr>
-              <w:t>debug</w:t>
-            </w:r>
-            <w:r>
-              <w:rPr>
-                <w:rFonts w:ascii="Consolas" w:eastAsia="Times New Roman" w:hAnsi="Consolas" w:cs="Times New Roman"/>
-                <w:color w:val="D4D4D4"/>
-                <w:kern w:val="0"/>
-                <w:sz w:val="18"/>
-                <w:szCs w:val="18"/>
-                <w:lang w:val="en-GB" w:eastAsia="es-ES"/>
-                <w14:ligatures w14:val="none"/>
-              </w:rPr>
-              <w:t>=</w:t>
-            </w:r>
-            <w:r>
-              <w:rPr>
-                <w:rFonts w:ascii="Consolas" w:eastAsia="Times New Roman" w:hAnsi="Consolas" w:cs="Times New Roman"/>
-                <w:color w:val="569CD6"/>
-                <w:kern w:val="0"/>
-                <w:sz w:val="18"/>
-                <w:szCs w:val="18"/>
-                <w:lang w:val="en-GB" w:eastAsia="es-ES"/>
-                <w14:ligatures w14:val="none"/>
-              </w:rPr>
-              <w:t>True</w:t>
-            </w:r>
-            <w:r>
-              <w:rPr>
-                <w:rFonts w:ascii="Consolas" w:eastAsia="Times New Roman" w:hAnsi="Consolas" w:cs="Times New Roman"/>
-                <w:color w:val="CCCCCC"/>
-                <w:kern w:val="0"/>
-                <w:sz w:val="18"/>
-                <w:szCs w:val="18"/>
-                <w:lang w:val="en-GB" w:eastAsia="es-ES"/>
-                <w14:ligatures w14:val="none"/>
-              </w:rPr>
-              <w:t>)</w:t>
-            </w:r>
-          </w:p>
-          <w:p>
-            <w:pPr>
-              <w:shd w:val="clear" w:color="auto" w:fill="1F1F1F"/>
-              <w:spacing w:line="240" w:lineRule="atLeast"/>
-              <w:rPr>
-                <w:rFonts w:ascii="Consolas" w:eastAsia="Times New Roman" w:hAnsi="Consolas" w:cs="Times New Roman"/>
-                <w:color w:val="CCCCCC"/>
-                <w:kern w:val="0"/>
-                <w:sz w:val="18"/>
-                <w:szCs w:val="18"/>
-                <w:lang w:val="en-GB" w:eastAsia="es-ES"/>
-                <w14:ligatures w14:val="none"/>
-              </w:rPr>
-            </w:pPr>
-            <w:r>
-              <w:rPr>
-                <w:rFonts w:ascii="Consolas" w:eastAsia="Times New Roman" w:hAnsi="Consolas" w:cs="Times New Roman"/>
-                <w:color w:val="CCCCCC"/>
-                <w:kern w:val="0"/>
-                <w:sz w:val="18"/>
-                <w:szCs w:val="18"/>
-                <w:lang w:val="en-GB" w:eastAsia="es-ES"/>
-                <w14:ligatures w14:val="none"/>
-              </w:rPr>
-              <w:t xml:space="preserve">  </w:t>
-            </w:r>
-          </w:p>
-          <w:p>
-            <w:pPr>
-              <w:rPr>
-                <w:lang w:val="en-GB"/>
-              </w:rPr>
-            </w:pPr>
-          </w:p>
-        </w:tc>
-      </w:tr>
-    </w:tbl>
-    <w:p>
-      <w:pPr>
-        <w:rPr>
-          <w:lang w:val="en-GB"/>
-        </w:rPr>
-      </w:pPr>
-      <w:r>
-        <w:rPr>
-          <w:lang w:val="en-GB"/>
-        </w:rPr>
-        <w:lastRenderedPageBreak/>
+        <w:rPr>
+          <w:lang w:val="en-GB"/>
+        </w:rPr>
+      </w:pPr>
+      <w:r>
+        <w:rPr>
+          <w:lang w:val="en-GB"/>
+        </w:rPr>
         <w:tab/>
         <w:t>Starting Flask server</w:t>
       </w:r>
@@ -2374,6 +1379,7 @@
           <w:noProof/>
           <w:lang w:val="en-GB"/>
         </w:rPr>
+        <w:lastRenderedPageBreak/>
         <w:drawing>
           <wp:inline distT="0" distB="0" distL="0" distR="0" wp14:anchorId="72E19573" wp14:editId="532F59AF">
             <wp:extent cx="2200582" cy="2057687"/>
@@ -2911,7 +1917,6 @@
               </w:rPr>
               <w:t xml:space="preserve"> </w:t>
             </w:r>
-            <w:proofErr w:type="gramStart"/>
             <w:r>
               <w:rPr>
                 <w:rFonts w:ascii="Consolas" w:eastAsia="Times New Roman" w:hAnsi="Consolas" w:cs="Times New Roman"/>
@@ -2934,20 +1939,7 @@
                 <w:lang w:val="en-GB" w:eastAsia="es-ES"/>
                 <w14:ligatures w14:val="none"/>
               </w:rPr>
-              <w:t>(</w:t>
-            </w:r>
-            <w:proofErr w:type="gramEnd"/>
-            <w:r>
-              <w:rPr>
-                <w:rFonts w:ascii="Consolas" w:eastAsia="Times New Roman" w:hAnsi="Consolas" w:cs="Times New Roman"/>
-                <w:color w:val="CCCCCC"/>
-                <w:kern w:val="0"/>
-                <w:sz w:val="18"/>
-                <w:szCs w:val="18"/>
-                <w:lang w:val="en-GB" w:eastAsia="es-ES"/>
-                <w14:ligatures w14:val="none"/>
-              </w:rPr>
-              <w:t>) {</w:t>
+              <w:t>() {</w:t>
             </w:r>
           </w:p>
           <w:p>
@@ -3018,7 +2010,6 @@
               <w:t xml:space="preserve"> [</w:t>
             </w:r>
             <w:proofErr w:type="spellStart"/>
-            <w:proofErr w:type="gramStart"/>
             <w:r>
               <w:rPr>
                 <w:rFonts w:ascii="Consolas" w:eastAsia="Times New Roman" w:hAnsi="Consolas" w:cs="Times New Roman"/>
@@ -3056,7 +2047,6 @@
               <w:t>setData</w:t>
             </w:r>
             <w:proofErr w:type="spellEnd"/>
-            <w:proofErr w:type="gramEnd"/>
             <w:r>
               <w:rPr>
                 <w:rFonts w:ascii="Consolas" w:eastAsia="Times New Roman" w:hAnsi="Consolas" w:cs="Times New Roman"/>
@@ -3174,7 +2164,6 @@
               <w:t xml:space="preserve">  </w:t>
             </w:r>
             <w:proofErr w:type="spellStart"/>
-            <w:proofErr w:type="gramStart"/>
             <w:r>
               <w:rPr>
                 <w:rFonts w:ascii="Consolas" w:eastAsia="Times New Roman" w:hAnsi="Consolas" w:cs="Times New Roman"/>
@@ -3198,20 +2187,7 @@
                 <w:lang w:val="en-GB" w:eastAsia="es-ES"/>
                 <w14:ligatures w14:val="none"/>
               </w:rPr>
-              <w:t>(</w:t>
-            </w:r>
-            <w:proofErr w:type="gramEnd"/>
-            <w:r>
-              <w:rPr>
-                <w:rFonts w:ascii="Consolas" w:eastAsia="Times New Roman" w:hAnsi="Consolas" w:cs="Times New Roman"/>
-                <w:color w:val="CCCCCC"/>
-                <w:kern w:val="0"/>
-                <w:sz w:val="18"/>
-                <w:szCs w:val="18"/>
-                <w:lang w:val="en-GB" w:eastAsia="es-ES"/>
-                <w14:ligatures w14:val="none"/>
-              </w:rPr>
-              <w:t>()</w:t>
+              <w:t>(()</w:t>
             </w:r>
             <w:r>
               <w:rPr>
@@ -3300,7 +2276,6 @@
               </w:rPr>
               <w:t>"/members"</w:t>
             </w:r>
-            <w:proofErr w:type="gramStart"/>
             <w:r>
               <w:rPr>
                 <w:rFonts w:ascii="Consolas" w:eastAsia="Times New Roman" w:hAnsi="Consolas" w:cs="Times New Roman"/>
@@ -3325,7 +2300,6 @@
               </w:rPr>
               <w:t>then</w:t>
             </w:r>
-            <w:proofErr w:type="gramEnd"/>
             <w:r>
               <w:rPr>
                 <w:rFonts w:ascii="Consolas" w:eastAsia="Times New Roman" w:hAnsi="Consolas" w:cs="Times New Roman"/>
@@ -3414,7 +2388,6 @@
               <w:t xml:space="preserve"> </w:t>
             </w:r>
             <w:proofErr w:type="spellStart"/>
-            <w:proofErr w:type="gramStart"/>
             <w:r>
               <w:rPr>
                 <w:rFonts w:ascii="Consolas" w:eastAsia="Times New Roman" w:hAnsi="Consolas" w:cs="Times New Roman"/>
@@ -3452,7 +2425,6 @@
               <w:t>json</w:t>
             </w:r>
             <w:proofErr w:type="spellEnd"/>
-            <w:proofErr w:type="gramEnd"/>
             <w:r>
               <w:rPr>
                 <w:rFonts w:ascii="Consolas" w:eastAsia="Times New Roman" w:hAnsi="Consolas" w:cs="Times New Roman"/>
@@ -3490,20 +2462,7 @@
                 <w:lang w:val="en-GB" w:eastAsia="es-ES"/>
                 <w14:ligatures w14:val="none"/>
               </w:rPr>
-              <w:t xml:space="preserve">    </w:t>
-            </w:r>
-            <w:proofErr w:type="gramStart"/>
-            <w:r>
-              <w:rPr>
-                <w:rFonts w:ascii="Consolas" w:eastAsia="Times New Roman" w:hAnsi="Consolas" w:cs="Times New Roman"/>
-                <w:color w:val="CCCCCC"/>
-                <w:kern w:val="0"/>
-                <w:sz w:val="18"/>
-                <w:szCs w:val="18"/>
-                <w:lang w:val="en-GB" w:eastAsia="es-ES"/>
-                <w14:ligatures w14:val="none"/>
-              </w:rPr>
-              <w:t>).</w:t>
+              <w:t>    ).</w:t>
             </w:r>
             <w:r>
               <w:rPr>
@@ -3517,7 +2476,6 @@
               </w:rPr>
               <w:t>then</w:t>
             </w:r>
-            <w:proofErr w:type="gramEnd"/>
             <w:r>
               <w:rPr>
                 <w:rFonts w:ascii="Consolas" w:eastAsia="Times New Roman" w:hAnsi="Consolas" w:cs="Times New Roman"/>
@@ -4032,22 +2990,8 @@
                 <w:lang w:eastAsia="es-ES"/>
                 <w14:ligatures w14:val="none"/>
               </w:rPr>
-              <w:t xml:space="preserve">      ESTO ES UN </w:t>
-            </w:r>
-            <w:proofErr w:type="gramStart"/>
-            <w:r>
-              <w:rPr>
-                <w:rFonts w:ascii="Consolas" w:eastAsia="Times New Roman" w:hAnsi="Consolas" w:cs="Times New Roman"/>
-                <w:color w:val="CCCCCC"/>
-                <w:kern w:val="0"/>
-                <w:sz w:val="18"/>
-                <w:szCs w:val="18"/>
-                <w:lang w:eastAsia="es-ES"/>
-                <w14:ligatures w14:val="none"/>
-              </w:rPr>
-              <w:t>COMIENZO !!!</w:t>
-            </w:r>
-            <w:proofErr w:type="gramEnd"/>
+              <w:t>      ESTO ES UN COMIENZO !!!</w:t>
+            </w:r>
           </w:p>
           <w:p>
             <w:pPr>
@@ -4073,7 +3017,6 @@
                 <w:lang w:eastAsia="es-ES"/>
                 <w14:ligatures w14:val="none"/>
               </w:rPr>
-              <w:lastRenderedPageBreak/>
               <w:t xml:space="preserve">      </w:t>
             </w:r>
             <w:r>
@@ -4358,7 +3301,6 @@
         <w:rPr>
           <w:lang w:val="en-GB"/>
         </w:rPr>
-        <w:lastRenderedPageBreak/>
         <w:t>TERMINAL 2 (FRONT-END)</w:t>
       </w:r>
     </w:p>
@@ -4420,6 +3362,49 @@
         <w:rPr>
           <w:lang w:val="en-GB"/>
         </w:rPr>
+        <w:tab/>
+        <w:t xml:space="preserve">Better for development and </w:t>
+      </w:r>
+      <w:proofErr w:type="spellStart"/>
+      <w:r>
+        <w:rPr>
+          <w:lang w:val="en-GB"/>
+        </w:rPr>
+        <w:t>autoupdating</w:t>
+      </w:r>
+      <w:proofErr w:type="spellEnd"/>
+      <w:r>
+        <w:rPr>
+          <w:lang w:val="en-GB"/>
+        </w:rPr>
+        <w:t xml:space="preserve"> after code changes &gt;</w:t>
+      </w:r>
+      <w:proofErr w:type="spellStart"/>
+      <w:r>
+        <w:rPr>
+          <w:lang w:val="en-GB"/>
+        </w:rPr>
+        <w:t>npm</w:t>
+      </w:r>
+      <w:proofErr w:type="spellEnd"/>
+      <w:r>
+        <w:rPr>
+          <w:lang w:val="en-GB"/>
+        </w:rPr>
+        <w:t xml:space="preserve"> run dev </w:t>
+      </w:r>
+    </w:p>
+    <w:p>
+      <w:pPr>
+        <w:rPr>
+          <w:lang w:val="en-GB"/>
+        </w:rPr>
+      </w:pPr>
+      <w:r>
+        <w:rPr>
+          <w:lang w:val="en-GB"/>
+        </w:rPr>
+        <w:lastRenderedPageBreak/>
         <w:tab/>
         <w:t xml:space="preserve">In browser type </w:t>
       </w:r>
@@ -4579,21 +3564,7 @@
         <w:rPr>
           <w:lang w:val="en-GB"/>
         </w:rPr>
-        <w:t xml:space="preserve"> </w:t>
-      </w:r>
-      <w:proofErr w:type="gramStart"/>
-      <w:r>
-        <w:rPr>
-          <w:lang w:val="en-GB"/>
-        </w:rPr>
-        <w:t>database  based</w:t>
-      </w:r>
-      <w:proofErr w:type="gramEnd"/>
-      <w:r>
-        <w:rPr>
-          <w:lang w:val="en-GB"/>
-        </w:rPr>
-        <w:t xml:space="preserve"> on </w:t>
+        <w:t xml:space="preserve"> database  based on </w:t>
       </w:r>
       <w:proofErr w:type="spellStart"/>
       <w:r>
@@ -4964,20 +3935,7 @@
                 <w:lang w:val="en-GB" w:eastAsia="es-ES"/>
                 <w14:ligatures w14:val="none"/>
               </w:rPr>
-              <w:t>@</w:t>
-            </w:r>
-            <w:proofErr w:type="gramStart"/>
-            <w:r>
-              <w:rPr>
-                <w:rFonts w:ascii="Consolas" w:eastAsia="Times New Roman" w:hAnsi="Consolas" w:cs="Courier New"/>
-                <w:color w:val="273239"/>
-                <w:spacing w:val="2"/>
-                <w:kern w:val="0"/>
-                <w:bdr w:val="none" w:sz="0" w:space="0" w:color="auto" w:frame="1"/>
-                <w:lang w:val="en-GB" w:eastAsia="es-ES"/>
-                <w14:ligatures w14:val="none"/>
-              </w:rPr>
-              <w:t>app</w:t>
+              <w:t>@app</w:t>
             </w:r>
             <w:r>
               <w:rPr>
@@ -4989,20 +3947,7 @@
                 <w:lang w:val="en-GB" w:eastAsia="es-ES"/>
                 <w14:ligatures w14:val="none"/>
               </w:rPr>
-              <w:t>.route</w:t>
-            </w:r>
-            <w:proofErr w:type="gramEnd"/>
-            <w:r>
-              <w:rPr>
-                <w:rFonts w:ascii="Consolas" w:eastAsia="Times New Roman" w:hAnsi="Consolas" w:cs="Courier New"/>
-                <w:color w:val="000000"/>
-                <w:spacing w:val="2"/>
-                <w:kern w:val="0"/>
-                <w:bdr w:val="none" w:sz="0" w:space="0" w:color="auto" w:frame="1"/>
-                <w:lang w:val="en-GB" w:eastAsia="es-ES"/>
-                <w14:ligatures w14:val="none"/>
-              </w:rPr>
-              <w:t>(</w:t>
+              <w:t>.route(</w:t>
             </w:r>
             <w:r>
               <w:rPr>
@@ -5231,33 +4176,7 @@
                 <w:lang w:val="en-GB" w:eastAsia="es-ES"/>
                 <w14:ligatures w14:val="none"/>
               </w:rPr>
-              <w:t xml:space="preserve"> {username</w:t>
-            </w:r>
-            <w:proofErr w:type="gramStart"/>
-            <w:r>
-              <w:rPr>
-                <w:rFonts w:ascii="Consolas" w:eastAsia="Times New Roman" w:hAnsi="Consolas" w:cs="Courier New"/>
-                <w:color w:val="0000FF"/>
-                <w:spacing w:val="2"/>
-                <w:kern w:val="0"/>
-                <w:bdr w:val="none" w:sz="0" w:space="0" w:color="auto" w:frame="1"/>
-                <w:lang w:val="en-GB" w:eastAsia="es-ES"/>
-                <w14:ligatures w14:val="none"/>
-              </w:rPr>
-              <w:t>} !</w:t>
-            </w:r>
-            <w:proofErr w:type="gramEnd"/>
-            <w:r>
-              <w:rPr>
-                <w:rFonts w:ascii="Consolas" w:eastAsia="Times New Roman" w:hAnsi="Consolas" w:cs="Courier New"/>
-                <w:color w:val="0000FF"/>
-                <w:spacing w:val="2"/>
-                <w:kern w:val="0"/>
-                <w:bdr w:val="none" w:sz="0" w:space="0" w:color="auto" w:frame="1"/>
-                <w:lang w:val="en-GB" w:eastAsia="es-ES"/>
-                <w14:ligatures w14:val="none"/>
-              </w:rPr>
-              <w:t>'</w:t>
+              <w:t xml:space="preserve"> {username} !'</w:t>
             </w:r>
           </w:p>
           <w:p>
@@ -5357,20 +4276,7 @@
                 <w:lang w:val="en-GB" w:eastAsia="es-ES"/>
                 <w14:ligatures w14:val="none"/>
               </w:rPr>
-              <w:t>@</w:t>
-            </w:r>
-            <w:proofErr w:type="gramStart"/>
-            <w:r>
-              <w:rPr>
-                <w:rFonts w:ascii="Consolas" w:eastAsia="Times New Roman" w:hAnsi="Consolas" w:cs="Courier New"/>
-                <w:color w:val="273239"/>
-                <w:spacing w:val="2"/>
-                <w:kern w:val="0"/>
-                <w:bdr w:val="none" w:sz="0" w:space="0" w:color="auto" w:frame="1"/>
-                <w:lang w:val="en-GB" w:eastAsia="es-ES"/>
-                <w14:ligatures w14:val="none"/>
-              </w:rPr>
-              <w:t>app</w:t>
+              <w:t>@app</w:t>
             </w:r>
             <w:r>
               <w:rPr>
@@ -5382,20 +4288,7 @@
                 <w:lang w:val="en-GB" w:eastAsia="es-ES"/>
                 <w14:ligatures w14:val="none"/>
               </w:rPr>
-              <w:t>.route</w:t>
-            </w:r>
-            <w:proofErr w:type="gramEnd"/>
-            <w:r>
-              <w:rPr>
-                <w:rFonts w:ascii="Consolas" w:eastAsia="Times New Roman" w:hAnsi="Consolas" w:cs="Courier New"/>
-                <w:color w:val="000000"/>
-                <w:spacing w:val="2"/>
-                <w:kern w:val="0"/>
-                <w:bdr w:val="none" w:sz="0" w:space="0" w:color="auto" w:frame="1"/>
-                <w:lang w:val="en-GB" w:eastAsia="es-ES"/>
-                <w14:ligatures w14:val="none"/>
-              </w:rPr>
-              <w:t>(</w:t>
+              <w:t>.route(</w:t>
             </w:r>
             <w:r>
               <w:rPr>
@@ -5465,7 +4358,6 @@
               </w:rPr>
               <w:t xml:space="preserve"> </w:t>
             </w:r>
-            <w:proofErr w:type="gramStart"/>
             <w:r>
               <w:rPr>
                 <w:rFonts w:ascii="Consolas" w:eastAsia="Times New Roman" w:hAnsi="Consolas" w:cs="Courier New"/>
@@ -5476,20 +4368,7 @@
                 <w:lang w:val="en-GB" w:eastAsia="es-ES"/>
                 <w14:ligatures w14:val="none"/>
               </w:rPr>
-              <w:t>hello(</w:t>
-            </w:r>
-            <w:proofErr w:type="gramEnd"/>
-            <w:r>
-              <w:rPr>
-                <w:rFonts w:ascii="Consolas" w:eastAsia="Times New Roman" w:hAnsi="Consolas" w:cs="Courier New"/>
-                <w:color w:val="000000"/>
-                <w:spacing w:val="2"/>
-                <w:kern w:val="0"/>
-                <w:bdr w:val="none" w:sz="0" w:space="0" w:color="auto" w:frame="1"/>
-                <w:lang w:val="en-GB" w:eastAsia="es-ES"/>
-                <w14:ligatures w14:val="none"/>
-              </w:rPr>
-              <w:t xml:space="preserve">): </w:t>
+              <w:t xml:space="preserve">hello(): </w:t>
             </w:r>
           </w:p>
           <w:p>
@@ -5654,20 +4533,7 @@
                 <w:lang w:val="en-GB" w:eastAsia="es-ES"/>
                 <w14:ligatures w14:val="none"/>
               </w:rPr>
-              <w:t>@</w:t>
-            </w:r>
-            <w:proofErr w:type="gramStart"/>
-            <w:r>
-              <w:rPr>
-                <w:rFonts w:ascii="Consolas" w:eastAsia="Times New Roman" w:hAnsi="Consolas" w:cs="Courier New"/>
-                <w:color w:val="273239"/>
-                <w:spacing w:val="2"/>
-                <w:kern w:val="0"/>
-                <w:bdr w:val="none" w:sz="0" w:space="0" w:color="auto" w:frame="1"/>
-                <w:lang w:val="en-GB" w:eastAsia="es-ES"/>
-                <w14:ligatures w14:val="none"/>
-              </w:rPr>
-              <w:t>app</w:t>
+              <w:t>@app</w:t>
             </w:r>
             <w:r>
               <w:rPr>
@@ -5679,20 +4545,7 @@
                 <w:lang w:val="en-GB" w:eastAsia="es-ES"/>
                 <w14:ligatures w14:val="none"/>
               </w:rPr>
-              <w:t>.route</w:t>
-            </w:r>
-            <w:proofErr w:type="gramEnd"/>
-            <w:r>
-              <w:rPr>
-                <w:rFonts w:ascii="Consolas" w:eastAsia="Times New Roman" w:hAnsi="Consolas" w:cs="Courier New"/>
-                <w:color w:val="000000"/>
-                <w:spacing w:val="2"/>
-                <w:kern w:val="0"/>
-                <w:bdr w:val="none" w:sz="0" w:space="0" w:color="auto" w:frame="1"/>
-                <w:lang w:val="en-GB" w:eastAsia="es-ES"/>
-                <w14:ligatures w14:val="none"/>
-              </w:rPr>
-              <w:t>(</w:t>
+              <w:t>.route(</w:t>
             </w:r>
             <w:r>
               <w:rPr>
@@ -5762,7 +4615,6 @@
               </w:rPr>
               <w:t xml:space="preserve"> </w:t>
             </w:r>
-            <w:proofErr w:type="gramStart"/>
             <w:r>
               <w:rPr>
                 <w:rFonts w:ascii="Consolas" w:eastAsia="Times New Roman" w:hAnsi="Consolas" w:cs="Courier New"/>
@@ -5773,20 +4625,7 @@
                 <w:lang w:val="en-GB" w:eastAsia="es-ES"/>
                 <w14:ligatures w14:val="none"/>
               </w:rPr>
-              <w:t>index(</w:t>
-            </w:r>
-            <w:proofErr w:type="gramEnd"/>
-            <w:r>
-              <w:rPr>
-                <w:rFonts w:ascii="Consolas" w:eastAsia="Times New Roman" w:hAnsi="Consolas" w:cs="Courier New"/>
-                <w:color w:val="000000"/>
-                <w:spacing w:val="2"/>
-                <w:kern w:val="0"/>
-                <w:bdr w:val="none" w:sz="0" w:space="0" w:color="auto" w:frame="1"/>
-                <w:lang w:val="en-GB" w:eastAsia="es-ES"/>
-                <w14:ligatures w14:val="none"/>
-              </w:rPr>
-              <w:t xml:space="preserve">): </w:t>
+              <w:t xml:space="preserve">index(): </w:t>
             </w:r>
           </w:p>
           <w:p>
@@ -6605,33 +5444,7 @@
                 <w:lang w:val="en-GB" w:eastAsia="es-ES"/>
                 <w14:ligatures w14:val="none"/>
               </w:rPr>
-              <w:t xml:space="preserve"> {username</w:t>
-            </w:r>
-            <w:proofErr w:type="gramStart"/>
-            <w:r>
-              <w:rPr>
-                <w:rFonts w:ascii="Consolas" w:eastAsia="Times New Roman" w:hAnsi="Consolas" w:cs="Courier New"/>
-                <w:color w:val="0000FF"/>
-                <w:spacing w:val="2"/>
-                <w:kern w:val="0"/>
-                <w:bdr w:val="none" w:sz="0" w:space="0" w:color="auto" w:frame="1"/>
-                <w:lang w:val="en-GB" w:eastAsia="es-ES"/>
-                <w14:ligatures w14:val="none"/>
-              </w:rPr>
-              <w:t>} !</w:t>
-            </w:r>
-            <w:proofErr w:type="gramEnd"/>
-            <w:r>
-              <w:rPr>
-                <w:rFonts w:ascii="Consolas" w:eastAsia="Times New Roman" w:hAnsi="Consolas" w:cs="Courier New"/>
-                <w:color w:val="0000FF"/>
-                <w:spacing w:val="2"/>
-                <w:kern w:val="0"/>
-                <w:bdr w:val="none" w:sz="0" w:space="0" w:color="auto" w:frame="1"/>
-                <w:lang w:val="en-GB" w:eastAsia="es-ES"/>
-                <w14:ligatures w14:val="none"/>
-              </w:rPr>
-              <w:t>'</w:t>
+              <w:t xml:space="preserve"> {username} !'</w:t>
             </w:r>
           </w:p>
           <w:p>
@@ -7182,31 +5995,7 @@
                       <w:lang w:val="en-GB" w:eastAsia="es-ES"/>
                       <w14:ligatures w14:val="none"/>
                     </w:rPr>
-                    <w:t xml:space="preserve"># </w:t>
-                  </w:r>
-                  <w:proofErr w:type="gramStart"/>
-                  <w:r>
-                    <w:rPr>
-                      <w:rFonts w:ascii="Consolas" w:eastAsia="Times New Roman" w:hAnsi="Consolas" w:cs="Courier New"/>
-                      <w:color w:val="008200"/>
-                      <w:kern w:val="0"/>
-                      <w:bdr w:val="none" w:sz="0" w:space="0" w:color="auto" w:frame="1"/>
-                      <w:lang w:val="en-GB" w:eastAsia="es-ES"/>
-                      <w14:ligatures w14:val="none"/>
-                    </w:rPr>
-                    <w:t>First</w:t>
-                  </w:r>
-                  <w:proofErr w:type="gramEnd"/>
-                  <w:r>
-                    <w:rPr>
-                      <w:rFonts w:ascii="Consolas" w:eastAsia="Times New Roman" w:hAnsi="Consolas" w:cs="Courier New"/>
-                      <w:color w:val="008200"/>
-                      <w:kern w:val="0"/>
-                      <w:bdr w:val="none" w:sz="0" w:space="0" w:color="auto" w:frame="1"/>
-                      <w:lang w:val="en-GB" w:eastAsia="es-ES"/>
-                      <w14:ligatures w14:val="none"/>
-                    </w:rPr>
-                    <w:t xml:space="preserve"> we import flask</w:t>
+                    <w:t># First we import flask</w:t>
                   </w:r>
                 </w:p>
                 <w:p>
@@ -7344,31 +6133,7 @@
                       <w:lang w:val="en-GB" w:eastAsia="es-ES"/>
                       <w14:ligatures w14:val="none"/>
                     </w:rPr>
-                    <w:t xml:space="preserve"># </w:t>
-                  </w:r>
-                  <w:proofErr w:type="gramStart"/>
-                  <w:r>
-                    <w:rPr>
-                      <w:rFonts w:ascii="Consolas" w:eastAsia="Times New Roman" w:hAnsi="Consolas" w:cs="Courier New"/>
-                      <w:color w:val="008200"/>
-                      <w:kern w:val="0"/>
-                      <w:bdr w:val="none" w:sz="0" w:space="0" w:color="auto" w:frame="1"/>
-                      <w:lang w:val="en-GB" w:eastAsia="es-ES"/>
-                      <w14:ligatures w14:val="none"/>
-                    </w:rPr>
-                    <w:t>initialize</w:t>
-                  </w:r>
-                  <w:proofErr w:type="gramEnd"/>
-                  <w:r>
-                    <w:rPr>
-                      <w:rFonts w:ascii="Consolas" w:eastAsia="Times New Roman" w:hAnsi="Consolas" w:cs="Courier New"/>
-                      <w:color w:val="008200"/>
-                      <w:kern w:val="0"/>
-                      <w:bdr w:val="none" w:sz="0" w:space="0" w:color="auto" w:frame="1"/>
-                      <w:lang w:val="en-GB" w:eastAsia="es-ES"/>
-                      <w14:ligatures w14:val="none"/>
-                    </w:rPr>
-                    <w:t xml:space="preserve"> flask</w:t>
+                    <w:t># initialize flask</w:t>
                   </w:r>
                 </w:p>
                 <w:p>
@@ -7519,18 +6284,7 @@
                       <w:lang w:val="en-GB" w:eastAsia="es-ES"/>
                       <w14:ligatures w14:val="none"/>
                     </w:rPr>
-                    <w:t>@</w:t>
-                  </w:r>
-                  <w:proofErr w:type="gramStart"/>
-                  <w:r>
-                    <w:rPr>
-                      <w:rFonts w:ascii="Consolas" w:eastAsia="Times New Roman" w:hAnsi="Consolas" w:cs="Courier New"/>
-                      <w:kern w:val="0"/>
-                      <w:bdr w:val="none" w:sz="0" w:space="0" w:color="auto" w:frame="1"/>
-                      <w:lang w:val="en-GB" w:eastAsia="es-ES"/>
-                      <w14:ligatures w14:val="none"/>
-                    </w:rPr>
-                    <w:t>app</w:t>
+                    <w:t>@app</w:t>
                   </w:r>
                   <w:r>
                     <w:rPr>
@@ -7541,19 +6295,7 @@
                       <w:lang w:val="en-GB" w:eastAsia="es-ES"/>
                       <w14:ligatures w14:val="none"/>
                     </w:rPr>
-                    <w:t>.route</w:t>
-                  </w:r>
-                  <w:proofErr w:type="gramEnd"/>
-                  <w:r>
-                    <w:rPr>
-                      <w:rFonts w:ascii="Consolas" w:eastAsia="Times New Roman" w:hAnsi="Consolas" w:cs="Courier New"/>
-                      <w:color w:val="000000"/>
-                      <w:kern w:val="0"/>
-                      <w:bdr w:val="none" w:sz="0" w:space="0" w:color="auto" w:frame="1"/>
-                      <w:lang w:val="en-GB" w:eastAsia="es-ES"/>
-                      <w14:ligatures w14:val="none"/>
-                    </w:rPr>
-                    <w:t>(</w:t>
+                    <w:t>.route(</w:t>
                   </w:r>
                   <w:r>
                     <w:rPr>
@@ -7617,7 +6359,6 @@
                     <w:t xml:space="preserve"> </w:t>
                   </w:r>
                   <w:proofErr w:type="spellStart"/>
-                  <w:proofErr w:type="gramStart"/>
                   <w:r>
                     <w:rPr>
                       <w:rFonts w:ascii="Consolas" w:eastAsia="Times New Roman" w:hAnsi="Consolas" w:cs="Courier New"/>
@@ -7639,19 +6380,7 @@
                       <w:lang w:val="en-GB" w:eastAsia="es-ES"/>
                       <w14:ligatures w14:val="none"/>
                     </w:rPr>
-                    <w:t>(</w:t>
-                  </w:r>
-                  <w:proofErr w:type="gramEnd"/>
-                  <w:r>
-                    <w:rPr>
-                      <w:rFonts w:ascii="Consolas" w:eastAsia="Times New Roman" w:hAnsi="Consolas" w:cs="Courier New"/>
-                      <w:color w:val="000000"/>
-                      <w:kern w:val="0"/>
-                      <w:bdr w:val="none" w:sz="0" w:space="0" w:color="auto" w:frame="1"/>
-                      <w:lang w:val="en-GB" w:eastAsia="es-ES"/>
-                      <w14:ligatures w14:val="none"/>
-                    </w:rPr>
-                    <w:t>):</w:t>
+                    <w:t>():</w:t>
                   </w:r>
                 </w:p>
                 <w:p>
@@ -7763,21 +6492,8 @@
                       <w:lang w:val="en-GB" w:eastAsia="es-ES"/>
                       <w14:ligatures w14:val="none"/>
                     </w:rPr>
-                    <w:t xml:space="preserve"># We defined </w:t>
+                    <w:t># We defined string  function</w:t>
                   </w:r>
-                  <w:proofErr w:type="gramStart"/>
-                  <w:r>
-                    <w:rPr>
-                      <w:rFonts w:ascii="Consolas" w:eastAsia="Times New Roman" w:hAnsi="Consolas" w:cs="Courier New"/>
-                      <w:color w:val="008200"/>
-                      <w:kern w:val="0"/>
-                      <w:bdr w:val="none" w:sz="0" w:space="0" w:color="auto" w:frame="1"/>
-                      <w:lang w:val="en-GB" w:eastAsia="es-ES"/>
-                      <w14:ligatures w14:val="none"/>
-                    </w:rPr>
-                    <w:t>string  function</w:t>
-                  </w:r>
-                  <w:proofErr w:type="gramEnd"/>
                 </w:p>
                 <w:p>
                   <w:pPr>
@@ -7801,18 +6517,7 @@
                       <w:lang w:val="en-GB" w:eastAsia="es-ES"/>
                       <w14:ligatures w14:val="none"/>
                     </w:rPr>
-                    <w:t>@</w:t>
-                  </w:r>
-                  <w:proofErr w:type="gramStart"/>
-                  <w:r>
-                    <w:rPr>
-                      <w:rFonts w:ascii="Consolas" w:eastAsia="Times New Roman" w:hAnsi="Consolas" w:cs="Courier New"/>
-                      <w:kern w:val="0"/>
-                      <w:bdr w:val="none" w:sz="0" w:space="0" w:color="auto" w:frame="1"/>
-                      <w:lang w:val="en-GB" w:eastAsia="es-ES"/>
-                      <w14:ligatures w14:val="none"/>
-                    </w:rPr>
-                    <w:t>app</w:t>
+                    <w:t>@app</w:t>
                   </w:r>
                   <w:r>
                     <w:rPr>
@@ -7823,19 +6528,7 @@
                       <w:lang w:val="en-GB" w:eastAsia="es-ES"/>
                       <w14:ligatures w14:val="none"/>
                     </w:rPr>
-                    <w:t>.route</w:t>
-                  </w:r>
-                  <w:proofErr w:type="gramEnd"/>
-                  <w:r>
-                    <w:rPr>
-                      <w:rFonts w:ascii="Consolas" w:eastAsia="Times New Roman" w:hAnsi="Consolas" w:cs="Courier New"/>
-                      <w:color w:val="000000"/>
-                      <w:kern w:val="0"/>
-                      <w:bdr w:val="none" w:sz="0" w:space="0" w:color="auto" w:frame="1"/>
-                      <w:lang w:val="en-GB" w:eastAsia="es-ES"/>
-                      <w14:ligatures w14:val="none"/>
-                    </w:rPr>
-                    <w:t>(</w:t>
+                    <w:t>.route(</w:t>
                   </w:r>
                   <w:r>
                     <w:rPr>

</xml_diff>

<commit_message>
Cleaning code, staring with secundary tables
</commit_message>
<xml_diff>
--- a/CapstoneProject/1Docs/Notes.docx
+++ b/CapstoneProject/1Docs/Notes.docx
@@ -15,7 +15,6 @@
           <w:lang w:val="en-GB"/>
         </w:rPr>
       </w:pPr>
-      <w:proofErr w:type="spellStart"/>
       <w:r>
         <w:rPr>
           <w:b/>
@@ -25,9 +24,8 @@
           <w:u w:val="single"/>
           <w:lang w:val="en-GB"/>
         </w:rPr>
-        <w:t>Instalation</w:t>
-      </w:r>
-      <w:proofErr w:type="spellEnd"/>
+        <w:t xml:space="preserve">Instalation </w:t>
+      </w:r>
       <w:r>
         <w:rPr>
           <w:b/>
@@ -37,7 +35,7 @@
           <w:u w:val="single"/>
           <w:lang w:val="en-GB"/>
         </w:rPr>
-        <w:t xml:space="preserve"> </w:t>
+        <w:t>w</w:t>
       </w:r>
       <w:r>
         <w:rPr>
@@ -48,7 +46,7 @@
           <w:u w:val="single"/>
           <w:lang w:val="en-GB"/>
         </w:rPr>
-        <w:t>w</w:t>
+        <w:t>al</w:t>
       </w:r>
       <w:r>
         <w:rPr>
@@ -59,7 +57,7 @@
           <w:u w:val="single"/>
           <w:lang w:val="en-GB"/>
         </w:rPr>
-        <w:t>al</w:t>
+        <w:t>k</w:t>
       </w:r>
       <w:r>
         <w:rPr>
@@ -70,7 +68,7 @@
           <w:u w:val="single"/>
           <w:lang w:val="en-GB"/>
         </w:rPr>
-        <w:t>k</w:t>
+        <w:t>through</w:t>
       </w:r>
       <w:r>
         <w:rPr>
@@ -81,17 +79,6 @@
           <w:u w:val="single"/>
           <w:lang w:val="en-GB"/>
         </w:rPr>
-        <w:t>through</w:t>
-      </w:r>
-      <w:r>
-        <w:rPr>
-          <w:b/>
-          <w:bCs/>
-          <w:sz w:val="44"/>
-          <w:szCs w:val="44"/>
-          <w:u w:val="single"/>
-          <w:lang w:val="en-GB"/>
-        </w:rPr>
         <w:t xml:space="preserve"> &amp; testing</w:t>
       </w:r>
     </w:p>
@@ -105,21 +92,7 @@
         <w:rPr>
           <w:lang w:val="en-GB"/>
         </w:rPr>
-        <w:t xml:space="preserve">Working on </w:t>
-      </w:r>
-      <w:proofErr w:type="spellStart"/>
-      <w:r>
-        <w:rPr>
-          <w:lang w:val="en-GB"/>
-        </w:rPr>
-        <w:t>NodeJs</w:t>
-      </w:r>
-      <w:proofErr w:type="spellEnd"/>
-      <w:r>
-        <w:rPr>
-          <w:lang w:val="en-GB"/>
-        </w:rPr>
-        <w:t xml:space="preserve"> v20.15.1</w:t>
+        <w:t>Working on NodeJs v20.15.1</w:t>
       </w:r>
     </w:p>
     <w:p>
@@ -350,27 +323,14 @@
         <w:rPr>
           <w:lang w:val="en-GB"/>
         </w:rPr>
-        <w:t>&gt;</w:t>
-      </w:r>
-      <w:proofErr w:type="spellStart"/>
-      <w:r>
-        <w:rPr>
-          <w:lang w:val="en-GB"/>
-        </w:rPr>
-        <w:t>npx</w:t>
-      </w:r>
-      <w:proofErr w:type="spellEnd"/>
-      <w:r>
-        <w:rPr>
-          <w:lang w:val="en-GB"/>
-        </w:rPr>
-        <w:t xml:space="preserve"> create-react-app client</w:t>
+        <w:t>&gt;npx create-react-app client</w:t>
       </w:r>
     </w:p>
     <w:p>
       <w:pPr>
         <w:ind w:left="708"/>
         <w:rPr>
+          <w:u w:val="single"/>
           <w:lang w:val="en-GB"/>
         </w:rPr>
       </w:pPr>
@@ -392,16 +352,8 @@
         <w:rPr>
           <w:lang w:val="en-GB"/>
         </w:rPr>
-        <w:t xml:space="preserve">Install </w:t>
-      </w:r>
-      <w:proofErr w:type="spellStart"/>
-      <w:r>
-        <w:rPr>
-          <w:lang w:val="en-GB"/>
-        </w:rPr>
-        <w:t>axios</w:t>
-      </w:r>
-      <w:proofErr w:type="spellEnd"/>
+        <w:t>Install axios</w:t>
+      </w:r>
     </w:p>
     <w:p>
       <w:pPr>
@@ -415,30 +367,8 @@
         <w:rPr>
           <w:lang w:val="en-GB"/>
         </w:rPr>
-        <w:t>&gt;</w:t>
-      </w:r>
-      <w:proofErr w:type="spellStart"/>
-      <w:r>
-        <w:rPr>
-          <w:lang w:val="en-GB"/>
-        </w:rPr>
-        <w:t>npm</w:t>
-      </w:r>
-      <w:proofErr w:type="spellEnd"/>
-      <w:r>
-        <w:rPr>
-          <w:lang w:val="en-GB"/>
-        </w:rPr>
-        <w:t xml:space="preserve"> install </w:t>
-      </w:r>
-      <w:proofErr w:type="spellStart"/>
-      <w:r>
-        <w:rPr>
-          <w:lang w:val="en-GB"/>
-        </w:rPr>
-        <w:t>axios</w:t>
-      </w:r>
-      <w:proofErr w:type="spellEnd"/>
+        <w:t>&gt;npm install axios</w:t>
+      </w:r>
     </w:p>
     <w:p>
       <w:pPr>
@@ -453,55 +383,37 @@
           <w:strike/>
           <w:lang w:val="en-GB"/>
         </w:rPr>
-        <w:t xml:space="preserve">Install </w:t>
-      </w:r>
-      <w:proofErr w:type="gramStart"/>
-      <w:r>
+        <w:t>Install babel ?? TEST</w:t>
+      </w:r>
+    </w:p>
+    <w:p>
+      <w:pPr>
+        <w:ind w:left="708"/>
         <w:rPr>
           <w:strike/>
           <w:lang w:val="en-GB"/>
         </w:rPr>
-        <w:t>babel ??</w:t>
-      </w:r>
-      <w:proofErr w:type="gramEnd"/>
+      </w:pPr>
       <w:r>
         <w:rPr>
           <w:strike/>
           <w:lang w:val="en-GB"/>
         </w:rPr>
-        <w:t xml:space="preserve"> TEST</w:t>
+        <w:t>&gt;npm install babel</w:t>
       </w:r>
     </w:p>
     <w:p>
       <w:pPr>
         <w:ind w:left="708"/>
         <w:rPr>
-          <w:strike/>
-          <w:lang w:val="en-GB"/>
-        </w:rPr>
-      </w:pPr>
-      <w:r>
-        <w:rPr>
-          <w:strike/>
-          <w:lang w:val="en-GB"/>
-        </w:rPr>
-        <w:t>&gt;</w:t>
-      </w:r>
-      <w:proofErr w:type="spellStart"/>
-      <w:r>
-        <w:rPr>
-          <w:strike/>
-          <w:lang w:val="en-GB"/>
-        </w:rPr>
-        <w:t>npm</w:t>
-      </w:r>
-      <w:proofErr w:type="spellEnd"/>
-      <w:r>
-        <w:rPr>
-          <w:strike/>
-          <w:lang w:val="en-GB"/>
-        </w:rPr>
-        <w:t xml:space="preserve"> install babel</w:t>
+          <w:lang w:val="en-GB"/>
+        </w:rPr>
+      </w:pPr>
+      <w:r>
+        <w:rPr>
+          <w:lang w:val="en-GB"/>
+        </w:rPr>
+        <w:t>Install react-router-dom to be able to use Link</w:t>
       </w:r>
     </w:p>
     <w:p>
@@ -515,21 +427,7 @@
         <w:rPr>
           <w:lang w:val="en-GB"/>
         </w:rPr>
-        <w:t>Install react-router-</w:t>
-      </w:r>
-      <w:proofErr w:type="spellStart"/>
-      <w:r>
-        <w:rPr>
-          <w:lang w:val="en-GB"/>
-        </w:rPr>
-        <w:t>dom</w:t>
-      </w:r>
-      <w:proofErr w:type="spellEnd"/>
-      <w:r>
-        <w:rPr>
-          <w:lang w:val="en-GB"/>
-        </w:rPr>
-        <w:t xml:space="preserve"> to be able to use Link</w:t>
+        <w:t>&gt;npm install react-router-dom</w:t>
       </w:r>
     </w:p>
     <w:p>
@@ -543,66 +441,14 @@
         <w:rPr>
           <w:lang w:val="en-GB"/>
         </w:rPr>
-        <w:t>&gt;</w:t>
-      </w:r>
-      <w:proofErr w:type="spellStart"/>
-      <w:r>
-        <w:rPr>
-          <w:lang w:val="en-GB"/>
-        </w:rPr>
-        <w:t>npm</w:t>
-      </w:r>
-      <w:proofErr w:type="spellEnd"/>
-      <w:r>
-        <w:rPr>
-          <w:lang w:val="en-GB"/>
-        </w:rPr>
-        <w:t xml:space="preserve"> install react-router-</w:t>
-      </w:r>
-      <w:proofErr w:type="spellStart"/>
-      <w:r>
-        <w:rPr>
-          <w:lang w:val="en-GB"/>
-        </w:rPr>
-        <w:t>dom</w:t>
-      </w:r>
-      <w:proofErr w:type="spellEnd"/>
-    </w:p>
-    <w:p>
-      <w:pPr>
-        <w:ind w:left="708"/>
-        <w:rPr>
-          <w:lang w:val="en-GB"/>
-        </w:rPr>
-      </w:pPr>
-      <w:r>
-        <w:rPr>
-          <w:lang w:val="en-GB"/>
-        </w:rPr>
-        <w:t>Modify \</w:t>
-      </w:r>
-      <w:proofErr w:type="spellStart"/>
-      <w:r>
-        <w:rPr>
-          <w:lang w:val="en-GB"/>
-        </w:rPr>
-        <w:t>scr</w:t>
-      </w:r>
-      <w:proofErr w:type="spellEnd"/>
-      <w:r>
-        <w:rPr>
-          <w:lang w:val="en-GB"/>
-        </w:rPr>
-        <w:t xml:space="preserve">\index.js file and comment </w:t>
-      </w:r>
-      <w:proofErr w:type="spellStart"/>
+        <w:t xml:space="preserve">Modify \scr\index.js file and comment </w:t>
+      </w:r>
       <w:r>
         <w:rPr>
           <w:lang w:val="en-GB"/>
         </w:rPr>
         <w:t>React.StrictMode</w:t>
       </w:r>
-      <w:proofErr w:type="spellEnd"/>
       <w:r>
         <w:rPr>
           <w:lang w:val="en-GB"/>
@@ -640,9 +486,98 @@
           <w:lang w:val="en-GB" w:eastAsia="es-ES"/>
           <w14:ligatures w14:val="none"/>
         </w:rPr>
-        <w:t>//   &lt;</w:t>
-      </w:r>
-      <w:proofErr w:type="spellStart"/>
+        <w:t>//   &lt;React.StrictMode&gt;</w:t>
+      </w:r>
+    </w:p>
+    <w:p>
+      <w:pPr>
+        <w:shd w:val="clear" w:color="auto" w:fill="1F1F1F"/>
+        <w:spacing w:line="240" w:lineRule="atLeast"/>
+        <w:rPr>
+          <w:rFonts w:ascii="Consolas" w:eastAsia="Times New Roman" w:hAnsi="Consolas" w:cs="Times New Roman"/>
+          <w:color w:val="CCCCCC"/>
+          <w:kern w:val="0"/>
+          <w:sz w:val="18"/>
+          <w:szCs w:val="18"/>
+          <w:lang w:val="en-GB" w:eastAsia="es-ES"/>
+          <w14:ligatures w14:val="none"/>
+        </w:rPr>
+      </w:pPr>
+      <w:r>
+        <w:rPr>
+          <w:rFonts w:ascii="Consolas" w:eastAsia="Times New Roman" w:hAnsi="Consolas" w:cs="Times New Roman"/>
+          <w:color w:val="CCCCCC"/>
+          <w:kern w:val="0"/>
+          <w:sz w:val="18"/>
+          <w:szCs w:val="18"/>
+          <w:lang w:val="en-GB" w:eastAsia="es-ES"/>
+          <w14:ligatures w14:val="none"/>
+        </w:rPr>
+        <w:t xml:space="preserve">    </w:t>
+      </w:r>
+      <w:r>
+        <w:rPr>
+          <w:rFonts w:ascii="Consolas" w:eastAsia="Times New Roman" w:hAnsi="Consolas" w:cs="Times New Roman"/>
+          <w:color w:val="808080"/>
+          <w:kern w:val="0"/>
+          <w:sz w:val="18"/>
+          <w:szCs w:val="18"/>
+          <w:lang w:val="en-GB" w:eastAsia="es-ES"/>
+          <w14:ligatures w14:val="none"/>
+        </w:rPr>
+        <w:t>&lt;</w:t>
+      </w:r>
+      <w:r>
+        <w:rPr>
+          <w:rFonts w:ascii="Consolas" w:eastAsia="Times New Roman" w:hAnsi="Consolas" w:cs="Times New Roman"/>
+          <w:color w:val="4EC9B0"/>
+          <w:kern w:val="0"/>
+          <w:sz w:val="18"/>
+          <w:szCs w:val="18"/>
+          <w:lang w:val="en-GB" w:eastAsia="es-ES"/>
+          <w14:ligatures w14:val="none"/>
+        </w:rPr>
+        <w:t>App</w:t>
+      </w:r>
+      <w:r>
+        <w:rPr>
+          <w:rFonts w:ascii="Consolas" w:eastAsia="Times New Roman" w:hAnsi="Consolas" w:cs="Times New Roman"/>
+          <w:color w:val="CCCCCC"/>
+          <w:kern w:val="0"/>
+          <w:sz w:val="18"/>
+          <w:szCs w:val="18"/>
+          <w:lang w:val="en-GB" w:eastAsia="es-ES"/>
+          <w14:ligatures w14:val="none"/>
+        </w:rPr>
+        <w:t xml:space="preserve"> </w:t>
+      </w:r>
+      <w:r>
+        <w:rPr>
+          <w:rFonts w:ascii="Consolas" w:eastAsia="Times New Roman" w:hAnsi="Consolas" w:cs="Times New Roman"/>
+          <w:color w:val="808080"/>
+          <w:kern w:val="0"/>
+          <w:sz w:val="18"/>
+          <w:szCs w:val="18"/>
+          <w:lang w:val="en-GB" w:eastAsia="es-ES"/>
+          <w14:ligatures w14:val="none"/>
+        </w:rPr>
+        <w:t>/&gt;</w:t>
+      </w:r>
+    </w:p>
+    <w:p>
+      <w:pPr>
+        <w:shd w:val="clear" w:color="auto" w:fill="1F1F1F"/>
+        <w:spacing w:line="240" w:lineRule="atLeast"/>
+        <w:rPr>
+          <w:rFonts w:ascii="Consolas" w:eastAsia="Times New Roman" w:hAnsi="Consolas" w:cs="Times New Roman"/>
+          <w:color w:val="CCCCCC"/>
+          <w:kern w:val="0"/>
+          <w:sz w:val="18"/>
+          <w:szCs w:val="18"/>
+          <w:lang w:val="en-GB" w:eastAsia="es-ES"/>
+          <w14:ligatures w14:val="none"/>
+        </w:rPr>
+      </w:pPr>
       <w:r>
         <w:rPr>
           <w:rFonts w:ascii="Consolas" w:eastAsia="Times New Roman" w:hAnsi="Consolas" w:cs="Times New Roman"/>
@@ -653,20 +588,7 @@
           <w:lang w:val="en-GB" w:eastAsia="es-ES"/>
           <w14:ligatures w14:val="none"/>
         </w:rPr>
-        <w:t>React.StrictMode</w:t>
-      </w:r>
-      <w:proofErr w:type="spellEnd"/>
-      <w:r>
-        <w:rPr>
-          <w:rFonts w:ascii="Consolas" w:eastAsia="Times New Roman" w:hAnsi="Consolas" w:cs="Times New Roman"/>
-          <w:color w:val="6A9955"/>
-          <w:kern w:val="0"/>
-          <w:sz w:val="18"/>
-          <w:szCs w:val="18"/>
-          <w:lang w:val="en-GB" w:eastAsia="es-ES"/>
-          <w14:ligatures w14:val="none"/>
-        </w:rPr>
-        <w:t>&gt;</w:t>
+        <w:t>//   &lt;/React.StrictMode&gt;</w:t>
       </w:r>
     </w:p>
     <w:p>
@@ -683,134 +605,6 @@
           <w14:ligatures w14:val="none"/>
         </w:rPr>
       </w:pPr>
-      <w:r>
-        <w:rPr>
-          <w:rFonts w:ascii="Consolas" w:eastAsia="Times New Roman" w:hAnsi="Consolas" w:cs="Times New Roman"/>
-          <w:color w:val="CCCCCC"/>
-          <w:kern w:val="0"/>
-          <w:sz w:val="18"/>
-          <w:szCs w:val="18"/>
-          <w:lang w:val="en-GB" w:eastAsia="es-ES"/>
-          <w14:ligatures w14:val="none"/>
-        </w:rPr>
-        <w:t xml:space="preserve">    </w:t>
-      </w:r>
-      <w:r>
-        <w:rPr>
-          <w:rFonts w:ascii="Consolas" w:eastAsia="Times New Roman" w:hAnsi="Consolas" w:cs="Times New Roman"/>
-          <w:color w:val="808080"/>
-          <w:kern w:val="0"/>
-          <w:sz w:val="18"/>
-          <w:szCs w:val="18"/>
-          <w:lang w:val="en-GB" w:eastAsia="es-ES"/>
-          <w14:ligatures w14:val="none"/>
-        </w:rPr>
-        <w:t>&lt;</w:t>
-      </w:r>
-      <w:r>
-        <w:rPr>
-          <w:rFonts w:ascii="Consolas" w:eastAsia="Times New Roman" w:hAnsi="Consolas" w:cs="Times New Roman"/>
-          <w:color w:val="4EC9B0"/>
-          <w:kern w:val="0"/>
-          <w:sz w:val="18"/>
-          <w:szCs w:val="18"/>
-          <w:lang w:val="en-GB" w:eastAsia="es-ES"/>
-          <w14:ligatures w14:val="none"/>
-        </w:rPr>
-        <w:t>App</w:t>
-      </w:r>
-      <w:r>
-        <w:rPr>
-          <w:rFonts w:ascii="Consolas" w:eastAsia="Times New Roman" w:hAnsi="Consolas" w:cs="Times New Roman"/>
-          <w:color w:val="CCCCCC"/>
-          <w:kern w:val="0"/>
-          <w:sz w:val="18"/>
-          <w:szCs w:val="18"/>
-          <w:lang w:val="en-GB" w:eastAsia="es-ES"/>
-          <w14:ligatures w14:val="none"/>
-        </w:rPr>
-        <w:t xml:space="preserve"> </w:t>
-      </w:r>
-      <w:r>
-        <w:rPr>
-          <w:rFonts w:ascii="Consolas" w:eastAsia="Times New Roman" w:hAnsi="Consolas" w:cs="Times New Roman"/>
-          <w:color w:val="808080"/>
-          <w:kern w:val="0"/>
-          <w:sz w:val="18"/>
-          <w:szCs w:val="18"/>
-          <w:lang w:val="en-GB" w:eastAsia="es-ES"/>
-          <w14:ligatures w14:val="none"/>
-        </w:rPr>
-        <w:t>/&gt;</w:t>
-      </w:r>
-    </w:p>
-    <w:p>
-      <w:pPr>
-        <w:shd w:val="clear" w:color="auto" w:fill="1F1F1F"/>
-        <w:spacing w:line="240" w:lineRule="atLeast"/>
-        <w:rPr>
-          <w:rFonts w:ascii="Consolas" w:eastAsia="Times New Roman" w:hAnsi="Consolas" w:cs="Times New Roman"/>
-          <w:color w:val="CCCCCC"/>
-          <w:kern w:val="0"/>
-          <w:sz w:val="18"/>
-          <w:szCs w:val="18"/>
-          <w:lang w:val="en-GB" w:eastAsia="es-ES"/>
-          <w14:ligatures w14:val="none"/>
-        </w:rPr>
-      </w:pPr>
-      <w:r>
-        <w:rPr>
-          <w:rFonts w:ascii="Consolas" w:eastAsia="Times New Roman" w:hAnsi="Consolas" w:cs="Times New Roman"/>
-          <w:color w:val="6A9955"/>
-          <w:kern w:val="0"/>
-          <w:sz w:val="18"/>
-          <w:szCs w:val="18"/>
-          <w:lang w:val="en-GB" w:eastAsia="es-ES"/>
-          <w14:ligatures w14:val="none"/>
-        </w:rPr>
-        <w:t>//   &lt;/</w:t>
-      </w:r>
-      <w:proofErr w:type="spellStart"/>
-      <w:r>
-        <w:rPr>
-          <w:rFonts w:ascii="Consolas" w:eastAsia="Times New Roman" w:hAnsi="Consolas" w:cs="Times New Roman"/>
-          <w:color w:val="6A9955"/>
-          <w:kern w:val="0"/>
-          <w:sz w:val="18"/>
-          <w:szCs w:val="18"/>
-          <w:lang w:val="en-GB" w:eastAsia="es-ES"/>
-          <w14:ligatures w14:val="none"/>
-        </w:rPr>
-        <w:t>React.StrictMode</w:t>
-      </w:r>
-      <w:proofErr w:type="spellEnd"/>
-      <w:r>
-        <w:rPr>
-          <w:rFonts w:ascii="Consolas" w:eastAsia="Times New Roman" w:hAnsi="Consolas" w:cs="Times New Roman"/>
-          <w:color w:val="6A9955"/>
-          <w:kern w:val="0"/>
-          <w:sz w:val="18"/>
-          <w:szCs w:val="18"/>
-          <w:lang w:val="en-GB" w:eastAsia="es-ES"/>
-          <w14:ligatures w14:val="none"/>
-        </w:rPr>
-        <w:t>&gt;</w:t>
-      </w:r>
-    </w:p>
-    <w:p>
-      <w:pPr>
-        <w:shd w:val="clear" w:color="auto" w:fill="1F1F1F"/>
-        <w:spacing w:line="240" w:lineRule="atLeast"/>
-        <w:rPr>
-          <w:rFonts w:ascii="Consolas" w:eastAsia="Times New Roman" w:hAnsi="Consolas" w:cs="Times New Roman"/>
-          <w:color w:val="CCCCCC"/>
-          <w:kern w:val="0"/>
-          <w:sz w:val="18"/>
-          <w:szCs w:val="18"/>
-          <w:lang w:val="en-GB" w:eastAsia="es-ES"/>
-          <w14:ligatures w14:val="none"/>
-        </w:rPr>
-      </w:pPr>
     </w:p>
     <w:p>
       <w:pPr>
@@ -866,7 +660,6 @@
         </w:rPr>
         <w:t xml:space="preserve"> on </w:t>
       </w:r>
-      <w:proofErr w:type="spellStart"/>
       <w:r>
         <w:rPr>
           <w:b/>
@@ -876,7 +669,6 @@
         </w:rPr>
         <w:t>venv</w:t>
       </w:r>
-      <w:proofErr w:type="spellEnd"/>
       <w:r>
         <w:rPr>
           <w:lang w:val="en-GB"/>
@@ -887,40 +679,36 @@
     <w:p>
       <w:pPr>
         <w:ind w:left="708"/>
-        <w:rPr>
-          <w:lang w:val="en-GB"/>
-        </w:rPr>
-      </w:pPr>
-      <w:r>
-        <w:rPr>
-          <w:lang w:val="en-GB"/>
-        </w:rPr>
-        <w:t xml:space="preserve">&gt;python -m </w:t>
-      </w:r>
-      <w:proofErr w:type="spellStart"/>
-      <w:r>
-        <w:rPr>
-          <w:lang w:val="en-GB"/>
-        </w:rPr>
-        <w:t>venv</w:t>
-      </w:r>
-      <w:proofErr w:type="spellEnd"/>
-      <w:r>
-        <w:rPr>
-          <w:lang w:val="en-GB"/>
-        </w:rPr>
-        <w:t xml:space="preserve"> </w:t>
-      </w:r>
-      <w:proofErr w:type="spellStart"/>
+      </w:pPr>
+      <w:r>
+        <w:t xml:space="preserve">&gt;python -m venv </w:t>
+      </w:r>
       <w:r>
         <w:rPr>
           <w:b/>
           <w:bCs/>
-          <w:lang w:val="en-GB"/>
         </w:rPr>
         <w:t>venv</w:t>
       </w:r>
-      <w:proofErr w:type="spellEnd"/>
+      <w:r>
+        <w:t xml:space="preserve">  ó </w:t>
+      </w:r>
+      <w:r>
+        <w:t>python</w:t>
+      </w:r>
+      <w:r>
+        <w:t>3</w:t>
+      </w:r>
+      <w:r>
+        <w:t xml:space="preserve"> -m venv </w:t>
+      </w:r>
+      <w:r>
+        <w:rPr>
+          <w:b/>
+          <w:bCs/>
+        </w:rPr>
+        <w:t>venv</w:t>
+      </w:r>
     </w:p>
     <w:p>
       <w:pPr>
@@ -943,28 +731,12 @@
           <w:lang w:val="en-GB"/>
         </w:rPr>
       </w:pPr>
-      <w:proofErr w:type="gramStart"/>
-      <w:r>
-        <w:rPr>
-          <w:lang w:val="en-GB"/>
-        </w:rPr>
-        <w:t>&gt;.\</w:t>
-      </w:r>
-      <w:proofErr w:type="spellStart"/>
-      <w:r>
-        <w:rPr>
-          <w:lang w:val="en-GB"/>
-        </w:rPr>
-        <w:t>venv</w:t>
-      </w:r>
-      <w:proofErr w:type="spellEnd"/>
-      <w:r>
-        <w:rPr>
-          <w:lang w:val="en-GB"/>
-        </w:rPr>
-        <w:t>\Scripts\activate</w:t>
-      </w:r>
-      <w:proofErr w:type="gramEnd"/>
+      <w:r>
+        <w:rPr>
+          <w:lang w:val="en-GB"/>
+        </w:rPr>
+        <w:t>&gt;.\venv\Scripts\activate</w:t>
+      </w:r>
     </w:p>
     <w:p>
       <w:pPr>
@@ -1011,16 +783,8 @@
         <w:rPr>
           <w:lang w:val="en-GB"/>
         </w:rPr>
-        <w:t>Flask-</w:t>
-      </w:r>
-      <w:proofErr w:type="spellStart"/>
-      <w:r>
-        <w:rPr>
-          <w:lang w:val="en-GB"/>
-        </w:rPr>
-        <w:t>SQLAlchemy</w:t>
-      </w:r>
-      <w:proofErr w:type="spellEnd"/>
+        <w:t>Flask-SQLAlchemy</w:t>
+      </w:r>
       <w:r>
         <w:rPr>
           <w:lang w:val="en-GB"/>
@@ -1031,21 +795,7 @@
         <w:rPr>
           <w:lang w:val="en-GB"/>
         </w:rPr>
-        <w:t xml:space="preserve">is an extension for Flask that adds support for </w:t>
-      </w:r>
-      <w:proofErr w:type="spellStart"/>
-      <w:r>
-        <w:rPr>
-          <w:lang w:val="en-GB"/>
-        </w:rPr>
-        <w:t>SQLAlchemy</w:t>
-      </w:r>
-      <w:proofErr w:type="spellEnd"/>
-      <w:r>
-        <w:rPr>
-          <w:lang w:val="en-GB"/>
-        </w:rPr>
-        <w:t xml:space="preserve"> to your application.</w:t>
+        <w:t>is an extension for Flask that adds support for SQLAlchemy to your application.</w:t>
       </w:r>
     </w:p>
     <w:p>
@@ -1065,16 +815,8 @@
         <w:rPr>
           <w:lang w:val="en-GB"/>
         </w:rPr>
-        <w:t>pip install Flask-</w:t>
-      </w:r>
-      <w:proofErr w:type="spellStart"/>
-      <w:r>
-        <w:rPr>
-          <w:lang w:val="en-GB"/>
-        </w:rPr>
-        <w:t>SQLAlchemy</w:t>
-      </w:r>
-      <w:proofErr w:type="spellEnd"/>
+        <w:t>pip install Flask-SQLAlchemy</w:t>
+      </w:r>
     </w:p>
     <w:p>
       <w:pPr>
@@ -1148,7 +890,6 @@
           <w:lang w:val="en-GB"/>
         </w:rPr>
       </w:pPr>
-      <w:proofErr w:type="spellStart"/>
       <w:r>
         <w:rPr>
           <w:lang w:val="en-GB"/>
@@ -1167,21 +908,12 @@
         </w:rPr>
         <w:t>ing</w:t>
       </w:r>
-      <w:proofErr w:type="spellEnd"/>
-      <w:r>
-        <w:rPr>
-          <w:lang w:val="en-GB"/>
-        </w:rPr>
-        <w:t xml:space="preserve"> marshmallow-</w:t>
-      </w:r>
-      <w:proofErr w:type="spellStart"/>
-      <w:r>
-        <w:rPr>
-          <w:lang w:val="en-GB"/>
-        </w:rPr>
-        <w:t>sqlalchemy</w:t>
-      </w:r>
-      <w:proofErr w:type="spellEnd"/>
+      <w:r>
+        <w:rPr>
+          <w:lang w:val="en-GB"/>
+        </w:rPr>
+        <w:t xml:space="preserve"> marshmallow-sqlalchemy</w:t>
+      </w:r>
     </w:p>
     <w:p>
       <w:pPr>
@@ -1200,16 +932,8 @@
         <w:rPr>
           <w:lang w:val="en-GB"/>
         </w:rPr>
-        <w:t>pip install marshmallow-</w:t>
-      </w:r>
-      <w:proofErr w:type="spellStart"/>
-      <w:r>
-        <w:rPr>
-          <w:lang w:val="en-GB"/>
-        </w:rPr>
-        <w:t>sqlalchemy</w:t>
-      </w:r>
-      <w:proofErr w:type="spellEnd"/>
+        <w:t>pip install marshmallow-sqlalchemy</w:t>
+      </w:r>
     </w:p>
     <w:p>
       <w:pPr>
@@ -1222,21 +946,7 @@
         <w:rPr>
           <w:lang w:val="en-GB"/>
         </w:rPr>
-        <w:t>Installing flask-</w:t>
-      </w:r>
-      <w:proofErr w:type="spellStart"/>
-      <w:r>
-        <w:rPr>
-          <w:lang w:val="en-GB"/>
-        </w:rPr>
-        <w:t>cors</w:t>
-      </w:r>
-      <w:proofErr w:type="spellEnd"/>
-      <w:r>
-        <w:rPr>
-          <w:lang w:val="en-GB"/>
-        </w:rPr>
-        <w:t xml:space="preserve"> to avoid CORS errors when using APIs</w:t>
+        <w:t>Installing flask-cors to avoid CORS errors when using APIs</w:t>
       </w:r>
     </w:p>
     <w:p>
@@ -1250,16 +960,8 @@
           <w:lang w:val="en-GB"/>
         </w:rPr>
         <w:tab/>
-        <w:t>&gt;pip install flask-</w:t>
-      </w:r>
-      <w:proofErr w:type="spellStart"/>
-      <w:r>
-        <w:rPr>
-          <w:lang w:val="en-GB"/>
-        </w:rPr>
-        <w:t>cors</w:t>
-      </w:r>
-      <w:proofErr w:type="spellEnd"/>
+        <w:t>&gt;pip install flask-cors</w:t>
+      </w:r>
     </w:p>
     <w:p>
       <w:pPr>
@@ -1340,21 +1042,7 @@
         <w:rPr>
           <w:lang w:val="en-GB"/>
         </w:rPr>
-        <w:t xml:space="preserve"> </w:t>
-      </w:r>
-      <w:proofErr w:type="spellStart"/>
-      <w:r>
-        <w:rPr>
-          <w:lang w:val="en-GB"/>
-        </w:rPr>
-        <w:t>debug</w:t>
-      </w:r>
-      <w:proofErr w:type="spellEnd"/>
-      <w:r>
-        <w:rPr>
-          <w:lang w:val="en-GB"/>
-        </w:rPr>
-        <w:t xml:space="preserve"> option autoruns after app.py file changes</w:t>
+        <w:t xml:space="preserve"> debug option autoruns after app.py file changes</w:t>
       </w:r>
     </w:p>
     <w:p>
@@ -1484,14 +1172,12 @@
           <w:lang w:val="en-GB"/>
         </w:rPr>
       </w:pPr>
-      <w:proofErr w:type="spellStart"/>
       <w:r>
         <w:rPr>
           <w:lang w:val="en-GB"/>
         </w:rPr>
         <w:t>Logo.svg</w:t>
       </w:r>
-      <w:proofErr w:type="spellEnd"/>
     </w:p>
     <w:p>
       <w:pPr>
@@ -1563,7 +1249,6 @@
         </w:rPr>
         <w:t xml:space="preserve"> directory modify </w:t>
       </w:r>
-      <w:proofErr w:type="spellStart"/>
       <w:r>
         <w:rPr>
           <w:b/>
@@ -1573,7 +1258,6 @@
         </w:rPr>
         <w:t>package.json</w:t>
       </w:r>
-      <w:proofErr w:type="spellEnd"/>
       <w:r>
         <w:rPr>
           <w:lang w:val="en-GB"/>
@@ -1641,27 +1325,7 @@
           <w:u w:val="single"/>
           <w:lang w:val="en-GB"/>
         </w:rPr>
-        <w:t>client/</w:t>
-      </w:r>
-      <w:proofErr w:type="spellStart"/>
-      <w:r>
-        <w:rPr>
-          <w:b/>
-          <w:bCs/>
-          <w:u w:val="single"/>
-          <w:lang w:val="en-GB"/>
-        </w:rPr>
-        <w:t>src</w:t>
-      </w:r>
-      <w:proofErr w:type="spellEnd"/>
-      <w:r>
-        <w:rPr>
-          <w:b/>
-          <w:bCs/>
-          <w:u w:val="single"/>
-          <w:lang w:val="en-GB"/>
-        </w:rPr>
-        <w:t>/App.js</w:t>
+        <w:t>client/src/App.js</w:t>
       </w:r>
       <w:r>
         <w:rPr>
@@ -1746,7 +1410,6 @@
               </w:rPr>
               <w:t>, {</w:t>
             </w:r>
-            <w:proofErr w:type="spellStart"/>
             <w:r>
               <w:rPr>
                 <w:rFonts w:ascii="Consolas" w:eastAsia="Times New Roman" w:hAnsi="Consolas" w:cs="Times New Roman"/>
@@ -1759,7 +1422,6 @@
               </w:rPr>
               <w:t>useState</w:t>
             </w:r>
-            <w:proofErr w:type="spellEnd"/>
             <w:r>
               <w:rPr>
                 <w:rFonts w:ascii="Consolas" w:eastAsia="Times New Roman" w:hAnsi="Consolas" w:cs="Times New Roman"/>
@@ -1772,7 +1434,6 @@
               </w:rPr>
               <w:t xml:space="preserve">, </w:t>
             </w:r>
-            <w:proofErr w:type="spellStart"/>
             <w:r>
               <w:rPr>
                 <w:rFonts w:ascii="Consolas" w:eastAsia="Times New Roman" w:hAnsi="Consolas" w:cs="Times New Roman"/>
@@ -1785,7 +1446,6 @@
               </w:rPr>
               <w:t>useEffect</w:t>
             </w:r>
-            <w:proofErr w:type="spellEnd"/>
             <w:r>
               <w:rPr>
                 <w:rFonts w:ascii="Consolas" w:eastAsia="Times New Roman" w:hAnsi="Consolas" w:cs="Times New Roman"/>
@@ -1936,7 +1596,6 @@
               </w:rPr>
               <w:t xml:space="preserve"> </w:t>
             </w:r>
-            <w:proofErr w:type="gramStart"/>
             <w:r>
               <w:rPr>
                 <w:rFonts w:ascii="Consolas" w:eastAsia="Times New Roman" w:hAnsi="Consolas" w:cs="Times New Roman"/>
@@ -1959,20 +1618,7 @@
                 <w:lang w:val="en-GB" w:eastAsia="es-ES"/>
                 <w14:ligatures w14:val="none"/>
               </w:rPr>
-              <w:t>(</w:t>
-            </w:r>
-            <w:proofErr w:type="gramEnd"/>
-            <w:r>
-              <w:rPr>
-                <w:rFonts w:ascii="Consolas" w:eastAsia="Times New Roman" w:hAnsi="Consolas" w:cs="Times New Roman"/>
-                <w:color w:val="CCCCCC"/>
-                <w:kern w:val="0"/>
-                <w:sz w:val="18"/>
-                <w:szCs w:val="18"/>
-                <w:lang w:val="en-GB" w:eastAsia="es-ES"/>
-                <w14:ligatures w14:val="none"/>
-              </w:rPr>
-              <w:t>) {</w:t>
+              <w:t>() {</w:t>
             </w:r>
           </w:p>
           <w:p>
@@ -2016,7 +1662,6 @@
               </w:rPr>
               <w:t xml:space="preserve">  </w:t>
             </w:r>
-            <w:proofErr w:type="spellStart"/>
             <w:r>
               <w:rPr>
                 <w:rFonts w:ascii="Consolas" w:eastAsia="Times New Roman" w:hAnsi="Consolas" w:cs="Times New Roman"/>
@@ -2029,7 +1674,6 @@
               </w:rPr>
               <w:t>const</w:t>
             </w:r>
-            <w:proofErr w:type="spellEnd"/>
             <w:r>
               <w:rPr>
                 <w:rFonts w:ascii="Consolas" w:eastAsia="Times New Roman" w:hAnsi="Consolas" w:cs="Times New Roman"/>
@@ -2042,8 +1686,6 @@
               </w:rPr>
               <w:t xml:space="preserve"> [</w:t>
             </w:r>
-            <w:proofErr w:type="spellStart"/>
-            <w:proofErr w:type="gramStart"/>
             <w:r>
               <w:rPr>
                 <w:rFonts w:ascii="Consolas" w:eastAsia="Times New Roman" w:hAnsi="Consolas" w:cs="Times New Roman"/>
@@ -2080,8 +1722,6 @@
               </w:rPr>
               <w:t>setData</w:t>
             </w:r>
-            <w:proofErr w:type="spellEnd"/>
-            <w:proofErr w:type="gramEnd"/>
             <w:r>
               <w:rPr>
                 <w:rFonts w:ascii="Consolas" w:eastAsia="Times New Roman" w:hAnsi="Consolas" w:cs="Times New Roman"/>
@@ -2118,7 +1758,6 @@
               </w:rPr>
               <w:t xml:space="preserve"> </w:t>
             </w:r>
-            <w:proofErr w:type="spellStart"/>
             <w:r>
               <w:rPr>
                 <w:rFonts w:ascii="Consolas" w:eastAsia="Times New Roman" w:hAnsi="Consolas" w:cs="Times New Roman"/>
@@ -2131,7 +1770,6 @@
               </w:rPr>
               <w:t>useState</w:t>
             </w:r>
-            <w:proofErr w:type="spellEnd"/>
             <w:r>
               <w:rPr>
                 <w:rFonts w:ascii="Consolas" w:eastAsia="Times New Roman" w:hAnsi="Consolas" w:cs="Times New Roman"/>
@@ -2198,8 +1836,6 @@
               </w:rPr>
               <w:t xml:space="preserve">  </w:t>
             </w:r>
-            <w:proofErr w:type="spellStart"/>
-            <w:proofErr w:type="gramStart"/>
             <w:r>
               <w:rPr>
                 <w:rFonts w:ascii="Consolas" w:eastAsia="Times New Roman" w:hAnsi="Consolas" w:cs="Times New Roman"/>
@@ -2212,31 +1848,17 @@
               </w:rPr>
               <w:t>useEffect</w:t>
             </w:r>
-            <w:proofErr w:type="spellEnd"/>
-            <w:r>
-              <w:rPr>
-                <w:rFonts w:ascii="Consolas" w:eastAsia="Times New Roman" w:hAnsi="Consolas" w:cs="Times New Roman"/>
-                <w:color w:val="CCCCCC"/>
-                <w:kern w:val="0"/>
-                <w:sz w:val="18"/>
-                <w:szCs w:val="18"/>
-                <w:lang w:val="en-GB" w:eastAsia="es-ES"/>
-                <w14:ligatures w14:val="none"/>
-              </w:rPr>
-              <w:t>(</w:t>
-            </w:r>
-            <w:proofErr w:type="gramEnd"/>
-            <w:r>
-              <w:rPr>
-                <w:rFonts w:ascii="Consolas" w:eastAsia="Times New Roman" w:hAnsi="Consolas" w:cs="Times New Roman"/>
-                <w:color w:val="CCCCCC"/>
-                <w:kern w:val="0"/>
-                <w:sz w:val="18"/>
-                <w:szCs w:val="18"/>
-                <w:lang w:val="en-GB" w:eastAsia="es-ES"/>
-                <w14:ligatures w14:val="none"/>
-              </w:rPr>
-              <w:t>()</w:t>
+            <w:r>
+              <w:rPr>
+                <w:rFonts w:ascii="Consolas" w:eastAsia="Times New Roman" w:hAnsi="Consolas" w:cs="Times New Roman"/>
+                <w:color w:val="CCCCCC"/>
+                <w:kern w:val="0"/>
+                <w:sz w:val="18"/>
+                <w:szCs w:val="18"/>
+                <w:lang w:val="en-GB" w:eastAsia="es-ES"/>
+                <w14:ligatures w14:val="none"/>
+              </w:rPr>
+              <w:t>(()</w:t>
             </w:r>
             <w:r>
               <w:rPr>
@@ -2325,7 +1947,6 @@
               </w:rPr>
               <w:t>"/members"</w:t>
             </w:r>
-            <w:proofErr w:type="gramStart"/>
             <w:r>
               <w:rPr>
                 <w:rFonts w:ascii="Consolas" w:eastAsia="Times New Roman" w:hAnsi="Consolas" w:cs="Times New Roman"/>
@@ -2350,7 +1971,6 @@
               </w:rPr>
               <w:t>then</w:t>
             </w:r>
-            <w:proofErr w:type="gramEnd"/>
             <w:r>
               <w:rPr>
                 <w:rFonts w:ascii="Consolas" w:eastAsia="Times New Roman" w:hAnsi="Consolas" w:cs="Times New Roman"/>
@@ -2438,8 +2058,6 @@
               </w:rPr>
               <w:t xml:space="preserve"> </w:t>
             </w:r>
-            <w:proofErr w:type="spellStart"/>
-            <w:proofErr w:type="gramStart"/>
             <w:r>
               <w:rPr>
                 <w:rFonts w:ascii="Consolas" w:eastAsia="Times New Roman" w:hAnsi="Consolas" w:cs="Times New Roman"/>
@@ -2476,8 +2094,6 @@
               </w:rPr>
               <w:t>json</w:t>
             </w:r>
-            <w:proofErr w:type="spellEnd"/>
-            <w:proofErr w:type="gramEnd"/>
             <w:r>
               <w:rPr>
                 <w:rFonts w:ascii="Consolas" w:eastAsia="Times New Roman" w:hAnsi="Consolas" w:cs="Times New Roman"/>
@@ -2515,20 +2131,7 @@
                 <w:lang w:val="en-GB" w:eastAsia="es-ES"/>
                 <w14:ligatures w14:val="none"/>
               </w:rPr>
-              <w:t xml:space="preserve">    </w:t>
-            </w:r>
-            <w:proofErr w:type="gramStart"/>
-            <w:r>
-              <w:rPr>
-                <w:rFonts w:ascii="Consolas" w:eastAsia="Times New Roman" w:hAnsi="Consolas" w:cs="Times New Roman"/>
-                <w:color w:val="CCCCCC"/>
-                <w:kern w:val="0"/>
-                <w:sz w:val="18"/>
-                <w:szCs w:val="18"/>
-                <w:lang w:val="en-GB" w:eastAsia="es-ES"/>
-                <w14:ligatures w14:val="none"/>
-              </w:rPr>
-              <w:t>).</w:t>
+              <w:t>    ).</w:t>
             </w:r>
             <w:r>
               <w:rPr>
@@ -2542,7 +2145,6 @@
               </w:rPr>
               <w:t>then</w:t>
             </w:r>
-            <w:proofErr w:type="gramEnd"/>
             <w:r>
               <w:rPr>
                 <w:rFonts w:ascii="Consolas" w:eastAsia="Times New Roman" w:hAnsi="Consolas" w:cs="Times New Roman"/>
@@ -2657,7 +2259,6 @@
               </w:rPr>
               <w:t xml:space="preserve">        </w:t>
             </w:r>
-            <w:proofErr w:type="spellStart"/>
             <w:r>
               <w:rPr>
                 <w:rFonts w:ascii="Consolas" w:eastAsia="Times New Roman" w:hAnsi="Consolas" w:cs="Times New Roman"/>
@@ -2670,7 +2271,6 @@
               </w:rPr>
               <w:t>setData</w:t>
             </w:r>
-            <w:proofErr w:type="spellEnd"/>
             <w:r>
               <w:rPr>
                 <w:rFonts w:ascii="Consolas" w:eastAsia="Times New Roman" w:hAnsi="Consolas" w:cs="Times New Roman"/>
@@ -2941,7 +2541,6 @@
               </w:rPr>
               <w:t xml:space="preserve">  </w:t>
             </w:r>
-            <w:proofErr w:type="spellStart"/>
             <w:r>
               <w:rPr>
                 <w:rFonts w:ascii="Consolas" w:eastAsia="Times New Roman" w:hAnsi="Consolas" w:cs="Times New Roman"/>
@@ -2954,7 +2553,6 @@
               </w:rPr>
               <w:t>return</w:t>
             </w:r>
-            <w:proofErr w:type="spellEnd"/>
             <w:r>
               <w:rPr>
                 <w:rFonts w:ascii="Consolas" w:eastAsia="Times New Roman" w:hAnsi="Consolas" w:cs="Times New Roman"/>
@@ -3006,7 +2604,6 @@
               </w:rPr>
               <w:t>&lt;</w:t>
             </w:r>
-            <w:proofErr w:type="spellStart"/>
             <w:r>
               <w:rPr>
                 <w:rFonts w:ascii="Consolas" w:eastAsia="Times New Roman" w:hAnsi="Consolas" w:cs="Times New Roman"/>
@@ -3019,7 +2616,6 @@
               </w:rPr>
               <w:t>div</w:t>
             </w:r>
-            <w:proofErr w:type="spellEnd"/>
             <w:r>
               <w:rPr>
                 <w:rFonts w:ascii="Consolas" w:eastAsia="Times New Roman" w:hAnsi="Consolas" w:cs="Times New Roman"/>
@@ -3057,22 +2653,8 @@
                 <w:lang w:eastAsia="es-ES"/>
                 <w14:ligatures w14:val="none"/>
               </w:rPr>
-              <w:t xml:space="preserve">      ESTO ES UN </w:t>
-            </w:r>
-            <w:proofErr w:type="gramStart"/>
-            <w:r>
-              <w:rPr>
-                <w:rFonts w:ascii="Consolas" w:eastAsia="Times New Roman" w:hAnsi="Consolas" w:cs="Times New Roman"/>
-                <w:color w:val="CCCCCC"/>
-                <w:kern w:val="0"/>
-                <w:sz w:val="18"/>
-                <w:szCs w:val="18"/>
-                <w:lang w:eastAsia="es-ES"/>
-                <w14:ligatures w14:val="none"/>
-              </w:rPr>
-              <w:t>COMIENZO !!!</w:t>
-            </w:r>
-            <w:proofErr w:type="gramEnd"/>
+              <w:t>      ESTO ES UN COMIENZO !!!</w:t>
+            </w:r>
           </w:p>
           <w:p>
             <w:pPr>
@@ -3084,7 +2666,7 @@
                 <w:kern w:val="0"/>
                 <w:sz w:val="18"/>
                 <w:szCs w:val="18"/>
-                <w:lang w:val="en-GB" w:eastAsia="es-ES"/>
+                <w:lang w:eastAsia="es-ES"/>
                 <w14:ligatures w14:val="none"/>
               </w:rPr>
             </w:pPr>
@@ -3107,12 +2689,11 @@
                 <w:kern w:val="0"/>
                 <w:sz w:val="18"/>
                 <w:szCs w:val="18"/>
-                <w:lang w:val="en-GB" w:eastAsia="es-ES"/>
+                <w:lang w:eastAsia="es-ES"/>
                 <w14:ligatures w14:val="none"/>
               </w:rPr>
               <w:t>&lt;</w:t>
             </w:r>
-            <w:proofErr w:type="spellStart"/>
             <w:r>
               <w:rPr>
                 <w:rFonts w:ascii="Consolas" w:eastAsia="Times New Roman" w:hAnsi="Consolas" w:cs="Times New Roman"/>
@@ -3120,12 +2701,11 @@
                 <w:kern w:val="0"/>
                 <w:sz w:val="18"/>
                 <w:szCs w:val="18"/>
-                <w:lang w:val="en-GB" w:eastAsia="es-ES"/>
+                <w:lang w:eastAsia="es-ES"/>
                 <w14:ligatures w14:val="none"/>
               </w:rPr>
               <w:t>br</w:t>
             </w:r>
-            <w:proofErr w:type="spellEnd"/>
             <w:r>
               <w:rPr>
                 <w:rFonts w:ascii="Consolas" w:eastAsia="Times New Roman" w:hAnsi="Consolas" w:cs="Times New Roman"/>
@@ -3133,7 +2713,7 @@
                 <w:kern w:val="0"/>
                 <w:sz w:val="18"/>
                 <w:szCs w:val="18"/>
-                <w:lang w:val="en-GB" w:eastAsia="es-ES"/>
+                <w:lang w:eastAsia="es-ES"/>
                 <w14:ligatures w14:val="none"/>
               </w:rPr>
               <w:t>/&gt;</w:t>
@@ -3145,7 +2725,7 @@
                 <w:kern w:val="0"/>
                 <w:sz w:val="18"/>
                 <w:szCs w:val="18"/>
-                <w:lang w:val="en-GB" w:eastAsia="es-ES"/>
+                <w:lang w:eastAsia="es-ES"/>
                 <w14:ligatures w14:val="none"/>
               </w:rPr>
               <w:t>CONECTADO BACK-END CON FRONT-END!!!</w:t>
@@ -3172,7 +2752,7 @@
                 <w:kern w:val="0"/>
                 <w:sz w:val="18"/>
                 <w:szCs w:val="18"/>
-                <w:lang w:val="en-GB" w:eastAsia="es-ES"/>
+                <w:lang w:eastAsia="es-ES"/>
                 <w14:ligatures w14:val="none"/>
               </w:rPr>
               <w:t xml:space="preserve">      </w:t>
@@ -3189,7 +2769,6 @@
               </w:rPr>
               <w:t>&lt;</w:t>
             </w:r>
-            <w:proofErr w:type="spellStart"/>
             <w:r>
               <w:rPr>
                 <w:rFonts w:ascii="Consolas" w:eastAsia="Times New Roman" w:hAnsi="Consolas" w:cs="Times New Roman"/>
@@ -3202,7 +2781,6 @@
               </w:rPr>
               <w:t>br</w:t>
             </w:r>
-            <w:proofErr w:type="spellEnd"/>
             <w:r>
               <w:rPr>
                 <w:rFonts w:ascii="Consolas" w:eastAsia="Times New Roman" w:hAnsi="Consolas" w:cs="Times New Roman"/>
@@ -3266,7 +2844,6 @@
               </w:rPr>
               <w:t>&lt;/</w:t>
             </w:r>
-            <w:proofErr w:type="spellStart"/>
             <w:r>
               <w:rPr>
                 <w:rFonts w:ascii="Consolas" w:eastAsia="Times New Roman" w:hAnsi="Consolas" w:cs="Times New Roman"/>
@@ -3279,7 +2856,6 @@
               </w:rPr>
               <w:t>div</w:t>
             </w:r>
-            <w:proofErr w:type="spellEnd"/>
             <w:r>
               <w:rPr>
                 <w:rFonts w:ascii="Consolas" w:eastAsia="Times New Roman" w:hAnsi="Consolas" w:cs="Times New Roman"/>
@@ -3416,21 +2992,7 @@
           <w:lang w:val="en-GB"/>
         </w:rPr>
         <w:tab/>
-        <w:t>&gt;</w:t>
-      </w:r>
-      <w:proofErr w:type="spellStart"/>
-      <w:r>
-        <w:rPr>
-          <w:lang w:val="en-GB"/>
-        </w:rPr>
-        <w:t>npm</w:t>
-      </w:r>
-      <w:proofErr w:type="spellEnd"/>
-      <w:r>
-        <w:rPr>
-          <w:lang w:val="en-GB"/>
-        </w:rPr>
-        <w:t xml:space="preserve"> start</w:t>
+        <w:t>&gt;npm start</w:t>
       </w:r>
     </w:p>
     <w:p>
@@ -3444,35 +3006,7 @@
           <w:lang w:val="en-GB"/>
         </w:rPr>
         <w:tab/>
-        <w:t xml:space="preserve">Better for development and </w:t>
-      </w:r>
-      <w:proofErr w:type="spellStart"/>
-      <w:r>
-        <w:rPr>
-          <w:lang w:val="en-GB"/>
-        </w:rPr>
-        <w:t>autoupdating</w:t>
-      </w:r>
-      <w:proofErr w:type="spellEnd"/>
-      <w:r>
-        <w:rPr>
-          <w:lang w:val="en-GB"/>
-        </w:rPr>
-        <w:t xml:space="preserve"> after code changes &gt;</w:t>
-      </w:r>
-      <w:proofErr w:type="spellStart"/>
-      <w:r>
-        <w:rPr>
-          <w:lang w:val="en-GB"/>
-        </w:rPr>
-        <w:t>npm</w:t>
-      </w:r>
-      <w:proofErr w:type="spellEnd"/>
-      <w:r>
-        <w:rPr>
-          <w:lang w:val="en-GB"/>
-        </w:rPr>
-        <w:t xml:space="preserve"> run dev </w:t>
+        <w:t xml:space="preserve">Better for development and autoupdating after code changes &gt;npm run dev </w:t>
       </w:r>
     </w:p>
     <w:p>
@@ -3583,92 +3117,34 @@
         <w:rPr>
           <w:lang w:val="en-GB"/>
         </w:rPr>
-        <w:t>-.</w:t>
-      </w:r>
-      <w:proofErr w:type="spellStart"/>
-      <w:r>
-        <w:rPr>
-          <w:lang w:val="en-GB"/>
-        </w:rPr>
-        <w:t>sql</w:t>
-      </w:r>
-      <w:proofErr w:type="spellEnd"/>
-      <w:r>
-        <w:rPr>
-          <w:lang w:val="en-GB"/>
-        </w:rPr>
-        <w:t xml:space="preserve"> file contains SQL commands to create posts table</w:t>
-      </w:r>
-    </w:p>
-    <w:p>
-      <w:pPr>
-        <w:rPr>
-          <w:lang w:val="en-GB"/>
-        </w:rPr>
-      </w:pPr>
-      <w:r>
-        <w:rPr>
-          <w:lang w:val="en-GB"/>
-        </w:rPr>
-        <w:t xml:space="preserve">Creating </w:t>
-      </w:r>
-      <w:proofErr w:type="spellStart"/>
-      <w:r>
-        <w:rPr>
-          <w:lang w:val="en-GB"/>
-        </w:rPr>
-        <w:t>schema.sql</w:t>
-      </w:r>
-      <w:proofErr w:type="spellEnd"/>
-    </w:p>
-    <w:p>
-      <w:pPr>
-        <w:rPr>
-          <w:lang w:val="en-GB"/>
-        </w:rPr>
-      </w:pPr>
-      <w:r>
-        <w:rPr>
-          <w:lang w:val="en-GB"/>
-        </w:rPr>
-        <w:t>-create a python file to generate SQL lite .</w:t>
-      </w:r>
-      <w:proofErr w:type="spellStart"/>
-      <w:r>
-        <w:rPr>
-          <w:lang w:val="en-GB"/>
-        </w:rPr>
-        <w:t>db</w:t>
-      </w:r>
-      <w:proofErr w:type="spellEnd"/>
-      <w:r>
-        <w:rPr>
-          <w:lang w:val="en-GB"/>
-        </w:rPr>
-        <w:t xml:space="preserve"> </w:t>
-      </w:r>
-      <w:proofErr w:type="gramStart"/>
-      <w:r>
-        <w:rPr>
-          <w:lang w:val="en-GB"/>
-        </w:rPr>
-        <w:t>database  based</w:t>
-      </w:r>
-      <w:proofErr w:type="gramEnd"/>
-      <w:r>
-        <w:rPr>
-          <w:lang w:val="en-GB"/>
-        </w:rPr>
-        <w:t xml:space="preserve"> on </w:t>
-      </w:r>
-      <w:proofErr w:type="spellStart"/>
-      <w:r>
-        <w:rPr>
-          <w:lang w:val="en-GB"/>
-        </w:rPr>
-        <w:t>schema.sql</w:t>
-      </w:r>
-      <w:proofErr w:type="spellEnd"/>
+        <w:t>-.sql file contains SQL commands to create posts table</w:t>
+      </w:r>
+    </w:p>
+    <w:p>
+      <w:pPr>
+        <w:rPr>
+          <w:lang w:val="en-GB"/>
+        </w:rPr>
+      </w:pPr>
+      <w:r>
+        <w:rPr>
+          <w:lang w:val="en-GB"/>
+        </w:rPr>
+        <w:t>Creating schema.sql</w:t>
+      </w:r>
+    </w:p>
+    <w:p>
+      <w:pPr>
+        <w:rPr>
+          <w:lang w:val="en-GB"/>
+        </w:rPr>
+      </w:pPr>
+      <w:r>
+        <w:rPr>
+          <w:lang w:val="en-GB"/>
+        </w:rPr>
+        <w:t>-create a python file to generate SQL lite .db database  based on schema.sql</w:t>
+      </w:r>
     </w:p>
     <w:p>
       <w:pPr>
@@ -3693,21 +3169,7 @@
         <w:rPr>
           <w:lang w:val="en-GB"/>
         </w:rPr>
-        <w:t xml:space="preserve">Executing initdb.py with “python initdb.py” create the </w:t>
-      </w:r>
-      <w:proofErr w:type="spellStart"/>
-      <w:r>
-        <w:rPr>
-          <w:lang w:val="en-GB"/>
-        </w:rPr>
-        <w:t>database.db</w:t>
-      </w:r>
-      <w:proofErr w:type="spellEnd"/>
-      <w:r>
-        <w:rPr>
-          <w:lang w:val="en-GB"/>
-        </w:rPr>
-        <w:t xml:space="preserve"> database with 2 records</w:t>
+        <w:t>Executing initdb.py with “python initdb.py” create the database.db database with 2 records</w:t>
       </w:r>
     </w:p>
     <w:p>
@@ -4030,20 +3492,7 @@
                 <w:lang w:val="en-GB" w:eastAsia="es-ES"/>
                 <w14:ligatures w14:val="none"/>
               </w:rPr>
-              <w:t>@</w:t>
-            </w:r>
-            <w:proofErr w:type="gramStart"/>
-            <w:r>
-              <w:rPr>
-                <w:rFonts w:ascii="Consolas" w:eastAsia="Times New Roman" w:hAnsi="Consolas" w:cs="Courier New"/>
-                <w:color w:val="273239"/>
-                <w:spacing w:val="2"/>
-                <w:kern w:val="0"/>
-                <w:bdr w:val="none" w:sz="0" w:space="0" w:color="auto" w:frame="1"/>
-                <w:lang w:val="en-GB" w:eastAsia="es-ES"/>
-                <w14:ligatures w14:val="none"/>
-              </w:rPr>
-              <w:t>app</w:t>
+              <w:t>@app</w:t>
             </w:r>
             <w:r>
               <w:rPr>
@@ -4055,20 +3504,7 @@
                 <w:lang w:val="en-GB" w:eastAsia="es-ES"/>
                 <w14:ligatures w14:val="none"/>
               </w:rPr>
-              <w:t>.route</w:t>
-            </w:r>
-            <w:proofErr w:type="gramEnd"/>
-            <w:r>
-              <w:rPr>
-                <w:rFonts w:ascii="Consolas" w:eastAsia="Times New Roman" w:hAnsi="Consolas" w:cs="Courier New"/>
-                <w:color w:val="000000"/>
-                <w:spacing w:val="2"/>
-                <w:kern w:val="0"/>
-                <w:bdr w:val="none" w:sz="0" w:space="0" w:color="auto" w:frame="1"/>
-                <w:lang w:val="en-GB" w:eastAsia="es-ES"/>
-                <w14:ligatures w14:val="none"/>
-              </w:rPr>
-              <w:t>(</w:t>
+              <w:t>.route(</w:t>
             </w:r>
             <w:r>
               <w:rPr>
@@ -4138,7 +3574,6 @@
               </w:rPr>
               <w:t xml:space="preserve"> </w:t>
             </w:r>
-            <w:proofErr w:type="spellStart"/>
             <w:r>
               <w:rPr>
                 <w:rFonts w:ascii="Consolas" w:eastAsia="Times New Roman" w:hAnsi="Consolas" w:cs="Courier New"/>
@@ -4149,20 +3584,7 @@
                 <w:lang w:val="en-GB" w:eastAsia="es-ES"/>
                 <w14:ligatures w14:val="none"/>
               </w:rPr>
-              <w:t>show_user</w:t>
-            </w:r>
-            <w:proofErr w:type="spellEnd"/>
-            <w:r>
-              <w:rPr>
-                <w:rFonts w:ascii="Consolas" w:eastAsia="Times New Roman" w:hAnsi="Consolas" w:cs="Courier New"/>
-                <w:color w:val="000000"/>
-                <w:spacing w:val="2"/>
-                <w:kern w:val="0"/>
-                <w:bdr w:val="none" w:sz="0" w:space="0" w:color="auto" w:frame="1"/>
-                <w:lang w:val="en-GB" w:eastAsia="es-ES"/>
-                <w14:ligatures w14:val="none"/>
-              </w:rPr>
-              <w:t xml:space="preserve">(username): </w:t>
+              <w:t xml:space="preserve">show_user(username): </w:t>
             </w:r>
           </w:p>
           <w:p>
@@ -4261,7 +3683,6 @@
               </w:rPr>
               <w:t xml:space="preserve"> </w:t>
             </w:r>
-            <w:proofErr w:type="spellStart"/>
             <w:r>
               <w:rPr>
                 <w:rFonts w:ascii="Consolas" w:eastAsia="Times New Roman" w:hAnsi="Consolas" w:cs="Courier New"/>
@@ -4284,46 +3705,7 @@
                 <w:lang w:val="en-GB" w:eastAsia="es-ES"/>
                 <w14:ligatures w14:val="none"/>
               </w:rPr>
-              <w:t>'Hello</w:t>
-            </w:r>
-            <w:proofErr w:type="spellEnd"/>
-            <w:r>
-              <w:rPr>
-                <w:rFonts w:ascii="Consolas" w:eastAsia="Times New Roman" w:hAnsi="Consolas" w:cs="Courier New"/>
-                <w:color w:val="0000FF"/>
-                <w:spacing w:val="2"/>
-                <w:kern w:val="0"/>
-                <w:bdr w:val="none" w:sz="0" w:space="0" w:color="auto" w:frame="1"/>
-                <w:lang w:val="en-GB" w:eastAsia="es-ES"/>
-                <w14:ligatures w14:val="none"/>
-              </w:rPr>
-              <w:t xml:space="preserve"> {username</w:t>
-            </w:r>
-            <w:proofErr w:type="gramStart"/>
-            <w:r>
-              <w:rPr>
-                <w:rFonts w:ascii="Consolas" w:eastAsia="Times New Roman" w:hAnsi="Consolas" w:cs="Courier New"/>
-                <w:color w:val="0000FF"/>
-                <w:spacing w:val="2"/>
-                <w:kern w:val="0"/>
-                <w:bdr w:val="none" w:sz="0" w:space="0" w:color="auto" w:frame="1"/>
-                <w:lang w:val="en-GB" w:eastAsia="es-ES"/>
-                <w14:ligatures w14:val="none"/>
-              </w:rPr>
-              <w:t>} !</w:t>
-            </w:r>
-            <w:proofErr w:type="gramEnd"/>
-            <w:r>
-              <w:rPr>
-                <w:rFonts w:ascii="Consolas" w:eastAsia="Times New Roman" w:hAnsi="Consolas" w:cs="Courier New"/>
-                <w:color w:val="0000FF"/>
-                <w:spacing w:val="2"/>
-                <w:kern w:val="0"/>
-                <w:bdr w:val="none" w:sz="0" w:space="0" w:color="auto" w:frame="1"/>
-                <w:lang w:val="en-GB" w:eastAsia="es-ES"/>
-                <w14:ligatures w14:val="none"/>
-              </w:rPr>
-              <w:t>'</w:t>
+              <w:t>'Hello {username} !'</w:t>
             </w:r>
           </w:p>
           <w:p>
@@ -4423,20 +3805,7 @@
                 <w:lang w:val="en-GB" w:eastAsia="es-ES"/>
                 <w14:ligatures w14:val="none"/>
               </w:rPr>
-              <w:t>@</w:t>
-            </w:r>
-            <w:proofErr w:type="gramStart"/>
-            <w:r>
-              <w:rPr>
-                <w:rFonts w:ascii="Consolas" w:eastAsia="Times New Roman" w:hAnsi="Consolas" w:cs="Courier New"/>
-                <w:color w:val="273239"/>
-                <w:spacing w:val="2"/>
-                <w:kern w:val="0"/>
-                <w:bdr w:val="none" w:sz="0" w:space="0" w:color="auto" w:frame="1"/>
-                <w:lang w:val="en-GB" w:eastAsia="es-ES"/>
-                <w14:ligatures w14:val="none"/>
-              </w:rPr>
-              <w:t>app</w:t>
+              <w:t>@app</w:t>
             </w:r>
             <w:r>
               <w:rPr>
@@ -4448,20 +3817,7 @@
                 <w:lang w:val="en-GB" w:eastAsia="es-ES"/>
                 <w14:ligatures w14:val="none"/>
               </w:rPr>
-              <w:t>.route</w:t>
-            </w:r>
-            <w:proofErr w:type="gramEnd"/>
-            <w:r>
-              <w:rPr>
-                <w:rFonts w:ascii="Consolas" w:eastAsia="Times New Roman" w:hAnsi="Consolas" w:cs="Courier New"/>
-                <w:color w:val="000000"/>
-                <w:spacing w:val="2"/>
-                <w:kern w:val="0"/>
-                <w:bdr w:val="none" w:sz="0" w:space="0" w:color="auto" w:frame="1"/>
-                <w:lang w:val="en-GB" w:eastAsia="es-ES"/>
-                <w14:ligatures w14:val="none"/>
-              </w:rPr>
-              <w:t>(</w:t>
+              <w:t>.route(</w:t>
             </w:r>
             <w:r>
               <w:rPr>
@@ -4531,7 +3887,6 @@
               </w:rPr>
               <w:t xml:space="preserve"> </w:t>
             </w:r>
-            <w:proofErr w:type="gramStart"/>
             <w:r>
               <w:rPr>
                 <w:rFonts w:ascii="Consolas" w:eastAsia="Times New Roman" w:hAnsi="Consolas" w:cs="Courier New"/>
@@ -4542,20 +3897,7 @@
                 <w:lang w:val="en-GB" w:eastAsia="es-ES"/>
                 <w14:ligatures w14:val="none"/>
               </w:rPr>
-              <w:t>hello(</w:t>
-            </w:r>
-            <w:proofErr w:type="gramEnd"/>
-            <w:r>
-              <w:rPr>
-                <w:rFonts w:ascii="Consolas" w:eastAsia="Times New Roman" w:hAnsi="Consolas" w:cs="Courier New"/>
-                <w:color w:val="000000"/>
-                <w:spacing w:val="2"/>
-                <w:kern w:val="0"/>
-                <w:bdr w:val="none" w:sz="0" w:space="0" w:color="auto" w:frame="1"/>
-                <w:lang w:val="en-GB" w:eastAsia="es-ES"/>
-                <w14:ligatures w14:val="none"/>
-              </w:rPr>
-              <w:t xml:space="preserve">): </w:t>
+              <w:t xml:space="preserve">hello(): </w:t>
             </w:r>
           </w:p>
           <w:p>
@@ -4623,33 +3965,7 @@
                 <w:lang w:val="en-GB" w:eastAsia="es-ES"/>
                 <w14:ligatures w14:val="none"/>
               </w:rPr>
-              <w:t xml:space="preserve">"Hello, Welcome to </w:t>
-            </w:r>
-            <w:proofErr w:type="spellStart"/>
-            <w:r>
-              <w:rPr>
-                <w:rFonts w:ascii="Consolas" w:eastAsia="Times New Roman" w:hAnsi="Consolas" w:cs="Courier New"/>
-                <w:color w:val="0000FF"/>
-                <w:spacing w:val="2"/>
-                <w:kern w:val="0"/>
-                <w:bdr w:val="none" w:sz="0" w:space="0" w:color="auto" w:frame="1"/>
-                <w:lang w:val="en-GB" w:eastAsia="es-ES"/>
-                <w14:ligatures w14:val="none"/>
-              </w:rPr>
-              <w:t>GeeksForGeeks</w:t>
-            </w:r>
-            <w:proofErr w:type="spellEnd"/>
-            <w:r>
-              <w:rPr>
-                <w:rFonts w:ascii="Consolas" w:eastAsia="Times New Roman" w:hAnsi="Consolas" w:cs="Courier New"/>
-                <w:color w:val="0000FF"/>
-                <w:spacing w:val="2"/>
-                <w:kern w:val="0"/>
-                <w:bdr w:val="none" w:sz="0" w:space="0" w:color="auto" w:frame="1"/>
-                <w:lang w:val="en-GB" w:eastAsia="es-ES"/>
-                <w14:ligatures w14:val="none"/>
-              </w:rPr>
-              <w:t>"</w:t>
+              <w:t>"Hello, Welcome to GeeksForGeeks"</w:t>
             </w:r>
           </w:p>
           <w:p>
@@ -4720,20 +4036,7 @@
                 <w:lang w:val="en-GB" w:eastAsia="es-ES"/>
                 <w14:ligatures w14:val="none"/>
               </w:rPr>
-              <w:t>@</w:t>
-            </w:r>
-            <w:proofErr w:type="gramStart"/>
-            <w:r>
-              <w:rPr>
-                <w:rFonts w:ascii="Consolas" w:eastAsia="Times New Roman" w:hAnsi="Consolas" w:cs="Courier New"/>
-                <w:color w:val="273239"/>
-                <w:spacing w:val="2"/>
-                <w:kern w:val="0"/>
-                <w:bdr w:val="none" w:sz="0" w:space="0" w:color="auto" w:frame="1"/>
-                <w:lang w:val="en-GB" w:eastAsia="es-ES"/>
-                <w14:ligatures w14:val="none"/>
-              </w:rPr>
-              <w:t>app</w:t>
+              <w:t>@app</w:t>
             </w:r>
             <w:r>
               <w:rPr>
@@ -4745,20 +4048,7 @@
                 <w:lang w:val="en-GB" w:eastAsia="es-ES"/>
                 <w14:ligatures w14:val="none"/>
               </w:rPr>
-              <w:t>.route</w:t>
-            </w:r>
-            <w:proofErr w:type="gramEnd"/>
-            <w:r>
-              <w:rPr>
-                <w:rFonts w:ascii="Consolas" w:eastAsia="Times New Roman" w:hAnsi="Consolas" w:cs="Courier New"/>
-                <w:color w:val="000000"/>
-                <w:spacing w:val="2"/>
-                <w:kern w:val="0"/>
-                <w:bdr w:val="none" w:sz="0" w:space="0" w:color="auto" w:frame="1"/>
-                <w:lang w:val="en-GB" w:eastAsia="es-ES"/>
-                <w14:ligatures w14:val="none"/>
-              </w:rPr>
-              <w:t>(</w:t>
+              <w:t>.route(</w:t>
             </w:r>
             <w:r>
               <w:rPr>
@@ -4828,7 +4118,6 @@
               </w:rPr>
               <w:t xml:space="preserve"> </w:t>
             </w:r>
-            <w:proofErr w:type="gramStart"/>
             <w:r>
               <w:rPr>
                 <w:rFonts w:ascii="Consolas" w:eastAsia="Times New Roman" w:hAnsi="Consolas" w:cs="Courier New"/>
@@ -4839,20 +4128,7 @@
                 <w:lang w:val="en-GB" w:eastAsia="es-ES"/>
                 <w14:ligatures w14:val="none"/>
               </w:rPr>
-              <w:t>index(</w:t>
-            </w:r>
-            <w:proofErr w:type="gramEnd"/>
-            <w:r>
-              <w:rPr>
-                <w:rFonts w:ascii="Consolas" w:eastAsia="Times New Roman" w:hAnsi="Consolas" w:cs="Courier New"/>
-                <w:color w:val="000000"/>
-                <w:spacing w:val="2"/>
-                <w:kern w:val="0"/>
-                <w:bdr w:val="none" w:sz="0" w:space="0" w:color="auto" w:frame="1"/>
-                <w:lang w:val="en-GB" w:eastAsia="es-ES"/>
-                <w14:ligatures w14:val="none"/>
-              </w:rPr>
-              <w:t xml:space="preserve">): </w:t>
+              <w:t xml:space="preserve">index(): </w:t>
             </w:r>
           </w:p>
           <w:p>
@@ -4920,33 +4196,7 @@
                 <w:lang w:val="en-GB" w:eastAsia="es-ES"/>
                 <w14:ligatures w14:val="none"/>
               </w:rPr>
-              <w:t xml:space="preserve">"Homepage of </w:t>
-            </w:r>
-            <w:proofErr w:type="spellStart"/>
-            <w:r>
-              <w:rPr>
-                <w:rFonts w:ascii="Consolas" w:eastAsia="Times New Roman" w:hAnsi="Consolas" w:cs="Courier New"/>
-                <w:color w:val="0000FF"/>
-                <w:spacing w:val="2"/>
-                <w:kern w:val="0"/>
-                <w:bdr w:val="none" w:sz="0" w:space="0" w:color="auto" w:frame="1"/>
-                <w:lang w:val="en-GB" w:eastAsia="es-ES"/>
-                <w14:ligatures w14:val="none"/>
-              </w:rPr>
-              <w:t>GeeksForGeeks</w:t>
-            </w:r>
-            <w:proofErr w:type="spellEnd"/>
-            <w:r>
-              <w:rPr>
-                <w:rFonts w:ascii="Consolas" w:eastAsia="Times New Roman" w:hAnsi="Consolas" w:cs="Courier New"/>
-                <w:color w:val="0000FF"/>
-                <w:spacing w:val="2"/>
-                <w:kern w:val="0"/>
-                <w:bdr w:val="none" w:sz="0" w:space="0" w:color="auto" w:frame="1"/>
-                <w:lang w:val="en-GB" w:eastAsia="es-ES"/>
-                <w14:ligatures w14:val="none"/>
-              </w:rPr>
-              <w:t>"</w:t>
+              <w:t>"Homepage of GeeksForGeeks"</w:t>
             </w:r>
           </w:p>
           <w:p>
@@ -5126,7 +4376,6 @@
               </w:rPr>
               <w:t>    </w:t>
             </w:r>
-            <w:proofErr w:type="spellStart"/>
             <w:r>
               <w:rPr>
                 <w:rFonts w:ascii="Consolas" w:eastAsia="Times New Roman" w:hAnsi="Consolas" w:cs="Courier New"/>
@@ -5137,20 +4386,7 @@
                 <w:lang w:val="en-GB" w:eastAsia="es-ES"/>
                 <w14:ligatures w14:val="none"/>
               </w:rPr>
-              <w:t>app.run</w:t>
-            </w:r>
-            <w:proofErr w:type="spellEnd"/>
-            <w:r>
-              <w:rPr>
-                <w:rFonts w:ascii="Consolas" w:eastAsia="Times New Roman" w:hAnsi="Consolas" w:cs="Courier New"/>
-                <w:color w:val="000000"/>
-                <w:spacing w:val="2"/>
-                <w:kern w:val="0"/>
-                <w:bdr w:val="none" w:sz="0" w:space="0" w:color="auto" w:frame="1"/>
-                <w:lang w:val="en-GB" w:eastAsia="es-ES"/>
-                <w14:ligatures w14:val="none"/>
-              </w:rPr>
-              <w:t>(debug</w:t>
+              <w:t>app.run(debug</w:t>
             </w:r>
             <w:r>
               <w:rPr>
@@ -5512,7 +4748,6 @@
               </w:rPr>
               <w:t xml:space="preserve"> </w:t>
             </w:r>
-            <w:proofErr w:type="spellStart"/>
             <w:r>
               <w:rPr>
                 <w:rFonts w:ascii="Consolas" w:eastAsia="Times New Roman" w:hAnsi="Consolas" w:cs="Courier New"/>
@@ -5523,20 +4758,7 @@
                 <w:lang w:val="en-GB" w:eastAsia="es-ES"/>
                 <w14:ligatures w14:val="none"/>
               </w:rPr>
-              <w:t>show_user</w:t>
-            </w:r>
-            <w:proofErr w:type="spellEnd"/>
-            <w:r>
-              <w:rPr>
-                <w:rFonts w:ascii="Consolas" w:eastAsia="Times New Roman" w:hAnsi="Consolas" w:cs="Courier New"/>
-                <w:color w:val="000000"/>
-                <w:spacing w:val="2"/>
-                <w:kern w:val="0"/>
-                <w:bdr w:val="none" w:sz="0" w:space="0" w:color="auto" w:frame="1"/>
-                <w:lang w:val="en-GB" w:eastAsia="es-ES"/>
-                <w14:ligatures w14:val="none"/>
-              </w:rPr>
-              <w:t xml:space="preserve">(username): </w:t>
+              <w:t xml:space="preserve">show_user(username): </w:t>
             </w:r>
           </w:p>
           <w:p>
@@ -5635,7 +4857,6 @@
               </w:rPr>
               <w:t xml:space="preserve"> </w:t>
             </w:r>
-            <w:proofErr w:type="spellStart"/>
             <w:r>
               <w:rPr>
                 <w:rFonts w:ascii="Consolas" w:eastAsia="Times New Roman" w:hAnsi="Consolas" w:cs="Courier New"/>
@@ -5658,46 +4879,7 @@
                 <w:lang w:val="en-GB" w:eastAsia="es-ES"/>
                 <w14:ligatures w14:val="none"/>
               </w:rPr>
-              <w:t>'Hello</w:t>
-            </w:r>
-            <w:proofErr w:type="spellEnd"/>
-            <w:r>
-              <w:rPr>
-                <w:rFonts w:ascii="Consolas" w:eastAsia="Times New Roman" w:hAnsi="Consolas" w:cs="Courier New"/>
-                <w:color w:val="0000FF"/>
-                <w:spacing w:val="2"/>
-                <w:kern w:val="0"/>
-                <w:bdr w:val="none" w:sz="0" w:space="0" w:color="auto" w:frame="1"/>
-                <w:lang w:val="en-GB" w:eastAsia="es-ES"/>
-                <w14:ligatures w14:val="none"/>
-              </w:rPr>
-              <w:t xml:space="preserve"> {username</w:t>
-            </w:r>
-            <w:proofErr w:type="gramStart"/>
-            <w:r>
-              <w:rPr>
-                <w:rFonts w:ascii="Consolas" w:eastAsia="Times New Roman" w:hAnsi="Consolas" w:cs="Courier New"/>
-                <w:color w:val="0000FF"/>
-                <w:spacing w:val="2"/>
-                <w:kern w:val="0"/>
-                <w:bdr w:val="none" w:sz="0" w:space="0" w:color="auto" w:frame="1"/>
-                <w:lang w:val="en-GB" w:eastAsia="es-ES"/>
-                <w14:ligatures w14:val="none"/>
-              </w:rPr>
-              <w:t>} !</w:t>
-            </w:r>
-            <w:proofErr w:type="gramEnd"/>
-            <w:r>
-              <w:rPr>
-                <w:rFonts w:ascii="Consolas" w:eastAsia="Times New Roman" w:hAnsi="Consolas" w:cs="Courier New"/>
-                <w:color w:val="0000FF"/>
-                <w:spacing w:val="2"/>
-                <w:kern w:val="0"/>
-                <w:bdr w:val="none" w:sz="0" w:space="0" w:color="auto" w:frame="1"/>
-                <w:lang w:val="en-GB" w:eastAsia="es-ES"/>
-                <w14:ligatures w14:val="none"/>
-              </w:rPr>
-              <w:t>'</w:t>
+              <w:t>'Hello {username} !'</w:t>
             </w:r>
           </w:p>
           <w:p>
@@ -5758,7 +4940,6 @@
                 <w14:ligatures w14:val="none"/>
               </w:rPr>
             </w:pPr>
-            <w:proofErr w:type="spellStart"/>
             <w:r>
               <w:rPr>
                 <w:rFonts w:ascii="Consolas" w:eastAsia="Times New Roman" w:hAnsi="Consolas" w:cs="Courier New"/>
@@ -5769,9 +4950,20 @@
                 <w:lang w:val="en-GB" w:eastAsia="es-ES"/>
                 <w14:ligatures w14:val="none"/>
               </w:rPr>
-              <w:t>app.add_url_rule</w:t>
-            </w:r>
-            <w:proofErr w:type="spellEnd"/>
+              <w:t>app.add_url_rule(</w:t>
+            </w:r>
+            <w:r>
+              <w:rPr>
+                <w:rFonts w:ascii="Consolas" w:eastAsia="Times New Roman" w:hAnsi="Consolas" w:cs="Courier New"/>
+                <w:color w:val="0000FF"/>
+                <w:spacing w:val="2"/>
+                <w:kern w:val="0"/>
+                <w:bdr w:val="none" w:sz="0" w:space="0" w:color="auto" w:frame="1"/>
+                <w:lang w:val="en-GB" w:eastAsia="es-ES"/>
+                <w14:ligatures w14:val="none"/>
+              </w:rPr>
+              <w:t>'/user/&lt;username&gt;'</w:t>
+            </w:r>
             <w:r>
               <w:rPr>
                 <w:rFonts w:ascii="Consolas" w:eastAsia="Times New Roman" w:hAnsi="Consolas" w:cs="Courier New"/>
@@ -5782,7 +4974,7 @@
                 <w:lang w:val="en-GB" w:eastAsia="es-ES"/>
                 <w14:ligatures w14:val="none"/>
               </w:rPr>
-              <w:t>(</w:t>
+              <w:t xml:space="preserve">, </w:t>
             </w:r>
             <w:r>
               <w:rPr>
@@ -5794,7 +4986,7 @@
                 <w:lang w:val="en-GB" w:eastAsia="es-ES"/>
                 <w14:ligatures w14:val="none"/>
               </w:rPr>
-              <w:t>'/user/&lt;username&gt;'</w:t>
+              <w:t>'show_user'</w:t>
             </w:r>
             <w:r>
               <w:rPr>
@@ -5806,83 +4998,7 @@
                 <w:lang w:val="en-GB" w:eastAsia="es-ES"/>
                 <w14:ligatures w14:val="none"/>
               </w:rPr>
-              <w:t xml:space="preserve">, </w:t>
-            </w:r>
-            <w:r>
-              <w:rPr>
-                <w:rFonts w:ascii="Consolas" w:eastAsia="Times New Roman" w:hAnsi="Consolas" w:cs="Courier New"/>
-                <w:color w:val="0000FF"/>
-                <w:spacing w:val="2"/>
-                <w:kern w:val="0"/>
-                <w:bdr w:val="none" w:sz="0" w:space="0" w:color="auto" w:frame="1"/>
-                <w:lang w:val="en-GB" w:eastAsia="es-ES"/>
-                <w14:ligatures w14:val="none"/>
-              </w:rPr>
-              <w:t>'</w:t>
-            </w:r>
-            <w:proofErr w:type="spellStart"/>
-            <w:r>
-              <w:rPr>
-                <w:rFonts w:ascii="Consolas" w:eastAsia="Times New Roman" w:hAnsi="Consolas" w:cs="Courier New"/>
-                <w:color w:val="0000FF"/>
-                <w:spacing w:val="2"/>
-                <w:kern w:val="0"/>
-                <w:bdr w:val="none" w:sz="0" w:space="0" w:color="auto" w:frame="1"/>
-                <w:lang w:val="en-GB" w:eastAsia="es-ES"/>
-                <w14:ligatures w14:val="none"/>
-              </w:rPr>
-              <w:t>show_user</w:t>
-            </w:r>
-            <w:proofErr w:type="spellEnd"/>
-            <w:r>
-              <w:rPr>
-                <w:rFonts w:ascii="Consolas" w:eastAsia="Times New Roman" w:hAnsi="Consolas" w:cs="Courier New"/>
-                <w:color w:val="0000FF"/>
-                <w:spacing w:val="2"/>
-                <w:kern w:val="0"/>
-                <w:bdr w:val="none" w:sz="0" w:space="0" w:color="auto" w:frame="1"/>
-                <w:lang w:val="en-GB" w:eastAsia="es-ES"/>
-                <w14:ligatures w14:val="none"/>
-              </w:rPr>
-              <w:t>'</w:t>
-            </w:r>
-            <w:r>
-              <w:rPr>
-                <w:rFonts w:ascii="Consolas" w:eastAsia="Times New Roman" w:hAnsi="Consolas" w:cs="Courier New"/>
-                <w:color w:val="000000"/>
-                <w:spacing w:val="2"/>
-                <w:kern w:val="0"/>
-                <w:bdr w:val="none" w:sz="0" w:space="0" w:color="auto" w:frame="1"/>
-                <w:lang w:val="en-GB" w:eastAsia="es-ES"/>
-                <w14:ligatures w14:val="none"/>
-              </w:rPr>
-              <w:t xml:space="preserve">, </w:t>
-            </w:r>
-            <w:proofErr w:type="spellStart"/>
-            <w:r>
-              <w:rPr>
-                <w:rFonts w:ascii="Consolas" w:eastAsia="Times New Roman" w:hAnsi="Consolas" w:cs="Courier New"/>
-                <w:color w:val="000000"/>
-                <w:spacing w:val="2"/>
-                <w:kern w:val="0"/>
-                <w:bdr w:val="none" w:sz="0" w:space="0" w:color="auto" w:frame="1"/>
-                <w:lang w:val="en-GB" w:eastAsia="es-ES"/>
-                <w14:ligatures w14:val="none"/>
-              </w:rPr>
-              <w:t>show_user</w:t>
-            </w:r>
-            <w:proofErr w:type="spellEnd"/>
-            <w:r>
-              <w:rPr>
-                <w:rFonts w:ascii="Consolas" w:eastAsia="Times New Roman" w:hAnsi="Consolas" w:cs="Courier New"/>
-                <w:color w:val="000000"/>
-                <w:spacing w:val="2"/>
-                <w:kern w:val="0"/>
-                <w:bdr w:val="none" w:sz="0" w:space="0" w:color="auto" w:frame="1"/>
-                <w:lang w:val="en-GB" w:eastAsia="es-ES"/>
-                <w14:ligatures w14:val="none"/>
-              </w:rPr>
-              <w:t xml:space="preserve">) </w:t>
+              <w:t xml:space="preserve">, show_user) </w:t>
             </w:r>
           </w:p>
           <w:p>
@@ -6062,7 +5178,6 @@
               </w:rPr>
               <w:t>    </w:t>
             </w:r>
-            <w:proofErr w:type="spellStart"/>
             <w:r>
               <w:rPr>
                 <w:rFonts w:ascii="Consolas" w:eastAsia="Times New Roman" w:hAnsi="Consolas" w:cs="Courier New"/>
@@ -6073,20 +5188,7 @@
                 <w:lang w:val="en-GB" w:eastAsia="es-ES"/>
                 <w14:ligatures w14:val="none"/>
               </w:rPr>
-              <w:t>app.run</w:t>
-            </w:r>
-            <w:proofErr w:type="spellEnd"/>
-            <w:r>
-              <w:rPr>
-                <w:rFonts w:ascii="Consolas" w:eastAsia="Times New Roman" w:hAnsi="Consolas" w:cs="Courier New"/>
-                <w:color w:val="000000"/>
-                <w:spacing w:val="2"/>
-                <w:kern w:val="0"/>
-                <w:bdr w:val="none" w:sz="0" w:space="0" w:color="auto" w:frame="1"/>
-                <w:lang w:val="en-GB" w:eastAsia="es-ES"/>
-                <w14:ligatures w14:val="none"/>
-              </w:rPr>
-              <w:t>(debug</w:t>
+              <w:t>app.run(debug</w:t>
             </w:r>
             <w:r>
               <w:rPr>
@@ -6170,28 +5272,12 @@
               <w:br/>
             </w:r>
             <w:hyperlink r:id="rId9" w:history="1">
-              <w:proofErr w:type="spellStart"/>
               <w:r>
                 <w:rPr>
                   <w:rStyle w:val="Hipervnculo"/>
                 </w:rPr>
-                <w:t>Flask</w:t>
+                <w:t>Flask - Variable Rule - GeeksforGeeks</w:t>
               </w:r>
-              <w:proofErr w:type="spellEnd"/>
-              <w:r>
-                <w:rPr>
-                  <w:rStyle w:val="Hipervnculo"/>
-                </w:rPr>
-                <w:t xml:space="preserve"> - Variable Rule - </w:t>
-              </w:r>
-              <w:proofErr w:type="spellStart"/>
-              <w:r>
-                <w:rPr>
-                  <w:rStyle w:val="Hipervnculo"/>
-                </w:rPr>
-                <w:t>GeeksforGeeks</w:t>
-              </w:r>
-              <w:proofErr w:type="spellEnd"/>
             </w:hyperlink>
           </w:p>
           <w:tbl>
@@ -6248,31 +5334,7 @@
                       <w:lang w:val="en-GB" w:eastAsia="es-ES"/>
                       <w14:ligatures w14:val="none"/>
                     </w:rPr>
-                    <w:t xml:space="preserve"># </w:t>
-                  </w:r>
-                  <w:proofErr w:type="gramStart"/>
-                  <w:r>
-                    <w:rPr>
-                      <w:rFonts w:ascii="Consolas" w:eastAsia="Times New Roman" w:hAnsi="Consolas" w:cs="Courier New"/>
-                      <w:color w:val="008200"/>
-                      <w:kern w:val="0"/>
-                      <w:bdr w:val="none" w:sz="0" w:space="0" w:color="auto" w:frame="1"/>
-                      <w:lang w:val="en-GB" w:eastAsia="es-ES"/>
-                      <w14:ligatures w14:val="none"/>
-                    </w:rPr>
-                    <w:t>First</w:t>
-                  </w:r>
-                  <w:proofErr w:type="gramEnd"/>
-                  <w:r>
-                    <w:rPr>
-                      <w:rFonts w:ascii="Consolas" w:eastAsia="Times New Roman" w:hAnsi="Consolas" w:cs="Courier New"/>
-                      <w:color w:val="008200"/>
-                      <w:kern w:val="0"/>
-                      <w:bdr w:val="none" w:sz="0" w:space="0" w:color="auto" w:frame="1"/>
-                      <w:lang w:val="en-GB" w:eastAsia="es-ES"/>
-                      <w14:ligatures w14:val="none"/>
-                    </w:rPr>
-                    <w:t xml:space="preserve"> we import flask</w:t>
+                    <w:t># First we import flask</w:t>
                   </w:r>
                 </w:p>
                 <w:p>
@@ -6410,31 +5472,7 @@
                       <w:lang w:val="en-GB" w:eastAsia="es-ES"/>
                       <w14:ligatures w14:val="none"/>
                     </w:rPr>
-                    <w:t xml:space="preserve"># </w:t>
-                  </w:r>
-                  <w:proofErr w:type="gramStart"/>
-                  <w:r>
-                    <w:rPr>
-                      <w:rFonts w:ascii="Consolas" w:eastAsia="Times New Roman" w:hAnsi="Consolas" w:cs="Courier New"/>
-                      <w:color w:val="008200"/>
-                      <w:kern w:val="0"/>
-                      <w:bdr w:val="none" w:sz="0" w:space="0" w:color="auto" w:frame="1"/>
-                      <w:lang w:val="en-GB" w:eastAsia="es-ES"/>
-                      <w14:ligatures w14:val="none"/>
-                    </w:rPr>
-                    <w:t>initialize</w:t>
-                  </w:r>
-                  <w:proofErr w:type="gramEnd"/>
-                  <w:r>
-                    <w:rPr>
-                      <w:rFonts w:ascii="Consolas" w:eastAsia="Times New Roman" w:hAnsi="Consolas" w:cs="Courier New"/>
-                      <w:color w:val="008200"/>
-                      <w:kern w:val="0"/>
-                      <w:bdr w:val="none" w:sz="0" w:space="0" w:color="auto" w:frame="1"/>
-                      <w:lang w:val="en-GB" w:eastAsia="es-ES"/>
-                      <w14:ligatures w14:val="none"/>
-                    </w:rPr>
-                    <w:t xml:space="preserve"> flask</w:t>
+                    <w:t># initialize flask</w:t>
                   </w:r>
                 </w:p>
                 <w:p>
@@ -6547,21 +5585,8 @@
                       <w:lang w:val="en-GB" w:eastAsia="es-ES"/>
                       <w14:ligatures w14:val="none"/>
                     </w:rPr>
-                    <w:t xml:space="preserve"># Display first simple welcome </w:t>
+                    <w:t># Display first simple welcome msg</w:t>
                   </w:r>
-                  <w:proofErr w:type="spellStart"/>
-                  <w:r>
-                    <w:rPr>
-                      <w:rFonts w:ascii="Consolas" w:eastAsia="Times New Roman" w:hAnsi="Consolas" w:cs="Courier New"/>
-                      <w:color w:val="008200"/>
-                      <w:kern w:val="0"/>
-                      <w:bdr w:val="none" w:sz="0" w:space="0" w:color="auto" w:frame="1"/>
-                      <w:lang w:val="en-GB" w:eastAsia="es-ES"/>
-                      <w14:ligatures w14:val="none"/>
-                    </w:rPr>
-                    <w:t>msg</w:t>
-                  </w:r>
-                  <w:proofErr w:type="spellEnd"/>
                 </w:p>
                 <w:p>
                   <w:pPr>
@@ -6585,18 +5610,7 @@
                       <w:lang w:val="en-GB" w:eastAsia="es-ES"/>
                       <w14:ligatures w14:val="none"/>
                     </w:rPr>
-                    <w:t>@</w:t>
-                  </w:r>
-                  <w:proofErr w:type="gramStart"/>
-                  <w:r>
-                    <w:rPr>
-                      <w:rFonts w:ascii="Consolas" w:eastAsia="Times New Roman" w:hAnsi="Consolas" w:cs="Courier New"/>
-                      <w:kern w:val="0"/>
-                      <w:bdr w:val="none" w:sz="0" w:space="0" w:color="auto" w:frame="1"/>
-                      <w:lang w:val="en-GB" w:eastAsia="es-ES"/>
-                      <w14:ligatures w14:val="none"/>
-                    </w:rPr>
-                    <w:t>app</w:t>
+                    <w:t>@app</w:t>
                   </w:r>
                   <w:r>
                     <w:rPr>
@@ -6607,19 +5621,7 @@
                       <w:lang w:val="en-GB" w:eastAsia="es-ES"/>
                       <w14:ligatures w14:val="none"/>
                     </w:rPr>
-                    <w:t>.route</w:t>
-                  </w:r>
-                  <w:proofErr w:type="gramEnd"/>
-                  <w:r>
-                    <w:rPr>
-                      <w:rFonts w:ascii="Consolas" w:eastAsia="Times New Roman" w:hAnsi="Consolas" w:cs="Courier New"/>
-                      <w:color w:val="000000"/>
-                      <w:kern w:val="0"/>
-                      <w:bdr w:val="none" w:sz="0" w:space="0" w:color="auto" w:frame="1"/>
-                      <w:lang w:val="en-GB" w:eastAsia="es-ES"/>
-                      <w14:ligatures w14:val="none"/>
-                    </w:rPr>
-                    <w:t>(</w:t>
+                    <w:t>.route(</w:t>
                   </w:r>
                   <w:r>
                     <w:rPr>
@@ -6682,8 +5684,6 @@
                     </w:rPr>
                     <w:t xml:space="preserve"> </w:t>
                   </w:r>
-                  <w:proofErr w:type="spellStart"/>
-                  <w:proofErr w:type="gramStart"/>
                   <w:r>
                     <w:rPr>
                       <w:rFonts w:ascii="Consolas" w:eastAsia="Times New Roman" w:hAnsi="Consolas" w:cs="Courier New"/>
@@ -6693,31 +5693,7 @@
                       <w:lang w:val="en-GB" w:eastAsia="es-ES"/>
                       <w14:ligatures w14:val="none"/>
                     </w:rPr>
-                    <w:t>msg</w:t>
-                  </w:r>
-                  <w:proofErr w:type="spellEnd"/>
-                  <w:r>
-                    <w:rPr>
-                      <w:rFonts w:ascii="Consolas" w:eastAsia="Times New Roman" w:hAnsi="Consolas" w:cs="Courier New"/>
-                      <w:color w:val="000000"/>
-                      <w:kern w:val="0"/>
-                      <w:bdr w:val="none" w:sz="0" w:space="0" w:color="auto" w:frame="1"/>
-                      <w:lang w:val="en-GB" w:eastAsia="es-ES"/>
-                      <w14:ligatures w14:val="none"/>
-                    </w:rPr>
-                    <w:t>(</w:t>
-                  </w:r>
-                  <w:proofErr w:type="gramEnd"/>
-                  <w:r>
-                    <w:rPr>
-                      <w:rFonts w:ascii="Consolas" w:eastAsia="Times New Roman" w:hAnsi="Consolas" w:cs="Courier New"/>
-                      <w:color w:val="000000"/>
-                      <w:kern w:val="0"/>
-                      <w:bdr w:val="none" w:sz="0" w:space="0" w:color="auto" w:frame="1"/>
-                      <w:lang w:val="en-GB" w:eastAsia="es-ES"/>
-                      <w14:ligatures w14:val="none"/>
-                    </w:rPr>
-                    <w:t>):</w:t>
+                    <w:t>msg():</w:t>
                   </w:r>
                 </w:p>
                 <w:p>
@@ -6829,21 +5805,8 @@
                       <w:lang w:val="en-GB" w:eastAsia="es-ES"/>
                       <w14:ligatures w14:val="none"/>
                     </w:rPr>
-                    <w:t xml:space="preserve"># We defined </w:t>
+                    <w:t># We defined string  function</w:t>
                   </w:r>
-                  <w:proofErr w:type="gramStart"/>
-                  <w:r>
-                    <w:rPr>
-                      <w:rFonts w:ascii="Consolas" w:eastAsia="Times New Roman" w:hAnsi="Consolas" w:cs="Courier New"/>
-                      <w:color w:val="008200"/>
-                      <w:kern w:val="0"/>
-                      <w:bdr w:val="none" w:sz="0" w:space="0" w:color="auto" w:frame="1"/>
-                      <w:lang w:val="en-GB" w:eastAsia="es-ES"/>
-                      <w14:ligatures w14:val="none"/>
-                    </w:rPr>
-                    <w:t>string  function</w:t>
-                  </w:r>
-                  <w:proofErr w:type="gramEnd"/>
                 </w:p>
                 <w:p>
                   <w:pPr>
@@ -6867,18 +5830,7 @@
                       <w:lang w:val="en-GB" w:eastAsia="es-ES"/>
                       <w14:ligatures w14:val="none"/>
                     </w:rPr>
-                    <w:t>@</w:t>
-                  </w:r>
-                  <w:proofErr w:type="gramStart"/>
-                  <w:r>
-                    <w:rPr>
-                      <w:rFonts w:ascii="Consolas" w:eastAsia="Times New Roman" w:hAnsi="Consolas" w:cs="Courier New"/>
-                      <w:kern w:val="0"/>
-                      <w:bdr w:val="none" w:sz="0" w:space="0" w:color="auto" w:frame="1"/>
-                      <w:lang w:val="en-GB" w:eastAsia="es-ES"/>
-                      <w14:ligatures w14:val="none"/>
-                    </w:rPr>
-                    <w:t>app</w:t>
+                    <w:t>@app</w:t>
                   </w:r>
                   <w:r>
                     <w:rPr>
@@ -6889,19 +5841,7 @@
                       <w:lang w:val="en-GB" w:eastAsia="es-ES"/>
                       <w14:ligatures w14:val="none"/>
                     </w:rPr>
-                    <w:t>.route</w:t>
-                  </w:r>
-                  <w:proofErr w:type="gramEnd"/>
-                  <w:r>
-                    <w:rPr>
-                      <w:rFonts w:ascii="Consolas" w:eastAsia="Times New Roman" w:hAnsi="Consolas" w:cs="Courier New"/>
-                      <w:color w:val="000000"/>
-                      <w:kern w:val="0"/>
-                      <w:bdr w:val="none" w:sz="0" w:space="0" w:color="auto" w:frame="1"/>
-                      <w:lang w:val="en-GB" w:eastAsia="es-ES"/>
-                      <w14:ligatures w14:val="none"/>
-                    </w:rPr>
-                    <w:t>(</w:t>
+                    <w:t>.route(</w:t>
                   </w:r>
                   <w:r>
                     <w:rPr>
@@ -7148,7 +6088,6 @@
                       <w14:ligatures w14:val="none"/>
                     </w:rPr>
                   </w:pPr>
-                  <w:proofErr w:type="spellStart"/>
                   <w:r>
                     <w:rPr>
                       <w:rFonts w:ascii="Consolas" w:eastAsia="Times New Roman" w:hAnsi="Consolas" w:cs="Courier New"/>
@@ -7158,19 +6097,7 @@
                       <w:lang w:val="en-GB" w:eastAsia="es-ES"/>
                       <w14:ligatures w14:val="none"/>
                     </w:rPr>
-                    <w:t>app.run</w:t>
-                  </w:r>
-                  <w:proofErr w:type="spellEnd"/>
-                  <w:r>
-                    <w:rPr>
-                      <w:rFonts w:ascii="Consolas" w:eastAsia="Times New Roman" w:hAnsi="Consolas" w:cs="Courier New"/>
-                      <w:color w:val="000000"/>
-                      <w:kern w:val="0"/>
-                      <w:bdr w:val="none" w:sz="0" w:space="0" w:color="auto" w:frame="1"/>
-                      <w:lang w:val="en-GB" w:eastAsia="es-ES"/>
-                      <w14:ligatures w14:val="none"/>
-                    </w:rPr>
-                    <w:t>(debug</w:t>
+                    <w:t>app.run(debug</w:t>
                   </w:r>
                   <w:r>
                     <w:rPr>
@@ -7252,21 +6179,7 @@
           <w:lang w:val="en-GB"/>
         </w:rPr>
         <w:lastRenderedPageBreak/>
-        <w:t xml:space="preserve">DOWNLOAD </w:t>
-      </w:r>
-      <w:proofErr w:type="spellStart"/>
-      <w:r>
-        <w:rPr>
-          <w:lang w:val="en-GB"/>
-        </w:rPr>
-        <w:t>sqlite</w:t>
-      </w:r>
-      <w:proofErr w:type="spellEnd"/>
-      <w:r>
-        <w:rPr>
-          <w:lang w:val="en-GB"/>
-        </w:rPr>
-        <w:t xml:space="preserve"> database browser </w:t>
+        <w:t xml:space="preserve">DOWNLOAD sqlite database browser </w:t>
       </w:r>
       <w:hyperlink r:id="rId10" w:history="1">
         <w:r>
@@ -7313,21 +6226,7 @@
         <w:rPr>
           <w:lang w:val="en-GB"/>
         </w:rPr>
-        <w:t xml:space="preserve">Fill up </w:t>
-      </w:r>
-      <w:proofErr w:type="spellStart"/>
-      <w:r>
-        <w:rPr>
-          <w:lang w:val="en-GB"/>
-        </w:rPr>
-        <w:t>schema.sql</w:t>
-      </w:r>
-      <w:proofErr w:type="spellEnd"/>
-      <w:r>
-        <w:rPr>
-          <w:lang w:val="en-GB"/>
-        </w:rPr>
-        <w:t xml:space="preserve"> with all tables </w:t>
+        <w:t xml:space="preserve">Fill up schema.sql with all tables </w:t>
       </w:r>
       <w:r>
         <w:rPr>

</xml_diff>